<commit_message>
Empezando a describir el procedimiento del proyecto
</commit_message>
<xml_diff>
--- a/Herramientas_Proyecto.docx
+++ b/Herramientas_Proyecto.docx
@@ -507,15 +507,6 @@
       <w:pPr>
         <w:rPr>
           <w:rFonts w:ascii="Arial" w:hAnsi="Arial" w:cs="Arial"/>
-          <w:sz w:val="48"/>
-          <w:szCs w:val="48"/>
-        </w:rPr>
-      </w:pPr>
-    </w:p>
-    <w:p>
-      <w:pPr>
-        <w:rPr>
-          <w:rFonts w:ascii="Arial" w:hAnsi="Arial" w:cs="Arial"/>
           <w:b/>
           <w:bCs/>
           <w:sz w:val="28"/>
@@ -530,8 +521,337 @@
           <w:sz w:val="28"/>
           <w:szCs w:val="28"/>
         </w:rPr>
+        <w:lastRenderedPageBreak/>
         <w:t>Servidor</w:t>
       </w:r>
+    </w:p>
+    <w:p>
+      <w:pPr>
+        <w:rPr>
+          <w:rFonts w:ascii="Arial" w:hAnsi="Arial" w:cs="Arial"/>
+          <w:sz w:val="24"/>
+          <w:szCs w:val="24"/>
+        </w:rPr>
+      </w:pPr>
+      <w:r>
+        <w:rPr>
+          <w:rFonts w:ascii="Arial" w:hAnsi="Arial" w:cs="Arial"/>
+          <w:sz w:val="24"/>
+          <w:szCs w:val="24"/>
+        </w:rPr>
+        <w:t>Para este proyecto lo que debemos hacer es un servidor local y montar una pagina para esto utilizamos</w:t>
+      </w:r>
+      <w:r>
+        <w:rPr>
+          <w:rFonts w:ascii="Arial" w:hAnsi="Arial" w:cs="Arial"/>
+          <w:sz w:val="24"/>
+          <w:szCs w:val="24"/>
+        </w:rPr>
+        <w:t xml:space="preserve"> programas o herramientas</w:t>
+      </w:r>
+      <w:r>
+        <w:rPr>
+          <w:rFonts w:ascii="Arial" w:hAnsi="Arial" w:cs="Arial"/>
+          <w:sz w:val="24"/>
+          <w:szCs w:val="24"/>
+        </w:rPr>
+        <w:t xml:space="preserve"> que se explicaran a continuación, y el proceso es el siguiente:</w:t>
+      </w:r>
+    </w:p>
+    <w:p>
+      <w:pPr>
+        <w:rPr>
+          <w:rFonts w:ascii="Arial" w:hAnsi="Arial" w:cs="Arial"/>
+          <w:sz w:val="24"/>
+          <w:szCs w:val="24"/>
+        </w:rPr>
+      </w:pPr>
+      <w:r>
+        <w:rPr>
+          <w:rFonts w:ascii="Arial" w:hAnsi="Arial" w:cs="Arial"/>
+          <w:sz w:val="24"/>
+          <w:szCs w:val="24"/>
+        </w:rPr>
+        <w:t>Primero con ayuda de Oracle virtual crearemos una “computadora” para poder montar el servidor</w:t>
+      </w:r>
+      <w:r>
+        <w:rPr>
+          <w:rFonts w:ascii="Arial" w:hAnsi="Arial" w:cs="Arial"/>
+          <w:sz w:val="24"/>
+          <w:szCs w:val="24"/>
+        </w:rPr>
+        <w:t xml:space="preserve"> le daremos un nombre a nuestro </w:t>
+      </w:r>
+      <w:proofErr w:type="gramStart"/>
+      <w:r>
+        <w:rPr>
+          <w:rFonts w:ascii="Arial" w:hAnsi="Arial" w:cs="Arial"/>
+          <w:sz w:val="24"/>
+          <w:szCs w:val="24"/>
+        </w:rPr>
+        <w:t>server</w:t>
+      </w:r>
+      <w:proofErr w:type="gramEnd"/>
+      <w:r>
+        <w:rPr>
+          <w:rFonts w:ascii="Arial" w:hAnsi="Arial" w:cs="Arial"/>
+          <w:sz w:val="24"/>
+          <w:szCs w:val="24"/>
+        </w:rPr>
+        <w:t xml:space="preserve"> y el sistema operativo que utilizaremos en nuestro caso es Ubuntu server</w:t>
+      </w:r>
+    </w:p>
+    <w:p>
+      <w:pPr>
+        <w:jc w:val="center"/>
+        <w:rPr>
+          <w:rFonts w:ascii="Arial" w:hAnsi="Arial" w:cs="Arial"/>
+          <w:sz w:val="24"/>
+          <w:szCs w:val="24"/>
+        </w:rPr>
+      </w:pPr>
+      <w:r>
+        <w:rPr>
+          <w:noProof/>
+        </w:rPr>
+        <w:drawing>
+          <wp:inline distT="0" distB="0" distL="0" distR="0" wp14:anchorId="5D099575" wp14:editId="059E20CA">
+            <wp:extent cx="4152900" cy="1979653"/>
+            <wp:effectExtent l="0" t="0" r="0" b="1905"/>
+            <wp:docPr id="3" name="Imagen 3"/>
+            <wp:cNvGraphicFramePr>
+              <a:graphicFrameLocks xmlns:a="http://schemas.openxmlformats.org/drawingml/2006/main" noChangeAspect="1"/>
+            </wp:cNvGraphicFramePr>
+            <a:graphic xmlns:a="http://schemas.openxmlformats.org/drawingml/2006/main">
+              <a:graphicData uri="http://schemas.openxmlformats.org/drawingml/2006/picture">
+                <pic:pic xmlns:pic="http://schemas.openxmlformats.org/drawingml/2006/picture">
+                  <pic:nvPicPr>
+                    <pic:cNvPr id="1" name=""/>
+                    <pic:cNvPicPr/>
+                  </pic:nvPicPr>
+                  <pic:blipFill>
+                    <a:blip r:embed="rId6"/>
+                    <a:stretch>
+                      <a:fillRect/>
+                    </a:stretch>
+                  </pic:blipFill>
+                  <pic:spPr>
+                    <a:xfrm>
+                      <a:off x="0" y="0"/>
+                      <a:ext cx="4164847" cy="1985348"/>
+                    </a:xfrm>
+                    <a:prstGeom prst="rect">
+                      <a:avLst/>
+                    </a:prstGeom>
+                  </pic:spPr>
+                </pic:pic>
+              </a:graphicData>
+            </a:graphic>
+          </wp:inline>
+        </w:drawing>
+      </w:r>
+    </w:p>
+    <w:p>
+      <w:pPr>
+        <w:rPr>
+          <w:rFonts w:ascii="Arial" w:hAnsi="Arial" w:cs="Arial"/>
+          <w:sz w:val="24"/>
+          <w:szCs w:val="24"/>
+        </w:rPr>
+      </w:pPr>
+      <w:r>
+        <w:rPr>
+          <w:rFonts w:ascii="Arial" w:hAnsi="Arial" w:cs="Arial"/>
+          <w:sz w:val="24"/>
+          <w:szCs w:val="24"/>
+        </w:rPr>
+        <w:t>Después le daremos el espacio que queramos</w:t>
+      </w:r>
+      <w:r>
+        <w:rPr>
+          <w:rFonts w:ascii="Arial" w:hAnsi="Arial" w:cs="Arial"/>
+          <w:sz w:val="24"/>
+          <w:szCs w:val="24"/>
+        </w:rPr>
+        <w:t xml:space="preserve"> de memoria</w:t>
+      </w:r>
+      <w:r>
+        <w:rPr>
+          <w:rFonts w:ascii="Arial" w:hAnsi="Arial" w:cs="Arial"/>
+          <w:sz w:val="24"/>
+          <w:szCs w:val="24"/>
+        </w:rPr>
+        <w:t xml:space="preserve"> para nuestro</w:t>
+      </w:r>
+      <w:r>
+        <w:rPr>
+          <w:rFonts w:ascii="Arial" w:hAnsi="Arial" w:cs="Arial"/>
+          <w:sz w:val="24"/>
+          <w:szCs w:val="24"/>
+        </w:rPr>
+        <w:t xml:space="preserve"> servidor </w:t>
+      </w:r>
+    </w:p>
+    <w:p>
+      <w:pPr>
+        <w:jc w:val="center"/>
+        <w:rPr>
+          <w:rFonts w:ascii="Arial" w:hAnsi="Arial" w:cs="Arial"/>
+          <w:sz w:val="24"/>
+          <w:szCs w:val="24"/>
+        </w:rPr>
+      </w:pPr>
+      <w:r>
+        <w:rPr>
+          <w:noProof/>
+        </w:rPr>
+        <w:drawing>
+          <wp:inline distT="0" distB="0" distL="0" distR="0" wp14:anchorId="0D2BCCE1" wp14:editId="73185C88">
+            <wp:extent cx="1980813" cy="1798320"/>
+            <wp:effectExtent l="0" t="0" r="635" b="0"/>
+            <wp:docPr id="7" name="Imagen 7"/>
+            <wp:cNvGraphicFramePr>
+              <a:graphicFrameLocks xmlns:a="http://schemas.openxmlformats.org/drawingml/2006/main" noChangeAspect="1"/>
+            </wp:cNvGraphicFramePr>
+            <a:graphic xmlns:a="http://schemas.openxmlformats.org/drawingml/2006/main">
+              <a:graphicData uri="http://schemas.openxmlformats.org/drawingml/2006/picture">
+                <pic:pic xmlns:pic="http://schemas.openxmlformats.org/drawingml/2006/picture">
+                  <pic:nvPicPr>
+                    <pic:cNvPr id="1" name=""/>
+                    <pic:cNvPicPr/>
+                  </pic:nvPicPr>
+                  <pic:blipFill>
+                    <a:blip r:embed="rId7"/>
+                    <a:stretch>
+                      <a:fillRect/>
+                    </a:stretch>
+                  </pic:blipFill>
+                  <pic:spPr>
+                    <a:xfrm>
+                      <a:off x="0" y="0"/>
+                      <a:ext cx="1986224" cy="1803232"/>
+                    </a:xfrm>
+                    <a:prstGeom prst="rect">
+                      <a:avLst/>
+                    </a:prstGeom>
+                  </pic:spPr>
+                </pic:pic>
+              </a:graphicData>
+            </a:graphic>
+          </wp:inline>
+        </w:drawing>
+      </w:r>
+    </w:p>
+    <w:p>
+      <w:pPr>
+        <w:rPr>
+          <w:rFonts w:ascii="Arial" w:hAnsi="Arial" w:cs="Arial"/>
+          <w:sz w:val="24"/>
+          <w:szCs w:val="24"/>
+        </w:rPr>
+      </w:pPr>
+      <w:r>
+        <w:rPr>
+          <w:rFonts w:ascii="Arial" w:hAnsi="Arial" w:cs="Arial"/>
+          <w:sz w:val="24"/>
+          <w:szCs w:val="24"/>
+        </w:rPr>
+        <w:t xml:space="preserve">Después de realizar las configuraciones pertinentes como lo son el disco si lo quieres de tamaño fijo o </w:t>
+      </w:r>
+      <w:proofErr w:type="gramStart"/>
+      <w:r>
+        <w:rPr>
+          <w:rFonts w:ascii="Arial" w:hAnsi="Arial" w:cs="Arial"/>
+          <w:sz w:val="24"/>
+          <w:szCs w:val="24"/>
+        </w:rPr>
+        <w:t xml:space="preserve">dinámico </w:t>
+      </w:r>
+      <w:r>
+        <w:rPr>
+          <w:rFonts w:ascii="Arial" w:hAnsi="Arial" w:cs="Arial"/>
+          <w:sz w:val="24"/>
+          <w:szCs w:val="24"/>
+        </w:rPr>
+        <w:t xml:space="preserve"> entre</w:t>
+      </w:r>
+      <w:proofErr w:type="gramEnd"/>
+      <w:r>
+        <w:rPr>
+          <w:rFonts w:ascii="Arial" w:hAnsi="Arial" w:cs="Arial"/>
+          <w:sz w:val="24"/>
+          <w:szCs w:val="24"/>
+        </w:rPr>
+        <w:t xml:space="preserve"> otras cosas lo guardaremos en la ruta de nuestra conveniencia</w:t>
+      </w:r>
+    </w:p>
+    <w:p>
+      <w:pPr>
+        <w:jc w:val="center"/>
+        <w:rPr>
+          <w:rFonts w:ascii="Arial" w:hAnsi="Arial" w:cs="Arial"/>
+          <w:sz w:val="24"/>
+          <w:szCs w:val="24"/>
+        </w:rPr>
+      </w:pPr>
+      <w:r>
+        <w:rPr>
+          <w:noProof/>
+        </w:rPr>
+        <w:drawing>
+          <wp:inline distT="0" distB="0" distL="0" distR="0" wp14:anchorId="41C4E972" wp14:editId="3CCAE6FC">
+            <wp:extent cx="1889760" cy="1604095"/>
+            <wp:effectExtent l="0" t="0" r="0" b="0"/>
+            <wp:docPr id="8" name="Imagen 8"/>
+            <wp:cNvGraphicFramePr>
+              <a:graphicFrameLocks xmlns:a="http://schemas.openxmlformats.org/drawingml/2006/main" noChangeAspect="1"/>
+            </wp:cNvGraphicFramePr>
+            <a:graphic xmlns:a="http://schemas.openxmlformats.org/drawingml/2006/main">
+              <a:graphicData uri="http://schemas.openxmlformats.org/drawingml/2006/picture">
+                <pic:pic xmlns:pic="http://schemas.openxmlformats.org/drawingml/2006/picture">
+                  <pic:nvPicPr>
+                    <pic:cNvPr id="1" name=""/>
+                    <pic:cNvPicPr/>
+                  </pic:nvPicPr>
+                  <pic:blipFill>
+                    <a:blip r:embed="rId8"/>
+                    <a:stretch>
+                      <a:fillRect/>
+                    </a:stretch>
+                  </pic:blipFill>
+                  <pic:spPr>
+                    <a:xfrm>
+                      <a:off x="0" y="0"/>
+                      <a:ext cx="1908185" cy="1619735"/>
+                    </a:xfrm>
+                    <a:prstGeom prst="rect">
+                      <a:avLst/>
+                    </a:prstGeom>
+                  </pic:spPr>
+                </pic:pic>
+              </a:graphicData>
+            </a:graphic>
+          </wp:inline>
+        </w:drawing>
+      </w:r>
+    </w:p>
+    <w:p>
+      <w:pPr>
+        <w:rPr>
+          <w:rFonts w:ascii="Arial" w:hAnsi="Arial" w:cs="Arial"/>
+          <w:sz w:val="24"/>
+          <w:szCs w:val="24"/>
+        </w:rPr>
+      </w:pPr>
+    </w:p>
+    <w:p>
+      <w:pPr>
+        <w:rPr>
+          <w:rFonts w:ascii="Arial" w:hAnsi="Arial" w:cs="Arial"/>
+          <w:sz w:val="24"/>
+          <w:szCs w:val="24"/>
+        </w:rPr>
+      </w:pPr>
     </w:p>
     <w:p>
       <w:pPr>
@@ -564,7 +884,6 @@
           <w:szCs w:val="24"/>
         </w:rPr>
       </w:pPr>
-      <w:proofErr w:type="spellStart"/>
       <w:r>
         <w:rPr>
           <w:rFonts w:ascii="Arial" w:hAnsi="Arial" w:cs="Arial"/>
@@ -573,18 +892,7 @@
           <w:sz w:val="24"/>
           <w:szCs w:val="24"/>
         </w:rPr>
-        <w:t>Maquina</w:t>
-      </w:r>
-      <w:proofErr w:type="spellEnd"/>
-      <w:r>
-        <w:rPr>
-          <w:rFonts w:ascii="Arial" w:hAnsi="Arial" w:cs="Arial"/>
-          <w:b/>
-          <w:bCs/>
-          <w:sz w:val="24"/>
-          <w:szCs w:val="24"/>
-        </w:rPr>
-        <w:t xml:space="preserve"> virtual:</w:t>
+        <w:t>Maquina virtual:</w:t>
       </w:r>
     </w:p>
     <w:p>
@@ -603,16 +911,14 @@
         </w:rPr>
         <w:t xml:space="preserve"> Una </w:t>
       </w:r>
-      <w:proofErr w:type="spellStart"/>
-      <w:r>
-        <w:rPr>
-          <w:rFonts w:ascii="Arial" w:hAnsi="Arial" w:cs="Arial"/>
-          <w:sz w:val="24"/>
-          <w:szCs w:val="24"/>
-        </w:rPr>
-        <w:t>maquina</w:t>
-      </w:r>
-      <w:proofErr w:type="spellEnd"/>
+      <w:r>
+        <w:rPr>
+          <w:rFonts w:ascii="Arial" w:hAnsi="Arial" w:cs="Arial"/>
+          <w:sz w:val="24"/>
+          <w:szCs w:val="24"/>
+        </w:rPr>
+        <w:t>máquina</w:t>
+      </w:r>
       <w:r>
         <w:rPr>
           <w:rFonts w:ascii="Arial" w:hAnsi="Arial" w:cs="Arial"/>
@@ -621,16 +927,14 @@
         </w:rPr>
         <w:t xml:space="preserve"> virtual es un entorno que funciona como un sistema </w:t>
       </w:r>
-      <w:proofErr w:type="spellStart"/>
-      <w:r>
-        <w:rPr>
-          <w:rFonts w:ascii="Arial" w:hAnsi="Arial" w:cs="Arial"/>
-          <w:sz w:val="24"/>
-          <w:szCs w:val="24"/>
-        </w:rPr>
-        <w:t>informatico</w:t>
-      </w:r>
-      <w:proofErr w:type="spellEnd"/>
+      <w:r>
+        <w:rPr>
+          <w:rFonts w:ascii="Arial" w:hAnsi="Arial" w:cs="Arial"/>
+          <w:sz w:val="24"/>
+          <w:szCs w:val="24"/>
+        </w:rPr>
+        <w:t>informático</w:t>
+      </w:r>
       <w:r>
         <w:rPr>
           <w:rFonts w:ascii="Arial" w:hAnsi="Arial" w:cs="Arial"/>
@@ -709,7 +1013,7 @@
                     </pic:cNvPicPr>
                   </pic:nvPicPr>
                   <pic:blipFill>
-                    <a:blip r:embed="rId6">
+                    <a:blip r:embed="rId9">
                       <a:extLst>
                         <a:ext uri="{28A0092B-C50C-407E-A947-70E740481C1C}">
                           <a14:useLocalDpi xmlns:a14="http://schemas.microsoft.com/office/drawing/2010/main" val="0"/>
@@ -759,24 +1063,24 @@
           <w:sz w:val="24"/>
           <w:szCs w:val="24"/>
         </w:rPr>
+        <w:t>Cliente SSH:</w:t>
+      </w:r>
+    </w:p>
+    <w:p>
+      <w:pPr>
+        <w:rPr>
+          <w:rFonts w:ascii="Arial" w:hAnsi="Arial" w:cs="Arial"/>
+          <w:sz w:val="24"/>
+          <w:szCs w:val="24"/>
+        </w:rPr>
+      </w:pPr>
+      <w:r>
+        <w:rPr>
+          <w:rFonts w:ascii="Arial" w:hAnsi="Arial" w:cs="Arial"/>
+          <w:sz w:val="24"/>
+          <w:szCs w:val="24"/>
+        </w:rPr>
         <w:lastRenderedPageBreak/>
-        <w:t>Cliente SSH:</w:t>
-      </w:r>
-    </w:p>
-    <w:p>
-      <w:pPr>
-        <w:rPr>
-          <w:rFonts w:ascii="Arial" w:hAnsi="Arial" w:cs="Arial"/>
-          <w:sz w:val="24"/>
-          <w:szCs w:val="24"/>
-        </w:rPr>
-      </w:pPr>
-      <w:r>
-        <w:rPr>
-          <w:rFonts w:ascii="Arial" w:hAnsi="Arial" w:cs="Arial"/>
-          <w:sz w:val="24"/>
-          <w:szCs w:val="24"/>
-        </w:rPr>
         <w:t xml:space="preserve">OSSH, o </w:t>
       </w:r>
       <w:proofErr w:type="spellStart"/>
@@ -933,7 +1237,7 @@
           <w:sz w:val="24"/>
           <w:szCs w:val="24"/>
         </w:rPr>
-        <w:t xml:space="preserve">. Las funciones de hash unidireccionales difieren de las dos formas anteriores de encriptación en el sentido de que nunca están destinadas a ser descifradas. Generan un valor </w:t>
+        <w:t xml:space="preserve">. Las funciones de hash unidireccionales difieren de las dos formas anteriores de encriptación en el sentido de que nunca están destinadas a ser descifradas. Generan un valor único de una longitud fija para cada entrada que no muestra una tendencia clara que pueda explotarse. Esto los hace prácticamente imposibles de revertir. Para </w:t>
       </w:r>
       <w:r>
         <w:rPr>
@@ -942,7 +1246,7 @@
           <w:szCs w:val="24"/>
         </w:rPr>
         <w:lastRenderedPageBreak/>
-        <w:t xml:space="preserve">único de una longitud fija para cada entrada que no muestra una tendencia clara que pueda explotarse. Esto los hace prácticamente imposibles de revertir. Para generar un hash criptográfico de una entrada dada, pero imposible de generar la entrada del hash. Esto significa </w:t>
+        <w:t xml:space="preserve">generar un hash criptográfico de una entrada dada, pero imposible de generar la entrada del hash. Esto significa </w:t>
       </w:r>
       <w:proofErr w:type="gramStart"/>
       <w:r>
@@ -997,7 +1301,7 @@
                     </pic:cNvPicPr>
                   </pic:nvPicPr>
                   <pic:blipFill>
-                    <a:blip r:embed="rId7">
+                    <a:blip r:embed="rId10">
                       <a:extLst>
                         <a:ext uri="{28A0092B-C50C-407E-A947-70E740481C1C}">
                           <a14:useLocalDpi xmlns:a14="http://schemas.microsoft.com/office/drawing/2010/main" val="0"/>
@@ -1209,8 +1513,17 @@
           <w:sz w:val="24"/>
           <w:szCs w:val="24"/>
         </w:rPr>
-        <w:t xml:space="preserve"> y </w:t>
-      </w:r>
+        <w:t xml:space="preserve"> y Delphi. Apache se incluye en Novell NetWare 6.5, es el servidor web predeterminado y se incluye en muchas distribuciones de Linux.</w:t>
+      </w:r>
+    </w:p>
+    <w:p>
+      <w:pPr>
+        <w:rPr>
+          <w:rFonts w:ascii="Arial" w:hAnsi="Arial" w:cs="Arial"/>
+          <w:sz w:val="24"/>
+          <w:szCs w:val="24"/>
+        </w:rPr>
+      </w:pPr>
       <w:r>
         <w:rPr>
           <w:rFonts w:ascii="Arial" w:hAnsi="Arial" w:cs="Arial"/>
@@ -1218,23 +1531,6 @@
           <w:szCs w:val="24"/>
         </w:rPr>
         <w:lastRenderedPageBreak/>
-        <w:t>Delphi. Apache se incluye en Novell NetWare 6.5, es el servidor web predeterminado y se incluye en muchas distribuciones de Linux.</w:t>
-      </w:r>
-    </w:p>
-    <w:p>
-      <w:pPr>
-        <w:rPr>
-          <w:rFonts w:ascii="Arial" w:hAnsi="Arial" w:cs="Arial"/>
-          <w:sz w:val="24"/>
-          <w:szCs w:val="24"/>
-        </w:rPr>
-      </w:pPr>
-      <w:r>
-        <w:rPr>
-          <w:rFonts w:ascii="Arial" w:hAnsi="Arial" w:cs="Arial"/>
-          <w:sz w:val="24"/>
-          <w:szCs w:val="24"/>
-        </w:rPr>
         <w:t>Apache se utiliza para muchas otras tareas que requieren que el contenido se proporcione de manera segura y confiable. Por ejemplo, al compartir archivos desde una computadora personal a Internet. Los usuarios que han instalado Apache en su escritorio pueden colocar archivos arbitrariamente en el directorio raíz de documentos de Apache y compartirlos desde allí. Los desarrolladores de aplicaciones web a veces usan la versión local de Apache para obtener una vista previa y probar el código desarrollado.</w:t>
       </w:r>
     </w:p>
@@ -1272,7 +1568,7 @@
                     </pic:cNvPicPr>
                   </pic:nvPicPr>
                   <pic:blipFill>
-                    <a:blip r:embed="rId8">
+                    <a:blip r:embed="rId11">
                       <a:extLst>
                         <a:ext uri="{28A0092B-C50C-407E-A947-70E740481C1C}">
                           <a14:useLocalDpi xmlns:a14="http://schemas.microsoft.com/office/drawing/2010/main" val="0"/>

</xml_diff>

<commit_message>
Agregando mas informacion en el proceso del server
</commit_message>
<xml_diff>
--- a/Herramientas_Proyecto.docx
+++ b/Herramientas_Proyecto.docx
@@ -843,15 +843,687 @@
           <w:szCs w:val="24"/>
         </w:rPr>
       </w:pPr>
-    </w:p>
-    <w:p>
-      <w:pPr>
-        <w:rPr>
-          <w:rFonts w:ascii="Arial" w:hAnsi="Arial" w:cs="Arial"/>
-          <w:sz w:val="24"/>
-          <w:szCs w:val="24"/>
-        </w:rPr>
-      </w:pPr>
+      <w:r>
+        <w:rPr>
+          <w:rFonts w:ascii="Arial" w:hAnsi="Arial" w:cs="Arial"/>
+          <w:sz w:val="24"/>
+          <w:szCs w:val="24"/>
+        </w:rPr>
+        <w:lastRenderedPageBreak/>
+        <w:t>Una vez que ya tengamos nuestra “com</w:t>
+      </w:r>
+      <w:r>
+        <w:rPr>
+          <w:rFonts w:ascii="Arial" w:hAnsi="Arial" w:cs="Arial"/>
+          <w:sz w:val="24"/>
+          <w:szCs w:val="24"/>
+        </w:rPr>
+        <w:t>putadora” o servidor creado tendremos que hacer las configuraciones necesaria como por ejemplo el lenguaje</w:t>
+      </w:r>
+    </w:p>
+    <w:p>
+      <w:pPr>
+        <w:jc w:val="center"/>
+        <w:rPr>
+          <w:rFonts w:ascii="Arial" w:hAnsi="Arial" w:cs="Arial"/>
+          <w:sz w:val="24"/>
+          <w:szCs w:val="24"/>
+        </w:rPr>
+      </w:pPr>
+      <w:r>
+        <w:rPr>
+          <w:noProof/>
+        </w:rPr>
+        <w:drawing>
+          <wp:inline distT="0" distB="0" distL="0" distR="0" wp14:anchorId="3E1B93A5" wp14:editId="2351BF62">
+            <wp:extent cx="3143047" cy="2392680"/>
+            <wp:effectExtent l="0" t="0" r="635" b="7620"/>
+            <wp:docPr id="9" name="Imagen 9"/>
+            <wp:cNvGraphicFramePr>
+              <a:graphicFrameLocks xmlns:a="http://schemas.openxmlformats.org/drawingml/2006/main" noChangeAspect="1"/>
+            </wp:cNvGraphicFramePr>
+            <a:graphic xmlns:a="http://schemas.openxmlformats.org/drawingml/2006/main">
+              <a:graphicData uri="http://schemas.openxmlformats.org/drawingml/2006/picture">
+                <pic:pic xmlns:pic="http://schemas.openxmlformats.org/drawingml/2006/picture">
+                  <pic:nvPicPr>
+                    <pic:cNvPr id="1" name=""/>
+                    <pic:cNvPicPr/>
+                  </pic:nvPicPr>
+                  <pic:blipFill>
+                    <a:blip r:embed="rId9"/>
+                    <a:stretch>
+                      <a:fillRect/>
+                    </a:stretch>
+                  </pic:blipFill>
+                  <pic:spPr>
+                    <a:xfrm>
+                      <a:off x="0" y="0"/>
+                      <a:ext cx="3144866" cy="2394065"/>
+                    </a:xfrm>
+                    <a:prstGeom prst="rect">
+                      <a:avLst/>
+                    </a:prstGeom>
+                  </pic:spPr>
+                </pic:pic>
+              </a:graphicData>
+            </a:graphic>
+          </wp:inline>
+        </w:drawing>
+      </w:r>
+    </w:p>
+    <w:p>
+      <w:pPr>
+        <w:rPr>
+          <w:rFonts w:ascii="Arial" w:hAnsi="Arial" w:cs="Arial"/>
+          <w:sz w:val="24"/>
+          <w:szCs w:val="24"/>
+        </w:rPr>
+      </w:pPr>
+      <w:r>
+        <w:rPr>
+          <w:rFonts w:ascii="Arial" w:hAnsi="Arial" w:cs="Arial"/>
+          <w:sz w:val="24"/>
+          <w:szCs w:val="24"/>
+        </w:rPr>
+        <w:t xml:space="preserve">Instalar Ubuntu </w:t>
+      </w:r>
+      <w:proofErr w:type="gramStart"/>
+      <w:r>
+        <w:rPr>
+          <w:rFonts w:ascii="Arial" w:hAnsi="Arial" w:cs="Arial"/>
+          <w:sz w:val="24"/>
+          <w:szCs w:val="24"/>
+        </w:rPr>
+        <w:t>server</w:t>
+      </w:r>
+      <w:proofErr w:type="gramEnd"/>
+      <w:r>
+        <w:rPr>
+          <w:rFonts w:ascii="Arial" w:hAnsi="Arial" w:cs="Arial"/>
+          <w:sz w:val="24"/>
+          <w:szCs w:val="24"/>
+        </w:rPr>
+        <w:t xml:space="preserve"> esto es mediante un archivo Iso que se puede obtener </w:t>
+      </w:r>
+      <w:r>
+        <w:rPr>
+          <w:rFonts w:ascii="Arial" w:hAnsi="Arial" w:cs="Arial"/>
+          <w:sz w:val="24"/>
+          <w:szCs w:val="24"/>
+        </w:rPr>
+        <w:t>a través</w:t>
+      </w:r>
+      <w:r>
+        <w:rPr>
+          <w:rFonts w:ascii="Arial" w:hAnsi="Arial" w:cs="Arial"/>
+          <w:sz w:val="24"/>
+          <w:szCs w:val="24"/>
+        </w:rPr>
+        <w:t xml:space="preserve"> </w:t>
+      </w:r>
+      <w:r>
+        <w:rPr>
+          <w:rFonts w:ascii="Arial" w:hAnsi="Arial" w:cs="Arial"/>
+          <w:sz w:val="24"/>
+          <w:szCs w:val="24"/>
+        </w:rPr>
+        <w:t>de la página oficial de Ubuntu</w:t>
+      </w:r>
+    </w:p>
+    <w:p>
+      <w:pPr>
+        <w:jc w:val="center"/>
+        <w:rPr>
+          <w:rFonts w:ascii="Arial" w:hAnsi="Arial" w:cs="Arial"/>
+          <w:sz w:val="24"/>
+          <w:szCs w:val="24"/>
+        </w:rPr>
+      </w:pPr>
+      <w:r>
+        <w:rPr>
+          <w:noProof/>
+        </w:rPr>
+        <w:drawing>
+          <wp:inline distT="0" distB="0" distL="0" distR="0" wp14:anchorId="7268C9DB" wp14:editId="1F5EF922">
+            <wp:extent cx="2910840" cy="2134181"/>
+            <wp:effectExtent l="0" t="0" r="3810" b="0"/>
+            <wp:docPr id="10" name="Imagen 10"/>
+            <wp:cNvGraphicFramePr>
+              <a:graphicFrameLocks xmlns:a="http://schemas.openxmlformats.org/drawingml/2006/main" noChangeAspect="1"/>
+            </wp:cNvGraphicFramePr>
+            <a:graphic xmlns:a="http://schemas.openxmlformats.org/drawingml/2006/main">
+              <a:graphicData uri="http://schemas.openxmlformats.org/drawingml/2006/picture">
+                <pic:pic xmlns:pic="http://schemas.openxmlformats.org/drawingml/2006/picture">
+                  <pic:nvPicPr>
+                    <pic:cNvPr id="1" name=""/>
+                    <pic:cNvPicPr/>
+                  </pic:nvPicPr>
+                  <pic:blipFill>
+                    <a:blip r:embed="rId10"/>
+                    <a:stretch>
+                      <a:fillRect/>
+                    </a:stretch>
+                  </pic:blipFill>
+                  <pic:spPr>
+                    <a:xfrm>
+                      <a:off x="0" y="0"/>
+                      <a:ext cx="2913403" cy="2136061"/>
+                    </a:xfrm>
+                    <a:prstGeom prst="rect">
+                      <a:avLst/>
+                    </a:prstGeom>
+                  </pic:spPr>
+                </pic:pic>
+              </a:graphicData>
+            </a:graphic>
+          </wp:inline>
+        </w:drawing>
+      </w:r>
+    </w:p>
+    <w:p>
+      <w:pPr>
+        <w:rPr>
+          <w:rFonts w:ascii="Arial" w:hAnsi="Arial" w:cs="Arial"/>
+          <w:sz w:val="24"/>
+          <w:szCs w:val="24"/>
+        </w:rPr>
+      </w:pPr>
+      <w:r>
+        <w:rPr>
+          <w:rFonts w:ascii="Arial" w:hAnsi="Arial" w:cs="Arial"/>
+          <w:sz w:val="24"/>
+          <w:szCs w:val="24"/>
+        </w:rPr>
+        <w:t xml:space="preserve">Al igual que el idioma nos pedirá que seleccionemos el </w:t>
+      </w:r>
+      <w:proofErr w:type="gramStart"/>
+      <w:r>
+        <w:rPr>
+          <w:rFonts w:ascii="Arial" w:hAnsi="Arial" w:cs="Arial"/>
+          <w:sz w:val="24"/>
+          <w:szCs w:val="24"/>
+        </w:rPr>
+        <w:t>lenguaje</w:t>
+      </w:r>
+      <w:proofErr w:type="gramEnd"/>
+      <w:r>
+        <w:rPr>
+          <w:rFonts w:ascii="Arial" w:hAnsi="Arial" w:cs="Arial"/>
+          <w:sz w:val="24"/>
+          <w:szCs w:val="24"/>
+        </w:rPr>
+        <w:t xml:space="preserve"> pero en el teclado</w:t>
+      </w:r>
+    </w:p>
+    <w:p>
+      <w:pPr>
+        <w:jc w:val="center"/>
+        <w:rPr>
+          <w:rFonts w:ascii="Arial" w:hAnsi="Arial" w:cs="Arial"/>
+          <w:sz w:val="24"/>
+          <w:szCs w:val="24"/>
+        </w:rPr>
+      </w:pPr>
+      <w:r>
+        <w:rPr>
+          <w:noProof/>
+        </w:rPr>
+        <w:drawing>
+          <wp:inline distT="0" distB="0" distL="0" distR="0" wp14:anchorId="5CD9E9BC" wp14:editId="46E5827F">
+            <wp:extent cx="2861534" cy="2171700"/>
+            <wp:effectExtent l="0" t="0" r="0" b="0"/>
+            <wp:docPr id="11" name="Imagen 11"/>
+            <wp:cNvGraphicFramePr>
+              <a:graphicFrameLocks xmlns:a="http://schemas.openxmlformats.org/drawingml/2006/main" noChangeAspect="1"/>
+            </wp:cNvGraphicFramePr>
+            <a:graphic xmlns:a="http://schemas.openxmlformats.org/drawingml/2006/main">
+              <a:graphicData uri="http://schemas.openxmlformats.org/drawingml/2006/picture">
+                <pic:pic xmlns:pic="http://schemas.openxmlformats.org/drawingml/2006/picture">
+                  <pic:nvPicPr>
+                    <pic:cNvPr id="1" name=""/>
+                    <pic:cNvPicPr/>
+                  </pic:nvPicPr>
+                  <pic:blipFill>
+                    <a:blip r:embed="rId11"/>
+                    <a:stretch>
+                      <a:fillRect/>
+                    </a:stretch>
+                  </pic:blipFill>
+                  <pic:spPr>
+                    <a:xfrm>
+                      <a:off x="0" y="0"/>
+                      <a:ext cx="2871055" cy="2178926"/>
+                    </a:xfrm>
+                    <a:prstGeom prst="rect">
+                      <a:avLst/>
+                    </a:prstGeom>
+                  </pic:spPr>
+                </pic:pic>
+              </a:graphicData>
+            </a:graphic>
+          </wp:inline>
+        </w:drawing>
+      </w:r>
+    </w:p>
+    <w:p>
+      <w:pPr>
+        <w:jc w:val="center"/>
+        <w:rPr>
+          <w:rFonts w:ascii="Arial" w:hAnsi="Arial" w:cs="Arial"/>
+          <w:sz w:val="24"/>
+          <w:szCs w:val="24"/>
+        </w:rPr>
+      </w:pPr>
+      <w:r>
+        <w:rPr>
+          <w:rFonts w:ascii="Arial" w:hAnsi="Arial" w:cs="Arial"/>
+          <w:sz w:val="24"/>
+          <w:szCs w:val="24"/>
+        </w:rPr>
+        <w:lastRenderedPageBreak/>
+        <w:t xml:space="preserve">Después configuraremos el equipo para ver como es que se conectara a internet </w:t>
+      </w:r>
+      <w:r>
+        <w:rPr>
+          <w:noProof/>
+        </w:rPr>
+        <w:drawing>
+          <wp:inline distT="0" distB="0" distL="0" distR="0" wp14:anchorId="698E708E" wp14:editId="1F5AE05F">
+            <wp:extent cx="2948940" cy="2166131"/>
+            <wp:effectExtent l="0" t="0" r="3810" b="5715"/>
+            <wp:docPr id="12" name="Imagen 12"/>
+            <wp:cNvGraphicFramePr>
+              <a:graphicFrameLocks xmlns:a="http://schemas.openxmlformats.org/drawingml/2006/main" noChangeAspect="1"/>
+            </wp:cNvGraphicFramePr>
+            <a:graphic xmlns:a="http://schemas.openxmlformats.org/drawingml/2006/main">
+              <a:graphicData uri="http://schemas.openxmlformats.org/drawingml/2006/picture">
+                <pic:pic xmlns:pic="http://schemas.openxmlformats.org/drawingml/2006/picture">
+                  <pic:nvPicPr>
+                    <pic:cNvPr id="1" name=""/>
+                    <pic:cNvPicPr/>
+                  </pic:nvPicPr>
+                  <pic:blipFill>
+                    <a:blip r:embed="rId12"/>
+                    <a:stretch>
+                      <a:fillRect/>
+                    </a:stretch>
+                  </pic:blipFill>
+                  <pic:spPr>
+                    <a:xfrm>
+                      <a:off x="0" y="0"/>
+                      <a:ext cx="2961389" cy="2175276"/>
+                    </a:xfrm>
+                    <a:prstGeom prst="rect">
+                      <a:avLst/>
+                    </a:prstGeom>
+                  </pic:spPr>
+                </pic:pic>
+              </a:graphicData>
+            </a:graphic>
+          </wp:inline>
+        </w:drawing>
+      </w:r>
+    </w:p>
+    <w:p>
+      <w:pPr>
+        <w:rPr>
+          <w:rFonts w:ascii="Arial" w:hAnsi="Arial" w:cs="Arial"/>
+          <w:sz w:val="24"/>
+          <w:szCs w:val="24"/>
+        </w:rPr>
+      </w:pPr>
+      <w:r>
+        <w:rPr>
+          <w:rFonts w:ascii="Arial" w:hAnsi="Arial" w:cs="Arial"/>
+          <w:sz w:val="24"/>
+          <w:szCs w:val="24"/>
+        </w:rPr>
+        <w:t xml:space="preserve">Ahora tendremos que </w:t>
+      </w:r>
+      <w:proofErr w:type="gramStart"/>
+      <w:r>
+        <w:rPr>
+          <w:rFonts w:ascii="Arial" w:hAnsi="Arial" w:cs="Arial"/>
+          <w:sz w:val="24"/>
+          <w:szCs w:val="24"/>
+        </w:rPr>
+        <w:t>partic</w:t>
+      </w:r>
+      <w:r>
+        <w:rPr>
+          <w:rFonts w:ascii="Arial" w:hAnsi="Arial" w:cs="Arial"/>
+          <w:sz w:val="24"/>
+          <w:szCs w:val="24"/>
+        </w:rPr>
+        <w:t xml:space="preserve">ionar </w:t>
+      </w:r>
+      <w:r>
+        <w:rPr>
+          <w:rFonts w:ascii="Arial" w:hAnsi="Arial" w:cs="Arial"/>
+          <w:sz w:val="24"/>
+          <w:szCs w:val="24"/>
+        </w:rPr>
+        <w:t xml:space="preserve"> </w:t>
+      </w:r>
+      <w:r>
+        <w:rPr>
+          <w:rFonts w:ascii="Arial" w:hAnsi="Arial" w:cs="Arial"/>
+          <w:sz w:val="24"/>
+          <w:szCs w:val="24"/>
+        </w:rPr>
+        <w:t>el</w:t>
+      </w:r>
+      <w:proofErr w:type="gramEnd"/>
+      <w:r>
+        <w:rPr>
+          <w:rFonts w:ascii="Arial" w:hAnsi="Arial" w:cs="Arial"/>
+          <w:sz w:val="24"/>
+          <w:szCs w:val="24"/>
+        </w:rPr>
+        <w:t xml:space="preserve"> disco </w:t>
+      </w:r>
+      <w:r>
+        <w:rPr>
+          <w:rFonts w:ascii="Arial" w:hAnsi="Arial" w:cs="Arial"/>
+          <w:sz w:val="24"/>
+          <w:szCs w:val="24"/>
+        </w:rPr>
+        <w:t xml:space="preserve">virtual </w:t>
+      </w:r>
+      <w:r>
+        <w:rPr>
+          <w:rFonts w:ascii="Arial" w:hAnsi="Arial" w:cs="Arial"/>
+          <w:sz w:val="24"/>
+          <w:szCs w:val="24"/>
+        </w:rPr>
+        <w:t>eso dependerá</w:t>
+      </w:r>
+      <w:r>
+        <w:rPr>
+          <w:rFonts w:ascii="Arial" w:hAnsi="Arial" w:cs="Arial"/>
+          <w:sz w:val="24"/>
+          <w:szCs w:val="24"/>
+        </w:rPr>
+        <w:t xml:space="preserve"> </w:t>
+      </w:r>
+      <w:r>
+        <w:rPr>
+          <w:rFonts w:ascii="Arial" w:hAnsi="Arial" w:cs="Arial"/>
+          <w:sz w:val="24"/>
+          <w:szCs w:val="24"/>
+        </w:rPr>
+        <w:t xml:space="preserve"> de la decisión </w:t>
+      </w:r>
+      <w:r>
+        <w:rPr>
+          <w:rFonts w:ascii="Arial" w:hAnsi="Arial" w:cs="Arial"/>
+          <w:sz w:val="24"/>
+          <w:szCs w:val="24"/>
+        </w:rPr>
+        <w:t>tomada por el equipo:</w:t>
+      </w:r>
+      <w:r>
+        <w:rPr>
+          <w:rFonts w:ascii="Arial" w:hAnsi="Arial" w:cs="Arial"/>
+          <w:sz w:val="24"/>
+          <w:szCs w:val="24"/>
+        </w:rPr>
+        <w:t xml:space="preserve"> </w:t>
+      </w:r>
+    </w:p>
+    <w:p>
+      <w:pPr>
+        <w:jc w:val="center"/>
+        <w:rPr>
+          <w:rFonts w:ascii="Arial" w:hAnsi="Arial" w:cs="Arial"/>
+          <w:sz w:val="24"/>
+          <w:szCs w:val="24"/>
+        </w:rPr>
+      </w:pPr>
+      <w:r>
+        <w:rPr>
+          <w:noProof/>
+        </w:rPr>
+        <w:drawing>
+          <wp:inline distT="0" distB="0" distL="0" distR="0" wp14:anchorId="28BD5BBC" wp14:editId="1966A793">
+            <wp:extent cx="3009900" cy="2232648"/>
+            <wp:effectExtent l="0" t="0" r="0" b="0"/>
+            <wp:docPr id="13" name="Imagen 13"/>
+            <wp:cNvGraphicFramePr>
+              <a:graphicFrameLocks xmlns:a="http://schemas.openxmlformats.org/drawingml/2006/main" noChangeAspect="1"/>
+            </wp:cNvGraphicFramePr>
+            <a:graphic xmlns:a="http://schemas.openxmlformats.org/drawingml/2006/main">
+              <a:graphicData uri="http://schemas.openxmlformats.org/drawingml/2006/picture">
+                <pic:pic xmlns:pic="http://schemas.openxmlformats.org/drawingml/2006/picture">
+                  <pic:nvPicPr>
+                    <pic:cNvPr id="1" name=""/>
+                    <pic:cNvPicPr/>
+                  </pic:nvPicPr>
+                  <pic:blipFill>
+                    <a:blip r:embed="rId13"/>
+                    <a:stretch>
+                      <a:fillRect/>
+                    </a:stretch>
+                  </pic:blipFill>
+                  <pic:spPr>
+                    <a:xfrm>
+                      <a:off x="0" y="0"/>
+                      <a:ext cx="3024616" cy="2243564"/>
+                    </a:xfrm>
+                    <a:prstGeom prst="rect">
+                      <a:avLst/>
+                    </a:prstGeom>
+                  </pic:spPr>
+                </pic:pic>
+              </a:graphicData>
+            </a:graphic>
+          </wp:inline>
+        </w:drawing>
+      </w:r>
+    </w:p>
+    <w:p>
+      <w:pPr>
+        <w:rPr>
+          <w:rFonts w:ascii="Arial" w:hAnsi="Arial" w:cs="Arial"/>
+          <w:sz w:val="24"/>
+          <w:szCs w:val="24"/>
+        </w:rPr>
+      </w:pPr>
+      <w:r>
+        <w:rPr>
+          <w:rFonts w:ascii="Arial" w:hAnsi="Arial" w:cs="Arial"/>
+          <w:sz w:val="24"/>
+          <w:szCs w:val="24"/>
+        </w:rPr>
+        <w:t xml:space="preserve">Por </w:t>
+      </w:r>
+      <w:proofErr w:type="gramStart"/>
+      <w:r>
+        <w:rPr>
+          <w:rFonts w:ascii="Arial" w:hAnsi="Arial" w:cs="Arial"/>
+          <w:sz w:val="24"/>
+          <w:szCs w:val="24"/>
+        </w:rPr>
+        <w:t>ultimo</w:t>
+      </w:r>
+      <w:proofErr w:type="gramEnd"/>
+      <w:r>
+        <w:rPr>
+          <w:rFonts w:ascii="Arial" w:hAnsi="Arial" w:cs="Arial"/>
+          <w:sz w:val="24"/>
+          <w:szCs w:val="24"/>
+        </w:rPr>
+        <w:t xml:space="preserve"> nos </w:t>
+      </w:r>
+      <w:r>
+        <w:rPr>
+          <w:rFonts w:ascii="Arial" w:hAnsi="Arial" w:cs="Arial"/>
+          <w:sz w:val="24"/>
+          <w:szCs w:val="24"/>
+        </w:rPr>
+        <w:t>aparecerá el resultado con las configuraciones que le hicimos a nuestros servidor</w:t>
+      </w:r>
+    </w:p>
+    <w:p>
+      <w:pPr>
+        <w:jc w:val="center"/>
+        <w:rPr>
+          <w:rFonts w:ascii="Arial" w:hAnsi="Arial" w:cs="Arial"/>
+          <w:sz w:val="24"/>
+          <w:szCs w:val="24"/>
+        </w:rPr>
+      </w:pPr>
+      <w:r>
+        <w:rPr>
+          <w:noProof/>
+        </w:rPr>
+        <w:drawing>
+          <wp:inline distT="0" distB="0" distL="0" distR="0" wp14:anchorId="0E658D2A" wp14:editId="513030CB">
+            <wp:extent cx="3021142" cy="2164080"/>
+            <wp:effectExtent l="0" t="0" r="8255" b="7620"/>
+            <wp:docPr id="14" name="Imagen 14"/>
+            <wp:cNvGraphicFramePr>
+              <a:graphicFrameLocks xmlns:a="http://schemas.openxmlformats.org/drawingml/2006/main" noChangeAspect="1"/>
+            </wp:cNvGraphicFramePr>
+            <a:graphic xmlns:a="http://schemas.openxmlformats.org/drawingml/2006/main">
+              <a:graphicData uri="http://schemas.openxmlformats.org/drawingml/2006/picture">
+                <pic:pic xmlns:pic="http://schemas.openxmlformats.org/drawingml/2006/picture">
+                  <pic:nvPicPr>
+                    <pic:cNvPr id="1" name=""/>
+                    <pic:cNvPicPr/>
+                  </pic:nvPicPr>
+                  <pic:blipFill>
+                    <a:blip r:embed="rId14"/>
+                    <a:stretch>
+                      <a:fillRect/>
+                    </a:stretch>
+                  </pic:blipFill>
+                  <pic:spPr>
+                    <a:xfrm>
+                      <a:off x="0" y="0"/>
+                      <a:ext cx="3033689" cy="2173067"/>
+                    </a:xfrm>
+                    <a:prstGeom prst="rect">
+                      <a:avLst/>
+                    </a:prstGeom>
+                  </pic:spPr>
+                </pic:pic>
+              </a:graphicData>
+            </a:graphic>
+          </wp:inline>
+        </w:drawing>
+      </w:r>
+    </w:p>
+    <w:p>
+      <w:pPr>
+        <w:rPr>
+          <w:rFonts w:ascii="Arial" w:hAnsi="Arial" w:cs="Arial"/>
+          <w:sz w:val="24"/>
+          <w:szCs w:val="24"/>
+        </w:rPr>
+      </w:pPr>
+    </w:p>
+    <w:p>
+      <w:pPr>
+        <w:rPr>
+          <w:rFonts w:ascii="Arial" w:hAnsi="Arial" w:cs="Arial"/>
+          <w:sz w:val="24"/>
+          <w:szCs w:val="24"/>
+        </w:rPr>
+      </w:pPr>
+      <w:r>
+        <w:rPr>
+          <w:rFonts w:ascii="Arial" w:hAnsi="Arial" w:cs="Arial"/>
+          <w:sz w:val="24"/>
+          <w:szCs w:val="24"/>
+        </w:rPr>
+        <w:lastRenderedPageBreak/>
+        <w:t xml:space="preserve">Y por </w:t>
+      </w:r>
+      <w:proofErr w:type="gramStart"/>
+      <w:r>
+        <w:rPr>
+          <w:rFonts w:ascii="Arial" w:hAnsi="Arial" w:cs="Arial"/>
+          <w:sz w:val="24"/>
+          <w:szCs w:val="24"/>
+        </w:rPr>
+        <w:t>ultimo</w:t>
+      </w:r>
+      <w:proofErr w:type="gramEnd"/>
+      <w:r>
+        <w:rPr>
+          <w:rFonts w:ascii="Arial" w:hAnsi="Arial" w:cs="Arial"/>
+          <w:sz w:val="24"/>
+          <w:szCs w:val="24"/>
+        </w:rPr>
+        <w:t xml:space="preserve"> crearemos nuestro usuario y la contraseña </w:t>
+      </w:r>
+      <w:r>
+        <w:rPr>
+          <w:rFonts w:ascii="Arial" w:hAnsi="Arial" w:cs="Arial"/>
+          <w:sz w:val="24"/>
+          <w:szCs w:val="24"/>
+        </w:rPr>
+        <w:t>esto servirá para cada que queramos entrar en nuestro servidor</w:t>
+      </w:r>
+      <w:r>
+        <w:rPr>
+          <w:rFonts w:ascii="Arial" w:hAnsi="Arial" w:cs="Arial"/>
+          <w:sz w:val="24"/>
+          <w:szCs w:val="24"/>
+        </w:rPr>
+        <w:t xml:space="preserve"> nos pedirá nuestro usuario y la contraseña que creamos.</w:t>
+      </w:r>
+    </w:p>
+    <w:p>
+      <w:pPr>
+        <w:jc w:val="center"/>
+        <w:rPr>
+          <w:rFonts w:ascii="Arial" w:hAnsi="Arial" w:cs="Arial"/>
+          <w:sz w:val="24"/>
+          <w:szCs w:val="24"/>
+        </w:rPr>
+      </w:pPr>
+      <w:r>
+        <w:rPr>
+          <w:noProof/>
+        </w:rPr>
+        <w:drawing>
+          <wp:inline distT="0" distB="0" distL="0" distR="0" wp14:anchorId="18A17B59" wp14:editId="03CE6C25">
+            <wp:extent cx="3505200" cy="2518970"/>
+            <wp:effectExtent l="0" t="0" r="0" b="0"/>
+            <wp:docPr id="15" name="Imagen 15"/>
+            <wp:cNvGraphicFramePr>
+              <a:graphicFrameLocks xmlns:a="http://schemas.openxmlformats.org/drawingml/2006/main" noChangeAspect="1"/>
+            </wp:cNvGraphicFramePr>
+            <a:graphic xmlns:a="http://schemas.openxmlformats.org/drawingml/2006/main">
+              <a:graphicData uri="http://schemas.openxmlformats.org/drawingml/2006/picture">
+                <pic:pic xmlns:pic="http://schemas.openxmlformats.org/drawingml/2006/picture">
+                  <pic:nvPicPr>
+                    <pic:cNvPr id="1" name=""/>
+                    <pic:cNvPicPr/>
+                  </pic:nvPicPr>
+                  <pic:blipFill>
+                    <a:blip r:embed="rId15"/>
+                    <a:stretch>
+                      <a:fillRect/>
+                    </a:stretch>
+                  </pic:blipFill>
+                  <pic:spPr>
+                    <a:xfrm>
+                      <a:off x="0" y="0"/>
+                      <a:ext cx="3510918" cy="2523079"/>
+                    </a:xfrm>
+                    <a:prstGeom prst="rect">
+                      <a:avLst/>
+                    </a:prstGeom>
+                  </pic:spPr>
+                </pic:pic>
+              </a:graphicData>
+            </a:graphic>
+          </wp:inline>
+        </w:drawing>
+      </w:r>
     </w:p>
     <w:p>
       <w:pPr>
@@ -976,7 +1648,16 @@
           <w:sz w:val="24"/>
           <w:szCs w:val="24"/>
         </w:rPr>
-        <w:t xml:space="preserve"> es Oracle VM VirtualBox es el software de virtualización multiplataforma de código abierto más popular del mundo, que permite a los desarrolladores entregar código antes mediante la ejecución de múltiples sistemas operativos en un solo dispositivo. Los equipos de TI y los proveedores de soluciones usan VirtualBox para reducir los costos operativos y reducir el tiempo requerido para implementar aplicaciones de manera segura localmente y en la nube. El software de virtualización de escritorio multiplataforma, de código abierto y de bajo costo reduce los costos operativos del equipo al reducir la cantidad de configuraciones de escritorio y servidor requeridas. Con una interfaz gráfica de usuario (GUI) fácil de usar y una potente interfaz de línea de comandos, los desarrolladores pueden utilizar varios sistemas operativos en el mismo sistema</w:t>
+        <w:t xml:space="preserve"> es Oracle VM VirtualBox es el software de virtualización multiplataforma de código abierto más popular del mundo, que permite a los desarrolladores entregar código antes mediante la ejecución de múltiples sistemas operativos en un solo dispositivo. Los equipos de TI y los proveedores de soluciones usan VirtualBox para reducir los costos operativos y reducir el tiempo requerido para implementar aplicaciones de manera segura localmente y en la nube. El software de virtualización de escritorio multiplataforma, de código abierto </w:t>
+      </w:r>
+      <w:r>
+        <w:rPr>
+          <w:rFonts w:ascii="Arial" w:hAnsi="Arial" w:cs="Arial"/>
+          <w:sz w:val="24"/>
+          <w:szCs w:val="24"/>
+        </w:rPr>
+        <w:lastRenderedPageBreak/>
+        <w:t>y de bajo costo reduce los costos operativos del equipo al reducir la cantidad de configuraciones de escritorio y servidor requeridas. Con una interfaz gráfica de usuario (GUI) fácil de usar y una potente interfaz de línea de comandos, los desarrolladores pueden utilizar varios sistemas operativos en el mismo sistema</w:t>
       </w:r>
     </w:p>
     <w:p>
@@ -1013,7 +1694,7 @@
                     </pic:cNvPicPr>
                   </pic:nvPicPr>
                   <pic:blipFill>
-                    <a:blip r:embed="rId9">
+                    <a:blip r:embed="rId16">
                       <a:extLst>
                         <a:ext uri="{28A0092B-C50C-407E-A947-70E740481C1C}">
                           <a14:useLocalDpi xmlns:a14="http://schemas.microsoft.com/office/drawing/2010/main" val="0"/>
@@ -1080,8 +1761,136 @@
           <w:sz w:val="24"/>
           <w:szCs w:val="24"/>
         </w:rPr>
+        <w:t xml:space="preserve">OSSH, o </w:t>
+      </w:r>
+      <w:proofErr w:type="spellStart"/>
+      <w:r>
+        <w:rPr>
+          <w:rFonts w:ascii="Arial" w:hAnsi="Arial" w:cs="Arial"/>
+          <w:sz w:val="24"/>
+          <w:szCs w:val="24"/>
+        </w:rPr>
+        <w:t>Secure</w:t>
+      </w:r>
+      <w:proofErr w:type="spellEnd"/>
+      <w:r>
+        <w:rPr>
+          <w:rFonts w:ascii="Arial" w:hAnsi="Arial" w:cs="Arial"/>
+          <w:sz w:val="24"/>
+          <w:szCs w:val="24"/>
+        </w:rPr>
+        <w:t xml:space="preserve"> Shell, es un protocolo de administración remota que permite a los usuarios controlar y modificar su servidor remoto a través de Internet a través de un mecanismo de autenticación. Proporciona un mecanismo para autenticar a los usuarios remotos, transferir la entrada del cliente al host y retransmitir la salida al cliente. El servicio se creó como una alternativa segura a Telnet sin cifrar y utiliza tecnología de cifrado para garantizar que todas las comunicaciones hacia y desde servidores remotos estén cifradas. La ventaja significativa que proporciona el protocolo SSH sobre su predecesor es el uso de cifrado para garantizar la transmisión segura de información entre el host y el cliente. El host se refiere al servidor remoto al que está intentando acceder y el cliente es la computadora que utiliza para acceder al host. SSH utiliza tres tecnologías de cifrado diferentes:</w:t>
+      </w:r>
+    </w:p>
+    <w:p>
+      <w:pPr>
+        <w:rPr>
+          <w:rFonts w:ascii="Arial" w:hAnsi="Arial" w:cs="Arial"/>
+          <w:sz w:val="24"/>
+          <w:szCs w:val="24"/>
+        </w:rPr>
+      </w:pPr>
+      <w:r>
+        <w:rPr>
+          <w:rFonts w:ascii="Arial" w:hAnsi="Arial" w:cs="Arial"/>
+          <w:sz w:val="24"/>
+          <w:szCs w:val="24"/>
+        </w:rPr>
+        <w:t>1.Cifrado simétrico:</w:t>
+      </w:r>
+    </w:p>
+    <w:p>
+      <w:pPr>
+        <w:rPr>
+          <w:rFonts w:ascii="Arial" w:hAnsi="Arial" w:cs="Arial"/>
+          <w:sz w:val="24"/>
+          <w:szCs w:val="24"/>
+        </w:rPr>
+      </w:pPr>
+      <w:r>
+        <w:rPr>
+          <w:rFonts w:ascii="Arial" w:hAnsi="Arial" w:cs="Arial"/>
+          <w:sz w:val="24"/>
+          <w:szCs w:val="24"/>
+        </w:rPr>
+        <w:t>El cifrado simétrico es una forma de cifrado en la que tanto el cliente como el host utilizan una clave para cifrar y descifrar mensajes. De hecho, cualquiera que tenga la clave puede descifrar el mensaje que se transmite. El cifrado simétrico suele denominarse cifrado de clave compartida o cifrado secreto compartido. Por lo general, solo se usa una clave o, a veces, se usa un par de claves donde una clave se puede calcular fácilmente con otra clave. La clave simétrica se utiliza para cifrar todas las comunicaciones durante la sesión SSH. Tanto el cliente como el servidor utilizan el método acordado para derivar la clave, y la clave generada nunca será revelada a un tercero. El proceso de creación de una clave simétrica se realiza mediante un algoritmo de intercambio de claves.</w:t>
+      </w:r>
+    </w:p>
+    <w:p>
+      <w:pPr>
+        <w:rPr>
+          <w:rFonts w:ascii="Arial" w:hAnsi="Arial" w:cs="Arial"/>
+          <w:sz w:val="24"/>
+          <w:szCs w:val="24"/>
+        </w:rPr>
+      </w:pPr>
+      <w:r>
+        <w:rPr>
+          <w:rFonts w:ascii="Arial" w:hAnsi="Arial" w:cs="Arial"/>
+          <w:sz w:val="24"/>
+          <w:szCs w:val="24"/>
+        </w:rPr>
+        <w:t>2.Cifrado asimétrico:</w:t>
+      </w:r>
+    </w:p>
+    <w:p>
+      <w:pPr>
+        <w:rPr>
+          <w:rFonts w:ascii="Arial" w:hAnsi="Arial" w:cs="Arial"/>
+          <w:sz w:val="24"/>
+          <w:szCs w:val="24"/>
+        </w:rPr>
+      </w:pPr>
+      <w:r>
+        <w:rPr>
+          <w:rFonts w:ascii="Arial" w:hAnsi="Arial" w:cs="Arial"/>
+          <w:sz w:val="24"/>
+          <w:szCs w:val="24"/>
+        </w:rPr>
+        <w:t xml:space="preserve">El cifrado asimétrico utiliza dos claves independientes para el cifrado y el descifrado. Estas dos claves se denominan clave pública y clave privada. Juntas, estas claves forman un par de claves pública-privada. La clave pública, como su </w:t>
+      </w:r>
+      <w:r>
+        <w:rPr>
+          <w:rFonts w:ascii="Arial" w:hAnsi="Arial" w:cs="Arial"/>
+          <w:sz w:val="24"/>
+          <w:szCs w:val="24"/>
+        </w:rPr>
         <w:lastRenderedPageBreak/>
-        <w:t xml:space="preserve">OSSH, o </w:t>
+        <w:t>nombre indica, se distribuye públicamente y se comparte con todas las partes. Aunque está estrechamente relacionada con la clave privada en términos de función, la clave privada no se puede calcular matemáticamente a partir de la clave pública. La relación entre estas dos claves es muy complicada: los mensajes cifrados con la clave pública de la máquina solo se pueden descifrar con la misma clave privada de la máquina. Esta relación unidireccional significa que la clave pública no puede descifrar sus propios mensajes ni descifrar ningún contenido cifrado por la clave privada.</w:t>
+      </w:r>
+    </w:p>
+    <w:p>
+      <w:pPr>
+        <w:rPr>
+          <w:rFonts w:ascii="Arial" w:hAnsi="Arial" w:cs="Arial"/>
+          <w:sz w:val="24"/>
+          <w:szCs w:val="24"/>
+        </w:rPr>
+      </w:pPr>
+      <w:r>
+        <w:rPr>
+          <w:rFonts w:ascii="Arial" w:hAnsi="Arial" w:cs="Arial"/>
+          <w:sz w:val="24"/>
+          <w:szCs w:val="24"/>
+        </w:rPr>
+        <w:t>3.Hashing:</w:t>
+      </w:r>
+    </w:p>
+    <w:p>
+      <w:pPr>
+        <w:rPr>
+          <w:rFonts w:ascii="Arial" w:hAnsi="Arial" w:cs="Arial"/>
+          <w:sz w:val="24"/>
+          <w:szCs w:val="24"/>
+        </w:rPr>
+      </w:pPr>
+      <w:r>
+        <w:rPr>
+          <w:rFonts w:ascii="Arial" w:hAnsi="Arial" w:cs="Arial"/>
+          <w:sz w:val="24"/>
+          <w:szCs w:val="24"/>
+        </w:rPr>
+        <w:t xml:space="preserve">es otra forma de criptografía utilizada en </w:t>
       </w:r>
       <w:proofErr w:type="spellStart"/>
       <w:r>
@@ -1099,109 +1908,7 @@
           <w:sz w:val="24"/>
           <w:szCs w:val="24"/>
         </w:rPr>
-        <w:t xml:space="preserve"> Shell, es un protocolo de administración remota que permite a los usuarios controlar y modificar su servidor remoto a través de Internet a través de un mecanismo de autenticación. Proporciona un mecanismo para autenticar a los usuarios remotos, transferir la entrada del cliente al host y retransmitir la salida al cliente. El servicio se creó como una alternativa segura a Telnet sin cifrar y utiliza tecnología de cifrado para garantizar que todas las comunicaciones hacia y desde servidores remotos estén cifradas. La ventaja significativa que proporciona el protocolo SSH sobre su predecesor es el uso de cifrado para garantizar la transmisión segura de información entre el host y el cliente. El host se refiere al servidor remoto al que está intentando acceder y el cliente es la computadora que utiliza para acceder al host. SSH utiliza tres tecnologías de cifrado diferentes:</w:t>
-      </w:r>
-    </w:p>
-    <w:p>
-      <w:pPr>
-        <w:rPr>
-          <w:rFonts w:ascii="Arial" w:hAnsi="Arial" w:cs="Arial"/>
-          <w:sz w:val="24"/>
-          <w:szCs w:val="24"/>
-        </w:rPr>
-      </w:pPr>
-      <w:r>
-        <w:rPr>
-          <w:rFonts w:ascii="Arial" w:hAnsi="Arial" w:cs="Arial"/>
-          <w:sz w:val="24"/>
-          <w:szCs w:val="24"/>
-        </w:rPr>
-        <w:t>1.Cifrado simétrico:</w:t>
-      </w:r>
-    </w:p>
-    <w:p>
-      <w:pPr>
-        <w:rPr>
-          <w:rFonts w:ascii="Arial" w:hAnsi="Arial" w:cs="Arial"/>
-          <w:sz w:val="24"/>
-          <w:szCs w:val="24"/>
-        </w:rPr>
-      </w:pPr>
-      <w:r>
-        <w:rPr>
-          <w:rFonts w:ascii="Arial" w:hAnsi="Arial" w:cs="Arial"/>
-          <w:sz w:val="24"/>
-          <w:szCs w:val="24"/>
-        </w:rPr>
-        <w:t>El cifrado simétrico es una forma de cifrado en la que tanto el cliente como el host utilizan una clave para cifrar y descifrar mensajes. De hecho, cualquiera que tenga la clave puede descifrar el mensaje que se transmite. El cifrado simétrico suele denominarse cifrado de clave compartida o cifrado secreto compartido. Por lo general, solo se usa una clave o, a veces, se usa un par de claves donde una clave se puede calcular fácilmente con otra clave. La clave simétrica se utiliza para cifrar todas las comunicaciones durante la sesión SSH. Tanto el cliente como el servidor utilizan el método acordado para derivar la clave, y la clave generada nunca será revelada a un tercero. El proceso de creación de una clave simétrica se realiza mediante un algoritmo de intercambio de claves.</w:t>
-      </w:r>
-    </w:p>
-    <w:p>
-      <w:pPr>
-        <w:rPr>
-          <w:rFonts w:ascii="Arial" w:hAnsi="Arial" w:cs="Arial"/>
-          <w:sz w:val="24"/>
-          <w:szCs w:val="24"/>
-        </w:rPr>
-      </w:pPr>
-      <w:r>
-        <w:rPr>
-          <w:rFonts w:ascii="Arial" w:hAnsi="Arial" w:cs="Arial"/>
-          <w:sz w:val="24"/>
-          <w:szCs w:val="24"/>
-        </w:rPr>
-        <w:t>2.Cifrado asimétrico:</w:t>
-      </w:r>
-    </w:p>
-    <w:p>
-      <w:pPr>
-        <w:rPr>
-          <w:rFonts w:ascii="Arial" w:hAnsi="Arial" w:cs="Arial"/>
-          <w:sz w:val="24"/>
-          <w:szCs w:val="24"/>
-        </w:rPr>
-      </w:pPr>
-      <w:r>
-        <w:rPr>
-          <w:rFonts w:ascii="Arial" w:hAnsi="Arial" w:cs="Arial"/>
-          <w:sz w:val="24"/>
-          <w:szCs w:val="24"/>
-        </w:rPr>
-        <w:t>El cifrado asimétrico utiliza dos claves independientes para el cifrado y el descifrado. Estas dos claves se denominan clave pública y clave privada. Juntas, estas claves forman un par de claves pública-privada. La clave pública, como su nombre indica, se distribuye públicamente y se comparte con todas las partes. Aunque está estrechamente relacionada con la clave privada en términos de función, la clave privada no se puede calcular matemáticamente a partir de la clave pública. La relación entre estas dos claves es muy complicada: los mensajes cifrados con la clave pública de la máquina solo se pueden descifrar con la misma clave privada de la máquina. Esta relación unidireccional significa que la clave pública no puede descifrar sus propios mensajes ni descifrar ningún contenido cifrado por la clave privada.</w:t>
-      </w:r>
-    </w:p>
-    <w:p>
-      <w:pPr>
-        <w:rPr>
-          <w:rFonts w:ascii="Arial" w:hAnsi="Arial" w:cs="Arial"/>
-          <w:sz w:val="24"/>
-          <w:szCs w:val="24"/>
-        </w:rPr>
-      </w:pPr>
-      <w:r>
-        <w:rPr>
-          <w:rFonts w:ascii="Arial" w:hAnsi="Arial" w:cs="Arial"/>
-          <w:sz w:val="24"/>
-          <w:szCs w:val="24"/>
-        </w:rPr>
-        <w:t>3.Hashing:</w:t>
-      </w:r>
-    </w:p>
-    <w:p>
-      <w:pPr>
-        <w:rPr>
-          <w:rFonts w:ascii="Arial" w:hAnsi="Arial" w:cs="Arial"/>
-          <w:sz w:val="24"/>
-          <w:szCs w:val="24"/>
-        </w:rPr>
-      </w:pPr>
-      <w:r>
-        <w:rPr>
-          <w:rFonts w:ascii="Arial" w:hAnsi="Arial" w:cs="Arial"/>
-          <w:sz w:val="24"/>
-          <w:szCs w:val="24"/>
-        </w:rPr>
-        <w:t xml:space="preserve">es otra forma de criptografía utilizada en </w:t>
+        <w:t xml:space="preserve"> Shell </w:t>
       </w:r>
       <w:proofErr w:type="spellStart"/>
       <w:r>
@@ -1210,7 +1917,7 @@
           <w:sz w:val="24"/>
           <w:szCs w:val="24"/>
         </w:rPr>
-        <w:t>Secure</w:t>
+        <w:t>Connections</w:t>
       </w:r>
       <w:proofErr w:type="spellEnd"/>
       <w:r>
@@ -1219,34 +1926,7 @@
           <w:sz w:val="24"/>
           <w:szCs w:val="24"/>
         </w:rPr>
-        <w:t xml:space="preserve"> Shell </w:t>
-      </w:r>
-      <w:proofErr w:type="spellStart"/>
-      <w:r>
-        <w:rPr>
-          <w:rFonts w:ascii="Arial" w:hAnsi="Arial" w:cs="Arial"/>
-          <w:sz w:val="24"/>
-          <w:szCs w:val="24"/>
-        </w:rPr>
-        <w:t>Connections</w:t>
-      </w:r>
-      <w:proofErr w:type="spellEnd"/>
-      <w:r>
-        <w:rPr>
-          <w:rFonts w:ascii="Arial" w:hAnsi="Arial" w:cs="Arial"/>
-          <w:sz w:val="24"/>
-          <w:szCs w:val="24"/>
-        </w:rPr>
-        <w:t xml:space="preserve">. Las funciones de hash unidireccionales difieren de las dos formas anteriores de encriptación en el sentido de que nunca están destinadas a ser descifradas. Generan un valor único de una longitud fija para cada entrada que no muestra una tendencia clara que pueda explotarse. Esto los hace prácticamente imposibles de revertir. Para </w:t>
-      </w:r>
-      <w:r>
-        <w:rPr>
-          <w:rFonts w:ascii="Arial" w:hAnsi="Arial" w:cs="Arial"/>
-          <w:sz w:val="24"/>
-          <w:szCs w:val="24"/>
-        </w:rPr>
-        <w:lastRenderedPageBreak/>
-        <w:t xml:space="preserve">generar un hash criptográfico de una entrada dada, pero imposible de generar la entrada del hash. Esto significa </w:t>
+        <w:t xml:space="preserve">. Las funciones de hash unidireccionales difieren de las dos formas anteriores de encriptación en el sentido de que nunca están destinadas a ser descifradas. Generan un valor único de una longitud fija para cada entrada que no muestra una tendencia clara que pueda explotarse. Esto los hace prácticamente imposibles de revertir. Para generar un hash criptográfico de una entrada dada, pero imposible de generar la entrada del hash. Esto significa </w:t>
       </w:r>
       <w:proofErr w:type="gramStart"/>
       <w:r>
@@ -1301,7 +1981,7 @@
                     </pic:cNvPicPr>
                   </pic:nvPicPr>
                   <pic:blipFill>
-                    <a:blip r:embed="rId10">
+                    <a:blip r:embed="rId17">
                       <a:extLst>
                         <a:ext uri="{28A0092B-C50C-407E-A947-70E740481C1C}">
                           <a14:useLocalDpi xmlns:a14="http://schemas.microsoft.com/office/drawing/2010/main" val="0"/>
@@ -1406,7 +2086,16 @@
           <w:sz w:val="24"/>
           <w:szCs w:val="24"/>
         </w:rPr>
-        <w:t>). Otras características altamente configurables, bases de datos de autenticación y negociación de contenido han sido criticadas por la falta de una interfaz gráfica para ayudar con su configuración.</w:t>
+        <w:t xml:space="preserve">). Otras características altamente configurables, bases de datos de autenticación y negociación de </w:t>
+      </w:r>
+      <w:r>
+        <w:rPr>
+          <w:rFonts w:ascii="Arial" w:hAnsi="Arial" w:cs="Arial"/>
+          <w:sz w:val="24"/>
+          <w:szCs w:val="24"/>
+        </w:rPr>
+        <w:lastRenderedPageBreak/>
+        <w:t>contenido han sido criticadas por la falta de una interfaz gráfica para ayudar con su configuración.</w:t>
       </w:r>
     </w:p>
     <w:p>
@@ -1530,7 +2219,6 @@
           <w:sz w:val="24"/>
           <w:szCs w:val="24"/>
         </w:rPr>
-        <w:lastRenderedPageBreak/>
         <w:t>Apache se utiliza para muchas otras tareas que requieren que el contenido se proporcione de manera segura y confiable. Por ejemplo, al compartir archivos desde una computadora personal a Internet. Los usuarios que han instalado Apache en su escritorio pueden colocar archivos arbitrariamente en el directorio raíz de documentos de Apache y compartirlos desde allí. Los desarrolladores de aplicaciones web a veces usan la versión local de Apache para obtener una vista previa y probar el código desarrollado.</w:t>
       </w:r>
     </w:p>
@@ -1568,7 +2256,7 @@
                     </pic:cNvPicPr>
                   </pic:nvPicPr>
                   <pic:blipFill>
-                    <a:blip r:embed="rId11">
+                    <a:blip r:embed="rId18">
                       <a:extLst>
                         <a:ext uri="{28A0092B-C50C-407E-A947-70E740481C1C}">
                           <a14:useLocalDpi xmlns:a14="http://schemas.microsoft.com/office/drawing/2010/main" val="0"/>

</xml_diff>

<commit_message>
Como instalar SSH server
</commit_message>
<xml_diff>
--- a/Herramientas_Proyecto.docx
+++ b/Herramientas_Proyecto.docx
@@ -124,15 +124,15 @@
         <w:textAlignment w:val="top"/>
         <w:rPr>
           <w:rFonts w:ascii="Arial" w:hAnsi="Arial" w:cs="Arial"/>
-          <w:sz w:val="48"/>
-          <w:szCs w:val="48"/>
-        </w:rPr>
-      </w:pPr>
-      <w:r>
-        <w:rPr>
-          <w:rFonts w:ascii="Arial" w:hAnsi="Arial" w:cs="Arial"/>
-          <w:sz w:val="48"/>
-          <w:szCs w:val="48"/>
+          <w:sz w:val="44"/>
+          <w:szCs w:val="44"/>
+        </w:rPr>
+      </w:pPr>
+      <w:r>
+        <w:rPr>
+          <w:rFonts w:ascii="Arial" w:hAnsi="Arial" w:cs="Arial"/>
+          <w:sz w:val="44"/>
+          <w:szCs w:val="44"/>
         </w:rPr>
         <w:t xml:space="preserve">Universidad Nacional </w:t>
       </w:r>
@@ -140,8 +140,8 @@
         <w:rPr>
           <w:rFonts w:ascii="Arial" w:eastAsia="Times New Roman" w:hAnsi="Arial" w:cs="Arial"/>
           <w:color w:val="202124"/>
-          <w:sz w:val="48"/>
-          <w:szCs w:val="48"/>
+          <w:sz w:val="44"/>
+          <w:szCs w:val="44"/>
           <w:lang w:eastAsia="es-MX"/>
         </w:rPr>
         <w:t>Autónoma</w:t>
@@ -149,8 +149,8 @@
       <w:r>
         <w:rPr>
           <w:rFonts w:ascii="Arial" w:hAnsi="Arial" w:cs="Arial"/>
-          <w:sz w:val="48"/>
-          <w:szCs w:val="48"/>
+          <w:sz w:val="44"/>
+          <w:szCs w:val="44"/>
         </w:rPr>
         <w:t xml:space="preserve"> de México                                                                                                                                                                       Facultad de Estudios Superiores Aragón</w:t>
       </w:r>
@@ -163,33 +163,17 @@
         <w:textAlignment w:val="top"/>
         <w:rPr>
           <w:rFonts w:ascii="Arial" w:hAnsi="Arial" w:cs="Arial"/>
-          <w:sz w:val="48"/>
-          <w:szCs w:val="48"/>
-        </w:rPr>
-      </w:pPr>
-      <w:r>
-        <w:rPr>
-          <w:rFonts w:ascii="Arial" w:hAnsi="Arial" w:cs="Arial"/>
-          <w:sz w:val="48"/>
-          <w:szCs w:val="48"/>
-        </w:rPr>
-        <w:t xml:space="preserve">Ingeniería </w:t>
-      </w:r>
-      <w:r>
-        <w:rPr>
-          <w:rFonts w:ascii="Arial" w:hAnsi="Arial" w:cs="Arial"/>
-          <w:sz w:val="48"/>
-          <w:szCs w:val="48"/>
-        </w:rPr>
-        <w:t>en</w:t>
-      </w:r>
-      <w:r>
-        <w:rPr>
-          <w:rFonts w:ascii="Arial" w:hAnsi="Arial" w:cs="Arial"/>
-          <w:sz w:val="48"/>
-          <w:szCs w:val="48"/>
-        </w:rPr>
-        <w:t xml:space="preserve"> Computación</w:t>
+          <w:sz w:val="44"/>
+          <w:szCs w:val="44"/>
+        </w:rPr>
+      </w:pPr>
+      <w:r>
+        <w:rPr>
+          <w:rFonts w:ascii="Arial" w:hAnsi="Arial" w:cs="Arial"/>
+          <w:sz w:val="44"/>
+          <w:szCs w:val="44"/>
+        </w:rPr>
+        <w:t>Ingeniería en Computación</w:t>
       </w:r>
     </w:p>
     <w:p>
@@ -200,8 +184,8 @@
         <w:textAlignment w:val="top"/>
         <w:rPr>
           <w:rFonts w:ascii="Arial" w:hAnsi="Arial" w:cs="Arial"/>
-          <w:sz w:val="48"/>
-          <w:szCs w:val="48"/>
+          <w:sz w:val="44"/>
+          <w:szCs w:val="44"/>
         </w:rPr>
       </w:pPr>
       <w:r>
@@ -209,24 +193,24 @@
           <w:rFonts w:ascii="Arial" w:hAnsi="Arial" w:cs="Arial"/>
           <w:b/>
           <w:bCs/>
-          <w:sz w:val="48"/>
-          <w:szCs w:val="48"/>
+          <w:sz w:val="44"/>
+          <w:szCs w:val="44"/>
         </w:rPr>
         <w:t>Materia:</w:t>
       </w:r>
       <w:r>
         <w:rPr>
           <w:rFonts w:ascii="Arial" w:hAnsi="Arial" w:cs="Arial"/>
-          <w:sz w:val="48"/>
-          <w:szCs w:val="48"/>
+          <w:sz w:val="44"/>
+          <w:szCs w:val="44"/>
         </w:rPr>
         <w:t xml:space="preserve"> </w:t>
       </w:r>
       <w:r>
         <w:rPr>
           <w:rFonts w:ascii="Arial" w:hAnsi="Arial" w:cs="Arial"/>
-          <w:sz w:val="48"/>
-          <w:szCs w:val="48"/>
+          <w:sz w:val="44"/>
+          <w:szCs w:val="44"/>
         </w:rPr>
         <w:t>ORGANIZAC.Y ADMON.CENTROS COMPUTO</w:t>
       </w:r>
@@ -239,15 +223,15 @@
         <w:textAlignment w:val="top"/>
         <w:rPr>
           <w:rFonts w:ascii="Arial" w:hAnsi="Arial" w:cs="Arial"/>
-          <w:sz w:val="48"/>
-          <w:szCs w:val="48"/>
-        </w:rPr>
-      </w:pPr>
-      <w:r>
-        <w:rPr>
-          <w:rFonts w:ascii="Arial" w:hAnsi="Arial" w:cs="Arial"/>
-          <w:sz w:val="48"/>
-          <w:szCs w:val="48"/>
+          <w:sz w:val="44"/>
+          <w:szCs w:val="44"/>
+        </w:rPr>
+      </w:pPr>
+      <w:r>
+        <w:rPr>
+          <w:rFonts w:ascii="Arial" w:hAnsi="Arial" w:cs="Arial"/>
+          <w:sz w:val="44"/>
+          <w:szCs w:val="44"/>
         </w:rPr>
         <w:t>Grupo: 2809 (2021-II)</w:t>
       </w:r>
@@ -260,8 +244,8 @@
         <w:textAlignment w:val="top"/>
         <w:rPr>
           <w:rFonts w:ascii="Arial" w:hAnsi="Arial" w:cs="Arial"/>
-          <w:sz w:val="48"/>
-          <w:szCs w:val="48"/>
+          <w:sz w:val="44"/>
+          <w:szCs w:val="44"/>
         </w:rPr>
       </w:pPr>
       <w:r>
@@ -269,44 +253,24 @@
           <w:rFonts w:ascii="Arial" w:hAnsi="Arial" w:cs="Arial"/>
           <w:b/>
           <w:bCs/>
-          <w:sz w:val="48"/>
-          <w:szCs w:val="48"/>
-        </w:rPr>
-        <w:t>Alumno</w:t>
-      </w:r>
-      <w:r>
-        <w:rPr>
-          <w:rFonts w:ascii="Arial" w:hAnsi="Arial" w:cs="Arial"/>
-          <w:b/>
-          <w:bCs/>
-          <w:sz w:val="48"/>
-          <w:szCs w:val="48"/>
-        </w:rPr>
-        <w:t>s</w:t>
-      </w:r>
-      <w:r>
-        <w:rPr>
-          <w:rFonts w:ascii="Arial" w:hAnsi="Arial" w:cs="Arial"/>
-          <w:b/>
-          <w:bCs/>
-          <w:sz w:val="48"/>
-          <w:szCs w:val="48"/>
-        </w:rPr>
-        <w:t>:</w:t>
-      </w:r>
-      <w:r>
-        <w:rPr>
-          <w:rFonts w:ascii="Arial" w:hAnsi="Arial" w:cs="Arial"/>
-          <w:sz w:val="48"/>
-          <w:szCs w:val="48"/>
+          <w:sz w:val="44"/>
+          <w:szCs w:val="44"/>
+        </w:rPr>
+        <w:t>Alumnos:</w:t>
+      </w:r>
+      <w:r>
+        <w:rPr>
+          <w:rFonts w:ascii="Arial" w:hAnsi="Arial" w:cs="Arial"/>
+          <w:sz w:val="44"/>
+          <w:szCs w:val="44"/>
         </w:rPr>
         <w:t xml:space="preserve"> </w:t>
       </w:r>
       <w:r>
         <w:rPr>
           <w:rFonts w:ascii="Arial" w:hAnsi="Arial" w:cs="Arial"/>
-          <w:sz w:val="48"/>
-          <w:szCs w:val="48"/>
+          <w:sz w:val="44"/>
+          <w:szCs w:val="44"/>
         </w:rPr>
         <w:br/>
         <w:t>Hernández Landa Wolfgang Amadeus</w:t>
@@ -314,8 +278,8 @@
       <w:r>
         <w:rPr>
           <w:rFonts w:ascii="Arial" w:hAnsi="Arial" w:cs="Arial"/>
-          <w:sz w:val="48"/>
-          <w:szCs w:val="48"/>
+          <w:sz w:val="44"/>
+          <w:szCs w:val="44"/>
         </w:rPr>
         <w:br/>
         <w:t>Brian</w:t>
@@ -329,16 +293,16 @@
         <w:textAlignment w:val="top"/>
         <w:rPr>
           <w:rFonts w:ascii="Arial" w:hAnsi="Arial" w:cs="Arial"/>
-          <w:sz w:val="48"/>
-          <w:szCs w:val="48"/>
+          <w:sz w:val="44"/>
+          <w:szCs w:val="44"/>
         </w:rPr>
       </w:pPr>
       <w:proofErr w:type="spellStart"/>
       <w:r>
         <w:rPr>
           <w:rFonts w:ascii="Arial" w:hAnsi="Arial" w:cs="Arial"/>
-          <w:sz w:val="48"/>
-          <w:szCs w:val="48"/>
+          <w:sz w:val="44"/>
+          <w:szCs w:val="44"/>
         </w:rPr>
         <w:t>Ivan</w:t>
       </w:r>
@@ -352,15 +316,15 @@
         <w:textAlignment w:val="top"/>
         <w:rPr>
           <w:rFonts w:ascii="Arial" w:hAnsi="Arial" w:cs="Arial"/>
-          <w:sz w:val="48"/>
-          <w:szCs w:val="48"/>
-        </w:rPr>
-      </w:pPr>
-      <w:r>
-        <w:rPr>
-          <w:rFonts w:ascii="Arial" w:hAnsi="Arial" w:cs="Arial"/>
-          <w:sz w:val="48"/>
-          <w:szCs w:val="48"/>
+          <w:sz w:val="44"/>
+          <w:szCs w:val="44"/>
+        </w:rPr>
+      </w:pPr>
+      <w:r>
+        <w:rPr>
+          <w:rFonts w:ascii="Arial" w:hAnsi="Arial" w:cs="Arial"/>
+          <w:sz w:val="44"/>
+          <w:szCs w:val="44"/>
         </w:rPr>
         <w:t xml:space="preserve">Romero Ojeda Jonathan </w:t>
       </w:r>
@@ -368,8 +332,8 @@
       <w:r>
         <w:rPr>
           <w:rFonts w:ascii="Arial" w:hAnsi="Arial" w:cs="Arial"/>
-          <w:sz w:val="48"/>
-          <w:szCs w:val="48"/>
+          <w:sz w:val="44"/>
+          <w:szCs w:val="44"/>
         </w:rPr>
         <w:t>Jesus</w:t>
       </w:r>
@@ -383,17 +347,17 @@
         <w:textAlignment w:val="top"/>
         <w:rPr>
           <w:rFonts w:ascii="Arial" w:hAnsi="Arial" w:cs="Arial"/>
-          <w:sz w:val="48"/>
-          <w:szCs w:val="48"/>
-        </w:rPr>
-      </w:pPr>
-      <w:r>
-        <w:rPr>
-          <w:rFonts w:ascii="Arial" w:hAnsi="Arial" w:cs="Arial"/>
-          <w:sz w:val="48"/>
-          <w:szCs w:val="48"/>
-        </w:rPr>
-        <w:t>Ligero Cambio</w:t>
+          <w:sz w:val="44"/>
+          <w:szCs w:val="44"/>
+        </w:rPr>
+      </w:pPr>
+      <w:r>
+        <w:rPr>
+          <w:rFonts w:ascii="Arial" w:hAnsi="Arial" w:cs="Arial"/>
+          <w:sz w:val="44"/>
+          <w:szCs w:val="44"/>
+        </w:rPr>
+        <w:t xml:space="preserve"> No Cuenta: 314045380</w:t>
       </w:r>
     </w:p>
     <w:p>
@@ -404,8 +368,8 @@
         <w:textAlignment w:val="top"/>
         <w:rPr>
           <w:rFonts w:ascii="Arial" w:hAnsi="Arial" w:cs="Arial"/>
-          <w:sz w:val="48"/>
-          <w:szCs w:val="48"/>
+          <w:sz w:val="44"/>
+          <w:szCs w:val="44"/>
         </w:rPr>
       </w:pPr>
       <w:r>
@@ -413,24 +377,24 @@
           <w:rFonts w:ascii="Arial" w:hAnsi="Arial" w:cs="Arial"/>
           <w:b/>
           <w:bCs/>
-          <w:sz w:val="48"/>
-          <w:szCs w:val="48"/>
+          <w:sz w:val="44"/>
+          <w:szCs w:val="44"/>
         </w:rPr>
         <w:t>Profesor:</w:t>
       </w:r>
       <w:r>
         <w:rPr>
           <w:rFonts w:ascii="Arial" w:hAnsi="Arial" w:cs="Arial"/>
-          <w:sz w:val="48"/>
-          <w:szCs w:val="48"/>
+          <w:sz w:val="44"/>
+          <w:szCs w:val="44"/>
         </w:rPr>
         <w:t xml:space="preserve"> </w:t>
       </w:r>
       <w:r>
         <w:rPr>
           <w:rFonts w:ascii="Arial" w:hAnsi="Arial" w:cs="Arial"/>
-          <w:sz w:val="48"/>
-          <w:szCs w:val="48"/>
+          <w:sz w:val="44"/>
+          <w:szCs w:val="44"/>
         </w:rPr>
         <w:t xml:space="preserve">Aaron Velasco </w:t>
       </w:r>
@@ -438,8 +402,8 @@
       <w:r>
         <w:rPr>
           <w:rFonts w:ascii="Arial" w:hAnsi="Arial" w:cs="Arial"/>
-          <w:sz w:val="48"/>
-          <w:szCs w:val="48"/>
+          <w:sz w:val="44"/>
+          <w:szCs w:val="44"/>
         </w:rPr>
         <w:t>Agustin</w:t>
       </w:r>
@@ -453,31 +417,23 @@
         <w:textAlignment w:val="top"/>
         <w:rPr>
           <w:rFonts w:ascii="Arial" w:hAnsi="Arial" w:cs="Arial"/>
-          <w:sz w:val="48"/>
-          <w:szCs w:val="48"/>
-        </w:rPr>
-      </w:pPr>
-      <w:r>
-        <w:rPr>
-          <w:rFonts w:ascii="Arial" w:hAnsi="Arial" w:cs="Arial"/>
-          <w:sz w:val="48"/>
-          <w:szCs w:val="48"/>
-        </w:rPr>
-        <w:t>T</w:t>
-      </w:r>
-      <w:r>
-        <w:rPr>
-          <w:rFonts w:ascii="Arial" w:hAnsi="Arial" w:cs="Arial"/>
-          <w:sz w:val="48"/>
-          <w:szCs w:val="48"/>
-        </w:rPr>
-        <w:t>rabajo:</w:t>
-      </w:r>
-      <w:r>
-        <w:rPr>
-          <w:rFonts w:ascii="Arial" w:hAnsi="Arial" w:cs="Arial"/>
-          <w:sz w:val="48"/>
-          <w:szCs w:val="48"/>
+          <w:sz w:val="44"/>
+          <w:szCs w:val="44"/>
+        </w:rPr>
+      </w:pPr>
+      <w:r>
+        <w:rPr>
+          <w:rFonts w:ascii="Arial" w:hAnsi="Arial" w:cs="Arial"/>
+          <w:sz w:val="44"/>
+          <w:szCs w:val="44"/>
+        </w:rPr>
+        <w:t>Trabajo:</w:t>
+      </w:r>
+      <w:r>
+        <w:rPr>
+          <w:rFonts w:ascii="Arial" w:hAnsi="Arial" w:cs="Arial"/>
+          <w:sz w:val="44"/>
+          <w:szCs w:val="44"/>
         </w:rPr>
         <w:t xml:space="preserve"> Proyecto Final</w:t>
       </w:r>
@@ -490,18 +446,29 @@
         <w:textAlignment w:val="top"/>
         <w:rPr>
           <w:rFonts w:ascii="Arial" w:hAnsi="Arial" w:cs="Arial"/>
-          <w:sz w:val="48"/>
-          <w:szCs w:val="48"/>
-        </w:rPr>
-      </w:pPr>
-      <w:r>
-        <w:rPr>
-          <w:rFonts w:ascii="Arial" w:hAnsi="Arial" w:cs="Arial"/>
-          <w:sz w:val="48"/>
-          <w:szCs w:val="48"/>
+          <w:sz w:val="44"/>
+          <w:szCs w:val="44"/>
+        </w:rPr>
+      </w:pPr>
+      <w:r>
+        <w:rPr>
+          <w:rFonts w:ascii="Arial" w:hAnsi="Arial" w:cs="Arial"/>
+          <w:sz w:val="44"/>
+          <w:szCs w:val="44"/>
         </w:rPr>
         <w:t>Ciclo escolar 2021-ll</w:t>
       </w:r>
+    </w:p>
+    <w:p>
+      <w:pPr>
+        <w:rPr>
+          <w:rFonts w:ascii="Arial" w:hAnsi="Arial" w:cs="Arial"/>
+          <w:b/>
+          <w:bCs/>
+          <w:sz w:val="28"/>
+          <w:szCs w:val="28"/>
+        </w:rPr>
+      </w:pPr>
     </w:p>
     <w:p>
       <w:pPr>
@@ -1529,6 +1496,565 @@
       <w:pPr>
         <w:rPr>
           <w:rFonts w:ascii="Arial" w:hAnsi="Arial" w:cs="Arial"/>
+          <w:sz w:val="24"/>
+          <w:szCs w:val="24"/>
+        </w:rPr>
+      </w:pPr>
+      <w:r>
+        <w:rPr>
+          <w:rFonts w:ascii="Arial" w:hAnsi="Arial" w:cs="Arial"/>
+          <w:sz w:val="24"/>
+          <w:szCs w:val="24"/>
+        </w:rPr>
+        <w:t>Para instalación de SSH una vez que tengamos nuestro servidor montado pondremos el siguiente código, esto será para actualizar los paquetes que tengamos en nuestro servido</w:t>
+      </w:r>
+    </w:p>
+    <w:p>
+      <w:pPr>
+        <w:jc w:val="center"/>
+        <w:rPr>
+          <w:rFonts w:ascii="Arial" w:hAnsi="Arial" w:cs="Arial"/>
+          <w:sz w:val="24"/>
+          <w:szCs w:val="24"/>
+        </w:rPr>
+      </w:pPr>
+      <w:r>
+        <w:rPr>
+          <w:rFonts w:ascii="Arial" w:hAnsi="Arial" w:cs="Arial"/>
+          <w:noProof/>
+          <w:sz w:val="24"/>
+          <w:szCs w:val="24"/>
+        </w:rPr>
+        <w:drawing>
+          <wp:inline distT="0" distB="0" distL="0" distR="0" wp14:anchorId="53E50F84" wp14:editId="159128E0">
+            <wp:extent cx="2461260" cy="161598"/>
+            <wp:effectExtent l="0" t="0" r="0" b="0"/>
+            <wp:docPr id="16" name="Imagen 16"/>
+            <wp:cNvGraphicFramePr>
+              <a:graphicFrameLocks xmlns:a="http://schemas.openxmlformats.org/drawingml/2006/main" noChangeAspect="1"/>
+            </wp:cNvGraphicFramePr>
+            <a:graphic xmlns:a="http://schemas.openxmlformats.org/drawingml/2006/main">
+              <a:graphicData uri="http://schemas.openxmlformats.org/drawingml/2006/picture">
+                <pic:pic xmlns:pic="http://schemas.openxmlformats.org/drawingml/2006/picture">
+                  <pic:nvPicPr>
+                    <pic:cNvPr id="1" name=""/>
+                    <pic:cNvPicPr/>
+                  </pic:nvPicPr>
+                  <pic:blipFill>
+                    <a:blip r:embed="rId16"/>
+                    <a:stretch>
+                      <a:fillRect/>
+                    </a:stretch>
+                  </pic:blipFill>
+                  <pic:spPr>
+                    <a:xfrm>
+                      <a:off x="0" y="0"/>
+                      <a:ext cx="2693896" cy="176872"/>
+                    </a:xfrm>
+                    <a:prstGeom prst="rect">
+                      <a:avLst/>
+                    </a:prstGeom>
+                  </pic:spPr>
+                </pic:pic>
+              </a:graphicData>
+            </a:graphic>
+          </wp:inline>
+        </w:drawing>
+      </w:r>
+    </w:p>
+    <w:p>
+      <w:pPr>
+        <w:rPr>
+          <w:rFonts w:ascii="Arial" w:hAnsi="Arial" w:cs="Arial"/>
+          <w:sz w:val="24"/>
+          <w:szCs w:val="24"/>
+        </w:rPr>
+      </w:pPr>
+      <w:r>
+        <w:rPr>
+          <w:rFonts w:ascii="Arial" w:hAnsi="Arial" w:cs="Arial"/>
+          <w:sz w:val="24"/>
+          <w:szCs w:val="24"/>
+        </w:rPr>
+        <w:t xml:space="preserve">Después el siguiente código el cual es un paquete de </w:t>
+      </w:r>
+      <w:proofErr w:type="spellStart"/>
+      <w:r>
+        <w:rPr>
+          <w:rFonts w:ascii="Arial" w:hAnsi="Arial" w:cs="Arial"/>
+          <w:sz w:val="24"/>
+          <w:szCs w:val="24"/>
+        </w:rPr>
+        <w:t>ssh</w:t>
+      </w:r>
+      <w:proofErr w:type="spellEnd"/>
+      <w:r>
+        <w:rPr>
+          <w:rFonts w:ascii="Arial" w:hAnsi="Arial" w:cs="Arial"/>
+          <w:sz w:val="24"/>
+          <w:szCs w:val="24"/>
+        </w:rPr>
+        <w:t xml:space="preserve"> que tiene como dependencia el servicio de </w:t>
+      </w:r>
+      <w:proofErr w:type="spellStart"/>
+      <w:r>
+        <w:rPr>
+          <w:rFonts w:ascii="Arial" w:hAnsi="Arial" w:cs="Arial"/>
+          <w:sz w:val="24"/>
+          <w:szCs w:val="24"/>
+        </w:rPr>
+        <w:t>openSSH</w:t>
+      </w:r>
+      <w:proofErr w:type="spellEnd"/>
+      <w:r>
+        <w:rPr>
+          <w:rFonts w:ascii="Arial" w:hAnsi="Arial" w:cs="Arial"/>
+          <w:sz w:val="24"/>
+          <w:szCs w:val="24"/>
+        </w:rPr>
+        <w:t xml:space="preserve"> servidor, ya que el cliente </w:t>
+      </w:r>
+      <w:proofErr w:type="spellStart"/>
+      <w:r>
+        <w:rPr>
+          <w:rFonts w:ascii="Arial" w:hAnsi="Arial" w:cs="Arial"/>
+          <w:sz w:val="24"/>
+          <w:szCs w:val="24"/>
+        </w:rPr>
+        <w:t>esta</w:t>
+      </w:r>
+      <w:proofErr w:type="spellEnd"/>
+      <w:r>
+        <w:rPr>
+          <w:rFonts w:ascii="Arial" w:hAnsi="Arial" w:cs="Arial"/>
+          <w:sz w:val="24"/>
+          <w:szCs w:val="24"/>
+        </w:rPr>
+        <w:t xml:space="preserve"> disponible con la instalación básica de Ubuntu</w:t>
+      </w:r>
+    </w:p>
+    <w:p>
+      <w:pPr>
+        <w:jc w:val="center"/>
+        <w:rPr>
+          <w:rFonts w:ascii="Arial" w:hAnsi="Arial" w:cs="Arial"/>
+          <w:sz w:val="24"/>
+          <w:szCs w:val="24"/>
+        </w:rPr>
+      </w:pPr>
+      <w:r>
+        <w:rPr>
+          <w:rFonts w:ascii="Arial" w:hAnsi="Arial" w:cs="Arial"/>
+          <w:noProof/>
+          <w:sz w:val="24"/>
+          <w:szCs w:val="24"/>
+        </w:rPr>
+        <w:drawing>
+          <wp:inline distT="0" distB="0" distL="0" distR="0" wp14:anchorId="7CD9DEC1" wp14:editId="4D4399F5">
+            <wp:extent cx="2118360" cy="190272"/>
+            <wp:effectExtent l="0" t="0" r="0" b="635"/>
+            <wp:docPr id="17" name="Imagen 17"/>
+            <wp:cNvGraphicFramePr>
+              <a:graphicFrameLocks xmlns:a="http://schemas.openxmlformats.org/drawingml/2006/main" noChangeAspect="1"/>
+            </wp:cNvGraphicFramePr>
+            <a:graphic xmlns:a="http://schemas.openxmlformats.org/drawingml/2006/main">
+              <a:graphicData uri="http://schemas.openxmlformats.org/drawingml/2006/picture">
+                <pic:pic xmlns:pic="http://schemas.openxmlformats.org/drawingml/2006/picture">
+                  <pic:nvPicPr>
+                    <pic:cNvPr id="1" name=""/>
+                    <pic:cNvPicPr/>
+                  </pic:nvPicPr>
+                  <pic:blipFill>
+                    <a:blip r:embed="rId17"/>
+                    <a:stretch>
+                      <a:fillRect/>
+                    </a:stretch>
+                  </pic:blipFill>
+                  <pic:spPr>
+                    <a:xfrm>
+                      <a:off x="0" y="0"/>
+                      <a:ext cx="2271236" cy="204003"/>
+                    </a:xfrm>
+                    <a:prstGeom prst="rect">
+                      <a:avLst/>
+                    </a:prstGeom>
+                  </pic:spPr>
+                </pic:pic>
+              </a:graphicData>
+            </a:graphic>
+          </wp:inline>
+        </w:drawing>
+      </w:r>
+    </w:p>
+    <w:p>
+      <w:pPr>
+        <w:rPr>
+          <w:rFonts w:ascii="Arial" w:hAnsi="Arial" w:cs="Arial"/>
+          <w:sz w:val="24"/>
+          <w:szCs w:val="24"/>
+        </w:rPr>
+      </w:pPr>
+      <w:r>
+        <w:rPr>
+          <w:rFonts w:ascii="Arial" w:hAnsi="Arial" w:cs="Arial"/>
+          <w:sz w:val="24"/>
+          <w:szCs w:val="24"/>
+        </w:rPr>
+        <w:t xml:space="preserve">Una vez que finalizamos con la instalación vamos a comprobar el estatus del servicio </w:t>
+      </w:r>
+      <w:proofErr w:type="spellStart"/>
+      <w:r>
+        <w:rPr>
+          <w:rFonts w:ascii="Arial" w:hAnsi="Arial" w:cs="Arial"/>
+          <w:sz w:val="24"/>
+          <w:szCs w:val="24"/>
+        </w:rPr>
+        <w:t>ssh</w:t>
+      </w:r>
+      <w:proofErr w:type="spellEnd"/>
+      <w:r>
+        <w:rPr>
+          <w:rFonts w:ascii="Arial" w:hAnsi="Arial" w:cs="Arial"/>
+          <w:sz w:val="24"/>
+          <w:szCs w:val="24"/>
+        </w:rPr>
+        <w:t xml:space="preserve"> con el comando</w:t>
+      </w:r>
+      <w:r>
+        <w:rPr>
+          <w:rFonts w:ascii="Arial" w:hAnsi="Arial" w:cs="Arial"/>
+          <w:sz w:val="24"/>
+          <w:szCs w:val="24"/>
+        </w:rPr>
+        <w:t xml:space="preserve"> </w:t>
+      </w:r>
+      <w:r>
+        <w:rPr>
+          <w:rFonts w:ascii="Arial" w:hAnsi="Arial" w:cs="Arial"/>
+          <w:sz w:val="24"/>
+          <w:szCs w:val="24"/>
+        </w:rPr>
+        <w:t>y nos aparecerá</w:t>
+      </w:r>
+      <w:r>
+        <w:rPr>
+          <w:rFonts w:ascii="Arial" w:hAnsi="Arial" w:cs="Arial"/>
+          <w:sz w:val="24"/>
+          <w:szCs w:val="24"/>
+        </w:rPr>
+        <w:t xml:space="preserve"> que </w:t>
+      </w:r>
+      <w:proofErr w:type="spellStart"/>
+      <w:r>
+        <w:rPr>
+          <w:rFonts w:ascii="Arial" w:hAnsi="Arial" w:cs="Arial"/>
+          <w:sz w:val="24"/>
+          <w:szCs w:val="24"/>
+        </w:rPr>
+        <w:t>esta</w:t>
+      </w:r>
+      <w:proofErr w:type="spellEnd"/>
+      <w:r>
+        <w:rPr>
+          <w:rFonts w:ascii="Arial" w:hAnsi="Arial" w:cs="Arial"/>
+          <w:sz w:val="24"/>
+          <w:szCs w:val="24"/>
+        </w:rPr>
+        <w:t xml:space="preserve"> activo</w:t>
+      </w:r>
+    </w:p>
+    <w:p>
+      <w:pPr>
+        <w:jc w:val="center"/>
+        <w:rPr>
+          <w:rFonts w:ascii="Arial" w:hAnsi="Arial" w:cs="Arial"/>
+          <w:sz w:val="24"/>
+          <w:szCs w:val="24"/>
+        </w:rPr>
+      </w:pPr>
+      <w:r>
+        <w:rPr>
+          <w:rFonts w:ascii="Arial" w:hAnsi="Arial" w:cs="Arial"/>
+          <w:noProof/>
+          <w:sz w:val="24"/>
+          <w:szCs w:val="24"/>
+        </w:rPr>
+        <w:drawing>
+          <wp:inline distT="0" distB="0" distL="0" distR="0" wp14:anchorId="357631FB" wp14:editId="12684C31">
+            <wp:extent cx="1432560" cy="166845"/>
+            <wp:effectExtent l="0" t="0" r="0" b="5080"/>
+            <wp:docPr id="18" name="Imagen 18"/>
+            <wp:cNvGraphicFramePr>
+              <a:graphicFrameLocks xmlns:a="http://schemas.openxmlformats.org/drawingml/2006/main" noChangeAspect="1"/>
+            </wp:cNvGraphicFramePr>
+            <a:graphic xmlns:a="http://schemas.openxmlformats.org/drawingml/2006/main">
+              <a:graphicData uri="http://schemas.openxmlformats.org/drawingml/2006/picture">
+                <pic:pic xmlns:pic="http://schemas.openxmlformats.org/drawingml/2006/picture">
+                  <pic:nvPicPr>
+                    <pic:cNvPr id="1" name=""/>
+                    <pic:cNvPicPr/>
+                  </pic:nvPicPr>
+                  <pic:blipFill>
+                    <a:blip r:embed="rId18"/>
+                    <a:stretch>
+                      <a:fillRect/>
+                    </a:stretch>
+                  </pic:blipFill>
+                  <pic:spPr>
+                    <a:xfrm>
+                      <a:off x="0" y="0"/>
+                      <a:ext cx="1555908" cy="181211"/>
+                    </a:xfrm>
+                    <a:prstGeom prst="rect">
+                      <a:avLst/>
+                    </a:prstGeom>
+                  </pic:spPr>
+                </pic:pic>
+              </a:graphicData>
+            </a:graphic>
+          </wp:inline>
+        </w:drawing>
+      </w:r>
+    </w:p>
+    <w:p>
+      <w:pPr>
+        <w:jc w:val="center"/>
+        <w:rPr>
+          <w:rFonts w:ascii="Arial" w:hAnsi="Arial" w:cs="Arial"/>
+          <w:sz w:val="24"/>
+          <w:szCs w:val="24"/>
+        </w:rPr>
+      </w:pPr>
+      <w:r>
+        <w:rPr>
+          <w:rFonts w:ascii="Arial" w:hAnsi="Arial" w:cs="Arial"/>
+          <w:noProof/>
+          <w:sz w:val="24"/>
+          <w:szCs w:val="24"/>
+        </w:rPr>
+        <w:drawing>
+          <wp:inline distT="0" distB="0" distL="0" distR="0" wp14:anchorId="463FBDC1" wp14:editId="165F79AB">
+            <wp:extent cx="3581400" cy="1558100"/>
+            <wp:effectExtent l="0" t="0" r="0" b="4445"/>
+            <wp:docPr id="19" name="Imagen 19"/>
+            <wp:cNvGraphicFramePr>
+              <a:graphicFrameLocks xmlns:a="http://schemas.openxmlformats.org/drawingml/2006/main" noChangeAspect="1"/>
+            </wp:cNvGraphicFramePr>
+            <a:graphic xmlns:a="http://schemas.openxmlformats.org/drawingml/2006/main">
+              <a:graphicData uri="http://schemas.openxmlformats.org/drawingml/2006/picture">
+                <pic:pic xmlns:pic="http://schemas.openxmlformats.org/drawingml/2006/picture">
+                  <pic:nvPicPr>
+                    <pic:cNvPr id="1" name=""/>
+                    <pic:cNvPicPr/>
+                  </pic:nvPicPr>
+                  <pic:blipFill>
+                    <a:blip r:embed="rId19"/>
+                    <a:stretch>
+                      <a:fillRect/>
+                    </a:stretch>
+                  </pic:blipFill>
+                  <pic:spPr>
+                    <a:xfrm>
+                      <a:off x="0" y="0"/>
+                      <a:ext cx="3604365" cy="1568091"/>
+                    </a:xfrm>
+                    <a:prstGeom prst="rect">
+                      <a:avLst/>
+                    </a:prstGeom>
+                  </pic:spPr>
+                </pic:pic>
+              </a:graphicData>
+            </a:graphic>
+          </wp:inline>
+        </w:drawing>
+      </w:r>
+    </w:p>
+    <w:p>
+      <w:pPr>
+        <w:rPr>
+          <w:rFonts w:ascii="Arial" w:hAnsi="Arial" w:cs="Arial"/>
+          <w:sz w:val="24"/>
+          <w:szCs w:val="24"/>
+        </w:rPr>
+      </w:pPr>
+      <w:r>
+        <w:rPr>
+          <w:rFonts w:ascii="Arial" w:hAnsi="Arial" w:cs="Arial"/>
+          <w:sz w:val="24"/>
+          <w:szCs w:val="24"/>
+        </w:rPr>
+        <w:t xml:space="preserve">Esto quiere decir que el estatus de </w:t>
+      </w:r>
+      <w:proofErr w:type="spellStart"/>
+      <w:r>
+        <w:rPr>
+          <w:rFonts w:ascii="Arial" w:hAnsi="Arial" w:cs="Arial"/>
+          <w:sz w:val="24"/>
+          <w:szCs w:val="24"/>
+        </w:rPr>
+        <w:t>ssh</w:t>
+      </w:r>
+      <w:proofErr w:type="spellEnd"/>
+      <w:r>
+        <w:rPr>
+          <w:rFonts w:ascii="Arial" w:hAnsi="Arial" w:cs="Arial"/>
+          <w:sz w:val="24"/>
+          <w:szCs w:val="24"/>
+        </w:rPr>
+        <w:t xml:space="preserve"> </w:t>
+      </w:r>
+      <w:proofErr w:type="spellStart"/>
+      <w:r>
+        <w:rPr>
+          <w:rFonts w:ascii="Arial" w:hAnsi="Arial" w:cs="Arial"/>
+          <w:sz w:val="24"/>
+          <w:szCs w:val="24"/>
+        </w:rPr>
+        <w:t>esta</w:t>
+      </w:r>
+      <w:proofErr w:type="spellEnd"/>
+      <w:r>
+        <w:rPr>
+          <w:rFonts w:ascii="Arial" w:hAnsi="Arial" w:cs="Arial"/>
+          <w:sz w:val="24"/>
+          <w:szCs w:val="24"/>
+        </w:rPr>
+        <w:t xml:space="preserve"> activo, ahora para conectarnos con un cliente </w:t>
+      </w:r>
+      <w:proofErr w:type="gramStart"/>
+      <w:r>
+        <w:rPr>
+          <w:rFonts w:ascii="Arial" w:hAnsi="Arial" w:cs="Arial"/>
+          <w:sz w:val="24"/>
+          <w:szCs w:val="24"/>
+        </w:rPr>
+        <w:t>SSH  a</w:t>
+      </w:r>
+      <w:proofErr w:type="gramEnd"/>
+      <w:r>
+        <w:rPr>
+          <w:rFonts w:ascii="Arial" w:hAnsi="Arial" w:cs="Arial"/>
+          <w:sz w:val="24"/>
+          <w:szCs w:val="24"/>
+        </w:rPr>
+        <w:t xml:space="preserve"> un servicio tendremos con conectarnos  a través de un cliente y su contraseña en este caso montamos el servidor con el siguiente cliente</w:t>
+      </w:r>
+    </w:p>
+    <w:p>
+      <w:pPr>
+        <w:jc w:val="center"/>
+        <w:rPr>
+          <w:rFonts w:ascii="Arial" w:hAnsi="Arial" w:cs="Arial"/>
+          <w:sz w:val="24"/>
+          <w:szCs w:val="24"/>
+        </w:rPr>
+      </w:pPr>
+      <w:r>
+        <w:rPr>
+          <w:rFonts w:ascii="Arial" w:hAnsi="Arial" w:cs="Arial"/>
+          <w:noProof/>
+          <w:sz w:val="24"/>
+          <w:szCs w:val="24"/>
+        </w:rPr>
+        <w:lastRenderedPageBreak/>
+        <w:drawing>
+          <wp:inline distT="0" distB="0" distL="0" distR="0" wp14:anchorId="67CB65D1" wp14:editId="010DF4D2">
+            <wp:extent cx="3969978" cy="3168015"/>
+            <wp:effectExtent l="0" t="0" r="0" b="0"/>
+            <wp:docPr id="20" name="Imagen 20"/>
+            <wp:cNvGraphicFramePr>
+              <a:graphicFrameLocks xmlns:a="http://schemas.openxmlformats.org/drawingml/2006/main" noChangeAspect="1"/>
+            </wp:cNvGraphicFramePr>
+            <a:graphic xmlns:a="http://schemas.openxmlformats.org/drawingml/2006/main">
+              <a:graphicData uri="http://schemas.openxmlformats.org/drawingml/2006/picture">
+                <pic:pic xmlns:pic="http://schemas.openxmlformats.org/drawingml/2006/picture">
+                  <pic:nvPicPr>
+                    <pic:cNvPr id="0" name="Picture 1"/>
+                    <pic:cNvPicPr>
+                      <a:picLocks noChangeAspect="1" noChangeArrowheads="1"/>
+                    </pic:cNvPicPr>
+                  </pic:nvPicPr>
+                  <pic:blipFill>
+                    <a:blip r:embed="rId20">
+                      <a:extLst>
+                        <a:ext uri="{28A0092B-C50C-407E-A947-70E740481C1C}">
+                          <a14:useLocalDpi xmlns:a14="http://schemas.microsoft.com/office/drawing/2010/main" val="0"/>
+                        </a:ext>
+                      </a:extLst>
+                    </a:blip>
+                    <a:srcRect/>
+                    <a:stretch>
+                      <a:fillRect/>
+                    </a:stretch>
+                  </pic:blipFill>
+                  <pic:spPr bwMode="auto">
+                    <a:xfrm>
+                      <a:off x="0" y="0"/>
+                      <a:ext cx="4007011" cy="3197567"/>
+                    </a:xfrm>
+                    <a:prstGeom prst="rect">
+                      <a:avLst/>
+                    </a:prstGeom>
+                    <a:noFill/>
+                    <a:ln>
+                      <a:noFill/>
+                    </a:ln>
+                  </pic:spPr>
+                </pic:pic>
+              </a:graphicData>
+            </a:graphic>
+          </wp:inline>
+        </w:drawing>
+      </w:r>
+    </w:p>
+    <w:p>
+      <w:pPr>
+        <w:rPr>
+          <w:rFonts w:ascii="Arial" w:hAnsi="Arial" w:cs="Arial"/>
+          <w:sz w:val="24"/>
+          <w:szCs w:val="24"/>
+        </w:rPr>
+      </w:pPr>
+      <w:r>
+        <w:rPr>
+          <w:rFonts w:ascii="Arial" w:hAnsi="Arial" w:cs="Arial"/>
+          <w:sz w:val="24"/>
+          <w:szCs w:val="24"/>
+        </w:rPr>
+        <w:t xml:space="preserve">Después de tener instalado </w:t>
+      </w:r>
+      <w:proofErr w:type="spellStart"/>
+      <w:r>
+        <w:rPr>
+          <w:rFonts w:ascii="Arial" w:hAnsi="Arial" w:cs="Arial"/>
+          <w:sz w:val="24"/>
+          <w:szCs w:val="24"/>
+        </w:rPr>
+        <w:t>ssh</w:t>
+      </w:r>
+      <w:proofErr w:type="spellEnd"/>
+      <w:r>
+        <w:rPr>
+          <w:rFonts w:ascii="Arial" w:hAnsi="Arial" w:cs="Arial"/>
+          <w:sz w:val="24"/>
+          <w:szCs w:val="24"/>
+        </w:rPr>
+        <w:t xml:space="preserve"> y ver que esta de forma correcta procedimos a instalar “Apache”</w:t>
+      </w:r>
+    </w:p>
+    <w:p>
+      <w:pPr>
+        <w:rPr>
+          <w:rFonts w:ascii="Arial" w:hAnsi="Arial" w:cs="Arial"/>
+          <w:sz w:val="24"/>
+          <w:szCs w:val="24"/>
+        </w:rPr>
+      </w:pPr>
+    </w:p>
+    <w:p>
+      <w:pPr>
+        <w:rPr>
+          <w:rFonts w:ascii="Arial" w:hAnsi="Arial" w:cs="Arial"/>
           <w:b/>
           <w:bCs/>
           <w:sz w:val="28"/>
@@ -1648,7 +2174,7 @@
           <w:sz w:val="24"/>
           <w:szCs w:val="24"/>
         </w:rPr>
-        <w:t xml:space="preserve"> es Oracle VM VirtualBox es el software de virtualización multiplataforma de código abierto más popular del mundo, que permite a los desarrolladores entregar código antes mediante la ejecución de múltiples sistemas operativos en un solo dispositivo. Los equipos de TI y los proveedores de soluciones usan VirtualBox para reducir los costos operativos y reducir el tiempo requerido para implementar aplicaciones de manera segura localmente y en la nube. El software de virtualización de escritorio multiplataforma, de código abierto </w:t>
+        <w:t xml:space="preserve"> es Oracle VM VirtualBox es el software de virtualización multiplataforma de código abierto más popular del mundo, que permite a los desarrolladores entregar código antes mediante la ejecución de múltiples sistemas </w:t>
       </w:r>
       <w:r>
         <w:rPr>
@@ -1657,7 +2183,7 @@
           <w:szCs w:val="24"/>
         </w:rPr>
         <w:lastRenderedPageBreak/>
-        <w:t>y de bajo costo reduce los costos operativos del equipo al reducir la cantidad de configuraciones de escritorio y servidor requeridas. Con una interfaz gráfica de usuario (GUI) fácil de usar y una potente interfaz de línea de comandos, los desarrolladores pueden utilizar varios sistemas operativos en el mismo sistema</w:t>
+        <w:t>operativos en un solo dispositivo. Los equipos de TI y los proveedores de soluciones usan VirtualBox para reducir los costos operativos y reducir el tiempo requerido para implementar aplicaciones de manera segura localmente y en la nube. El software de virtualización de escritorio multiplataforma, de código abierto y de bajo costo reduce los costos operativos del equipo al reducir la cantidad de configuraciones de escritorio y servidor requeridas. Con una interfaz gráfica de usuario (GUI) fácil de usar y una potente interfaz de línea de comandos, los desarrolladores pueden utilizar varios sistemas operativos en el mismo sistema</w:t>
       </w:r>
     </w:p>
     <w:p>
@@ -1694,7 +2220,7 @@
                     </pic:cNvPicPr>
                   </pic:nvPicPr>
                   <pic:blipFill>
-                    <a:blip r:embed="rId16">
+                    <a:blip r:embed="rId21">
                       <a:extLst>
                         <a:ext uri="{28A0092B-C50C-407E-A947-70E740481C1C}">
                           <a14:useLocalDpi xmlns:a14="http://schemas.microsoft.com/office/drawing/2010/main" val="0"/>
@@ -1830,6 +2356,7 @@
           <w:sz w:val="24"/>
           <w:szCs w:val="24"/>
         </w:rPr>
+        <w:lastRenderedPageBreak/>
         <w:t>2.Cifrado asimétrico:</w:t>
       </w:r>
     </w:p>
@@ -1847,16 +2374,7 @@
           <w:sz w:val="24"/>
           <w:szCs w:val="24"/>
         </w:rPr>
-        <w:t xml:space="preserve">El cifrado asimétrico utiliza dos claves independientes para el cifrado y el descifrado. Estas dos claves se denominan clave pública y clave privada. Juntas, estas claves forman un par de claves pública-privada. La clave pública, como su </w:t>
-      </w:r>
-      <w:r>
-        <w:rPr>
-          <w:rFonts w:ascii="Arial" w:hAnsi="Arial" w:cs="Arial"/>
-          <w:sz w:val="24"/>
-          <w:szCs w:val="24"/>
-        </w:rPr>
-        <w:lastRenderedPageBreak/>
-        <w:t>nombre indica, se distribuye públicamente y se comparte con todas las partes. Aunque está estrechamente relacionada con la clave privada en términos de función, la clave privada no se puede calcular matemáticamente a partir de la clave pública. La relación entre estas dos claves es muy complicada: los mensajes cifrados con la clave pública de la máquina solo se pueden descifrar con la misma clave privada de la máquina. Esta relación unidireccional significa que la clave pública no puede descifrar sus propios mensajes ni descifrar ningún contenido cifrado por la clave privada.</w:t>
+        <w:t>El cifrado asimétrico utiliza dos claves independientes para el cifrado y el descifrado. Estas dos claves se denominan clave pública y clave privada. Juntas, estas claves forman un par de claves pública-privada. La clave pública, como su nombre indica, se distribuye públicamente y se comparte con todas las partes. Aunque está estrechamente relacionada con la clave privada en términos de función, la clave privada no se puede calcular matemáticamente a partir de la clave pública. La relación entre estas dos claves es muy complicada: los mensajes cifrados con la clave pública de la máquina solo se pueden descifrar con la misma clave privada de la máquina. Esta relación unidireccional significa que la clave pública no puede descifrar sus propios mensajes ni descifrar ningún contenido cifrado por la clave privada.</w:t>
       </w:r>
     </w:p>
     <w:p>
@@ -1981,7 +2499,7 @@
                     </pic:cNvPicPr>
                   </pic:nvPicPr>
                   <pic:blipFill>
-                    <a:blip r:embed="rId17">
+                    <a:blip r:embed="rId22">
                       <a:extLst>
                         <a:ext uri="{28A0092B-C50C-407E-A947-70E740481C1C}">
                           <a14:useLocalDpi xmlns:a14="http://schemas.microsoft.com/office/drawing/2010/main" val="0"/>
@@ -2068,7 +2586,16 @@
           <w:sz w:val="24"/>
           <w:szCs w:val="24"/>
         </w:rPr>
-        <w:t>El servidor HTTP Apache es un servidor web HTTP de código abierto, adecuado para Linux, Microsoft u otras plataformas, e implementa el protocolo HTTP / 1.1. Su nombre se debe a que algunas personas esperan que tenga una connotación firme y enérgica pero no agresiva. La tribu Apache Es el último que se rindió al hombre que estaba a punto de convertirse en el gobierno de Estados Unidos, cuando su equipo temía que la empresa llegara y "civilizara" el panorama creado por el primer grupo de ingenieros de Internet. Además, Apache solo incluye un conjunto de parches para el servidor NCSA. El servidor Apache es desarrollado y mantenido por la comunidad de usuarios bajo la supervisión de Apache Software Fundación dentro del proyecto HTTP Server (</w:t>
+        <w:t xml:space="preserve">El servidor HTTP Apache es un servidor web HTTP de código abierto, adecuado para Linux, Microsoft u otras plataformas, e implementa el protocolo HTTP / 1.1. Su nombre se debe a que algunas personas esperan que tenga una connotación firme y enérgica pero no agresiva. La tribu Apache Es el último que se rindió al hombre que estaba a punto de convertirse en el gobierno de Estados Unidos, cuando su equipo temía que la empresa llegara y "civilizara" el panorama creado </w:t>
+      </w:r>
+      <w:r>
+        <w:rPr>
+          <w:rFonts w:ascii="Arial" w:hAnsi="Arial" w:cs="Arial"/>
+          <w:sz w:val="24"/>
+          <w:szCs w:val="24"/>
+        </w:rPr>
+        <w:lastRenderedPageBreak/>
+        <w:t>por el primer grupo de ingenieros de Internet. Además, Apache solo incluye un conjunto de parches para el servidor NCSA. El servidor Apache es desarrollado y mantenido por la comunidad de usuarios bajo la supervisión de Apache Software Fundación dentro del proyecto HTTP Server (</w:t>
       </w:r>
       <w:proofErr w:type="spellStart"/>
       <w:r>
@@ -2086,16 +2613,7 @@
           <w:sz w:val="24"/>
           <w:szCs w:val="24"/>
         </w:rPr>
-        <w:t xml:space="preserve">). Otras características altamente configurables, bases de datos de autenticación y negociación de </w:t>
-      </w:r>
-      <w:r>
-        <w:rPr>
-          <w:rFonts w:ascii="Arial" w:hAnsi="Arial" w:cs="Arial"/>
-          <w:sz w:val="24"/>
-          <w:szCs w:val="24"/>
-        </w:rPr>
-        <w:lastRenderedPageBreak/>
-        <w:t>contenido han sido criticadas por la falta de una interfaz gráfica para ayudar con su configuración.</w:t>
+        <w:t>). Otras características altamente configurables, bases de datos de autenticación y negociación de contenido han sido criticadas por la falta de una interfaz gráfica para ayudar con su configuración.</w:t>
       </w:r>
     </w:p>
     <w:p>
@@ -2256,7 +2774,7 @@
                     </pic:cNvPicPr>
                   </pic:nvPicPr>
                   <pic:blipFill>
-                    <a:blip r:embed="rId18">
+                    <a:blip r:embed="rId23">
                       <a:extLst>
                         <a:ext uri="{28A0092B-C50C-407E-A947-70E740481C1C}">
                           <a14:useLocalDpi xmlns:a14="http://schemas.microsoft.com/office/drawing/2010/main" val="0"/>

</xml_diff>

<commit_message>
Se agrego explicacion de apache falta el hash
</commit_message>
<xml_diff>
--- a/Herramientas_Proyecto.docx
+++ b/Herramientas_Proyecto.docx
@@ -10,7 +10,7 @@
       <w:r>
         <w:rPr/>
         <w:drawing>
-          <wp:inline distT="0" distB="7620" distL="0" distR="7620">
+          <wp:inline distT="0" distB="0" distL="0" distR="0">
             <wp:extent cx="1249680" cy="1249680"/>
             <wp:effectExtent l="0" t="0" r="0" b="0"/>
             <wp:docPr id="1" name="Imagen 1" descr=""/>
@@ -273,6 +273,24 @@
         <w:spacing w:lineRule="atLeast" w:line="540"/>
         <w:jc w:val="center"/>
         <w:textAlignment w:val="top"/>
+        <w:rPr/>
+      </w:pPr>
+      <w:r>
+        <w:rPr>
+          <w:rFonts w:cs="Arial" w:ascii="Arial" w:hAnsi="Arial"/>
+          <w:sz w:val="44"/>
+          <w:szCs w:val="44"/>
+        </w:rPr>
+        <w:t>No Cuenta: 315279872</w:t>
+      </w:r>
+    </w:p>
+    <w:p>
+      <w:pPr>
+        <w:pStyle w:val="Normal"/>
+        <w:shd w:val="clear" w:color="auto" w:fill="FFFFFF"/>
+        <w:spacing w:lineRule="atLeast" w:line="540"/>
+        <w:jc w:val="center"/>
+        <w:textAlignment w:val="top"/>
         <w:rPr>
           <w:rFonts w:ascii="Arial" w:hAnsi="Arial" w:cs="Arial"/>
           <w:sz w:val="44"/>
@@ -487,7 +505,7 @@
       <w:r>
         <w:rPr/>
         <w:drawing>
-          <wp:inline distT="0" distB="4445" distL="0" distR="7620">
+          <wp:inline distT="0" distB="0" distL="0" distR="0">
             <wp:extent cx="2830830" cy="1614805"/>
             <wp:effectExtent l="0" t="0" r="0" b="0"/>
             <wp:docPr id="3" name="Imagen 6" descr=""/>
@@ -655,7 +673,7 @@
       <w:r>
         <w:rPr/>
         <w:drawing>
-          <wp:inline distT="0" distB="0" distL="0" distR="635">
+          <wp:inline distT="0" distB="0" distL="0" distR="0">
             <wp:extent cx="2266315" cy="1410335"/>
             <wp:effectExtent l="0" t="0" r="0" b="0"/>
             <wp:docPr id="4" name="Imagen 5" descr="Qué Es El Protocolo SSH Y Cómo Funciona?"/>
@@ -799,7 +817,7 @@
       <w:r>
         <w:rPr/>
         <w:drawing>
-          <wp:inline distT="0" distB="6985" distL="0" distR="0">
+          <wp:inline distT="0" distB="0" distL="0" distR="0">
             <wp:extent cx="3054350" cy="1497965"/>
             <wp:effectExtent l="0" t="0" r="0" b="0"/>
             <wp:docPr id="5" name="Imagen 4" descr=""/>
@@ -853,7 +871,13 @@
         </w:rPr>
       </w:pPr>
       <w:r>
-        <w:rPr/>
+        <w:rPr>
+          <w:rFonts w:cs="Arial" w:ascii="Arial" w:hAnsi="Arial"/>
+          <w:b/>
+          <w:bCs/>
+          <w:sz w:val="28"/>
+          <w:szCs w:val="28"/>
+        </w:rPr>
       </w:r>
     </w:p>
     <w:p>
@@ -930,7 +954,7 @@
       <w:r>
         <w:rPr/>
         <w:drawing>
-          <wp:inline distT="0" distB="1905" distL="0" distR="0">
+          <wp:inline distT="0" distB="0" distL="0" distR="0">
             <wp:extent cx="4152900" cy="1979930"/>
             <wp:effectExtent l="0" t="0" r="0" b="0"/>
             <wp:docPr id="6" name="Imagen 3" descr=""/>
@@ -999,7 +1023,7 @@
       <w:r>
         <w:rPr/>
         <w:drawing>
-          <wp:inline distT="0" distB="0" distL="0" distR="635">
+          <wp:inline distT="0" distB="0" distL="0" distR="0">
             <wp:extent cx="1980565" cy="1798320"/>
             <wp:effectExtent l="0" t="0" r="0" b="0"/>
             <wp:docPr id="7" name="Imagen 7" descr=""/>
@@ -1139,7 +1163,7 @@
       <w:r>
         <w:rPr/>
         <w:drawing>
-          <wp:inline distT="0" distB="7620" distL="0" distR="635">
+          <wp:inline distT="0" distB="0" distL="0" distR="0">
             <wp:extent cx="3143250" cy="2392680"/>
             <wp:effectExtent l="0" t="0" r="0" b="0"/>
             <wp:docPr id="9" name="Imagen 9" descr=""/>
@@ -1209,7 +1233,7 @@
       <w:r>
         <w:rPr/>
         <w:drawing>
-          <wp:inline distT="0" distB="0" distL="0" distR="3810">
+          <wp:inline distT="0" distB="0" distL="0" distR="0">
             <wp:extent cx="2910840" cy="2134235"/>
             <wp:effectExtent l="0" t="0" r="0" b="0"/>
             <wp:docPr id="10" name="Imagen 10" descr=""/>
@@ -1338,7 +1362,7 @@
       <w:r>
         <w:rPr/>
         <w:drawing>
-          <wp:inline distT="0" distB="5715" distL="0" distR="3810">
+          <wp:inline distT="0" distB="0" distL="0" distR="0">
             <wp:extent cx="2948940" cy="2165985"/>
             <wp:effectExtent l="0" t="0" r="0" b="0"/>
             <wp:docPr id="12" name="Imagen 12" descr=""/>
@@ -1478,7 +1502,7 @@
       <w:r>
         <w:rPr/>
         <w:drawing>
-          <wp:inline distT="0" distB="7620" distL="0" distR="8255">
+          <wp:inline distT="0" distB="0" distL="0" distR="0">
             <wp:extent cx="3021330" cy="2164080"/>
             <wp:effectExtent l="0" t="0" r="0" b="0"/>
             <wp:docPr id="14" name="Imagen 14" descr=""/>
@@ -1705,7 +1729,7 @@
       <w:r>
         <w:rPr/>
         <w:drawing>
-          <wp:inline distT="0" distB="635" distL="0" distR="0">
+          <wp:inline distT="0" distB="0" distL="0" distR="0">
             <wp:extent cx="2118360" cy="190500"/>
             <wp:effectExtent l="0" t="0" r="0" b="0"/>
             <wp:docPr id="17" name="Imagen 17" descr=""/>
@@ -1775,7 +1799,7 @@
       <w:r>
         <w:rPr/>
         <w:drawing>
-          <wp:inline distT="0" distB="5080" distL="0" distR="0">
+          <wp:inline distT="0" distB="0" distL="0" distR="0">
             <wp:extent cx="1432560" cy="166370"/>
             <wp:effectExtent l="0" t="0" r="0" b="0"/>
             <wp:docPr id="18" name="Imagen 18" descr=""/>
@@ -1826,7 +1850,7 @@
       <w:r>
         <w:rPr/>
         <w:drawing>
-          <wp:inline distT="0" distB="4445" distL="0" distR="0">
+          <wp:inline distT="0" distB="0" distL="0" distR="0">
             <wp:extent cx="3581400" cy="1558290"/>
             <wp:effectExtent l="0" t="0" r="0" b="0"/>
             <wp:docPr id="19" name="Imagen 19" descr=""/>
@@ -1973,27 +1997,7 @@
           <w:sz w:val="24"/>
           <w:szCs w:val="24"/>
         </w:rPr>
-        <w:t>¿Como se in</w:t>
-      </w:r>
-      <w:r>
-        <w:rPr>
-          <w:rFonts w:cs="Arial" w:ascii="Arial" w:hAnsi="Arial"/>
-          <w:b/>
-          <w:bCs/>
-          <w:sz w:val="24"/>
-          <w:szCs w:val="24"/>
-        </w:rPr>
-        <w:t>s</w:t>
-      </w:r>
-      <w:r>
-        <w:rPr>
-          <w:rFonts w:cs="Arial" w:ascii="Arial" w:hAnsi="Arial"/>
-          <w:b/>
-          <w:bCs/>
-          <w:sz w:val="24"/>
-          <w:szCs w:val="24"/>
-        </w:rPr>
-        <w:t>tala apache?</w:t>
+        <w:t>¿Como se instala apache?</w:t>
       </w:r>
     </w:p>
     <w:p>
@@ -2002,6 +2006,7 @@
         <w:jc w:val="both"/>
         <w:rPr>
           <w:rFonts w:ascii="Arial" w:hAnsi="Arial"/>
+          <w:b w:val="false"/>
           <w:b w:val="false"/>
           <w:color w:val="000000"/>
           <w:sz w:val="24"/>
@@ -2055,18 +2060,7 @@
           <w:sz w:val="24"/>
           <w:szCs w:val="24"/>
         </w:rPr>
-        <w:t xml:space="preserve">Primero antes de intalar cualquier cosa necesitamos actualizar los paquetes </w:t>
-      </w:r>
-      <w:r>
-        <w:rPr>
-          <w:rFonts w:cs="Arial" w:ascii="Arial" w:hAnsi="Arial"/>
-          <w:b w:val="false"/>
-          <w:bCs w:val="false"/>
-          <w:color w:val="000000"/>
-          <w:sz w:val="24"/>
-          <w:szCs w:val="24"/>
-        </w:rPr>
-        <w:t xml:space="preserve">con el comando  </w:t>
+        <w:t xml:space="preserve">Primero antes de intalar cualquier cosa necesitamos actualizar los paquetes con el comando  </w:t>
       </w:r>
       <w:r>
         <w:rPr>
@@ -2095,9 +2089,15 @@
         </w:rPr>
       </w:pPr>
       <w:r>
-        <w:rPr/>
+        <w:rPr>
+          <w:rFonts w:cs="Arial" w:ascii="Arial" w:hAnsi="Arial"/>
+          <w:b/>
+          <w:bCs/>
+          <w:sz w:val="28"/>
+          <w:szCs w:val="28"/>
+        </w:rPr>
         <w:drawing>
-          <wp:anchor behindDoc="0" distT="0" distB="0" distL="0" distR="0" simplePos="0" locked="0" layoutInCell="1" allowOverlap="1" relativeHeight="22">
+          <wp:anchor behindDoc="0" distT="0" distB="0" distL="0" distR="0" simplePos="0" locked="0" layoutInCell="1" allowOverlap="1" relativeHeight="2">
             <wp:simplePos x="0" y="0"/>
             <wp:positionH relativeFrom="column">
               <wp:align>center</wp:align>
@@ -2195,7 +2195,7 @@
       </w:pPr>
       <w:r>
         <w:drawing>
-          <wp:anchor behindDoc="0" distT="0" distB="0" distL="0" distR="0" simplePos="0" locked="0" layoutInCell="1" allowOverlap="1" relativeHeight="23">
+          <wp:anchor behindDoc="0" distT="0" distB="0" distL="0" distR="0" simplePos="0" locked="0" layoutInCell="1" allowOverlap="1" relativeHeight="3">
             <wp:simplePos x="0" y="0"/>
             <wp:positionH relativeFrom="column">
               <wp:posOffset>139065</wp:posOffset>
@@ -2250,7 +2250,19 @@
           <w:sz w:val="24"/>
           <w:szCs w:val="24"/>
         </w:rPr>
-        <w:t xml:space="preserve">al escribir el comando y dando enter, el sistema nos pide que teclemos la letra “y” para continuar, la presionamos </w:t>
+        <w:t>a</w:t>
+      </w:r>
+      <w:r>
+        <w:rPr>
+          <w:rFonts w:cs="Arial" w:ascii="Arial" w:hAnsi="Arial"/>
+          <w:b w:val="false"/>
+          <w:bCs w:val="false"/>
+          <w:i w:val="false"/>
+          <w:iCs w:val="false"/>
+          <w:sz w:val="24"/>
+          <w:szCs w:val="24"/>
+        </w:rPr>
+        <w:t xml:space="preserve">l escribir el comando y dando enter, el sistema nos pide que teclemos la letra “y” para continuar, la presionamos </w:t>
       </w:r>
     </w:p>
     <w:p>
@@ -2269,7 +2281,7 @@
       </w:pPr>
       <w:r>
         <w:drawing>
-          <wp:anchor behindDoc="0" distT="0" distB="0" distL="0" distR="0" simplePos="0" locked="0" layoutInCell="1" allowOverlap="1" relativeHeight="24">
+          <wp:anchor behindDoc="0" distT="0" distB="0" distL="0" distR="0" simplePos="0" locked="0" layoutInCell="1" allowOverlap="1" relativeHeight="4">
             <wp:simplePos x="0" y="0"/>
             <wp:positionH relativeFrom="column">
               <wp:posOffset>0</wp:posOffset>
@@ -2324,7 +2336,7 @@
           <w:sz w:val="24"/>
           <w:szCs w:val="24"/>
         </w:rPr>
-        <w:t xml:space="preserve">En nustro caso ya teniamos instalado apache pero se veria algo asi hasta que se termine de instalar nos devolvera a la linea en la que ya podemos escribir, </w:t>
+        <w:t>E</w:t>
       </w:r>
       <w:r>
         <w:rPr>
@@ -2336,27 +2348,22 @@
           <w:sz w:val="24"/>
           <w:szCs w:val="24"/>
         </w:rPr>
-        <w:t>ya que lo tenemos instalado, entrando al localhost o en nuestro caso la dirección ip del servidor en la máquina virtual podremos ver lo siguiente:</w:t>
-      </w:r>
-    </w:p>
-    <w:p>
-      <w:pPr>
-        <w:pStyle w:val="Normal"/>
-        <w:rPr>
-          <w:rFonts w:ascii="Arial" w:hAnsi="Arial" w:cs="Arial"/>
-        </w:rPr>
-      </w:pPr>
-      <w:r>
-        <w:rPr>
-          <w:b w:val="false"/>
-          <w:bCs w:val="false"/>
-          <w:i w:val="false"/>
-          <w:iCs w:val="false"/>
-          <w:sz w:val="24"/>
-          <w:szCs w:val="24"/>
+        <w:t>n nustro caso ya teniamos instalado apache pero se veria algo asi hasta que se termine de instalar nos devolvera a la linea en la que ya podemos escribir, ya que lo tenemos instalado, entrando al localhost o en nuestro caso la dirección ip del servidor en la máquina virtual podremos ver lo siguiente:</w:t>
+      </w:r>
+    </w:p>
+    <w:p>
+      <w:pPr>
+        <w:pStyle w:val="Normal"/>
+        <w:rPr>
+          <w:rFonts w:ascii="Arial" w:hAnsi="Arial" w:cs="Arial"/>
+        </w:rPr>
+      </w:pPr>
+      <w:r>
+        <w:rPr>
+          <w:rFonts w:cs="Arial" w:ascii="Arial" w:hAnsi="Arial"/>
         </w:rPr>
         <w:drawing>
-          <wp:anchor behindDoc="0" distT="0" distB="0" distL="0" distR="0" simplePos="0" locked="0" layoutInCell="1" allowOverlap="1" relativeHeight="25">
+          <wp:anchor behindDoc="0" distT="0" distB="0" distL="0" distR="0" simplePos="0" locked="0" layoutInCell="1" allowOverlap="1" relativeHeight="5">
             <wp:simplePos x="0" y="0"/>
             <wp:positionH relativeFrom="column">
               <wp:posOffset>123825</wp:posOffset>
@@ -2419,7 +2426,7 @@
       </w:pPr>
       <w:r>
         <w:drawing>
-          <wp:anchor behindDoc="0" distT="0" distB="0" distL="0" distR="0" simplePos="0" locked="0" layoutInCell="1" allowOverlap="1" relativeHeight="26">
+          <wp:anchor behindDoc="0" distT="0" distB="0" distL="0" distR="0" simplePos="0" locked="0" layoutInCell="1" allowOverlap="1" relativeHeight="6">
             <wp:simplePos x="0" y="0"/>
             <wp:positionH relativeFrom="column">
               <wp:posOffset>19050</wp:posOffset>
@@ -2474,7 +2481,19 @@
           <w:sz w:val="24"/>
           <w:szCs w:val="24"/>
         </w:rPr>
-        <w:t xml:space="preserve">La página es mas larga, esot solo es un poco de lo que saldria, para probar que el apache este corriendo usamos el comando </w:t>
+        <w:t>L</w:t>
+      </w:r>
+      <w:r>
+        <w:rPr>
+          <w:rFonts w:cs="Arial" w:ascii="Arial" w:hAnsi="Arial"/>
+          <w:b w:val="false"/>
+          <w:bCs w:val="false"/>
+          <w:i w:val="false"/>
+          <w:iCs w:val="false"/>
+          <w:sz w:val="24"/>
+          <w:szCs w:val="24"/>
+        </w:rPr>
+        <w:t xml:space="preserve">a página es mas larga, esot solo es un poco de lo que saldria, para probar que el apache este corriendo usamos el comando </w:t>
       </w:r>
       <w:r>
         <w:rPr>
@@ -2615,12 +2634,7 @@
       </w:pPr>
       <w:r>
         <w:rPr>
-          <w:b w:val="false"/>
-          <w:bCs w:val="false"/>
-          <w:i w:val="false"/>
-          <w:iCs w:val="false"/>
-          <w:sz w:val="24"/>
-          <w:szCs w:val="24"/>
+          <w:rFonts w:cs="Arial" w:ascii="Arial" w:hAnsi="Arial"/>
         </w:rPr>
       </w:r>
     </w:p>
@@ -2629,19 +2643,10 @@
         <w:pStyle w:val="Normal"/>
         <w:spacing w:before="0" w:after="160"/>
         <w:jc w:val="both"/>
-        <w:rPr>
-          <w:rFonts w:ascii="Arial" w:hAnsi="Arial" w:cs="Arial"/>
-        </w:rPr>
-      </w:pPr>
-      <w:r>
-        <w:rPr>
-          <w:b w:val="false"/>
-          <w:bCs w:val="false"/>
-          <w:i w:val="false"/>
-          <w:iCs w:val="false"/>
-          <w:sz w:val="24"/>
-          <w:szCs w:val="24"/>
-        </w:rPr>
+        <w:rPr/>
+      </w:pPr>
+      <w:r>
+        <w:rPr/>
       </w:r>
     </w:p>
     <w:sectPr>
@@ -2663,7 +2668,6 @@
     <w:rPrDefault>
       <w:rPr>
         <w:rFonts w:ascii="Calibri" w:hAnsi="Calibri" w:eastAsia="Calibri" w:cs="" w:asciiTheme="minorHAnsi" w:cstheme="minorBidi" w:eastAsiaTheme="minorHAnsi" w:hAnsiTheme="minorHAnsi"/>
-        <w:sz w:val="22"/>
         <w:szCs w:val="22"/>
         <w:lang w:val="es-MX" w:eastAsia="en-US" w:bidi="ar-SA"/>
       </w:rPr>

</xml_diff>

<commit_message>
Añadi informacion sobre la integridad del archivo
</commit_message>
<xml_diff>
--- a/Herramientas_Proyecto.docx
+++ b/Herramientas_Proyecto.docx
@@ -1,19 +1,17 @@
 
 <file path=word/document.xml><?xml version="1.0" encoding="utf-8"?>
-<w:document xmlns:o="urn:schemas-microsoft-com:office:office" xmlns:r="http://schemas.openxmlformats.org/officeDocument/2006/relationships" xmlns:v="urn:schemas-microsoft-com:vml" xmlns:w="http://schemas.openxmlformats.org/wordprocessingml/2006/main" xmlns:w10="urn:schemas-microsoft-com:office:word" xmlns:wp="http://schemas.openxmlformats.org/drawingml/2006/wordprocessingDrawing" xmlns:wps="http://schemas.microsoft.com/office/word/2010/wordprocessingShape" xmlns:wpg="http://schemas.microsoft.com/office/word/2010/wordprocessingGroup" xmlns:mc="http://schemas.openxmlformats.org/markup-compatibility/2006" xmlns:wp14="http://schemas.microsoft.com/office/word/2010/wordprocessingDrawing" xmlns:w14="http://schemas.microsoft.com/office/word/2010/wordml" mc:Ignorable="w14 wp14">
+<w:document xmlns:wpc="http://schemas.microsoft.com/office/word/2010/wordprocessingCanvas" xmlns:cx="http://schemas.microsoft.com/office/drawing/2014/chartex" xmlns:cx1="http://schemas.microsoft.com/office/drawing/2015/9/8/chartex" xmlns:cx2="http://schemas.microsoft.com/office/drawing/2015/10/21/chartex" xmlns:cx3="http://schemas.microsoft.com/office/drawing/2016/5/9/chartex" xmlns:cx4="http://schemas.microsoft.com/office/drawing/2016/5/10/chartex" xmlns:cx5="http://schemas.microsoft.com/office/drawing/2016/5/11/chartex" xmlns:cx6="http://schemas.microsoft.com/office/drawing/2016/5/12/chartex" xmlns:cx7="http://schemas.microsoft.com/office/drawing/2016/5/13/chartex" xmlns:cx8="http://schemas.microsoft.com/office/drawing/2016/5/14/chartex" xmlns:mc="http://schemas.openxmlformats.org/markup-compatibility/2006" xmlns:aink="http://schemas.microsoft.com/office/drawing/2016/ink" xmlns:am3d="http://schemas.microsoft.com/office/drawing/2017/model3d" xmlns:o="urn:schemas-microsoft-com:office:office" xmlns:r="http://schemas.openxmlformats.org/officeDocument/2006/relationships" xmlns:m="http://schemas.openxmlformats.org/officeDocument/2006/math" xmlns:v="urn:schemas-microsoft-com:vml" xmlns:wp14="http://schemas.microsoft.com/office/word/2010/wordprocessingDrawing" xmlns:wp="http://schemas.openxmlformats.org/drawingml/2006/wordprocessingDrawing" xmlns:w10="urn:schemas-microsoft-com:office:word" xmlns:w="http://schemas.openxmlformats.org/wordprocessingml/2006/main" xmlns:w14="http://schemas.microsoft.com/office/word/2010/wordml" xmlns:w15="http://schemas.microsoft.com/office/word/2012/wordml" xmlns:w16cex="http://schemas.microsoft.com/office/word/2018/wordml/cex" xmlns:w16cid="http://schemas.microsoft.com/office/word/2016/wordml/cid" xmlns:w16="http://schemas.microsoft.com/office/word/2018/wordml" xmlns:w16sdtdh="http://schemas.microsoft.com/office/word/2020/wordml/sdtdatahash" xmlns:w16se="http://schemas.microsoft.com/office/word/2015/wordml/symex" xmlns:wpg="http://schemas.microsoft.com/office/word/2010/wordprocessingGroup" xmlns:wpi="http://schemas.microsoft.com/office/word/2010/wordprocessingInk" xmlns:wne="http://schemas.microsoft.com/office/word/2006/wordml" xmlns:wps="http://schemas.microsoft.com/office/word/2010/wordprocessingShape" mc:Ignorable="w14 w15 w16se w16cid w16 w16cex w16sdtdh wp14">
   <w:body>
     <w:p>
-      <w:pPr>
-        <w:pStyle w:val="Normal"/>
-        <w:rPr/>
-      </w:pPr>
-      <w:r>
-        <w:rPr/>
+      <w:r>
+        <w:rPr>
+          <w:noProof/>
+        </w:rPr>
         <w:drawing>
-          <wp:inline distT="0" distB="0" distL="0" distR="0">
+          <wp:inline distT="0" distB="0" distL="0" distR="0" wp14:anchorId="5B2A6B1D" wp14:editId="055C0D8F">
             <wp:extent cx="1249680" cy="1249680"/>
             <wp:effectExtent l="0" t="0" r="0" b="0"/>
-            <wp:docPr id="1" name="Imagen 1" descr=""/>
+            <wp:docPr id="1" name="Imagen 1"/>
             <wp:cNvGraphicFramePr>
               <a:graphicFrameLocks xmlns:a="http://schemas.openxmlformats.org/drawingml/2006/main" noChangeAspect="1"/>
             </wp:cNvGraphicFramePr>
@@ -21,13 +19,13 @@
               <a:graphicData uri="http://schemas.openxmlformats.org/drawingml/2006/picture">
                 <pic:pic xmlns:pic="http://schemas.openxmlformats.org/drawingml/2006/picture">
                   <pic:nvPicPr>
-                    <pic:cNvPr id="1" name="Imagen 1" descr=""/>
+                    <pic:cNvPr id="1" name="Imagen 1"/>
                     <pic:cNvPicPr>
                       <a:picLocks noChangeAspect="1" noChangeArrowheads="1"/>
                     </pic:cNvPicPr>
                   </pic:nvPicPr>
                   <pic:blipFill>
-                    <a:blip r:embed="rId2"/>
+                    <a:blip r:embed="rId4"/>
                     <a:stretch>
                       <a:fillRect/>
                     </a:stretch>
@@ -48,16 +46,17 @@
         </w:drawing>
       </w:r>
       <w:r>
-        <w:rPr/>
         <w:t xml:space="preserve">                                                                                            </w:t>
       </w:r>
       <w:r>
-        <w:rPr/>
+        <w:rPr>
+          <w:noProof/>
+        </w:rPr>
         <w:drawing>
-          <wp:inline distT="0" distB="0" distL="0" distR="0">
+          <wp:inline distT="0" distB="0" distL="0" distR="0" wp14:anchorId="3780C825" wp14:editId="628AF8D3">
             <wp:extent cx="1341120" cy="1400175"/>
             <wp:effectExtent l="0" t="0" r="0" b="0"/>
-            <wp:docPr id="2" name="Imagen 2" descr=""/>
+            <wp:docPr id="2" name="Imagen 2"/>
             <wp:cNvGraphicFramePr>
               <a:graphicFrameLocks xmlns:a="http://schemas.openxmlformats.org/drawingml/2006/main" noChangeAspect="1"/>
             </wp:cNvGraphicFramePr>
@@ -65,13 +64,13 @@
               <a:graphicData uri="http://schemas.openxmlformats.org/drawingml/2006/picture">
                 <pic:pic xmlns:pic="http://schemas.openxmlformats.org/drawingml/2006/picture">
                   <pic:nvPicPr>
-                    <pic:cNvPr id="2" name="Imagen 2" descr=""/>
+                    <pic:cNvPr id="2" name="Imagen 2"/>
                     <pic:cNvPicPr>
                       <a:picLocks noChangeAspect="1" noChangeArrowheads="1"/>
                     </pic:cNvPicPr>
                   </pic:nvPicPr>
                   <pic:blipFill>
-                    <a:blip r:embed="rId3"/>
+                    <a:blip r:embed="rId5"/>
                     <a:stretch>
                       <a:fillRect/>
                     </a:stretch>
@@ -92,15 +91,13 @@
         </w:drawing>
       </w:r>
       <w:r>
-        <w:rPr/>
         <w:t xml:space="preserve"> </w:t>
       </w:r>
     </w:p>
     <w:p>
       <w:pPr>
-        <w:pStyle w:val="Normal"/>
         <w:shd w:val="clear" w:color="auto" w:fill="FFFFFF"/>
-        <w:spacing w:lineRule="atLeast" w:line="540"/>
+        <w:spacing w:line="540" w:lineRule="atLeast"/>
         <w:jc w:val="center"/>
         <w:textAlignment w:val="top"/>
         <w:rPr>
@@ -111,7 +108,7 @@
       </w:pPr>
       <w:r>
         <w:rPr>
-          <w:rFonts w:cs="Arial" w:ascii="Arial" w:hAnsi="Arial"/>
+          <w:rFonts w:ascii="Arial" w:hAnsi="Arial" w:cs="Arial"/>
           <w:sz w:val="44"/>
           <w:szCs w:val="44"/>
         </w:rPr>
@@ -119,7 +116,7 @@
       </w:r>
       <w:r>
         <w:rPr>
-          <w:rFonts w:eastAsia="Times New Roman" w:cs="Arial" w:ascii="Arial" w:hAnsi="Arial"/>
+          <w:rFonts w:ascii="Arial" w:eastAsia="Times New Roman" w:hAnsi="Arial" w:cs="Arial"/>
           <w:color w:val="202124"/>
           <w:sz w:val="44"/>
           <w:szCs w:val="44"/>
@@ -129,7 +126,7 @@
       </w:r>
       <w:r>
         <w:rPr>
-          <w:rFonts w:cs="Arial" w:ascii="Arial" w:hAnsi="Arial"/>
+          <w:rFonts w:ascii="Arial" w:hAnsi="Arial" w:cs="Arial"/>
           <w:sz w:val="44"/>
           <w:szCs w:val="44"/>
         </w:rPr>
@@ -138,9 +135,8 @@
     </w:p>
     <w:p>
       <w:pPr>
-        <w:pStyle w:val="Normal"/>
         <w:shd w:val="clear" w:color="auto" w:fill="FFFFFF"/>
-        <w:spacing w:lineRule="atLeast" w:line="540"/>
+        <w:spacing w:line="540" w:lineRule="atLeast"/>
         <w:jc w:val="center"/>
         <w:textAlignment w:val="top"/>
         <w:rPr>
@@ -151,7 +147,7 @@
       </w:pPr>
       <w:r>
         <w:rPr>
-          <w:rFonts w:cs="Arial" w:ascii="Arial" w:hAnsi="Arial"/>
+          <w:rFonts w:ascii="Arial" w:hAnsi="Arial" w:cs="Arial"/>
           <w:sz w:val="44"/>
           <w:szCs w:val="44"/>
         </w:rPr>
@@ -160,9 +156,8 @@
     </w:p>
     <w:p>
       <w:pPr>
-        <w:pStyle w:val="Normal"/>
         <w:shd w:val="clear" w:color="auto" w:fill="FFFFFF"/>
-        <w:spacing w:lineRule="atLeast" w:line="540"/>
+        <w:spacing w:line="540" w:lineRule="atLeast"/>
         <w:jc w:val="center"/>
         <w:textAlignment w:val="top"/>
         <w:rPr>
@@ -173,7 +168,7 @@
       </w:pPr>
       <w:r>
         <w:rPr>
-          <w:rFonts w:cs="Arial" w:ascii="Arial" w:hAnsi="Arial"/>
+          <w:rFonts w:ascii="Arial" w:hAnsi="Arial" w:cs="Arial"/>
           <w:b/>
           <w:bCs/>
           <w:sz w:val="44"/>
@@ -183,7 +178,7 @@
       </w:r>
       <w:r>
         <w:rPr>
-          <w:rFonts w:cs="Arial" w:ascii="Arial" w:hAnsi="Arial"/>
+          <w:rFonts w:ascii="Arial" w:hAnsi="Arial" w:cs="Arial"/>
           <w:sz w:val="44"/>
           <w:szCs w:val="44"/>
         </w:rPr>
@@ -192,9 +187,8 @@
     </w:p>
     <w:p>
       <w:pPr>
-        <w:pStyle w:val="Normal"/>
         <w:shd w:val="clear" w:color="auto" w:fill="FFFFFF"/>
-        <w:spacing w:lineRule="atLeast" w:line="540"/>
+        <w:spacing w:line="540" w:lineRule="atLeast"/>
         <w:jc w:val="center"/>
         <w:textAlignment w:val="top"/>
         <w:rPr>
@@ -205,7 +199,7 @@
       </w:pPr>
       <w:r>
         <w:rPr>
-          <w:rFonts w:cs="Arial" w:ascii="Arial" w:hAnsi="Arial"/>
+          <w:rFonts w:ascii="Arial" w:hAnsi="Arial" w:cs="Arial"/>
           <w:sz w:val="44"/>
           <w:szCs w:val="44"/>
         </w:rPr>
@@ -214,9 +208,8 @@
     </w:p>
     <w:p>
       <w:pPr>
-        <w:pStyle w:val="Normal"/>
         <w:shd w:val="clear" w:color="auto" w:fill="FFFFFF"/>
-        <w:spacing w:lineRule="atLeast" w:line="540"/>
+        <w:spacing w:line="540" w:lineRule="atLeast"/>
         <w:jc w:val="center"/>
         <w:textAlignment w:val="top"/>
         <w:rPr>
@@ -227,7 +220,7 @@
       </w:pPr>
       <w:r>
         <w:rPr>
-          <w:rFonts w:cs="Arial" w:ascii="Arial" w:hAnsi="Arial"/>
+          <w:rFonts w:ascii="Arial" w:hAnsi="Arial" w:cs="Arial"/>
           <w:b/>
           <w:bCs/>
           <w:sz w:val="44"/>
@@ -237,29 +230,41 @@
       </w:r>
       <w:r>
         <w:rPr>
-          <w:rFonts w:cs="Arial" w:ascii="Arial" w:hAnsi="Arial"/>
+          <w:rFonts w:ascii="Arial" w:hAnsi="Arial" w:cs="Arial"/>
           <w:sz w:val="44"/>
           <w:szCs w:val="44"/>
         </w:rPr>
         <w:t xml:space="preserve"> </w:t>
+      </w:r>
+      <w:r>
+        <w:rPr>
+          <w:rFonts w:ascii="Arial" w:hAnsi="Arial" w:cs="Arial"/>
+          <w:sz w:val="44"/>
+          <w:szCs w:val="44"/>
+        </w:rPr>
         <w:br/>
         <w:t>Hernández Landa Wolfgang Amadeus</w:t>
+      </w:r>
+      <w:r>
+        <w:rPr>
+          <w:rFonts w:ascii="Arial" w:hAnsi="Arial" w:cs="Arial"/>
+          <w:sz w:val="44"/>
+          <w:szCs w:val="44"/>
+        </w:rPr>
         <w:br/>
         <w:t>Brian</w:t>
       </w:r>
     </w:p>
     <w:p>
       <w:pPr>
-        <w:pStyle w:val="Normal"/>
         <w:shd w:val="clear" w:color="auto" w:fill="FFFFFF"/>
-        <w:spacing w:lineRule="atLeast" w:line="540"/>
+        <w:spacing w:line="540" w:lineRule="atLeast"/>
         <w:jc w:val="center"/>
         <w:textAlignment w:val="top"/>
-        <w:rPr/>
-      </w:pPr>
-      <w:r>
-        <w:rPr>
-          <w:rFonts w:cs="Arial" w:ascii="Arial" w:hAnsi="Arial"/>
+      </w:pPr>
+      <w:r>
+        <w:rPr>
+          <w:rFonts w:ascii="Arial" w:hAnsi="Arial" w:cs="Arial"/>
           <w:sz w:val="44"/>
           <w:szCs w:val="44"/>
         </w:rPr>
@@ -268,16 +273,14 @@
     </w:p>
     <w:p>
       <w:pPr>
-        <w:pStyle w:val="Normal"/>
         <w:shd w:val="clear" w:color="auto" w:fill="FFFFFF"/>
-        <w:spacing w:lineRule="atLeast" w:line="540"/>
+        <w:spacing w:line="540" w:lineRule="atLeast"/>
         <w:jc w:val="center"/>
         <w:textAlignment w:val="top"/>
-        <w:rPr/>
-      </w:pPr>
-      <w:r>
-        <w:rPr>
-          <w:rFonts w:cs="Arial" w:ascii="Arial" w:hAnsi="Arial"/>
+      </w:pPr>
+      <w:r>
+        <w:rPr>
+          <w:rFonts w:ascii="Arial" w:hAnsi="Arial" w:cs="Arial"/>
           <w:sz w:val="44"/>
           <w:szCs w:val="44"/>
         </w:rPr>
@@ -286,9 +289,8 @@
     </w:p>
     <w:p>
       <w:pPr>
-        <w:pStyle w:val="Normal"/>
         <w:shd w:val="clear" w:color="auto" w:fill="FFFFFF"/>
-        <w:spacing w:lineRule="atLeast" w:line="540"/>
+        <w:spacing w:line="540" w:lineRule="atLeast"/>
         <w:jc w:val="center"/>
         <w:textAlignment w:val="top"/>
         <w:rPr>
@@ -299,18 +301,25 @@
       </w:pPr>
       <w:r>
         <w:rPr>
-          <w:rFonts w:cs="Arial" w:ascii="Arial" w:hAnsi="Arial"/>
+          <w:rFonts w:ascii="Arial" w:hAnsi="Arial" w:cs="Arial"/>
           <w:sz w:val="44"/>
           <w:szCs w:val="44"/>
         </w:rPr>
-        <w:t>Romero Ojeda Jonathan Jesus</w:t>
-      </w:r>
-    </w:p>
-    <w:p>
-      <w:pPr>
-        <w:pStyle w:val="Normal"/>
+        <w:t xml:space="preserve">Romero Ojeda Jonathan </w:t>
+      </w:r>
+      <w:r>
+        <w:rPr>
+          <w:rFonts w:ascii="Arial" w:hAnsi="Arial" w:cs="Arial"/>
+          <w:sz w:val="44"/>
+          <w:szCs w:val="44"/>
+        </w:rPr>
+        <w:t>Jesús</w:t>
+      </w:r>
+    </w:p>
+    <w:p>
+      <w:pPr>
         <w:shd w:val="clear" w:color="auto" w:fill="FFFFFF"/>
-        <w:spacing w:lineRule="atLeast" w:line="540"/>
+        <w:spacing w:line="540" w:lineRule="atLeast"/>
         <w:jc w:val="center"/>
         <w:textAlignment w:val="top"/>
         <w:rPr>
@@ -321,37 +330,28 @@
       </w:pPr>
       <w:r>
         <w:rPr>
-          <w:rFonts w:cs="Arial" w:ascii="Arial" w:hAnsi="Arial"/>
+          <w:rFonts w:ascii="Arial" w:hAnsi="Arial" w:cs="Arial"/>
           <w:sz w:val="44"/>
           <w:szCs w:val="44"/>
         </w:rPr>
-        <w:t xml:space="preserve"> </w:t>
-      </w:r>
-      <w:r>
-        <w:rPr>
-          <w:rFonts w:cs="Arial" w:ascii="Arial" w:hAnsi="Arial"/>
+        <w:t xml:space="preserve"> No Cuenta: 314045380</w:t>
+      </w:r>
+    </w:p>
+    <w:p>
+      <w:pPr>
+        <w:shd w:val="clear" w:color="auto" w:fill="FFFFFF"/>
+        <w:spacing w:line="540" w:lineRule="atLeast"/>
+        <w:jc w:val="center"/>
+        <w:textAlignment w:val="top"/>
+        <w:rPr>
+          <w:rFonts w:ascii="Arial" w:hAnsi="Arial" w:cs="Arial"/>
           <w:sz w:val="44"/>
           <w:szCs w:val="44"/>
         </w:rPr>
-        <w:t>No Cuenta: 314045380</w:t>
-      </w:r>
-    </w:p>
-    <w:p>
-      <w:pPr>
-        <w:pStyle w:val="Normal"/>
-        <w:shd w:val="clear" w:color="auto" w:fill="FFFFFF"/>
-        <w:spacing w:lineRule="atLeast" w:line="540"/>
-        <w:jc w:val="center"/>
-        <w:textAlignment w:val="top"/>
-        <w:rPr>
-          <w:rFonts w:ascii="Arial" w:hAnsi="Arial" w:cs="Arial"/>
-          <w:sz w:val="44"/>
-          <w:szCs w:val="44"/>
-        </w:rPr>
-      </w:pPr>
-      <w:r>
-        <w:rPr>
-          <w:rFonts w:cs="Arial" w:ascii="Arial" w:hAnsi="Arial"/>
+      </w:pPr>
+      <w:r>
+        <w:rPr>
+          <w:rFonts w:ascii="Arial" w:hAnsi="Arial" w:cs="Arial"/>
           <w:b/>
           <w:bCs/>
           <w:sz w:val="44"/>
@@ -361,18 +361,27 @@
       </w:r>
       <w:r>
         <w:rPr>
-          <w:rFonts w:cs="Arial" w:ascii="Arial" w:hAnsi="Arial"/>
+          <w:rFonts w:ascii="Arial" w:hAnsi="Arial" w:cs="Arial"/>
           <w:sz w:val="44"/>
           <w:szCs w:val="44"/>
         </w:rPr>
-        <w:t xml:space="preserve"> Aaron Velasco Agustin</w:t>
-      </w:r>
-    </w:p>
-    <w:p>
-      <w:pPr>
-        <w:pStyle w:val="Normal"/>
+        <w:t xml:space="preserve"> Aaron Velasco </w:t>
+      </w:r>
+      <w:proofErr w:type="spellStart"/>
+      <w:r>
+        <w:rPr>
+          <w:rFonts w:ascii="Arial" w:hAnsi="Arial" w:cs="Arial"/>
+          <w:sz w:val="44"/>
+          <w:szCs w:val="44"/>
+        </w:rPr>
+        <w:t>Agustin</w:t>
+      </w:r>
+      <w:proofErr w:type="spellEnd"/>
+    </w:p>
+    <w:p>
+      <w:pPr>
         <w:shd w:val="clear" w:color="auto" w:fill="FFFFFF"/>
-        <w:spacing w:lineRule="atLeast" w:line="540"/>
+        <w:spacing w:line="540" w:lineRule="atLeast"/>
         <w:jc w:val="center"/>
         <w:textAlignment w:val="top"/>
         <w:rPr>
@@ -383,7 +392,7 @@
       </w:pPr>
       <w:r>
         <w:rPr>
-          <w:rFonts w:cs="Arial" w:ascii="Arial" w:hAnsi="Arial"/>
+          <w:rFonts w:ascii="Arial" w:hAnsi="Arial" w:cs="Arial"/>
           <w:sz w:val="44"/>
           <w:szCs w:val="44"/>
         </w:rPr>
@@ -392,9 +401,8 @@
     </w:p>
     <w:p>
       <w:pPr>
-        <w:pStyle w:val="Normal"/>
         <w:shd w:val="clear" w:color="auto" w:fill="FFFFFF"/>
-        <w:spacing w:lineRule="atLeast" w:line="540"/>
+        <w:spacing w:line="540" w:lineRule="atLeast"/>
         <w:jc w:val="center"/>
         <w:textAlignment w:val="top"/>
         <w:rPr>
@@ -405,7 +413,7 @@
       </w:pPr>
       <w:r>
         <w:rPr>
-          <w:rFonts w:cs="Arial" w:ascii="Arial" w:hAnsi="Arial"/>
+          <w:rFonts w:ascii="Arial" w:hAnsi="Arial" w:cs="Arial"/>
           <w:sz w:val="44"/>
           <w:szCs w:val="44"/>
         </w:rPr>
@@ -414,67 +422,58 @@
     </w:p>
     <w:p>
       <w:pPr>
-        <w:pStyle w:val="Normal"/>
-        <w:rPr>
-          <w:rFonts w:ascii="Arial" w:hAnsi="Arial" w:cs="Arial"/>
-          <w:b/>
+        <w:rPr>
+          <w:rFonts w:ascii="Arial" w:hAnsi="Arial" w:cs="Arial"/>
           <w:b/>
           <w:bCs/>
           <w:sz w:val="28"/>
           <w:szCs w:val="28"/>
         </w:rPr>
       </w:pPr>
-      <w:r>
-        <w:rPr>
-          <w:rFonts w:cs="Arial" w:ascii="Arial" w:hAnsi="Arial"/>
+    </w:p>
+    <w:p>
+      <w:r>
+        <w:rPr>
+          <w:rFonts w:ascii="Arial" w:hAnsi="Arial" w:cs="Arial"/>
           <w:b/>
           <w:bCs/>
           <w:sz w:val="28"/>
           <w:szCs w:val="28"/>
         </w:rPr>
-      </w:r>
-    </w:p>
-    <w:p>
-      <w:pPr>
-        <w:pStyle w:val="Normal"/>
-        <w:rPr/>
-      </w:pPr>
-      <w:r>
-        <w:rPr>
-          <w:rFonts w:cs="Arial" w:ascii="Arial" w:hAnsi="Arial"/>
+        <w:t>Herramientas utilizadas</w:t>
+      </w:r>
+    </w:p>
+    <w:p>
+      <w:proofErr w:type="spellStart"/>
+      <w:r>
+        <w:rPr>
+          <w:rFonts w:ascii="Arial" w:hAnsi="Arial" w:cs="Arial"/>
           <w:b/>
           <w:bCs/>
-          <w:sz w:val="28"/>
-          <w:szCs w:val="28"/>
-        </w:rPr>
-        <w:t>Herramientas utilizadas</w:t>
-      </w:r>
-    </w:p>
-    <w:p>
-      <w:pPr>
-        <w:pStyle w:val="Normal"/>
-        <w:rPr/>
-      </w:pPr>
-      <w:r>
-        <w:rPr>
-          <w:rFonts w:cs="Arial" w:ascii="Arial" w:hAnsi="Arial"/>
+          <w:sz w:val="24"/>
+          <w:szCs w:val="24"/>
+        </w:rPr>
+        <w:t>Maquina</w:t>
+      </w:r>
+      <w:proofErr w:type="spellEnd"/>
+      <w:r>
+        <w:rPr>
+          <w:rFonts w:ascii="Arial" w:hAnsi="Arial" w:cs="Arial"/>
           <w:b/>
           <w:bCs/>
           <w:sz w:val="24"/>
           <w:szCs w:val="24"/>
         </w:rPr>
-        <w:t>Maquina virtual:</w:t>
-      </w:r>
-    </w:p>
-    <w:p>
-      <w:pPr>
-        <w:pStyle w:val="Normal"/>
+        <w:t xml:space="preserve"> virtual:</w:t>
+      </w:r>
+    </w:p>
+    <w:p>
+      <w:pPr>
         <w:jc w:val="both"/>
-        <w:rPr/>
-      </w:pPr>
-      <w:r>
-        <w:rPr>
-          <w:rFonts w:cs="Arial" w:ascii="Arial" w:hAnsi="Arial"/>
+      </w:pPr>
+      <w:r>
+        <w:rPr>
+          <w:rFonts w:ascii="Arial" w:hAnsi="Arial" w:cs="Arial"/>
           <w:sz w:val="24"/>
           <w:szCs w:val="24"/>
         </w:rPr>
@@ -483,32 +482,48 @@
     </w:p>
     <w:p>
       <w:pPr>
-        <w:pStyle w:val="Normal"/>
         <w:jc w:val="both"/>
-        <w:rPr/>
-      </w:pPr>
-      <w:r>
-        <w:rPr>
-          <w:rFonts w:cs="Arial" w:ascii="Arial" w:hAnsi="Arial"/>
-          <w:sz w:val="24"/>
-          <w:szCs w:val="24"/>
-        </w:rPr>
-        <w:t>El software en especifico es Oracle VM VirtualBox es el software de virtualización multiplataforma de código abierto más popular del mundo, que permite a los desarrolladores entregar código antes mediante la ejecución de múltiples sistemas operativos en un solo dispositivo. Los equipos de TI y los proveedores de soluciones usan VirtualBox para reducir los costos operativos y reducir el tiempo requerido para implementar aplicaciones de manera segura localmente y en la nube. El software de virtualización de escritorio multiplataforma, de código abierto y de bajo costo reduce los costos operativos del equipo al reducir la cantidad de configuraciones de escritorio y servidor requeridas. Con una interfaz gráfica de usuario (GUI) fácil de usar y una potente interfaz de línea de comandos, los desarrolladores pueden utilizar varios sistemas operativos en el mismo sistema</w:t>
-      </w:r>
-    </w:p>
-    <w:p>
-      <w:pPr>
-        <w:pStyle w:val="Normal"/>
+      </w:pPr>
+      <w:r>
+        <w:rPr>
+          <w:rFonts w:ascii="Arial" w:hAnsi="Arial" w:cs="Arial"/>
+          <w:sz w:val="24"/>
+          <w:szCs w:val="24"/>
+        </w:rPr>
+        <w:t xml:space="preserve">El software en </w:t>
+      </w:r>
+      <w:proofErr w:type="spellStart"/>
+      <w:r>
+        <w:rPr>
+          <w:rFonts w:ascii="Arial" w:hAnsi="Arial" w:cs="Arial"/>
+          <w:sz w:val="24"/>
+          <w:szCs w:val="24"/>
+        </w:rPr>
+        <w:t>especifico</w:t>
+      </w:r>
+      <w:proofErr w:type="spellEnd"/>
+      <w:r>
+        <w:rPr>
+          <w:rFonts w:ascii="Arial" w:hAnsi="Arial" w:cs="Arial"/>
+          <w:sz w:val="24"/>
+          <w:szCs w:val="24"/>
+        </w:rPr>
+        <w:t xml:space="preserve"> es Oracle VM VirtualBox es el software de virtualización multiplataforma de código abierto más popular del mundo, que permite a los desarrolladores entregar código antes mediante la ejecución de múltiples sistemas operativos en un solo dispositivo. Los equipos de TI y los proveedores de soluciones usan VirtualBox para reducir los costos operativos y reducir el tiempo requerido para implementar aplicaciones de manera segura localmente y en la nube. El software de virtualización de escritorio multiplataforma, de código abierto y de bajo costo reduce los costos operativos del equipo al reducir la cantidad de configuraciones de escritorio y servidor requeridas. Con una interfaz gráfica de usuario (GUI) fácil de usar y una potente interfaz de línea de comandos, los desarrolladores pueden utilizar varios sistemas operativos en el mismo sistema</w:t>
+      </w:r>
+    </w:p>
+    <w:p>
+      <w:pPr>
         <w:jc w:val="center"/>
-        <w:rPr/>
-      </w:pPr>
-      <w:r>
-        <w:rPr/>
+      </w:pPr>
+      <w:r>
+        <w:rPr>
+          <w:noProof/>
+        </w:rPr>
         <w:drawing>
-          <wp:inline distT="0" distB="0" distL="0" distR="0">
+          <wp:inline distT="0" distB="0" distL="0" distR="0" wp14:anchorId="08789823" wp14:editId="15713642">
             <wp:extent cx="2830830" cy="1614805"/>
             <wp:effectExtent l="0" t="0" r="0" b="0"/>
-            <wp:docPr id="3" name="Imagen 6" descr=""/>
+            <wp:docPr id="3" name="Imagen 6"/>
             <wp:cNvGraphicFramePr>
               <a:graphicFrameLocks xmlns:a="http://schemas.openxmlformats.org/drawingml/2006/main" noChangeAspect="1"/>
             </wp:cNvGraphicFramePr>
@@ -516,13 +531,13 @@
               <a:graphicData uri="http://schemas.openxmlformats.org/drawingml/2006/picture">
                 <pic:pic xmlns:pic="http://schemas.openxmlformats.org/drawingml/2006/picture">
                   <pic:nvPicPr>
-                    <pic:cNvPr id="3" name="Imagen 6" descr=""/>
+                    <pic:cNvPr id="3" name="Imagen 6"/>
                     <pic:cNvPicPr>
                       <a:picLocks noChangeAspect="1" noChangeArrowheads="1"/>
                     </pic:cNvPicPr>
                   </pic:nvPicPr>
                   <pic:blipFill>
-                    <a:blip r:embed="rId4"/>
+                    <a:blip r:embed="rId6"/>
                     <a:stretch>
                       <a:fillRect/>
                     </a:stretch>
@@ -545,13 +560,11 @@
     </w:p>
     <w:p>
       <w:pPr>
-        <w:pStyle w:val="Normal"/>
         <w:jc w:val="both"/>
-        <w:rPr/>
-      </w:pPr>
-      <w:r>
-        <w:rPr>
-          <w:rFonts w:cs="Arial" w:ascii="Arial" w:hAnsi="Arial"/>
+      </w:pPr>
+      <w:r>
+        <w:rPr>
+          <w:rFonts w:ascii="Arial" w:hAnsi="Arial" w:cs="Arial"/>
           <w:b/>
           <w:bCs/>
           <w:sz w:val="24"/>
@@ -562,28 +575,51 @@
     </w:p>
     <w:p>
       <w:pPr>
-        <w:pStyle w:val="Normal"/>
         <w:jc w:val="both"/>
-        <w:rPr/>
-      </w:pPr>
-      <w:r>
-        <w:rPr>
-          <w:rFonts w:cs="Arial" w:ascii="Arial" w:hAnsi="Arial"/>
-          <w:sz w:val="24"/>
-          <w:szCs w:val="24"/>
-        </w:rPr>
-        <w:t>OSSH, o Secure Shell, es un protocolo de administración remota que permite a los usuarios controlar y modificar su servidor remoto a través de Internet a través de un mecanismo de autenticación. Proporciona un mecanismo para autenticar a los usuarios remotos, transferir la entrada del cliente al host y retransmitir la salida al cliente. El servicio se creó como una alternativa segura a Telnet sin cifrar y utiliza tecnología de cifrado para garantizar que todas las comunicaciones hacia y desde servidores remotos estén cifradas. La ventaja significativa que proporciona el protocolo SSH sobre su predecesor es el uso de cifrado para garantizar la transmisión segura de información entre el host y el cliente. El host se refiere al servidor remoto al que está intentando acceder y el cliente es la computadora que utiliza para acceder al host. SSH utiliza tres tecnologías de cifrado diferentes:</w:t>
-      </w:r>
-    </w:p>
-    <w:p>
-      <w:pPr>
-        <w:pStyle w:val="Normal"/>
+      </w:pPr>
+      <w:r>
+        <w:rPr>
+          <w:rFonts w:ascii="Arial" w:hAnsi="Arial" w:cs="Arial"/>
+          <w:sz w:val="24"/>
+          <w:szCs w:val="24"/>
+        </w:rPr>
+        <w:t xml:space="preserve">OSSH, o </w:t>
+      </w:r>
+      <w:proofErr w:type="spellStart"/>
+      <w:r>
+        <w:rPr>
+          <w:rFonts w:ascii="Arial" w:hAnsi="Arial" w:cs="Arial"/>
+          <w:sz w:val="24"/>
+          <w:szCs w:val="24"/>
+        </w:rPr>
+        <w:t>Secure</w:t>
+      </w:r>
+      <w:proofErr w:type="spellEnd"/>
+      <w:r>
+        <w:rPr>
+          <w:rFonts w:ascii="Arial" w:hAnsi="Arial" w:cs="Arial"/>
+          <w:sz w:val="24"/>
+          <w:szCs w:val="24"/>
+        </w:rPr>
+        <w:t xml:space="preserve"> Shell, es un protocolo de administración remota que permite a los usuarios controlar y modificar su servidor remoto a través de Internet a través de un </w:t>
+      </w:r>
+      <w:r>
+        <w:rPr>
+          <w:rFonts w:ascii="Arial" w:hAnsi="Arial" w:cs="Arial"/>
+          <w:sz w:val="24"/>
+          <w:szCs w:val="24"/>
+        </w:rPr>
+        <w:lastRenderedPageBreak/>
+        <w:t>mecanismo de autenticación. Proporciona un mecanismo para autenticar a los usuarios remotos, transferir la entrada del cliente al host y retransmitir la salida al cliente. El servicio se creó como una alternativa segura a Telnet sin cifrar y utiliza tecnología de cifrado para garantizar que todas las comunicaciones hacia y desde servidores remotos estén cifradas. La ventaja significativa que proporciona el protocolo SSH sobre su predecesor es el uso de cifrado para garantizar la transmisión segura de información entre el host y el cliente. El host se refiere al servidor remoto al que está intentando acceder y el cliente es la computadora que utiliza para acceder al host. SSH utiliza tres tecnologías de cifrado diferentes:</w:t>
+      </w:r>
+    </w:p>
+    <w:p>
+      <w:pPr>
         <w:jc w:val="both"/>
-        <w:rPr/>
-      </w:pPr>
-      <w:r>
-        <w:rPr>
-          <w:rFonts w:cs="Arial" w:ascii="Arial" w:hAnsi="Arial"/>
+      </w:pPr>
+      <w:r>
+        <w:rPr>
+          <w:rFonts w:ascii="Arial" w:hAnsi="Arial" w:cs="Arial"/>
           <w:sz w:val="24"/>
           <w:szCs w:val="24"/>
         </w:rPr>
@@ -592,13 +628,11 @@
     </w:p>
     <w:p>
       <w:pPr>
-        <w:pStyle w:val="Normal"/>
         <w:jc w:val="both"/>
-        <w:rPr/>
-      </w:pPr>
-      <w:r>
-        <w:rPr>
-          <w:rFonts w:cs="Arial" w:ascii="Arial" w:hAnsi="Arial"/>
+      </w:pPr>
+      <w:r>
+        <w:rPr>
+          <w:rFonts w:ascii="Arial" w:hAnsi="Arial" w:cs="Arial"/>
           <w:sz w:val="24"/>
           <w:szCs w:val="24"/>
         </w:rPr>
@@ -607,13 +641,11 @@
     </w:p>
     <w:p>
       <w:pPr>
-        <w:pStyle w:val="Normal"/>
         <w:jc w:val="both"/>
-        <w:rPr/>
-      </w:pPr>
-      <w:r>
-        <w:rPr>
-          <w:rFonts w:cs="Arial" w:ascii="Arial" w:hAnsi="Arial"/>
+      </w:pPr>
+      <w:r>
+        <w:rPr>
+          <w:rFonts w:ascii="Arial" w:hAnsi="Arial" w:cs="Arial"/>
           <w:sz w:val="24"/>
           <w:szCs w:val="24"/>
         </w:rPr>
@@ -622,13 +654,11 @@
     </w:p>
     <w:p>
       <w:pPr>
-        <w:pStyle w:val="Normal"/>
         <w:jc w:val="both"/>
-        <w:rPr/>
-      </w:pPr>
-      <w:r>
-        <w:rPr>
-          <w:rFonts w:cs="Arial" w:ascii="Arial" w:hAnsi="Arial"/>
+      </w:pPr>
+      <w:r>
+        <w:rPr>
+          <w:rFonts w:ascii="Arial" w:hAnsi="Arial" w:cs="Arial"/>
           <w:sz w:val="24"/>
           <w:szCs w:val="24"/>
         </w:rPr>
@@ -636,13 +666,9 @@
       </w:r>
     </w:p>
     <w:p>
-      <w:pPr>
-        <w:pStyle w:val="Normal"/>
-        <w:rPr/>
-      </w:pPr>
-      <w:r>
-        <w:rPr>
-          <w:rFonts w:cs="Arial" w:ascii="Arial" w:hAnsi="Arial"/>
+      <w:r>
+        <w:rPr>
+          <w:rFonts w:ascii="Arial" w:hAnsi="Arial" w:cs="Arial"/>
           <w:sz w:val="24"/>
           <w:szCs w:val="24"/>
         </w:rPr>
@@ -651,29 +677,90 @@
     </w:p>
     <w:p>
       <w:pPr>
-        <w:pStyle w:val="Normal"/>
         <w:jc w:val="both"/>
-        <w:rPr/>
-      </w:pPr>
-      <w:r>
-        <w:rPr>
-          <w:rFonts w:cs="Arial" w:ascii="Arial" w:hAnsi="Arial"/>
-          <w:sz w:val="24"/>
-          <w:szCs w:val="24"/>
-        </w:rPr>
-        <w:t>es otra forma de criptografía utilizada en Secure Shell Connections. Las funciones de hash unidireccionales difieren de las dos formas anteriores de encriptación en el sentido de que nunca están destinadas a ser descifradas. Generan un valor único de una longitud fija para cada entrada que no muestra una tendencia clara que pueda explotarse. Esto los hace prácticamente imposibles de revertir. Para generar un hash criptográfico de una entrada dada, pero imposible de generar la entrada del hash. Esto significa que si un cliente tiene la entrada correcta, pueden generar el hash criptográfico y comparar su valor para verificar si poseen la entrada correcta.</w:t>
-      </w:r>
-    </w:p>
-    <w:p>
-      <w:pPr>
-        <w:pStyle w:val="Normal"/>
+      </w:pPr>
+      <w:r>
+        <w:rPr>
+          <w:rFonts w:ascii="Arial" w:hAnsi="Arial" w:cs="Arial"/>
+          <w:sz w:val="24"/>
+          <w:szCs w:val="24"/>
+        </w:rPr>
+        <w:t xml:space="preserve">es otra forma de criptografía utilizada en </w:t>
+      </w:r>
+      <w:proofErr w:type="spellStart"/>
+      <w:r>
+        <w:rPr>
+          <w:rFonts w:ascii="Arial" w:hAnsi="Arial" w:cs="Arial"/>
+          <w:sz w:val="24"/>
+          <w:szCs w:val="24"/>
+        </w:rPr>
+        <w:t>Secure</w:t>
+      </w:r>
+      <w:proofErr w:type="spellEnd"/>
+      <w:r>
+        <w:rPr>
+          <w:rFonts w:ascii="Arial" w:hAnsi="Arial" w:cs="Arial"/>
+          <w:sz w:val="24"/>
+          <w:szCs w:val="24"/>
+        </w:rPr>
+        <w:t xml:space="preserve"> Shell </w:t>
+      </w:r>
+      <w:proofErr w:type="spellStart"/>
+      <w:r>
+        <w:rPr>
+          <w:rFonts w:ascii="Arial" w:hAnsi="Arial" w:cs="Arial"/>
+          <w:sz w:val="24"/>
+          <w:szCs w:val="24"/>
+        </w:rPr>
+        <w:t>Connections</w:t>
+      </w:r>
+      <w:proofErr w:type="spellEnd"/>
+      <w:r>
+        <w:rPr>
+          <w:rFonts w:ascii="Arial" w:hAnsi="Arial" w:cs="Arial"/>
+          <w:sz w:val="24"/>
+          <w:szCs w:val="24"/>
+        </w:rPr>
+        <w:t xml:space="preserve">. Las funciones de hash unidireccionales difieren de las dos formas anteriores de encriptación en el sentido de que nunca están destinadas a ser descifradas. Generan un valor único de una longitud fija para cada entrada que no muestra una tendencia clara que pueda explotarse. Esto los hace prácticamente imposibles de revertir. Para generar un hash criptográfico de una entrada dada, pero imposible de generar la entrada del </w:t>
+      </w:r>
+      <w:r>
+        <w:rPr>
+          <w:rFonts w:ascii="Arial" w:hAnsi="Arial" w:cs="Arial"/>
+          <w:sz w:val="24"/>
+          <w:szCs w:val="24"/>
+        </w:rPr>
+        <w:lastRenderedPageBreak/>
+        <w:t xml:space="preserve">hash. Esto significa </w:t>
+      </w:r>
+      <w:proofErr w:type="gramStart"/>
+      <w:r>
+        <w:rPr>
+          <w:rFonts w:ascii="Arial" w:hAnsi="Arial" w:cs="Arial"/>
+          <w:sz w:val="24"/>
+          <w:szCs w:val="24"/>
+        </w:rPr>
+        <w:t>que</w:t>
+      </w:r>
+      <w:proofErr w:type="gramEnd"/>
+      <w:r>
+        <w:rPr>
+          <w:rFonts w:ascii="Arial" w:hAnsi="Arial" w:cs="Arial"/>
+          <w:sz w:val="24"/>
+          <w:szCs w:val="24"/>
+        </w:rPr>
+        <w:t xml:space="preserve"> si un cliente tiene la entrada correcta, pueden generar el hash criptográfico y comparar su valor para verificar si poseen la entrada correcta.</w:t>
+      </w:r>
+    </w:p>
+    <w:p>
+      <w:pPr>
         <w:jc w:val="center"/>
-        <w:rPr/>
-      </w:pPr>
-      <w:r>
-        <w:rPr/>
+      </w:pPr>
+      <w:r>
+        <w:rPr>
+          <w:noProof/>
+        </w:rPr>
         <w:drawing>
-          <wp:inline distT="0" distB="0" distL="0" distR="0">
+          <wp:inline distT="0" distB="0" distL="0" distR="0" wp14:anchorId="333B36A7" wp14:editId="01AC72BF">
             <wp:extent cx="2266315" cy="1410335"/>
             <wp:effectExtent l="0" t="0" r="0" b="0"/>
             <wp:docPr id="4" name="Imagen 5" descr="Qué Es El Protocolo SSH Y Cómo Funciona?"/>
@@ -690,7 +777,7 @@
                     </pic:cNvPicPr>
                   </pic:nvPicPr>
                   <pic:blipFill>
-                    <a:blip r:embed="rId5"/>
+                    <a:blip r:embed="rId7"/>
                     <a:stretch>
                       <a:fillRect/>
                     </a:stretch>
@@ -713,7 +800,6 @@
     </w:p>
     <w:p>
       <w:pPr>
-        <w:pStyle w:val="Normal"/>
         <w:jc w:val="center"/>
         <w:rPr>
           <w:rFonts w:ascii="Arial" w:hAnsi="Arial" w:cs="Arial"/>
@@ -721,17 +807,9 @@
           <w:szCs w:val="24"/>
         </w:rPr>
       </w:pPr>
-      <w:r>
-        <w:rPr>
-          <w:rFonts w:cs="Arial" w:ascii="Arial" w:hAnsi="Arial"/>
-          <w:sz w:val="24"/>
-          <w:szCs w:val="24"/>
-        </w:rPr>
-      </w:r>
-    </w:p>
-    <w:p>
-      <w:pPr>
-        <w:pStyle w:val="Normal"/>
+    </w:p>
+    <w:p>
+      <w:pPr>
         <w:jc w:val="center"/>
         <w:rPr>
           <w:rFonts w:ascii="Arial" w:hAnsi="Arial" w:cs="Arial"/>
@@ -739,22 +817,11 @@
           <w:szCs w:val="24"/>
         </w:rPr>
       </w:pPr>
-      <w:r>
-        <w:rPr>
-          <w:rFonts w:cs="Arial" w:ascii="Arial" w:hAnsi="Arial"/>
-          <w:sz w:val="24"/>
-          <w:szCs w:val="24"/>
-        </w:rPr>
-      </w:r>
-    </w:p>
-    <w:p>
-      <w:pPr>
-        <w:pStyle w:val="Normal"/>
-        <w:rPr/>
-      </w:pPr>
-      <w:r>
-        <w:rPr>
-          <w:rFonts w:cs="Arial" w:ascii="Arial" w:hAnsi="Arial"/>
+    </w:p>
+    <w:p>
+      <w:r>
+        <w:rPr>
+          <w:rFonts w:ascii="Arial" w:hAnsi="Arial" w:cs="Arial"/>
           <w:b/>
           <w:bCs/>
           <w:sz w:val="24"/>
@@ -765,62 +832,173 @@
     </w:p>
     <w:p>
       <w:pPr>
-        <w:pStyle w:val="Normal"/>
         <w:jc w:val="both"/>
-        <w:rPr/>
-      </w:pPr>
-      <w:r>
-        <w:rPr>
-          <w:rFonts w:cs="Arial" w:ascii="Arial" w:hAnsi="Arial"/>
-          <w:sz w:val="24"/>
-          <w:szCs w:val="24"/>
-        </w:rPr>
-        <w:t>El servidor HTTP Apache es un servidor web HTTP de código abierto, adecuado para Linux, Microsoft u otras plataformas, e implementa el protocolo HTTP / 1.1. Su nombre se debe a que algunas personas esperan que tenga una connotación firme y enérgica pero no agresiva. La tribu Apache Es el último que se rindió al hombre que estaba a punto de convertirse en el gobierno de Estados Unidos, cuando su equipo temía que la empresa llegara y "civilizara" el panorama creado por el primer grupo de ingenieros de Internet. Además, Apache solo incluye un conjunto de parches para el servidor NCSA. El servidor Apache es desarrollado y mantenido por la comunidad de usuarios bajo la supervisión de Apache Software Fundación dentro del proyecto HTTP Server (httpd). Otras características altamente configurables, bases de datos de autenticación y negociación de contenido han sido criticadas por la falta de una interfaz gráfica para ayudar con su configuración.</w:t>
-      </w:r>
-    </w:p>
-    <w:p>
-      <w:pPr>
-        <w:pStyle w:val="Normal"/>
+      </w:pPr>
+      <w:r>
+        <w:rPr>
+          <w:rFonts w:ascii="Arial" w:hAnsi="Arial" w:cs="Arial"/>
+          <w:sz w:val="24"/>
+          <w:szCs w:val="24"/>
+        </w:rPr>
+        <w:t>El servidor HTTP Apache es un servidor web HTTP de código abierto, adecuado para Linux, Microsoft u otras plataformas, e implementa el protocolo HTTP / 1.1. Su nombre se debe a que algunas personas esperan que tenga una connotación firme y enérgica pero no agresiva. La tribu Apache Es el último que se rindió al hombre que estaba a punto de convertirse en el gobierno de Estados Unidos, cuando su equipo temía que la empresa llegara y "civilizara" el panorama creado por el primer grupo de ingenieros de Internet. Además, Apache solo incluye un conjunto de parches para el servidor NCSA. El servidor Apache es desarrollado y mantenido por la comunidad de usuarios bajo la supervisión de Apache Software Fundación dentro del proyecto HTTP Server (</w:t>
+      </w:r>
+      <w:proofErr w:type="spellStart"/>
+      <w:r>
+        <w:rPr>
+          <w:rFonts w:ascii="Arial" w:hAnsi="Arial" w:cs="Arial"/>
+          <w:sz w:val="24"/>
+          <w:szCs w:val="24"/>
+        </w:rPr>
+        <w:t>httpd</w:t>
+      </w:r>
+      <w:proofErr w:type="spellEnd"/>
+      <w:r>
+        <w:rPr>
+          <w:rFonts w:ascii="Arial" w:hAnsi="Arial" w:cs="Arial"/>
+          <w:sz w:val="24"/>
+          <w:szCs w:val="24"/>
+        </w:rPr>
+        <w:t>). Otras características altamente configurables, bases de datos de autenticación y negociación de contenido han sido criticadas por la falta de una interfaz gráfica para ayudar con su configuración.</w:t>
+      </w:r>
+    </w:p>
+    <w:p>
+      <w:pPr>
         <w:jc w:val="both"/>
-        <w:rPr/>
-      </w:pPr>
-      <w:r>
-        <w:rPr>
-          <w:rFonts w:cs="Arial" w:ascii="Arial" w:hAnsi="Arial"/>
-          <w:sz w:val="24"/>
-          <w:szCs w:val="24"/>
-        </w:rPr>
-        <w:t>Apache se utiliza principalmente para enviar páginas web estáticas y dinámicas en la World Wide Web. Muchas aplicaciones web están diseñadas para asumir Apache como el entorno de implementación, o utilizarán las funciones del servidor web. Apache es el componente de servidor web de la popular plataforma de aplicaciones LAMP, que sigue el ritmo de los lenguajes de programación MySQL y PHP / Perl / Python (y ahora Ruby). El servidor web se redistribuyó como parte de varios paquetes de software patentados, incluidos Oracle Database e IBM WebSphere Application Server. MacOS integra apache como parte de su propio servidor web y como soporte para su servidor de aplicaciones WebObjects. Borland de alguna manera lo admite en las herramientas de desarrollo de Kylix y Delphi. Apache se incluye en Novell NetWare 6.5, es el servidor web predeterminado y se incluye en muchas distribuciones de Linux.</w:t>
-      </w:r>
-    </w:p>
-    <w:p>
-      <w:pPr>
-        <w:pStyle w:val="Normal"/>
+      </w:pPr>
+      <w:r>
+        <w:rPr>
+          <w:rFonts w:ascii="Arial" w:hAnsi="Arial" w:cs="Arial"/>
+          <w:sz w:val="24"/>
+          <w:szCs w:val="24"/>
+        </w:rPr>
+        <w:t xml:space="preserve">Apache se utiliza principalmente para enviar páginas web estáticas y dinámicas en la </w:t>
+      </w:r>
+      <w:proofErr w:type="spellStart"/>
+      <w:r>
+        <w:rPr>
+          <w:rFonts w:ascii="Arial" w:hAnsi="Arial" w:cs="Arial"/>
+          <w:sz w:val="24"/>
+          <w:szCs w:val="24"/>
+        </w:rPr>
+        <w:t>World</w:t>
+      </w:r>
+      <w:proofErr w:type="spellEnd"/>
+      <w:r>
+        <w:rPr>
+          <w:rFonts w:ascii="Arial" w:hAnsi="Arial" w:cs="Arial"/>
+          <w:sz w:val="24"/>
+          <w:szCs w:val="24"/>
+        </w:rPr>
+        <w:t xml:space="preserve"> Wide Web. Muchas aplicaciones web están diseñadas para asumir Apache como el entorno de implementación, o utilizarán las funciones del servidor web. Apache es el componente de servidor web de la popular plataforma de aplicaciones LAMP, que sigue el ritmo de los lenguajes de programación MySQL y PHP / Perl / Python (y ahora Ruby). El servidor web se redistribuyó como parte de varios paquetes de software patentados, incluidos Oracle </w:t>
+      </w:r>
+      <w:proofErr w:type="spellStart"/>
+      <w:r>
+        <w:rPr>
+          <w:rFonts w:ascii="Arial" w:hAnsi="Arial" w:cs="Arial"/>
+          <w:sz w:val="24"/>
+          <w:szCs w:val="24"/>
+        </w:rPr>
+        <w:t>Database</w:t>
+      </w:r>
+      <w:proofErr w:type="spellEnd"/>
+      <w:r>
+        <w:rPr>
+          <w:rFonts w:ascii="Arial" w:hAnsi="Arial" w:cs="Arial"/>
+          <w:sz w:val="24"/>
+          <w:szCs w:val="24"/>
+        </w:rPr>
+        <w:t xml:space="preserve"> e IBM WebSphere </w:t>
+      </w:r>
+      <w:proofErr w:type="spellStart"/>
+      <w:r>
+        <w:rPr>
+          <w:rFonts w:ascii="Arial" w:hAnsi="Arial" w:cs="Arial"/>
+          <w:sz w:val="24"/>
+          <w:szCs w:val="24"/>
+        </w:rPr>
+        <w:t>Application</w:t>
+      </w:r>
+      <w:proofErr w:type="spellEnd"/>
+      <w:r>
+        <w:rPr>
+          <w:rFonts w:ascii="Arial" w:hAnsi="Arial" w:cs="Arial"/>
+          <w:sz w:val="24"/>
+          <w:szCs w:val="24"/>
+        </w:rPr>
+        <w:t xml:space="preserve"> Server. MacOS integra apache como parte de su propio servidor web y como soporte para su servidor de aplicaciones </w:t>
+      </w:r>
+      <w:proofErr w:type="spellStart"/>
+      <w:r>
+        <w:rPr>
+          <w:rFonts w:ascii="Arial" w:hAnsi="Arial" w:cs="Arial"/>
+          <w:sz w:val="24"/>
+          <w:szCs w:val="24"/>
+        </w:rPr>
+        <w:t>WebObjects</w:t>
+      </w:r>
+      <w:proofErr w:type="spellEnd"/>
+      <w:r>
+        <w:rPr>
+          <w:rFonts w:ascii="Arial" w:hAnsi="Arial" w:cs="Arial"/>
+          <w:sz w:val="24"/>
+          <w:szCs w:val="24"/>
+        </w:rPr>
+        <w:t xml:space="preserve">. Borland de alguna manera lo admite en las herramientas de desarrollo de </w:t>
+      </w:r>
+      <w:proofErr w:type="spellStart"/>
+      <w:r>
+        <w:rPr>
+          <w:rFonts w:ascii="Arial" w:hAnsi="Arial" w:cs="Arial"/>
+          <w:sz w:val="24"/>
+          <w:szCs w:val="24"/>
+        </w:rPr>
+        <w:t>Kylix</w:t>
+      </w:r>
+      <w:proofErr w:type="spellEnd"/>
+      <w:r>
+        <w:rPr>
+          <w:rFonts w:ascii="Arial" w:hAnsi="Arial" w:cs="Arial"/>
+          <w:sz w:val="24"/>
+          <w:szCs w:val="24"/>
+        </w:rPr>
+        <w:t xml:space="preserve"> y Delphi. Apache se incluye en Novell NetWare 6.5, es el servidor web predeterminado y se incluye en muchas distribuciones de Linux.</w:t>
+      </w:r>
+    </w:p>
+    <w:p>
+      <w:pPr>
         <w:jc w:val="both"/>
-        <w:rPr/>
-      </w:pPr>
-      <w:r>
-        <w:rPr>
-          <w:rFonts w:cs="Arial" w:ascii="Arial" w:hAnsi="Arial"/>
-          <w:sz w:val="24"/>
-          <w:szCs w:val="24"/>
-        </w:rPr>
-        <w:t>Apache se utiliza para muchas otras tareas que requieren que el contenido se proporcione de manera segura y confiable. Por ejemplo, al compartir archivos desde una computadora personal a Internet. Los usuarios que han instalado Apache en su escritorio pueden colocar archivos arbitrariamente en el directorio raíz de documentos de Apache y compartirlos desde allí. Los desarrolladores de aplicaciones web a veces usan la versión local de Apache para obtener una vista previa y probar el código desarrollado.</w:t>
-      </w:r>
-    </w:p>
-    <w:p>
-      <w:pPr>
-        <w:pStyle w:val="Normal"/>
+      </w:pPr>
+      <w:r>
+        <w:rPr>
+          <w:rFonts w:ascii="Arial" w:hAnsi="Arial" w:cs="Arial"/>
+          <w:sz w:val="24"/>
+          <w:szCs w:val="24"/>
+        </w:rPr>
+        <w:t xml:space="preserve">Apache se utiliza para muchas otras tareas que requieren que el contenido se proporcione de manera segura y confiable. Por ejemplo, al compartir archivos desde una computadora personal a Internet. Los usuarios que han instalado Apache en su </w:t>
+      </w:r>
+      <w:r>
+        <w:rPr>
+          <w:rFonts w:ascii="Arial" w:hAnsi="Arial" w:cs="Arial"/>
+          <w:sz w:val="24"/>
+          <w:szCs w:val="24"/>
+        </w:rPr>
+        <w:lastRenderedPageBreak/>
+        <w:t>escritorio pueden colocar archivos arbitrariamente en el directorio raíz de documentos de Apache y compartirlos desde allí. Los desarrolladores de aplicaciones web a veces usan la versión local de Apache para obtener una vista previa y probar el código desarrollado.</w:t>
+      </w:r>
+    </w:p>
+    <w:p>
+      <w:pPr>
         <w:jc w:val="center"/>
-        <w:rPr/>
-      </w:pPr>
-      <w:r>
-        <w:rPr/>
+      </w:pPr>
+      <w:r>
+        <w:rPr>
+          <w:noProof/>
+        </w:rPr>
         <w:drawing>
-          <wp:inline distT="0" distB="0" distL="0" distR="0">
+          <wp:inline distT="0" distB="0" distL="0" distR="0" wp14:anchorId="4FBAC734" wp14:editId="4B78EA1D">
             <wp:extent cx="3054350" cy="1497965"/>
             <wp:effectExtent l="0" t="0" r="0" b="0"/>
-            <wp:docPr id="5" name="Imagen 4" descr=""/>
+            <wp:docPr id="5" name="Imagen 4"/>
             <wp:cNvGraphicFramePr>
               <a:graphicFrameLocks xmlns:a="http://schemas.openxmlformats.org/drawingml/2006/main" noChangeAspect="1"/>
             </wp:cNvGraphicFramePr>
@@ -828,13 +1006,13 @@
               <a:graphicData uri="http://schemas.openxmlformats.org/drawingml/2006/picture">
                 <pic:pic xmlns:pic="http://schemas.openxmlformats.org/drawingml/2006/picture">
                   <pic:nvPicPr>
-                    <pic:cNvPr id="5" name="Imagen 4" descr=""/>
+                    <pic:cNvPr id="5" name="Imagen 4"/>
                     <pic:cNvPicPr>
                       <a:picLocks noChangeAspect="1" noChangeArrowheads="1"/>
                     </pic:cNvPicPr>
                   </pic:nvPicPr>
                   <pic:blipFill>
-                    <a:blip r:embed="rId6"/>
+                    <a:blip r:embed="rId8"/>
                     <a:stretch>
                       <a:fillRect/>
                     </a:stretch>
@@ -857,55 +1035,41 @@
     </w:p>
     <w:p>
       <w:pPr>
-        <w:pStyle w:val="Normal"/>
         <w:shd w:val="clear" w:color="auto" w:fill="FFFFFF"/>
-        <w:spacing w:lineRule="atLeast" w:line="540"/>
+        <w:spacing w:line="540" w:lineRule="atLeast"/>
         <w:textAlignment w:val="top"/>
         <w:rPr>
           <w:rFonts w:ascii="Arial" w:hAnsi="Arial" w:cs="Arial"/>
-          <w:b/>
           <w:b/>
           <w:bCs/>
           <w:sz w:val="28"/>
           <w:szCs w:val="28"/>
         </w:rPr>
       </w:pPr>
-      <w:r>
-        <w:rPr>
-          <w:rFonts w:cs="Arial" w:ascii="Arial" w:hAnsi="Arial"/>
+    </w:p>
+    <w:p>
+      <w:pPr>
+        <w:rPr>
+          <w:rFonts w:ascii="Arial" w:hAnsi="Arial" w:cs="Arial"/>
           <w:b/>
           <w:bCs/>
           <w:sz w:val="28"/>
           <w:szCs w:val="28"/>
         </w:rPr>
-      </w:r>
-    </w:p>
-    <w:p>
-      <w:pPr>
-        <w:pStyle w:val="Normal"/>
-        <w:rPr>
-          <w:rFonts w:ascii="Arial" w:hAnsi="Arial" w:cs="Arial"/>
-          <w:b/>
+      </w:pPr>
+      <w:r>
+        <w:rPr>
+          <w:rFonts w:ascii="Arial" w:hAnsi="Arial" w:cs="Arial"/>
           <w:b/>
           <w:bCs/>
           <w:sz w:val="28"/>
           <w:szCs w:val="28"/>
         </w:rPr>
-      </w:pPr>
-      <w:r>
-        <w:rPr>
-          <w:rFonts w:cs="Arial" w:ascii="Arial" w:hAnsi="Arial"/>
-          <w:b/>
-          <w:bCs/>
-          <w:sz w:val="28"/>
-          <w:szCs w:val="28"/>
-        </w:rPr>
         <w:t>Servidor</w:t>
       </w:r>
     </w:p>
     <w:p>
       <w:pPr>
-        <w:pStyle w:val="Normal"/>
         <w:jc w:val="both"/>
         <w:rPr>
           <w:rFonts w:ascii="Arial" w:hAnsi="Arial" w:cs="Arial"/>
@@ -915,16 +1079,33 @@
       </w:pPr>
       <w:r>
         <w:rPr>
-          <w:rFonts w:cs="Arial" w:ascii="Arial" w:hAnsi="Arial"/>
-          <w:sz w:val="24"/>
-          <w:szCs w:val="24"/>
-        </w:rPr>
-        <w:t>Para este proyecto lo que debemos hacer es un servidor local y montar una pagina para esto utilizamos programas o herramientas que se explicaran a continuación, y el proceso es el siguiente:</w:t>
-      </w:r>
-    </w:p>
-    <w:p>
-      <w:pPr>
-        <w:pStyle w:val="Normal"/>
+          <w:rFonts w:ascii="Arial" w:hAnsi="Arial" w:cs="Arial"/>
+          <w:sz w:val="24"/>
+          <w:szCs w:val="24"/>
+        </w:rPr>
+        <w:t xml:space="preserve">Para este proyecto lo que debemos hacer es un servidor local y montar una </w:t>
+      </w:r>
+      <w:proofErr w:type="spellStart"/>
+      <w:r>
+        <w:rPr>
+          <w:rFonts w:ascii="Arial" w:hAnsi="Arial" w:cs="Arial"/>
+          <w:sz w:val="24"/>
+          <w:szCs w:val="24"/>
+        </w:rPr>
+        <w:t>pagina</w:t>
+      </w:r>
+      <w:proofErr w:type="spellEnd"/>
+      <w:r>
+        <w:rPr>
+          <w:rFonts w:ascii="Arial" w:hAnsi="Arial" w:cs="Arial"/>
+          <w:sz w:val="24"/>
+          <w:szCs w:val="24"/>
+        </w:rPr>
+        <w:t xml:space="preserve"> para esto utilizamos programas o herramientas que se explicaran a continuación, y el proceso es el siguiente:</w:t>
+      </w:r>
+    </w:p>
+    <w:p>
+      <w:pPr>
         <w:jc w:val="both"/>
         <w:rPr>
           <w:rFonts w:ascii="Arial" w:hAnsi="Arial" w:cs="Arial"/>
@@ -934,16 +1115,33 @@
       </w:pPr>
       <w:r>
         <w:rPr>
-          <w:rFonts w:cs="Arial" w:ascii="Arial" w:hAnsi="Arial"/>
-          <w:sz w:val="24"/>
-          <w:szCs w:val="24"/>
-        </w:rPr>
-        <w:t>Primero con ayuda de Oracle virtual crearemos una “computadora” para poder montar el servidor le daremos un nombre a nuestro server y el sistema operativo que utilizaremos en nuestro caso es Ubuntu server</w:t>
-      </w:r>
-    </w:p>
-    <w:p>
-      <w:pPr>
-        <w:pStyle w:val="Normal"/>
+          <w:rFonts w:ascii="Arial" w:hAnsi="Arial" w:cs="Arial"/>
+          <w:sz w:val="24"/>
+          <w:szCs w:val="24"/>
+        </w:rPr>
+        <w:t xml:space="preserve">Primero con ayuda de Oracle virtual crearemos una “computadora” para poder montar el servidor le daremos un nombre a nuestro </w:t>
+      </w:r>
+      <w:proofErr w:type="gramStart"/>
+      <w:r>
+        <w:rPr>
+          <w:rFonts w:ascii="Arial" w:hAnsi="Arial" w:cs="Arial"/>
+          <w:sz w:val="24"/>
+          <w:szCs w:val="24"/>
+        </w:rPr>
+        <w:t>server</w:t>
+      </w:r>
+      <w:proofErr w:type="gramEnd"/>
+      <w:r>
+        <w:rPr>
+          <w:rFonts w:ascii="Arial" w:hAnsi="Arial" w:cs="Arial"/>
+          <w:sz w:val="24"/>
+          <w:szCs w:val="24"/>
+        </w:rPr>
+        <w:t xml:space="preserve"> y el sistema operativo que utilizaremos en nuestro caso es Ubuntu server</w:t>
+      </w:r>
+    </w:p>
+    <w:p>
+      <w:pPr>
         <w:jc w:val="center"/>
         <w:rPr>
           <w:rFonts w:ascii="Arial" w:hAnsi="Arial" w:cs="Arial"/>
@@ -952,12 +1150,14 @@
         </w:rPr>
       </w:pPr>
       <w:r>
-        <w:rPr/>
+        <w:rPr>
+          <w:noProof/>
+        </w:rPr>
         <w:drawing>
-          <wp:inline distT="0" distB="0" distL="0" distR="0">
+          <wp:inline distT="0" distB="0" distL="0" distR="0" wp14:anchorId="78BA2B4E" wp14:editId="191C4833">
             <wp:extent cx="4152900" cy="1979930"/>
             <wp:effectExtent l="0" t="0" r="0" b="0"/>
-            <wp:docPr id="6" name="Imagen 3" descr=""/>
+            <wp:docPr id="6" name="Imagen 3"/>
             <wp:cNvGraphicFramePr>
               <a:graphicFrameLocks xmlns:a="http://schemas.openxmlformats.org/drawingml/2006/main" noChangeAspect="1"/>
             </wp:cNvGraphicFramePr>
@@ -965,13 +1165,13 @@
               <a:graphicData uri="http://schemas.openxmlformats.org/drawingml/2006/picture">
                 <pic:pic xmlns:pic="http://schemas.openxmlformats.org/drawingml/2006/picture">
                   <pic:nvPicPr>
-                    <pic:cNvPr id="6" name="Imagen 3" descr=""/>
+                    <pic:cNvPr id="6" name="Imagen 3"/>
                     <pic:cNvPicPr>
                       <a:picLocks noChangeAspect="1" noChangeArrowheads="1"/>
                     </pic:cNvPicPr>
                   </pic:nvPicPr>
                   <pic:blipFill>
-                    <a:blip r:embed="rId7"/>
+                    <a:blip r:embed="rId9"/>
                     <a:stretch>
                       <a:fillRect/>
                     </a:stretch>
@@ -994,16 +1194,15 @@
     </w:p>
     <w:p>
       <w:pPr>
-        <w:pStyle w:val="Normal"/>
-        <w:rPr>
-          <w:rFonts w:ascii="Arial" w:hAnsi="Arial" w:cs="Arial"/>
-          <w:sz w:val="24"/>
-          <w:szCs w:val="24"/>
-        </w:rPr>
-      </w:pPr>
-      <w:r>
-        <w:rPr>
-          <w:rFonts w:cs="Arial" w:ascii="Arial" w:hAnsi="Arial"/>
+        <w:rPr>
+          <w:rFonts w:ascii="Arial" w:hAnsi="Arial" w:cs="Arial"/>
+          <w:sz w:val="24"/>
+          <w:szCs w:val="24"/>
+        </w:rPr>
+      </w:pPr>
+      <w:r>
+        <w:rPr>
+          <w:rFonts w:ascii="Arial" w:hAnsi="Arial" w:cs="Arial"/>
           <w:sz w:val="24"/>
           <w:szCs w:val="24"/>
         </w:rPr>
@@ -1012,7 +1211,6 @@
     </w:p>
     <w:p>
       <w:pPr>
-        <w:pStyle w:val="Normal"/>
         <w:jc w:val="center"/>
         <w:rPr>
           <w:rFonts w:ascii="Arial" w:hAnsi="Arial" w:cs="Arial"/>
@@ -1021,12 +1219,15 @@
         </w:rPr>
       </w:pPr>
       <w:r>
-        <w:rPr/>
+        <w:rPr>
+          <w:noProof/>
+        </w:rPr>
+        <w:lastRenderedPageBreak/>
         <w:drawing>
-          <wp:inline distT="0" distB="0" distL="0" distR="0">
+          <wp:inline distT="0" distB="0" distL="0" distR="0" wp14:anchorId="6D0A7F8D" wp14:editId="46CC38D0">
             <wp:extent cx="1980565" cy="1798320"/>
             <wp:effectExtent l="0" t="0" r="0" b="0"/>
-            <wp:docPr id="7" name="Imagen 7" descr=""/>
+            <wp:docPr id="7" name="Imagen 7"/>
             <wp:cNvGraphicFramePr>
               <a:graphicFrameLocks xmlns:a="http://schemas.openxmlformats.org/drawingml/2006/main" noChangeAspect="1"/>
             </wp:cNvGraphicFramePr>
@@ -1034,13 +1235,13 @@
               <a:graphicData uri="http://schemas.openxmlformats.org/drawingml/2006/picture">
                 <pic:pic xmlns:pic="http://schemas.openxmlformats.org/drawingml/2006/picture">
                   <pic:nvPicPr>
-                    <pic:cNvPr id="7" name="Imagen 7" descr=""/>
+                    <pic:cNvPr id="7" name="Imagen 7"/>
                     <pic:cNvPicPr>
                       <a:picLocks noChangeAspect="1" noChangeArrowheads="1"/>
                     </pic:cNvPicPr>
                   </pic:nvPicPr>
                   <pic:blipFill>
-                    <a:blip r:embed="rId8"/>
+                    <a:blip r:embed="rId10"/>
                     <a:stretch>
                       <a:fillRect/>
                     </a:stretch>
@@ -1063,7 +1264,6 @@
     </w:p>
     <w:p>
       <w:pPr>
-        <w:pStyle w:val="Normal"/>
         <w:jc w:val="both"/>
         <w:rPr>
           <w:rFonts w:ascii="Arial" w:hAnsi="Arial" w:cs="Arial"/>
@@ -1073,16 +1273,33 @@
       </w:pPr>
       <w:r>
         <w:rPr>
-          <w:rFonts w:cs="Arial" w:ascii="Arial" w:hAnsi="Arial"/>
-          <w:sz w:val="24"/>
-          <w:szCs w:val="24"/>
-        </w:rPr>
-        <w:t>Después de realizar las configuraciones pertinentes como lo son el disco si lo quieres de tamaño fijo o dinámico  entre otras cosas lo guardaremos en la ruta de nuestra conveniencia</w:t>
-      </w:r>
-    </w:p>
-    <w:p>
-      <w:pPr>
-        <w:pStyle w:val="Normal"/>
+          <w:rFonts w:ascii="Arial" w:hAnsi="Arial" w:cs="Arial"/>
+          <w:sz w:val="24"/>
+          <w:szCs w:val="24"/>
+        </w:rPr>
+        <w:t xml:space="preserve">Después de realizar las configuraciones pertinentes como lo son el disco si lo quieres de tamaño fijo o </w:t>
+      </w:r>
+      <w:proofErr w:type="gramStart"/>
+      <w:r>
+        <w:rPr>
+          <w:rFonts w:ascii="Arial" w:hAnsi="Arial" w:cs="Arial"/>
+          <w:sz w:val="24"/>
+          <w:szCs w:val="24"/>
+        </w:rPr>
+        <w:t>dinámico  entre</w:t>
+      </w:r>
+      <w:proofErr w:type="gramEnd"/>
+      <w:r>
+        <w:rPr>
+          <w:rFonts w:ascii="Arial" w:hAnsi="Arial" w:cs="Arial"/>
+          <w:sz w:val="24"/>
+          <w:szCs w:val="24"/>
+        </w:rPr>
+        <w:t xml:space="preserve"> otras cosas lo guardaremos en la ruta de nuestra conveniencia</w:t>
+      </w:r>
+    </w:p>
+    <w:p>
+      <w:pPr>
         <w:jc w:val="center"/>
         <w:rPr>
           <w:rFonts w:ascii="Arial" w:hAnsi="Arial" w:cs="Arial"/>
@@ -1091,12 +1308,14 @@
         </w:rPr>
       </w:pPr>
       <w:r>
-        <w:rPr/>
+        <w:rPr>
+          <w:noProof/>
+        </w:rPr>
         <w:drawing>
-          <wp:inline distT="0" distB="0" distL="0" distR="0">
+          <wp:inline distT="0" distB="0" distL="0" distR="0" wp14:anchorId="23AC4F51" wp14:editId="246BA268">
             <wp:extent cx="1889760" cy="1604010"/>
             <wp:effectExtent l="0" t="0" r="0" b="0"/>
-            <wp:docPr id="8" name="Imagen 8" descr=""/>
+            <wp:docPr id="8" name="Imagen 8"/>
             <wp:cNvGraphicFramePr>
               <a:graphicFrameLocks xmlns:a="http://schemas.openxmlformats.org/drawingml/2006/main" noChangeAspect="1"/>
             </wp:cNvGraphicFramePr>
@@ -1104,13 +1323,13 @@
               <a:graphicData uri="http://schemas.openxmlformats.org/drawingml/2006/picture">
                 <pic:pic xmlns:pic="http://schemas.openxmlformats.org/drawingml/2006/picture">
                   <pic:nvPicPr>
-                    <pic:cNvPr id="8" name="Imagen 8" descr=""/>
+                    <pic:cNvPr id="8" name="Imagen 8"/>
                     <pic:cNvPicPr>
                       <a:picLocks noChangeAspect="1" noChangeArrowheads="1"/>
                     </pic:cNvPicPr>
                   </pic:nvPicPr>
                   <pic:blipFill>
-                    <a:blip r:embed="rId9"/>
+                    <a:blip r:embed="rId11"/>
                     <a:stretch>
                       <a:fillRect/>
                     </a:stretch>
@@ -1133,7 +1352,6 @@
     </w:p>
     <w:p>
       <w:pPr>
-        <w:pStyle w:val="Normal"/>
         <w:jc w:val="both"/>
         <w:rPr>
           <w:rFonts w:ascii="Arial" w:hAnsi="Arial" w:cs="Arial"/>
@@ -1143,7 +1361,7 @@
       </w:pPr>
       <w:r>
         <w:rPr>
-          <w:rFonts w:cs="Arial" w:ascii="Arial" w:hAnsi="Arial"/>
+          <w:rFonts w:ascii="Arial" w:hAnsi="Arial" w:cs="Arial"/>
           <w:sz w:val="24"/>
           <w:szCs w:val="24"/>
         </w:rPr>
@@ -1152,7 +1370,6 @@
     </w:p>
     <w:p>
       <w:pPr>
-        <w:pStyle w:val="Normal"/>
         <w:jc w:val="center"/>
         <w:rPr>
           <w:rFonts w:ascii="Arial" w:hAnsi="Arial" w:cs="Arial"/>
@@ -1161,12 +1378,14 @@
         </w:rPr>
       </w:pPr>
       <w:r>
-        <w:rPr/>
+        <w:rPr>
+          <w:noProof/>
+        </w:rPr>
         <w:drawing>
-          <wp:inline distT="0" distB="0" distL="0" distR="0">
+          <wp:inline distT="0" distB="0" distL="0" distR="0" wp14:anchorId="50422A4D" wp14:editId="155DA07F">
             <wp:extent cx="3143250" cy="2392680"/>
             <wp:effectExtent l="0" t="0" r="0" b="0"/>
-            <wp:docPr id="9" name="Imagen 9" descr=""/>
+            <wp:docPr id="9" name="Imagen 9"/>
             <wp:cNvGraphicFramePr>
               <a:graphicFrameLocks xmlns:a="http://schemas.openxmlformats.org/drawingml/2006/main" noChangeAspect="1"/>
             </wp:cNvGraphicFramePr>
@@ -1174,13 +1393,13 @@
               <a:graphicData uri="http://schemas.openxmlformats.org/drawingml/2006/picture">
                 <pic:pic xmlns:pic="http://schemas.openxmlformats.org/drawingml/2006/picture">
                   <pic:nvPicPr>
-                    <pic:cNvPr id="9" name="Imagen 9" descr=""/>
+                    <pic:cNvPr id="9" name="Imagen 9"/>
                     <pic:cNvPicPr>
                       <a:picLocks noChangeAspect="1" noChangeArrowheads="1"/>
                     </pic:cNvPicPr>
                   </pic:nvPicPr>
                   <pic:blipFill>
-                    <a:blip r:embed="rId10"/>
+                    <a:blip r:embed="rId12"/>
                     <a:stretch>
                       <a:fillRect/>
                     </a:stretch>
@@ -1203,7 +1422,6 @@
     </w:p>
     <w:p>
       <w:pPr>
-        <w:pStyle w:val="Normal"/>
         <w:jc w:val="both"/>
         <w:rPr>
           <w:rFonts w:ascii="Arial" w:hAnsi="Arial" w:cs="Arial"/>
@@ -1213,16 +1431,51 @@
       </w:pPr>
       <w:r>
         <w:rPr>
-          <w:rFonts w:cs="Arial" w:ascii="Arial" w:hAnsi="Arial"/>
-          <w:sz w:val="24"/>
-          <w:szCs w:val="24"/>
-        </w:rPr>
-        <w:t>Instalar Ubuntu server esto es mediante un archivo Iso que se puede obtener a través de la página oficial de Ubuntu</w:t>
-      </w:r>
-    </w:p>
-    <w:p>
-      <w:pPr>
-        <w:pStyle w:val="Normal"/>
+          <w:rFonts w:ascii="Arial" w:hAnsi="Arial" w:cs="Arial"/>
+          <w:sz w:val="24"/>
+          <w:szCs w:val="24"/>
+        </w:rPr>
+        <w:t xml:space="preserve">Instalar Ubuntu </w:t>
+      </w:r>
+      <w:proofErr w:type="gramStart"/>
+      <w:r>
+        <w:rPr>
+          <w:rFonts w:ascii="Arial" w:hAnsi="Arial" w:cs="Arial"/>
+          <w:sz w:val="24"/>
+          <w:szCs w:val="24"/>
+        </w:rPr>
+        <w:t>server</w:t>
+      </w:r>
+      <w:proofErr w:type="gramEnd"/>
+      <w:r>
+        <w:rPr>
+          <w:rFonts w:ascii="Arial" w:hAnsi="Arial" w:cs="Arial"/>
+          <w:sz w:val="24"/>
+          <w:szCs w:val="24"/>
+        </w:rPr>
+        <w:t xml:space="preserve"> esto es mediante un archivo </w:t>
+      </w:r>
+      <w:proofErr w:type="spellStart"/>
+      <w:r>
+        <w:rPr>
+          <w:rFonts w:ascii="Arial" w:hAnsi="Arial" w:cs="Arial"/>
+          <w:sz w:val="24"/>
+          <w:szCs w:val="24"/>
+        </w:rPr>
+        <w:t>Iso</w:t>
+      </w:r>
+      <w:proofErr w:type="spellEnd"/>
+      <w:r>
+        <w:rPr>
+          <w:rFonts w:ascii="Arial" w:hAnsi="Arial" w:cs="Arial"/>
+          <w:sz w:val="24"/>
+          <w:szCs w:val="24"/>
+        </w:rPr>
+        <w:t xml:space="preserve"> que se puede obtener a través de la página oficial de Ubuntu</w:t>
+      </w:r>
+    </w:p>
+    <w:p>
+      <w:pPr>
         <w:jc w:val="center"/>
         <w:rPr>
           <w:rFonts w:ascii="Arial" w:hAnsi="Arial" w:cs="Arial"/>
@@ -1231,12 +1484,15 @@
         </w:rPr>
       </w:pPr>
       <w:r>
-        <w:rPr/>
+        <w:rPr>
+          <w:noProof/>
+        </w:rPr>
+        <w:lastRenderedPageBreak/>
         <w:drawing>
-          <wp:inline distT="0" distB="0" distL="0" distR="0">
+          <wp:inline distT="0" distB="0" distL="0" distR="0" wp14:anchorId="43E2D76B" wp14:editId="706EEEF2">
             <wp:extent cx="2910840" cy="2134235"/>
             <wp:effectExtent l="0" t="0" r="0" b="0"/>
-            <wp:docPr id="10" name="Imagen 10" descr=""/>
+            <wp:docPr id="10" name="Imagen 10"/>
             <wp:cNvGraphicFramePr>
               <a:graphicFrameLocks xmlns:a="http://schemas.openxmlformats.org/drawingml/2006/main" noChangeAspect="1"/>
             </wp:cNvGraphicFramePr>
@@ -1244,13 +1500,13 @@
               <a:graphicData uri="http://schemas.openxmlformats.org/drawingml/2006/picture">
                 <pic:pic xmlns:pic="http://schemas.openxmlformats.org/drawingml/2006/picture">
                   <pic:nvPicPr>
-                    <pic:cNvPr id="10" name="Imagen 10" descr=""/>
+                    <pic:cNvPr id="10" name="Imagen 10"/>
                     <pic:cNvPicPr>
                       <a:picLocks noChangeAspect="1" noChangeArrowheads="1"/>
                     </pic:cNvPicPr>
                   </pic:nvPicPr>
                   <pic:blipFill>
-                    <a:blip r:embed="rId11"/>
+                    <a:blip r:embed="rId13"/>
                     <a:stretch>
                       <a:fillRect/>
                     </a:stretch>
@@ -1273,7 +1529,6 @@
     </w:p>
     <w:p>
       <w:pPr>
-        <w:pStyle w:val="Normal"/>
         <w:jc w:val="both"/>
         <w:rPr>
           <w:rFonts w:ascii="Arial" w:hAnsi="Arial" w:cs="Arial"/>
@@ -1283,16 +1538,33 @@
       </w:pPr>
       <w:r>
         <w:rPr>
-          <w:rFonts w:cs="Arial" w:ascii="Arial" w:hAnsi="Arial"/>
-          <w:sz w:val="24"/>
-          <w:szCs w:val="24"/>
-        </w:rPr>
-        <w:t>Al igual que el idioma nos pedirá que seleccionemos el lenguaje pero en el teclado</w:t>
-      </w:r>
-    </w:p>
-    <w:p>
-      <w:pPr>
-        <w:pStyle w:val="Normal"/>
+          <w:rFonts w:ascii="Arial" w:hAnsi="Arial" w:cs="Arial"/>
+          <w:sz w:val="24"/>
+          <w:szCs w:val="24"/>
+        </w:rPr>
+        <w:t xml:space="preserve">Al igual que el idioma nos pedirá que seleccionemos el </w:t>
+      </w:r>
+      <w:proofErr w:type="gramStart"/>
+      <w:r>
+        <w:rPr>
+          <w:rFonts w:ascii="Arial" w:hAnsi="Arial" w:cs="Arial"/>
+          <w:sz w:val="24"/>
+          <w:szCs w:val="24"/>
+        </w:rPr>
+        <w:t>lenguaje</w:t>
+      </w:r>
+      <w:proofErr w:type="gramEnd"/>
+      <w:r>
+        <w:rPr>
+          <w:rFonts w:ascii="Arial" w:hAnsi="Arial" w:cs="Arial"/>
+          <w:sz w:val="24"/>
+          <w:szCs w:val="24"/>
+        </w:rPr>
+        <w:t xml:space="preserve"> pero en el teclado</w:t>
+      </w:r>
+    </w:p>
+    <w:p>
+      <w:pPr>
         <w:jc w:val="center"/>
         <w:rPr>
           <w:rFonts w:ascii="Arial" w:hAnsi="Arial" w:cs="Arial"/>
@@ -1301,12 +1573,14 @@
         </w:rPr>
       </w:pPr>
       <w:r>
-        <w:rPr/>
+        <w:rPr>
+          <w:noProof/>
+        </w:rPr>
         <w:drawing>
-          <wp:inline distT="0" distB="0" distL="0" distR="0">
+          <wp:inline distT="0" distB="0" distL="0" distR="0" wp14:anchorId="6AD1BA44" wp14:editId="0AE3A264">
             <wp:extent cx="2861945" cy="2171700"/>
             <wp:effectExtent l="0" t="0" r="0" b="0"/>
-            <wp:docPr id="11" name="Imagen 11" descr=""/>
+            <wp:docPr id="11" name="Imagen 11"/>
             <wp:cNvGraphicFramePr>
               <a:graphicFrameLocks xmlns:a="http://schemas.openxmlformats.org/drawingml/2006/main" noChangeAspect="1"/>
             </wp:cNvGraphicFramePr>
@@ -1314,13 +1588,13 @@
               <a:graphicData uri="http://schemas.openxmlformats.org/drawingml/2006/picture">
                 <pic:pic xmlns:pic="http://schemas.openxmlformats.org/drawingml/2006/picture">
                   <pic:nvPicPr>
-                    <pic:cNvPr id="11" name="Imagen 11" descr=""/>
+                    <pic:cNvPr id="11" name="Imagen 11"/>
                     <pic:cNvPicPr>
                       <a:picLocks noChangeAspect="1" noChangeArrowheads="1"/>
                     </pic:cNvPicPr>
                   </pic:nvPicPr>
                   <pic:blipFill>
-                    <a:blip r:embed="rId12"/>
+                    <a:blip r:embed="rId14"/>
                     <a:stretch>
                       <a:fillRect/>
                     </a:stretch>
@@ -1343,7 +1617,6 @@
     </w:p>
     <w:p>
       <w:pPr>
-        <w:pStyle w:val="Normal"/>
         <w:jc w:val="center"/>
         <w:rPr>
           <w:rFonts w:ascii="Arial" w:hAnsi="Arial" w:cs="Arial"/>
@@ -1353,19 +1626,39 @@
       </w:pPr>
       <w:r>
         <w:rPr>
-          <w:rFonts w:cs="Arial" w:ascii="Arial" w:hAnsi="Arial"/>
-          <w:sz w:val="24"/>
-          <w:szCs w:val="24"/>
-        </w:rPr>
-        <w:t xml:space="preserve">Después configuraremos el equipo para ver como es que se conectara a internet </w:t>
-      </w:r>
-      <w:r>
-        <w:rPr/>
+          <w:rFonts w:ascii="Arial" w:hAnsi="Arial" w:cs="Arial"/>
+          <w:sz w:val="24"/>
+          <w:szCs w:val="24"/>
+        </w:rPr>
+        <w:t xml:space="preserve">Después configuraremos el equipo para ver </w:t>
+      </w:r>
+      <w:proofErr w:type="spellStart"/>
+      <w:r>
+        <w:rPr>
+          <w:rFonts w:ascii="Arial" w:hAnsi="Arial" w:cs="Arial"/>
+          <w:sz w:val="24"/>
+          <w:szCs w:val="24"/>
+        </w:rPr>
+        <w:t>como</w:t>
+      </w:r>
+      <w:proofErr w:type="spellEnd"/>
+      <w:r>
+        <w:rPr>
+          <w:rFonts w:ascii="Arial" w:hAnsi="Arial" w:cs="Arial"/>
+          <w:sz w:val="24"/>
+          <w:szCs w:val="24"/>
+        </w:rPr>
+        <w:t xml:space="preserve"> es que se conectara a internet </w:t>
+      </w:r>
+      <w:r>
+        <w:rPr>
+          <w:noProof/>
+        </w:rPr>
         <w:drawing>
-          <wp:inline distT="0" distB="0" distL="0" distR="0">
+          <wp:inline distT="0" distB="0" distL="0" distR="0" wp14:anchorId="59D98827" wp14:editId="0949385B">
             <wp:extent cx="2948940" cy="2165985"/>
             <wp:effectExtent l="0" t="0" r="0" b="0"/>
-            <wp:docPr id="12" name="Imagen 12" descr=""/>
+            <wp:docPr id="12" name="Imagen 12"/>
             <wp:cNvGraphicFramePr>
               <a:graphicFrameLocks xmlns:a="http://schemas.openxmlformats.org/drawingml/2006/main" noChangeAspect="1"/>
             </wp:cNvGraphicFramePr>
@@ -1373,13 +1666,13 @@
               <a:graphicData uri="http://schemas.openxmlformats.org/drawingml/2006/picture">
                 <pic:pic xmlns:pic="http://schemas.openxmlformats.org/drawingml/2006/picture">
                   <pic:nvPicPr>
-                    <pic:cNvPr id="12" name="Imagen 12" descr=""/>
+                    <pic:cNvPr id="12" name="Imagen 12"/>
                     <pic:cNvPicPr>
                       <a:picLocks noChangeAspect="1" noChangeArrowheads="1"/>
                     </pic:cNvPicPr>
                   </pic:nvPicPr>
                   <pic:blipFill>
-                    <a:blip r:embed="rId13"/>
+                    <a:blip r:embed="rId15"/>
                     <a:stretch>
                       <a:fillRect/>
                     </a:stretch>
@@ -1402,7 +1695,6 @@
     </w:p>
     <w:p>
       <w:pPr>
-        <w:pStyle w:val="Normal"/>
         <w:jc w:val="both"/>
         <w:rPr>
           <w:rFonts w:ascii="Arial" w:hAnsi="Arial" w:cs="Arial"/>
@@ -1412,16 +1704,33 @@
       </w:pPr>
       <w:r>
         <w:rPr>
-          <w:rFonts w:cs="Arial" w:ascii="Arial" w:hAnsi="Arial"/>
-          <w:sz w:val="24"/>
-          <w:szCs w:val="24"/>
-        </w:rPr>
-        <w:t xml:space="preserve">Ahora tendremos que particionar  el disco virtual eso dependerá  de la decisión tomada por el equipo: </w:t>
-      </w:r>
-    </w:p>
-    <w:p>
-      <w:pPr>
-        <w:pStyle w:val="Normal"/>
+          <w:rFonts w:ascii="Arial" w:hAnsi="Arial" w:cs="Arial"/>
+          <w:sz w:val="24"/>
+          <w:szCs w:val="24"/>
+        </w:rPr>
+        <w:t xml:space="preserve">Ahora tendremos que </w:t>
+      </w:r>
+      <w:proofErr w:type="gramStart"/>
+      <w:r>
+        <w:rPr>
+          <w:rFonts w:ascii="Arial" w:hAnsi="Arial" w:cs="Arial"/>
+          <w:sz w:val="24"/>
+          <w:szCs w:val="24"/>
+        </w:rPr>
+        <w:t>particionar  el</w:t>
+      </w:r>
+      <w:proofErr w:type="gramEnd"/>
+      <w:r>
+        <w:rPr>
+          <w:rFonts w:ascii="Arial" w:hAnsi="Arial" w:cs="Arial"/>
+          <w:sz w:val="24"/>
+          <w:szCs w:val="24"/>
+        </w:rPr>
+        <w:t xml:space="preserve"> disco virtual eso dependerá  de la decisión tomada por el equipo: </w:t>
+      </w:r>
+    </w:p>
+    <w:p>
+      <w:pPr>
         <w:jc w:val="center"/>
         <w:rPr>
           <w:rFonts w:ascii="Arial" w:hAnsi="Arial" w:cs="Arial"/>
@@ -1430,12 +1739,15 @@
         </w:rPr>
       </w:pPr>
       <w:r>
-        <w:rPr/>
+        <w:rPr>
+          <w:noProof/>
+        </w:rPr>
+        <w:lastRenderedPageBreak/>
         <w:drawing>
-          <wp:inline distT="0" distB="0" distL="0" distR="0">
+          <wp:inline distT="0" distB="0" distL="0" distR="0" wp14:anchorId="5903BC05" wp14:editId="7F50F829">
             <wp:extent cx="3009900" cy="2232660"/>
             <wp:effectExtent l="0" t="0" r="0" b="0"/>
-            <wp:docPr id="13" name="Imagen 13" descr=""/>
+            <wp:docPr id="13" name="Imagen 13"/>
             <wp:cNvGraphicFramePr>
               <a:graphicFrameLocks xmlns:a="http://schemas.openxmlformats.org/drawingml/2006/main" noChangeAspect="1"/>
             </wp:cNvGraphicFramePr>
@@ -1443,13 +1755,13 @@
               <a:graphicData uri="http://schemas.openxmlformats.org/drawingml/2006/picture">
                 <pic:pic xmlns:pic="http://schemas.openxmlformats.org/drawingml/2006/picture">
                   <pic:nvPicPr>
-                    <pic:cNvPr id="13" name="Imagen 13" descr=""/>
+                    <pic:cNvPr id="13" name="Imagen 13"/>
                     <pic:cNvPicPr>
                       <a:picLocks noChangeAspect="1" noChangeArrowheads="1"/>
                     </pic:cNvPicPr>
                   </pic:nvPicPr>
                   <pic:blipFill>
-                    <a:blip r:embed="rId14"/>
+                    <a:blip r:embed="rId16"/>
                     <a:stretch>
                       <a:fillRect/>
                     </a:stretch>
@@ -1472,7 +1784,6 @@
     </w:p>
     <w:p>
       <w:pPr>
-        <w:pStyle w:val="Normal"/>
         <w:jc w:val="both"/>
         <w:rPr>
           <w:rFonts w:ascii="Arial" w:hAnsi="Arial" w:cs="Arial"/>
@@ -1482,16 +1793,33 @@
       </w:pPr>
       <w:r>
         <w:rPr>
-          <w:rFonts w:cs="Arial" w:ascii="Arial" w:hAnsi="Arial"/>
-          <w:sz w:val="24"/>
-          <w:szCs w:val="24"/>
-        </w:rPr>
-        <w:t>Por ultimo nos aparecerá el resultado con las configuraciones que le hicimos a nuestros servidor</w:t>
-      </w:r>
-    </w:p>
-    <w:p>
-      <w:pPr>
-        <w:pStyle w:val="Normal"/>
+          <w:rFonts w:ascii="Arial" w:hAnsi="Arial" w:cs="Arial"/>
+          <w:sz w:val="24"/>
+          <w:szCs w:val="24"/>
+        </w:rPr>
+        <w:t xml:space="preserve">Por </w:t>
+      </w:r>
+      <w:proofErr w:type="gramStart"/>
+      <w:r>
+        <w:rPr>
+          <w:rFonts w:ascii="Arial" w:hAnsi="Arial" w:cs="Arial"/>
+          <w:sz w:val="24"/>
+          <w:szCs w:val="24"/>
+        </w:rPr>
+        <w:t>ultimo</w:t>
+      </w:r>
+      <w:proofErr w:type="gramEnd"/>
+      <w:r>
+        <w:rPr>
+          <w:rFonts w:ascii="Arial" w:hAnsi="Arial" w:cs="Arial"/>
+          <w:sz w:val="24"/>
+          <w:szCs w:val="24"/>
+        </w:rPr>
+        <w:t xml:space="preserve"> nos aparecerá el resultado con las configuraciones que le hicimos a nuestros servidor</w:t>
+      </w:r>
+    </w:p>
+    <w:p>
+      <w:pPr>
         <w:jc w:val="center"/>
         <w:rPr>
           <w:rFonts w:ascii="Arial" w:hAnsi="Arial" w:cs="Arial"/>
@@ -1500,12 +1828,14 @@
         </w:rPr>
       </w:pPr>
       <w:r>
-        <w:rPr/>
+        <w:rPr>
+          <w:noProof/>
+        </w:rPr>
         <w:drawing>
-          <wp:inline distT="0" distB="0" distL="0" distR="0">
+          <wp:inline distT="0" distB="0" distL="0" distR="0" wp14:anchorId="604D2FC2" wp14:editId="0C2E10DA">
             <wp:extent cx="3021330" cy="2164080"/>
             <wp:effectExtent l="0" t="0" r="0" b="0"/>
-            <wp:docPr id="14" name="Imagen 14" descr=""/>
+            <wp:docPr id="14" name="Imagen 14"/>
             <wp:cNvGraphicFramePr>
               <a:graphicFrameLocks xmlns:a="http://schemas.openxmlformats.org/drawingml/2006/main" noChangeAspect="1"/>
             </wp:cNvGraphicFramePr>
@@ -1513,13 +1843,13 @@
               <a:graphicData uri="http://schemas.openxmlformats.org/drawingml/2006/picture">
                 <pic:pic xmlns:pic="http://schemas.openxmlformats.org/drawingml/2006/picture">
                   <pic:nvPicPr>
-                    <pic:cNvPr id="14" name="Imagen 14" descr=""/>
+                    <pic:cNvPr id="14" name="Imagen 14"/>
                     <pic:cNvPicPr>
                       <a:picLocks noChangeAspect="1" noChangeArrowheads="1"/>
                     </pic:cNvPicPr>
                   </pic:nvPicPr>
                   <pic:blipFill>
-                    <a:blip r:embed="rId15"/>
+                    <a:blip r:embed="rId17"/>
                     <a:stretch>
                       <a:fillRect/>
                     </a:stretch>
@@ -1542,24 +1872,15 @@
     </w:p>
     <w:p>
       <w:pPr>
-        <w:pStyle w:val="Normal"/>
-        <w:rPr>
-          <w:rFonts w:ascii="Arial" w:hAnsi="Arial" w:cs="Arial"/>
-          <w:sz w:val="24"/>
-          <w:szCs w:val="24"/>
-        </w:rPr>
-      </w:pPr>
-      <w:r>
-        <w:rPr>
-          <w:rFonts w:cs="Arial" w:ascii="Arial" w:hAnsi="Arial"/>
-          <w:sz w:val="24"/>
-          <w:szCs w:val="24"/>
-        </w:rPr>
-      </w:r>
-    </w:p>
-    <w:p>
-      <w:pPr>
-        <w:pStyle w:val="Normal"/>
+        <w:rPr>
+          <w:rFonts w:ascii="Arial" w:hAnsi="Arial" w:cs="Arial"/>
+          <w:sz w:val="24"/>
+          <w:szCs w:val="24"/>
+        </w:rPr>
+      </w:pPr>
+    </w:p>
+    <w:p>
+      <w:pPr>
         <w:jc w:val="both"/>
         <w:rPr>
           <w:rFonts w:ascii="Arial" w:hAnsi="Arial" w:cs="Arial"/>
@@ -1569,16 +1890,35 @@
       </w:pPr>
       <w:r>
         <w:rPr>
-          <w:rFonts w:cs="Arial" w:ascii="Arial" w:hAnsi="Arial"/>
-          <w:sz w:val="24"/>
-          <w:szCs w:val="24"/>
-        </w:rPr>
-        <w:t>Y por ultimo crearemos nuestro usuario y la contraseña esto servirá para cada que queramos entrar en nuestro servidor nos pedirá nuestro usuario y la contraseña que creamos.</w:t>
-      </w:r>
-    </w:p>
-    <w:p>
-      <w:pPr>
-        <w:pStyle w:val="Normal"/>
+          <w:rFonts w:ascii="Arial" w:hAnsi="Arial" w:cs="Arial"/>
+          <w:sz w:val="24"/>
+          <w:szCs w:val="24"/>
+        </w:rPr>
+        <w:t xml:space="preserve">Y por </w:t>
+      </w:r>
+      <w:proofErr w:type="spellStart"/>
+      <w:proofErr w:type="gramStart"/>
+      <w:r>
+        <w:rPr>
+          <w:rFonts w:ascii="Arial" w:hAnsi="Arial" w:cs="Arial"/>
+          <w:sz w:val="24"/>
+          <w:szCs w:val="24"/>
+        </w:rPr>
+        <w:t>ultimo</w:t>
+      </w:r>
+      <w:proofErr w:type="spellEnd"/>
+      <w:proofErr w:type="gramEnd"/>
+      <w:r>
+        <w:rPr>
+          <w:rFonts w:ascii="Arial" w:hAnsi="Arial" w:cs="Arial"/>
+          <w:sz w:val="24"/>
+          <w:szCs w:val="24"/>
+        </w:rPr>
+        <w:t xml:space="preserve"> crearemos nuestro usuario y la contraseña esto servirá para cada que queramos entrar en nuestro servidor nos pedirá nuestro usuario y la contraseña que creamos.</w:t>
+      </w:r>
+    </w:p>
+    <w:p>
+      <w:pPr>
         <w:jc w:val="center"/>
         <w:rPr>
           <w:rFonts w:ascii="Arial" w:hAnsi="Arial" w:cs="Arial"/>
@@ -1587,12 +1927,15 @@
         </w:rPr>
       </w:pPr>
       <w:r>
-        <w:rPr/>
+        <w:rPr>
+          <w:noProof/>
+        </w:rPr>
+        <w:lastRenderedPageBreak/>
         <w:drawing>
-          <wp:inline distT="0" distB="0" distL="0" distR="0">
+          <wp:inline distT="0" distB="0" distL="0" distR="0" wp14:anchorId="5E4939D5" wp14:editId="3A3C9AE3">
             <wp:extent cx="3505200" cy="2519045"/>
             <wp:effectExtent l="0" t="0" r="0" b="0"/>
-            <wp:docPr id="15" name="Imagen 15" descr=""/>
+            <wp:docPr id="15" name="Imagen 15"/>
             <wp:cNvGraphicFramePr>
               <a:graphicFrameLocks xmlns:a="http://schemas.openxmlformats.org/drawingml/2006/main" noChangeAspect="1"/>
             </wp:cNvGraphicFramePr>
@@ -1600,13 +1943,13 @@
               <a:graphicData uri="http://schemas.openxmlformats.org/drawingml/2006/picture">
                 <pic:pic xmlns:pic="http://schemas.openxmlformats.org/drawingml/2006/picture">
                   <pic:nvPicPr>
-                    <pic:cNvPr id="15" name="Imagen 15" descr=""/>
+                    <pic:cNvPr id="15" name="Imagen 15"/>
                     <pic:cNvPicPr>
                       <a:picLocks noChangeAspect="1" noChangeArrowheads="1"/>
                     </pic:cNvPicPr>
                   </pic:nvPicPr>
                   <pic:blipFill>
-                    <a:blip r:embed="rId16"/>
+                    <a:blip r:embed="rId18"/>
                     <a:stretch>
                       <a:fillRect/>
                     </a:stretch>
@@ -1629,7 +1972,6 @@
     </w:p>
     <w:p>
       <w:pPr>
-        <w:pStyle w:val="Normal"/>
         <w:jc w:val="both"/>
         <w:rPr>
           <w:rFonts w:ascii="Arial" w:hAnsi="Arial" w:cs="Arial"/>
@@ -1639,7 +1981,7 @@
       </w:pPr>
       <w:r>
         <w:rPr>
-          <w:rFonts w:cs="Arial" w:ascii="Arial" w:hAnsi="Arial"/>
+          <w:rFonts w:ascii="Arial" w:hAnsi="Arial" w:cs="Arial"/>
           <w:sz w:val="24"/>
           <w:szCs w:val="24"/>
         </w:rPr>
@@ -1648,7 +1990,6 @@
     </w:p>
     <w:p>
       <w:pPr>
-        <w:pStyle w:val="Normal"/>
         <w:jc w:val="center"/>
         <w:rPr>
           <w:rFonts w:ascii="Arial" w:hAnsi="Arial" w:cs="Arial"/>
@@ -1657,12 +1998,14 @@
         </w:rPr>
       </w:pPr>
       <w:r>
-        <w:rPr/>
+        <w:rPr>
+          <w:noProof/>
+        </w:rPr>
         <w:drawing>
-          <wp:inline distT="0" distB="0" distL="0" distR="0">
+          <wp:inline distT="0" distB="0" distL="0" distR="0" wp14:anchorId="420ECFA1" wp14:editId="4D40332C">
             <wp:extent cx="2461260" cy="161925"/>
             <wp:effectExtent l="0" t="0" r="0" b="0"/>
-            <wp:docPr id="16" name="Imagen 16" descr=""/>
+            <wp:docPr id="16" name="Imagen 16"/>
             <wp:cNvGraphicFramePr>
               <a:graphicFrameLocks xmlns:a="http://schemas.openxmlformats.org/drawingml/2006/main" noChangeAspect="1"/>
             </wp:cNvGraphicFramePr>
@@ -1670,13 +2013,13 @@
               <a:graphicData uri="http://schemas.openxmlformats.org/drawingml/2006/picture">
                 <pic:pic xmlns:pic="http://schemas.openxmlformats.org/drawingml/2006/picture">
                   <pic:nvPicPr>
-                    <pic:cNvPr id="16" name="Imagen 16" descr=""/>
+                    <pic:cNvPr id="16" name="Imagen 16"/>
                     <pic:cNvPicPr>
                       <a:picLocks noChangeAspect="1" noChangeArrowheads="1"/>
                     </pic:cNvPicPr>
                   </pic:nvPicPr>
                   <pic:blipFill>
-                    <a:blip r:embed="rId17"/>
+                    <a:blip r:embed="rId19"/>
                     <a:stretch>
                       <a:fillRect/>
                     </a:stretch>
@@ -1699,7 +2042,6 @@
     </w:p>
     <w:p>
       <w:pPr>
-        <w:pStyle w:val="Normal"/>
         <w:jc w:val="both"/>
         <w:rPr>
           <w:rFonts w:ascii="Arial" w:hAnsi="Arial" w:cs="Arial"/>
@@ -1709,16 +2051,69 @@
       </w:pPr>
       <w:r>
         <w:rPr>
-          <w:rFonts w:cs="Arial" w:ascii="Arial" w:hAnsi="Arial"/>
-          <w:sz w:val="24"/>
-          <w:szCs w:val="24"/>
-        </w:rPr>
-        <w:t>Después el siguiente código el cual es un paquete de ssh que tiene como dependencia el servicio de openSSH servidor, ya que el cliente esta disponible con la instalación básica de Ubuntu</w:t>
-      </w:r>
-    </w:p>
-    <w:p>
-      <w:pPr>
-        <w:pStyle w:val="Normal"/>
+          <w:rFonts w:ascii="Arial" w:hAnsi="Arial" w:cs="Arial"/>
+          <w:sz w:val="24"/>
+          <w:szCs w:val="24"/>
+        </w:rPr>
+        <w:t xml:space="preserve">Después el siguiente código el cual es un paquete de </w:t>
+      </w:r>
+      <w:proofErr w:type="spellStart"/>
+      <w:r>
+        <w:rPr>
+          <w:rFonts w:ascii="Arial" w:hAnsi="Arial" w:cs="Arial"/>
+          <w:sz w:val="24"/>
+          <w:szCs w:val="24"/>
+        </w:rPr>
+        <w:t>ssh</w:t>
+      </w:r>
+      <w:proofErr w:type="spellEnd"/>
+      <w:r>
+        <w:rPr>
+          <w:rFonts w:ascii="Arial" w:hAnsi="Arial" w:cs="Arial"/>
+          <w:sz w:val="24"/>
+          <w:szCs w:val="24"/>
+        </w:rPr>
+        <w:t xml:space="preserve"> que tiene como dependencia el servicio de </w:t>
+      </w:r>
+      <w:proofErr w:type="spellStart"/>
+      <w:r>
+        <w:rPr>
+          <w:rFonts w:ascii="Arial" w:hAnsi="Arial" w:cs="Arial"/>
+          <w:sz w:val="24"/>
+          <w:szCs w:val="24"/>
+        </w:rPr>
+        <w:t>openSSH</w:t>
+      </w:r>
+      <w:proofErr w:type="spellEnd"/>
+      <w:r>
+        <w:rPr>
+          <w:rFonts w:ascii="Arial" w:hAnsi="Arial" w:cs="Arial"/>
+          <w:sz w:val="24"/>
+          <w:szCs w:val="24"/>
+        </w:rPr>
+        <w:t xml:space="preserve"> servidor, ya que el cliente </w:t>
+      </w:r>
+      <w:proofErr w:type="spellStart"/>
+      <w:r>
+        <w:rPr>
+          <w:rFonts w:ascii="Arial" w:hAnsi="Arial" w:cs="Arial"/>
+          <w:sz w:val="24"/>
+          <w:szCs w:val="24"/>
+        </w:rPr>
+        <w:t>esta</w:t>
+      </w:r>
+      <w:proofErr w:type="spellEnd"/>
+      <w:r>
+        <w:rPr>
+          <w:rFonts w:ascii="Arial" w:hAnsi="Arial" w:cs="Arial"/>
+          <w:sz w:val="24"/>
+          <w:szCs w:val="24"/>
+        </w:rPr>
+        <w:t xml:space="preserve"> disponible con la instalación básica de Ubuntu</w:t>
+      </w:r>
+    </w:p>
+    <w:p>
+      <w:pPr>
         <w:jc w:val="center"/>
         <w:rPr>
           <w:rFonts w:ascii="Arial" w:hAnsi="Arial" w:cs="Arial"/>
@@ -1727,12 +2122,14 @@
         </w:rPr>
       </w:pPr>
       <w:r>
-        <w:rPr/>
+        <w:rPr>
+          <w:noProof/>
+        </w:rPr>
         <w:drawing>
-          <wp:inline distT="0" distB="0" distL="0" distR="0">
+          <wp:inline distT="0" distB="0" distL="0" distR="0" wp14:anchorId="32F7F71A" wp14:editId="6DCF6B4C">
             <wp:extent cx="2118360" cy="190500"/>
             <wp:effectExtent l="0" t="0" r="0" b="0"/>
-            <wp:docPr id="17" name="Imagen 17" descr=""/>
+            <wp:docPr id="17" name="Imagen 17"/>
             <wp:cNvGraphicFramePr>
               <a:graphicFrameLocks xmlns:a="http://schemas.openxmlformats.org/drawingml/2006/main" noChangeAspect="1"/>
             </wp:cNvGraphicFramePr>
@@ -1740,13 +2137,13 @@
               <a:graphicData uri="http://schemas.openxmlformats.org/drawingml/2006/picture">
                 <pic:pic xmlns:pic="http://schemas.openxmlformats.org/drawingml/2006/picture">
                   <pic:nvPicPr>
-                    <pic:cNvPr id="17" name="Imagen 17" descr=""/>
+                    <pic:cNvPr id="17" name="Imagen 17"/>
                     <pic:cNvPicPr>
                       <a:picLocks noChangeAspect="1" noChangeArrowheads="1"/>
                     </pic:cNvPicPr>
                   </pic:nvPicPr>
                   <pic:blipFill>
-                    <a:blip r:embed="rId18"/>
+                    <a:blip r:embed="rId20"/>
                     <a:stretch>
                       <a:fillRect/>
                     </a:stretch>
@@ -1769,7 +2166,6 @@
     </w:p>
     <w:p>
       <w:pPr>
-        <w:pStyle w:val="Normal"/>
         <w:jc w:val="both"/>
         <w:rPr>
           <w:rFonts w:ascii="Arial" w:hAnsi="Arial" w:cs="Arial"/>
@@ -1779,16 +2175,51 @@
       </w:pPr>
       <w:r>
         <w:rPr>
-          <w:rFonts w:cs="Arial" w:ascii="Arial" w:hAnsi="Arial"/>
-          <w:sz w:val="24"/>
-          <w:szCs w:val="24"/>
-        </w:rPr>
-        <w:t>Una vez que finalizamos con la instalación vamos a comprobar el estatus del servicio ssh con el comando y nos aparecerá que esta activo</w:t>
-      </w:r>
-    </w:p>
-    <w:p>
-      <w:pPr>
-        <w:pStyle w:val="Normal"/>
+          <w:rFonts w:ascii="Arial" w:hAnsi="Arial" w:cs="Arial"/>
+          <w:sz w:val="24"/>
+          <w:szCs w:val="24"/>
+        </w:rPr>
+        <w:t xml:space="preserve">Una vez que finalizamos con la instalación vamos a comprobar el estatus del servicio </w:t>
+      </w:r>
+      <w:proofErr w:type="spellStart"/>
+      <w:r>
+        <w:rPr>
+          <w:rFonts w:ascii="Arial" w:hAnsi="Arial" w:cs="Arial"/>
+          <w:sz w:val="24"/>
+          <w:szCs w:val="24"/>
+        </w:rPr>
+        <w:t>ssh</w:t>
+      </w:r>
+      <w:proofErr w:type="spellEnd"/>
+      <w:r>
+        <w:rPr>
+          <w:rFonts w:ascii="Arial" w:hAnsi="Arial" w:cs="Arial"/>
+          <w:sz w:val="24"/>
+          <w:szCs w:val="24"/>
+        </w:rPr>
+        <w:t xml:space="preserve"> con el comando y nos aparecerá que </w:t>
+      </w:r>
+      <w:proofErr w:type="spellStart"/>
+      <w:r>
+        <w:rPr>
+          <w:rFonts w:ascii="Arial" w:hAnsi="Arial" w:cs="Arial"/>
+          <w:sz w:val="24"/>
+          <w:szCs w:val="24"/>
+        </w:rPr>
+        <w:t>esta</w:t>
+      </w:r>
+      <w:proofErr w:type="spellEnd"/>
+      <w:r>
+        <w:rPr>
+          <w:rFonts w:ascii="Arial" w:hAnsi="Arial" w:cs="Arial"/>
+          <w:sz w:val="24"/>
+          <w:szCs w:val="24"/>
+        </w:rPr>
+        <w:t xml:space="preserve"> activo</w:t>
+      </w:r>
+    </w:p>
+    <w:p>
+      <w:pPr>
         <w:jc w:val="center"/>
         <w:rPr>
           <w:rFonts w:ascii="Arial" w:hAnsi="Arial" w:cs="Arial"/>
@@ -1797,12 +2228,14 @@
         </w:rPr>
       </w:pPr>
       <w:r>
-        <w:rPr/>
+        <w:rPr>
+          <w:noProof/>
+        </w:rPr>
         <w:drawing>
-          <wp:inline distT="0" distB="0" distL="0" distR="0">
+          <wp:inline distT="0" distB="0" distL="0" distR="0" wp14:anchorId="49542E0E" wp14:editId="3D77BB35">
             <wp:extent cx="1432560" cy="166370"/>
             <wp:effectExtent l="0" t="0" r="0" b="0"/>
-            <wp:docPr id="18" name="Imagen 18" descr=""/>
+            <wp:docPr id="18" name="Imagen 18"/>
             <wp:cNvGraphicFramePr>
               <a:graphicFrameLocks xmlns:a="http://schemas.openxmlformats.org/drawingml/2006/main" noChangeAspect="1"/>
             </wp:cNvGraphicFramePr>
@@ -1810,13 +2243,13 @@
               <a:graphicData uri="http://schemas.openxmlformats.org/drawingml/2006/picture">
                 <pic:pic xmlns:pic="http://schemas.openxmlformats.org/drawingml/2006/picture">
                   <pic:nvPicPr>
-                    <pic:cNvPr id="18" name="Imagen 18" descr=""/>
+                    <pic:cNvPr id="18" name="Imagen 18"/>
                     <pic:cNvPicPr>
                       <a:picLocks noChangeAspect="1" noChangeArrowheads="1"/>
                     </pic:cNvPicPr>
                   </pic:nvPicPr>
                   <pic:blipFill>
-                    <a:blip r:embed="rId19"/>
+                    <a:blip r:embed="rId21"/>
                     <a:stretch>
                       <a:fillRect/>
                     </a:stretch>
@@ -1839,7 +2272,6 @@
     </w:p>
     <w:p>
       <w:pPr>
-        <w:pStyle w:val="Normal"/>
         <w:jc w:val="center"/>
         <w:rPr>
           <w:rFonts w:ascii="Arial" w:hAnsi="Arial" w:cs="Arial"/>
@@ -1848,12 +2280,14 @@
         </w:rPr>
       </w:pPr>
       <w:r>
-        <w:rPr/>
+        <w:rPr>
+          <w:noProof/>
+        </w:rPr>
         <w:drawing>
-          <wp:inline distT="0" distB="0" distL="0" distR="0">
+          <wp:inline distT="0" distB="0" distL="0" distR="0" wp14:anchorId="3555BE37" wp14:editId="356F1547">
             <wp:extent cx="3581400" cy="1558290"/>
             <wp:effectExtent l="0" t="0" r="0" b="0"/>
-            <wp:docPr id="19" name="Imagen 19" descr=""/>
+            <wp:docPr id="19" name="Imagen 19"/>
             <wp:cNvGraphicFramePr>
               <a:graphicFrameLocks xmlns:a="http://schemas.openxmlformats.org/drawingml/2006/main" noChangeAspect="1"/>
             </wp:cNvGraphicFramePr>
@@ -1861,13 +2295,13 @@
               <a:graphicData uri="http://schemas.openxmlformats.org/drawingml/2006/picture">
                 <pic:pic xmlns:pic="http://schemas.openxmlformats.org/drawingml/2006/picture">
                   <pic:nvPicPr>
-                    <pic:cNvPr id="19" name="Imagen 19" descr=""/>
+                    <pic:cNvPr id="19" name="Imagen 19"/>
                     <pic:cNvPicPr>
                       <a:picLocks noChangeAspect="1" noChangeArrowheads="1"/>
                     </pic:cNvPicPr>
                   </pic:nvPicPr>
                   <pic:blipFill>
-                    <a:blip r:embed="rId20"/>
+                    <a:blip r:embed="rId22"/>
                     <a:stretch>
                       <a:fillRect/>
                     </a:stretch>
@@ -1890,25 +2324,77 @@
     </w:p>
     <w:p>
       <w:pPr>
-        <w:pStyle w:val="Normal"/>
-        <w:rPr>
-          <w:rFonts w:ascii="Arial" w:hAnsi="Arial" w:cs="Arial"/>
-          <w:sz w:val="24"/>
-          <w:szCs w:val="24"/>
-        </w:rPr>
-      </w:pPr>
-      <w:r>
-        <w:rPr>
-          <w:rFonts w:cs="Arial" w:ascii="Arial" w:hAnsi="Arial"/>
-          <w:sz w:val="24"/>
-          <w:szCs w:val="24"/>
-        </w:rPr>
-        <w:t>Esto quiere decir que el estatus de ssh esta activo, ahora para conectarnos con un cliente SSH  a un servicio tendremos con conectarnos  a través de un cliente y su contraseña en este caso montamos el servidor con el siguiente cliente</w:t>
-      </w:r>
-    </w:p>
-    <w:p>
-      <w:pPr>
-        <w:pStyle w:val="Normal"/>
+        <w:rPr>
+          <w:rFonts w:ascii="Arial" w:hAnsi="Arial" w:cs="Arial"/>
+          <w:sz w:val="24"/>
+          <w:szCs w:val="24"/>
+        </w:rPr>
+      </w:pPr>
+      <w:r>
+        <w:rPr>
+          <w:rFonts w:ascii="Arial" w:hAnsi="Arial" w:cs="Arial"/>
+          <w:sz w:val="24"/>
+          <w:szCs w:val="24"/>
+        </w:rPr>
+        <w:t xml:space="preserve">Esto quiere decir que el estatus de </w:t>
+      </w:r>
+      <w:proofErr w:type="spellStart"/>
+      <w:r>
+        <w:rPr>
+          <w:rFonts w:ascii="Arial" w:hAnsi="Arial" w:cs="Arial"/>
+          <w:sz w:val="24"/>
+          <w:szCs w:val="24"/>
+        </w:rPr>
+        <w:t>ssh</w:t>
+      </w:r>
+      <w:proofErr w:type="spellEnd"/>
+      <w:r>
+        <w:rPr>
+          <w:rFonts w:ascii="Arial" w:hAnsi="Arial" w:cs="Arial"/>
+          <w:sz w:val="24"/>
+          <w:szCs w:val="24"/>
+        </w:rPr>
+        <w:t xml:space="preserve"> </w:t>
+      </w:r>
+      <w:proofErr w:type="spellStart"/>
+      <w:r>
+        <w:rPr>
+          <w:rFonts w:ascii="Arial" w:hAnsi="Arial" w:cs="Arial"/>
+          <w:sz w:val="24"/>
+          <w:szCs w:val="24"/>
+        </w:rPr>
+        <w:t>esta</w:t>
+      </w:r>
+      <w:proofErr w:type="spellEnd"/>
+      <w:r>
+        <w:rPr>
+          <w:rFonts w:ascii="Arial" w:hAnsi="Arial" w:cs="Arial"/>
+          <w:sz w:val="24"/>
+          <w:szCs w:val="24"/>
+        </w:rPr>
+        <w:t xml:space="preserve"> activo, ahora para conectarnos con un cliente </w:t>
+      </w:r>
+      <w:proofErr w:type="gramStart"/>
+      <w:r>
+        <w:rPr>
+          <w:rFonts w:ascii="Arial" w:hAnsi="Arial" w:cs="Arial"/>
+          <w:sz w:val="24"/>
+          <w:szCs w:val="24"/>
+        </w:rPr>
+        <w:t>SSH  a</w:t>
+      </w:r>
+      <w:proofErr w:type="gramEnd"/>
+      <w:r>
+        <w:rPr>
+          <w:rFonts w:ascii="Arial" w:hAnsi="Arial" w:cs="Arial"/>
+          <w:sz w:val="24"/>
+          <w:szCs w:val="24"/>
+        </w:rPr>
+        <w:t xml:space="preserve"> un servicio tendremos con conectarnos  a través de un cliente y su contraseña en este caso montamos el servidor con el siguiente cliente</w:t>
+      </w:r>
+    </w:p>
+    <w:p>
+      <w:pPr>
         <w:jc w:val="center"/>
         <w:rPr>
           <w:rFonts w:ascii="Arial" w:hAnsi="Arial" w:cs="Arial"/>
@@ -1917,12 +2403,15 @@
         </w:rPr>
       </w:pPr>
       <w:r>
-        <w:rPr/>
+        <w:rPr>
+          <w:noProof/>
+        </w:rPr>
+        <w:lastRenderedPageBreak/>
         <w:drawing>
-          <wp:inline distT="0" distB="0" distL="0" distR="0">
+          <wp:inline distT="0" distB="0" distL="0" distR="0" wp14:anchorId="019021B5" wp14:editId="1169D939">
             <wp:extent cx="3970020" cy="3168015"/>
             <wp:effectExtent l="0" t="0" r="0" b="0"/>
-            <wp:docPr id="20" name="Imagen 20" descr=""/>
+            <wp:docPr id="20" name="Imagen 20"/>
             <wp:cNvGraphicFramePr>
               <a:graphicFrameLocks xmlns:a="http://schemas.openxmlformats.org/drawingml/2006/main" noChangeAspect="1"/>
             </wp:cNvGraphicFramePr>
@@ -1930,13 +2419,13 @@
               <a:graphicData uri="http://schemas.openxmlformats.org/drawingml/2006/picture">
                 <pic:pic xmlns:pic="http://schemas.openxmlformats.org/drawingml/2006/picture">
                   <pic:nvPicPr>
-                    <pic:cNvPr id="20" name="Imagen 20" descr=""/>
+                    <pic:cNvPr id="20" name="Imagen 20"/>
                     <pic:cNvPicPr>
                       <a:picLocks noChangeAspect="1" noChangeArrowheads="1"/>
                     </pic:cNvPicPr>
                   </pic:nvPicPr>
                   <pic:blipFill>
-                    <a:blip r:embed="rId21"/>
+                    <a:blip r:embed="rId23"/>
                     <a:stretch>
                       <a:fillRect/>
                     </a:stretch>
@@ -1959,7 +2448,6 @@
     </w:p>
     <w:p>
       <w:pPr>
-        <w:pStyle w:val="Normal"/>
         <w:jc w:val="both"/>
         <w:rPr>
           <w:rFonts w:ascii="Arial" w:hAnsi="Arial" w:cs="Arial"/>
@@ -1969,20 +2457,36 @@
       </w:pPr>
       <w:r>
         <w:rPr>
-          <w:rFonts w:cs="Arial" w:ascii="Arial" w:hAnsi="Arial"/>
-          <w:sz w:val="24"/>
-          <w:szCs w:val="24"/>
-        </w:rPr>
-        <w:t>Después de tener instalado ssh y ver que esta de forma correcta procedimos a instalar “Apache”</w:t>
-      </w:r>
-    </w:p>
-    <w:p>
-      <w:pPr>
-        <w:pStyle w:val="Normal"/>
+          <w:rFonts w:ascii="Arial" w:hAnsi="Arial" w:cs="Arial"/>
+          <w:sz w:val="24"/>
+          <w:szCs w:val="24"/>
+        </w:rPr>
+        <w:t xml:space="preserve">Después de tener instalado </w:t>
+      </w:r>
+      <w:proofErr w:type="spellStart"/>
+      <w:r>
+        <w:rPr>
+          <w:rFonts w:ascii="Arial" w:hAnsi="Arial" w:cs="Arial"/>
+          <w:sz w:val="24"/>
+          <w:szCs w:val="24"/>
+        </w:rPr>
+        <w:t>ssh</w:t>
+      </w:r>
+      <w:proofErr w:type="spellEnd"/>
+      <w:r>
+        <w:rPr>
+          <w:rFonts w:ascii="Arial" w:hAnsi="Arial" w:cs="Arial"/>
+          <w:sz w:val="24"/>
+          <w:szCs w:val="24"/>
+        </w:rPr>
+        <w:t xml:space="preserve"> y ver que esta de forma correcta procedimos a instalar “Apache”</w:t>
+      </w:r>
+    </w:p>
+    <w:p>
+      <w:pPr>
         <w:jc w:val="both"/>
         <w:rPr>
           <w:rFonts w:ascii="Arial" w:hAnsi="Arial" w:cs="Arial"/>
-          <w:b/>
           <w:b/>
           <w:bCs/>
           <w:sz w:val="24"/>
@@ -1991,7 +2495,7 @@
       </w:pPr>
       <w:r>
         <w:rPr>
-          <w:rFonts w:cs="Arial" w:ascii="Arial" w:hAnsi="Arial"/>
+          <w:rFonts w:ascii="Arial" w:hAnsi="Arial" w:cs="Arial"/>
           <w:b/>
           <w:bCs/>
           <w:sz w:val="24"/>
@@ -2002,21 +2506,16 @@
     </w:p>
     <w:p>
       <w:pPr>
-        <w:pStyle w:val="Normal"/>
         <w:jc w:val="both"/>
         <w:rPr>
           <w:rFonts w:ascii="Arial" w:hAnsi="Arial"/>
-          <w:b w:val="false"/>
-          <w:b w:val="false"/>
           <w:color w:val="000000"/>
           <w:sz w:val="24"/>
         </w:rPr>
       </w:pPr>
       <w:r>
         <w:rPr>
-          <w:rFonts w:cs="Arial" w:ascii="Arial" w:hAnsi="Arial"/>
-          <w:b w:val="false"/>
-          <w:bCs w:val="false"/>
+          <w:rFonts w:ascii="Arial" w:hAnsi="Arial" w:cs="Arial"/>
           <w:color w:val="000000"/>
           <w:sz w:val="24"/>
           <w:szCs w:val="24"/>
@@ -2026,12 +2525,7 @@
       <w:r>
         <w:rPr>
           <w:rFonts w:ascii="Arial" w:hAnsi="Arial"/>
-          <w:b w:val="false"/>
-          <w:i w:val="false"/>
-          <w:caps w:val="false"/>
-          <w:smallCaps w:val="false"/>
           <w:color w:val="000000"/>
-          <w:spacing w:val="0"/>
           <w:sz w:val="24"/>
         </w:rPr>
         <w:t>l servidor HTTP Apache es el más usado del mundo. Ofrece muchas características potentes, entre las que se incluyen módulos que se cargan de forma dinámica, una sólida compatibilidad con medios y amplia integración con otras herramientas de software populares.</w:t>
@@ -2039,11 +2533,9 @@
     </w:p>
     <w:p>
       <w:pPr>
-        <w:pStyle w:val="Normal"/>
         <w:jc w:val="both"/>
         <w:rPr>
           <w:rFonts w:ascii="Arial" w:hAnsi="Arial" w:cs="Arial"/>
-          <w:b/>
           <w:b/>
           <w:bCs/>
           <w:color w:val="000000"/>
@@ -2053,18 +2545,46 @@
       </w:pPr>
       <w:r>
         <w:rPr>
-          <w:rFonts w:cs="Arial" w:ascii="Arial" w:hAnsi="Arial"/>
-          <w:b w:val="false"/>
-          <w:bCs w:val="false"/>
+          <w:rFonts w:ascii="Arial" w:hAnsi="Arial" w:cs="Arial"/>
           <w:color w:val="000000"/>
           <w:sz w:val="24"/>
           <w:szCs w:val="24"/>
         </w:rPr>
-        <w:t xml:space="preserve">Primero antes de intalar cualquier cosa necesitamos actualizar los paquetes con el comando  </w:t>
-      </w:r>
-      <w:r>
-        <w:rPr>
-          <w:rFonts w:cs="Arial" w:ascii="Arial" w:hAnsi="Arial"/>
+        <w:t xml:space="preserve">Primero antes de </w:t>
+      </w:r>
+      <w:proofErr w:type="spellStart"/>
+      <w:r>
+        <w:rPr>
+          <w:rFonts w:ascii="Arial" w:hAnsi="Arial" w:cs="Arial"/>
+          <w:color w:val="000000"/>
+          <w:sz w:val="24"/>
+          <w:szCs w:val="24"/>
+        </w:rPr>
+        <w:t>intalar</w:t>
+      </w:r>
+      <w:proofErr w:type="spellEnd"/>
+      <w:r>
+        <w:rPr>
+          <w:rFonts w:ascii="Arial" w:hAnsi="Arial" w:cs="Arial"/>
+          <w:color w:val="000000"/>
+          <w:sz w:val="24"/>
+          <w:szCs w:val="24"/>
+        </w:rPr>
+        <w:t xml:space="preserve"> cualquier cosa necesitamos actualizar los paquetes con el </w:t>
+      </w:r>
+      <w:proofErr w:type="gramStart"/>
+      <w:r>
+        <w:rPr>
+          <w:rFonts w:ascii="Arial" w:hAnsi="Arial" w:cs="Arial"/>
+          <w:color w:val="000000"/>
+          <w:sz w:val="24"/>
+          <w:szCs w:val="24"/>
+        </w:rPr>
+        <w:t xml:space="preserve">comando  </w:t>
+      </w:r>
+      <w:r>
+        <w:rPr>
+          <w:rFonts w:ascii="Arial" w:hAnsi="Arial" w:cs="Arial"/>
           <w:b/>
           <w:bCs/>
           <w:i/>
@@ -2073,15 +2593,70 @@
           <w:sz w:val="24"/>
           <w:szCs w:val="24"/>
         </w:rPr>
-        <w:t>$sudo apt update</w:t>
-      </w:r>
-    </w:p>
-    <w:p>
-      <w:pPr>
-        <w:pStyle w:val="Normal"/>
+        <w:t>$</w:t>
+      </w:r>
+      <w:proofErr w:type="gramEnd"/>
+      <w:r>
         <w:rPr>
           <w:rFonts w:ascii="Arial" w:hAnsi="Arial" w:cs="Arial"/>
           <w:b/>
+          <w:bCs/>
+          <w:i/>
+          <w:iCs/>
+          <w:color w:val="000000"/>
+          <w:sz w:val="24"/>
+          <w:szCs w:val="24"/>
+        </w:rPr>
+        <w:t xml:space="preserve">sudo </w:t>
+      </w:r>
+      <w:proofErr w:type="spellStart"/>
+      <w:r>
+        <w:rPr>
+          <w:rFonts w:ascii="Arial" w:hAnsi="Arial" w:cs="Arial"/>
+          <w:b/>
+          <w:bCs/>
+          <w:i/>
+          <w:iCs/>
+          <w:color w:val="000000"/>
+          <w:sz w:val="24"/>
+          <w:szCs w:val="24"/>
+        </w:rPr>
+        <w:t>apt</w:t>
+      </w:r>
+      <w:proofErr w:type="spellEnd"/>
+      <w:r>
+        <w:rPr>
+          <w:rFonts w:ascii="Arial" w:hAnsi="Arial" w:cs="Arial"/>
+          <w:b/>
+          <w:bCs/>
+          <w:i/>
+          <w:iCs/>
+          <w:color w:val="000000"/>
+          <w:sz w:val="24"/>
+          <w:szCs w:val="24"/>
+        </w:rPr>
+        <w:t xml:space="preserve"> </w:t>
+      </w:r>
+      <w:proofErr w:type="spellStart"/>
+      <w:r>
+        <w:rPr>
+          <w:rFonts w:ascii="Arial" w:hAnsi="Arial" w:cs="Arial"/>
+          <w:b/>
+          <w:bCs/>
+          <w:i/>
+          <w:iCs/>
+          <w:color w:val="000000"/>
+          <w:sz w:val="24"/>
+          <w:szCs w:val="24"/>
+        </w:rPr>
+        <w:t>update</w:t>
+      </w:r>
+      <w:proofErr w:type="spellEnd"/>
+    </w:p>
+    <w:p>
+      <w:pPr>
+        <w:rPr>
+          <w:rFonts w:ascii="Arial" w:hAnsi="Arial" w:cs="Arial"/>
           <w:b/>
           <w:bCs/>
           <w:sz w:val="28"/>
@@ -2090,14 +2665,15 @@
       </w:pPr>
       <w:r>
         <w:rPr>
-          <w:rFonts w:cs="Arial" w:ascii="Arial" w:hAnsi="Arial"/>
+          <w:rFonts w:ascii="Arial" w:hAnsi="Arial" w:cs="Arial"/>
           <w:b/>
           <w:bCs/>
+          <w:noProof/>
           <w:sz w:val="28"/>
           <w:szCs w:val="28"/>
         </w:rPr>
         <w:drawing>
-          <wp:anchor behindDoc="0" distT="0" distB="0" distL="0" distR="0" simplePos="0" locked="0" layoutInCell="1" allowOverlap="1" relativeHeight="2">
+          <wp:anchor distT="0" distB="0" distL="0" distR="0" simplePos="0" relativeHeight="2" behindDoc="0" locked="0" layoutInCell="1" allowOverlap="1" wp14:anchorId="24BF2997" wp14:editId="54AB4894">
             <wp:simplePos x="0" y="0"/>
             <wp:positionH relativeFrom="column">
               <wp:align>center</wp:align>
@@ -2108,7 +2684,7 @@
             <wp:extent cx="5362575" cy="1571625"/>
             <wp:effectExtent l="0" t="0" r="0" b="0"/>
             <wp:wrapSquare wrapText="largest"/>
-            <wp:docPr id="21" name="Image1" descr=""/>
+            <wp:docPr id="21" name="Image1"/>
             <wp:cNvGraphicFramePr>
               <a:graphicFrameLocks xmlns:a="http://schemas.openxmlformats.org/drawingml/2006/main" noChangeAspect="1"/>
             </wp:cNvGraphicFramePr>
@@ -2116,13 +2692,13 @@
               <a:graphicData uri="http://schemas.openxmlformats.org/drawingml/2006/picture">
                 <pic:pic xmlns:pic="http://schemas.openxmlformats.org/drawingml/2006/picture">
                   <pic:nvPicPr>
-                    <pic:cNvPr id="21" name="Image1" descr=""/>
+                    <pic:cNvPr id="21" name="Image1"/>
                     <pic:cNvPicPr>
                       <a:picLocks noChangeAspect="1" noChangeArrowheads="1"/>
                     </pic:cNvPicPr>
                   </pic:nvPicPr>
                   <pic:blipFill>
-                    <a:blip r:embed="rId22"/>
+                    <a:blip r:embed="rId24"/>
                     <a:stretch>
                       <a:fillRect/>
                     </a:stretch>
@@ -2145,29 +2721,77 @@
     </w:p>
     <w:p>
       <w:pPr>
-        <w:pStyle w:val="Normal"/>
         <w:jc w:val="both"/>
         <w:rPr>
-          <w:b w:val="false"/>
-          <w:b w:val="false"/>
-          <w:bCs w:val="false"/>
-          <w:sz w:val="24"/>
-          <w:szCs w:val="24"/>
-        </w:rPr>
-      </w:pPr>
-      <w:r>
-        <w:rPr>
-          <w:rFonts w:cs="Arial" w:ascii="Arial" w:hAnsi="Arial"/>
-          <w:b w:val="false"/>
-          <w:bCs w:val="false"/>
-          <w:sz w:val="24"/>
-          <w:szCs w:val="24"/>
-        </w:rPr>
-        <w:t xml:space="preserve">Si no se tiene mucho que actualizar sera rápido pero en caso de que haya cosas que actualizar de igual forma no se tarda mucho. Ya teniendo esto intalaremos apache2 con el comando </w:t>
-      </w:r>
-      <w:r>
-        <w:rPr>
-          <w:rFonts w:cs="Arial" w:ascii="Arial" w:hAnsi="Arial"/>
+          <w:sz w:val="24"/>
+          <w:szCs w:val="24"/>
+        </w:rPr>
+      </w:pPr>
+      <w:r>
+        <w:rPr>
+          <w:rFonts w:ascii="Arial" w:hAnsi="Arial" w:cs="Arial"/>
+          <w:sz w:val="24"/>
+          <w:szCs w:val="24"/>
+        </w:rPr>
+        <w:t xml:space="preserve">Si no se tiene mucho que actualizar </w:t>
+      </w:r>
+      <w:proofErr w:type="spellStart"/>
+      <w:r>
+        <w:rPr>
+          <w:rFonts w:ascii="Arial" w:hAnsi="Arial" w:cs="Arial"/>
+          <w:sz w:val="24"/>
+          <w:szCs w:val="24"/>
+        </w:rPr>
+        <w:t>sera</w:t>
+      </w:r>
+      <w:proofErr w:type="spellEnd"/>
+      <w:r>
+        <w:rPr>
+          <w:rFonts w:ascii="Arial" w:hAnsi="Arial" w:cs="Arial"/>
+          <w:sz w:val="24"/>
+          <w:szCs w:val="24"/>
+        </w:rPr>
+        <w:t xml:space="preserve"> </w:t>
+      </w:r>
+      <w:proofErr w:type="gramStart"/>
+      <w:r>
+        <w:rPr>
+          <w:rFonts w:ascii="Arial" w:hAnsi="Arial" w:cs="Arial"/>
+          <w:sz w:val="24"/>
+          <w:szCs w:val="24"/>
+        </w:rPr>
+        <w:t>rápido</w:t>
+      </w:r>
+      <w:proofErr w:type="gramEnd"/>
+      <w:r>
+        <w:rPr>
+          <w:rFonts w:ascii="Arial" w:hAnsi="Arial" w:cs="Arial"/>
+          <w:sz w:val="24"/>
+          <w:szCs w:val="24"/>
+        </w:rPr>
+        <w:t xml:space="preserve"> pero en caso de que haya cosas que actualizar de igual forma no se tarda mucho. Ya teniendo esto </w:t>
+      </w:r>
+      <w:proofErr w:type="spellStart"/>
+      <w:r>
+        <w:rPr>
+          <w:rFonts w:ascii="Arial" w:hAnsi="Arial" w:cs="Arial"/>
+          <w:sz w:val="24"/>
+          <w:szCs w:val="24"/>
+        </w:rPr>
+        <w:t>intalaremos</w:t>
+      </w:r>
+      <w:proofErr w:type="spellEnd"/>
+      <w:r>
+        <w:rPr>
+          <w:rFonts w:ascii="Arial" w:hAnsi="Arial" w:cs="Arial"/>
+          <w:sz w:val="24"/>
+          <w:szCs w:val="24"/>
+        </w:rPr>
+        <w:t xml:space="preserve"> apache2 con el comando </w:t>
+      </w:r>
+      <w:r>
+        <w:rPr>
+          <w:rFonts w:ascii="Arial" w:hAnsi="Arial" w:cs="Arial"/>
           <w:b/>
           <w:bCs/>
           <w:i/>
@@ -2175,27 +2799,76 @@
           <w:sz w:val="24"/>
           <w:szCs w:val="24"/>
         </w:rPr>
-        <w:t>$sudo apt install apache2</w:t>
-      </w:r>
-    </w:p>
-    <w:p>
-      <w:pPr>
-        <w:pStyle w:val="Normal"/>
+        <w:t xml:space="preserve">$sudo </w:t>
+      </w:r>
+      <w:proofErr w:type="spellStart"/>
+      <w:r>
+        <w:rPr>
+          <w:rFonts w:ascii="Arial" w:hAnsi="Arial" w:cs="Arial"/>
+          <w:b/>
+          <w:bCs/>
+          <w:i/>
+          <w:iCs/>
+          <w:sz w:val="24"/>
+          <w:szCs w:val="24"/>
+        </w:rPr>
+        <w:t>apt</w:t>
+      </w:r>
+      <w:proofErr w:type="spellEnd"/>
+      <w:r>
+        <w:rPr>
+          <w:rFonts w:ascii="Arial" w:hAnsi="Arial" w:cs="Arial"/>
+          <w:b/>
+          <w:bCs/>
+          <w:i/>
+          <w:iCs/>
+          <w:sz w:val="24"/>
+          <w:szCs w:val="24"/>
+        </w:rPr>
+        <w:t xml:space="preserve"> </w:t>
+      </w:r>
+      <w:proofErr w:type="spellStart"/>
+      <w:r>
+        <w:rPr>
+          <w:rFonts w:ascii="Arial" w:hAnsi="Arial" w:cs="Arial"/>
+          <w:b/>
+          <w:bCs/>
+          <w:i/>
+          <w:iCs/>
+          <w:sz w:val="24"/>
+          <w:szCs w:val="24"/>
+        </w:rPr>
+        <w:t>install</w:t>
+      </w:r>
+      <w:proofErr w:type="spellEnd"/>
+      <w:r>
+        <w:rPr>
+          <w:rFonts w:ascii="Arial" w:hAnsi="Arial" w:cs="Arial"/>
+          <w:b/>
+          <w:bCs/>
+          <w:i/>
+          <w:iCs/>
+          <w:sz w:val="24"/>
+          <w:szCs w:val="24"/>
+        </w:rPr>
+        <w:t xml:space="preserve"> apache2</w:t>
+      </w:r>
+    </w:p>
+    <w:p>
+      <w:pPr>
         <w:jc w:val="both"/>
         <w:rPr>
-          <w:b w:val="false"/>
-          <w:b w:val="false"/>
-          <w:bCs w:val="false"/>
-          <w:i w:val="false"/>
-          <w:i w:val="false"/>
-          <w:iCs w:val="false"/>
-          <w:sz w:val="24"/>
-          <w:szCs w:val="24"/>
-        </w:rPr>
-      </w:pPr>
-      <w:r>
+          <w:sz w:val="24"/>
+          <w:szCs w:val="24"/>
+        </w:rPr>
+      </w:pPr>
+      <w:r>
+        <w:rPr>
+          <w:noProof/>
+        </w:rPr>
+        <w:lastRenderedPageBreak/>
         <w:drawing>
-          <wp:anchor behindDoc="0" distT="0" distB="0" distL="0" distR="0" simplePos="0" locked="0" layoutInCell="1" allowOverlap="1" relativeHeight="3">
+          <wp:anchor distT="0" distB="0" distL="0" distR="0" simplePos="0" relativeHeight="3" behindDoc="0" locked="0" layoutInCell="1" allowOverlap="1" wp14:anchorId="4A0C393C" wp14:editId="51FC7E53">
             <wp:simplePos x="0" y="0"/>
             <wp:positionH relativeFrom="column">
               <wp:posOffset>139065</wp:posOffset>
@@ -2206,7 +2879,7 @@
             <wp:extent cx="5334000" cy="2181225"/>
             <wp:effectExtent l="0" t="0" r="0" b="0"/>
             <wp:wrapSquare wrapText="largest"/>
-            <wp:docPr id="22" name="Image2" descr=""/>
+            <wp:docPr id="22" name="Image2"/>
             <wp:cNvGraphicFramePr>
               <a:graphicFrameLocks xmlns:a="http://schemas.openxmlformats.org/drawingml/2006/main" noChangeAspect="1"/>
             </wp:cNvGraphicFramePr>
@@ -2214,13 +2887,13 @@
               <a:graphicData uri="http://schemas.openxmlformats.org/drawingml/2006/picture">
                 <pic:pic xmlns:pic="http://schemas.openxmlformats.org/drawingml/2006/picture">
                   <pic:nvPicPr>
-                    <pic:cNvPr id="22" name="Image2" descr=""/>
+                    <pic:cNvPr id="22" name="Image2"/>
                     <pic:cNvPicPr>
                       <a:picLocks noChangeAspect="1" noChangeArrowheads="1"/>
                     </pic:cNvPicPr>
                   </pic:nvPicPr>
                   <pic:blipFill>
-                    <a:blip r:embed="rId23"/>
+                    <a:blip r:embed="rId25"/>
                     <a:stretch>
                       <a:fillRect/>
                     </a:stretch>
@@ -2242,46 +2915,62 @@
       </w:r>
       <w:r>
         <w:rPr>
-          <w:rFonts w:cs="Arial" w:ascii="Arial" w:hAnsi="Arial"/>
-          <w:b w:val="false"/>
-          <w:bCs w:val="false"/>
-          <w:i w:val="false"/>
-          <w:iCs w:val="false"/>
-          <w:sz w:val="24"/>
-          <w:szCs w:val="24"/>
-        </w:rPr>
-        <w:t>a</w:t>
-      </w:r>
-      <w:r>
-        <w:rPr>
-          <w:rFonts w:cs="Arial" w:ascii="Arial" w:hAnsi="Arial"/>
-          <w:b w:val="false"/>
-          <w:bCs w:val="false"/>
-          <w:i w:val="false"/>
-          <w:iCs w:val="false"/>
-          <w:sz w:val="24"/>
-          <w:szCs w:val="24"/>
-        </w:rPr>
-        <w:t xml:space="preserve">l escribir el comando y dando enter, el sistema nos pide que teclemos la letra “y” para continuar, la presionamos </w:t>
-      </w:r>
-    </w:p>
-    <w:p>
-      <w:pPr>
-        <w:pStyle w:val="Normal"/>
-        <w:rPr>
-          <w:b w:val="false"/>
-          <w:b w:val="false"/>
-          <w:bCs w:val="false"/>
-          <w:i w:val="false"/>
-          <w:i w:val="false"/>
-          <w:iCs w:val="false"/>
-          <w:sz w:val="24"/>
-          <w:szCs w:val="24"/>
-        </w:rPr>
-      </w:pPr>
-      <w:r>
+          <w:rFonts w:ascii="Arial" w:hAnsi="Arial" w:cs="Arial"/>
+          <w:sz w:val="24"/>
+          <w:szCs w:val="24"/>
+        </w:rPr>
+        <w:t xml:space="preserve">al escribir el comando y dando </w:t>
+      </w:r>
+      <w:proofErr w:type="spellStart"/>
+      <w:r>
+        <w:rPr>
+          <w:rFonts w:ascii="Arial" w:hAnsi="Arial" w:cs="Arial"/>
+          <w:sz w:val="24"/>
+          <w:szCs w:val="24"/>
+        </w:rPr>
+        <w:t>enter</w:t>
+      </w:r>
+      <w:proofErr w:type="spellEnd"/>
+      <w:r>
+        <w:rPr>
+          <w:rFonts w:ascii="Arial" w:hAnsi="Arial" w:cs="Arial"/>
+          <w:sz w:val="24"/>
+          <w:szCs w:val="24"/>
+        </w:rPr>
+        <w:t xml:space="preserve">, el sistema nos pide que </w:t>
+      </w:r>
+      <w:proofErr w:type="spellStart"/>
+      <w:r>
+        <w:rPr>
+          <w:rFonts w:ascii="Arial" w:hAnsi="Arial" w:cs="Arial"/>
+          <w:sz w:val="24"/>
+          <w:szCs w:val="24"/>
+        </w:rPr>
+        <w:t>teclemos</w:t>
+      </w:r>
+      <w:proofErr w:type="spellEnd"/>
+      <w:r>
+        <w:rPr>
+          <w:rFonts w:ascii="Arial" w:hAnsi="Arial" w:cs="Arial"/>
+          <w:sz w:val="24"/>
+          <w:szCs w:val="24"/>
+        </w:rPr>
+        <w:t xml:space="preserve"> la letra “y” para continuar, la presionamos </w:t>
+      </w:r>
+    </w:p>
+    <w:p>
+      <w:pPr>
+        <w:rPr>
+          <w:sz w:val="24"/>
+          <w:szCs w:val="24"/>
+        </w:rPr>
+      </w:pPr>
+      <w:r>
+        <w:rPr>
+          <w:noProof/>
+        </w:rPr>
         <w:drawing>
-          <wp:anchor behindDoc="0" distT="0" distB="0" distL="0" distR="0" simplePos="0" locked="0" layoutInCell="1" allowOverlap="1" relativeHeight="4">
+          <wp:anchor distT="0" distB="0" distL="0" distR="0" simplePos="0" relativeHeight="4" behindDoc="0" locked="0" layoutInCell="1" allowOverlap="1" wp14:anchorId="5E871396" wp14:editId="7F074EBC">
             <wp:simplePos x="0" y="0"/>
             <wp:positionH relativeFrom="column">
               <wp:posOffset>0</wp:posOffset>
@@ -2292,7 +2981,7 @@
             <wp:extent cx="5612130" cy="2418715"/>
             <wp:effectExtent l="0" t="0" r="0" b="0"/>
             <wp:wrapSquare wrapText="largest"/>
-            <wp:docPr id="23" name="Image3" descr=""/>
+            <wp:docPr id="23" name="Image3"/>
             <wp:cNvGraphicFramePr>
               <a:graphicFrameLocks xmlns:a="http://schemas.openxmlformats.org/drawingml/2006/main" noChangeAspect="1"/>
             </wp:cNvGraphicFramePr>
@@ -2300,13 +2989,13 @@
               <a:graphicData uri="http://schemas.openxmlformats.org/drawingml/2006/picture">
                 <pic:pic xmlns:pic="http://schemas.openxmlformats.org/drawingml/2006/picture">
                   <pic:nvPicPr>
-                    <pic:cNvPr id="23" name="Image3" descr=""/>
+                    <pic:cNvPr id="23" name="Image3"/>
                     <pic:cNvPicPr>
                       <a:picLocks noChangeAspect="1" noChangeArrowheads="1"/>
                     </pic:cNvPicPr>
                   </pic:nvPicPr>
                   <pic:blipFill>
-                    <a:blip r:embed="rId24"/>
+                    <a:blip r:embed="rId26"/>
                     <a:stretch>
                       <a:fillRect/>
                     </a:stretch>
@@ -2328,42 +3017,171 @@
       </w:r>
       <w:r>
         <w:rPr>
-          <w:rFonts w:cs="Arial" w:ascii="Arial" w:hAnsi="Arial"/>
-          <w:b w:val="false"/>
-          <w:bCs w:val="false"/>
-          <w:i w:val="false"/>
-          <w:iCs w:val="false"/>
-          <w:sz w:val="24"/>
-          <w:szCs w:val="24"/>
-        </w:rPr>
-        <w:t>E</w:t>
-      </w:r>
-      <w:r>
-        <w:rPr>
-          <w:rFonts w:cs="Arial" w:ascii="Arial" w:hAnsi="Arial"/>
-          <w:b w:val="false"/>
-          <w:bCs w:val="false"/>
-          <w:i w:val="false"/>
-          <w:iCs w:val="false"/>
-          <w:sz w:val="24"/>
-          <w:szCs w:val="24"/>
-        </w:rPr>
-        <w:t>n nustro caso ya teniamos instalado apache pero se veria algo asi hasta que se termine de instalar nos devolvera a la linea en la que ya podemos escribir, ya que lo tenemos instalado, entrando al localhost o en nuestro caso la dirección ip del servidor en la máquina virtual podremos ver lo siguiente:</w:t>
-      </w:r>
-    </w:p>
-    <w:p>
-      <w:pPr>
-        <w:pStyle w:val="Normal"/>
-        <w:rPr>
-          <w:rFonts w:ascii="Arial" w:hAnsi="Arial" w:cs="Arial"/>
-        </w:rPr>
-      </w:pPr>
-      <w:r>
-        <w:rPr>
-          <w:rFonts w:cs="Arial" w:ascii="Arial" w:hAnsi="Arial"/>
-        </w:rPr>
+          <w:rFonts w:ascii="Arial" w:hAnsi="Arial" w:cs="Arial"/>
+          <w:sz w:val="24"/>
+          <w:szCs w:val="24"/>
+        </w:rPr>
+        <w:t xml:space="preserve">En </w:t>
+      </w:r>
+      <w:proofErr w:type="spellStart"/>
+      <w:r>
+        <w:rPr>
+          <w:rFonts w:ascii="Arial" w:hAnsi="Arial" w:cs="Arial"/>
+          <w:sz w:val="24"/>
+          <w:szCs w:val="24"/>
+        </w:rPr>
+        <w:t>nustro</w:t>
+      </w:r>
+      <w:proofErr w:type="spellEnd"/>
+      <w:r>
+        <w:rPr>
+          <w:rFonts w:ascii="Arial" w:hAnsi="Arial" w:cs="Arial"/>
+          <w:sz w:val="24"/>
+          <w:szCs w:val="24"/>
+        </w:rPr>
+        <w:t xml:space="preserve"> caso ya </w:t>
+      </w:r>
+      <w:proofErr w:type="spellStart"/>
+      <w:r>
+        <w:rPr>
+          <w:rFonts w:ascii="Arial" w:hAnsi="Arial" w:cs="Arial"/>
+          <w:sz w:val="24"/>
+          <w:szCs w:val="24"/>
+        </w:rPr>
+        <w:t>teniamos</w:t>
+      </w:r>
+      <w:proofErr w:type="spellEnd"/>
+      <w:r>
+        <w:rPr>
+          <w:rFonts w:ascii="Arial" w:hAnsi="Arial" w:cs="Arial"/>
+          <w:sz w:val="24"/>
+          <w:szCs w:val="24"/>
+        </w:rPr>
+        <w:t xml:space="preserve"> instalado </w:t>
+      </w:r>
+      <w:proofErr w:type="gramStart"/>
+      <w:r>
+        <w:rPr>
+          <w:rFonts w:ascii="Arial" w:hAnsi="Arial" w:cs="Arial"/>
+          <w:sz w:val="24"/>
+          <w:szCs w:val="24"/>
+        </w:rPr>
+        <w:t>apache</w:t>
+      </w:r>
+      <w:proofErr w:type="gramEnd"/>
+      <w:r>
+        <w:rPr>
+          <w:rFonts w:ascii="Arial" w:hAnsi="Arial" w:cs="Arial"/>
+          <w:sz w:val="24"/>
+          <w:szCs w:val="24"/>
+        </w:rPr>
+        <w:t xml:space="preserve"> pero se </w:t>
+      </w:r>
+      <w:proofErr w:type="spellStart"/>
+      <w:r>
+        <w:rPr>
+          <w:rFonts w:ascii="Arial" w:hAnsi="Arial" w:cs="Arial"/>
+          <w:sz w:val="24"/>
+          <w:szCs w:val="24"/>
+        </w:rPr>
+        <w:t>veria</w:t>
+      </w:r>
+      <w:proofErr w:type="spellEnd"/>
+      <w:r>
+        <w:rPr>
+          <w:rFonts w:ascii="Arial" w:hAnsi="Arial" w:cs="Arial"/>
+          <w:sz w:val="24"/>
+          <w:szCs w:val="24"/>
+        </w:rPr>
+        <w:t xml:space="preserve"> algo </w:t>
+      </w:r>
+      <w:proofErr w:type="spellStart"/>
+      <w:r>
+        <w:rPr>
+          <w:rFonts w:ascii="Arial" w:hAnsi="Arial" w:cs="Arial"/>
+          <w:sz w:val="24"/>
+          <w:szCs w:val="24"/>
+        </w:rPr>
+        <w:t>asi</w:t>
+      </w:r>
+      <w:proofErr w:type="spellEnd"/>
+      <w:r>
+        <w:rPr>
+          <w:rFonts w:ascii="Arial" w:hAnsi="Arial" w:cs="Arial"/>
+          <w:sz w:val="24"/>
+          <w:szCs w:val="24"/>
+        </w:rPr>
+        <w:t xml:space="preserve"> hasta que se termine de instalar nos </w:t>
+      </w:r>
+      <w:proofErr w:type="spellStart"/>
+      <w:r>
+        <w:rPr>
+          <w:rFonts w:ascii="Arial" w:hAnsi="Arial" w:cs="Arial"/>
+          <w:sz w:val="24"/>
+          <w:szCs w:val="24"/>
+        </w:rPr>
+        <w:t>devolvera</w:t>
+      </w:r>
+      <w:proofErr w:type="spellEnd"/>
+      <w:r>
+        <w:rPr>
+          <w:rFonts w:ascii="Arial" w:hAnsi="Arial" w:cs="Arial"/>
+          <w:sz w:val="24"/>
+          <w:szCs w:val="24"/>
+        </w:rPr>
+        <w:t xml:space="preserve"> a la </w:t>
+      </w:r>
+      <w:proofErr w:type="spellStart"/>
+      <w:r>
+        <w:rPr>
+          <w:rFonts w:ascii="Arial" w:hAnsi="Arial" w:cs="Arial"/>
+          <w:sz w:val="24"/>
+          <w:szCs w:val="24"/>
+        </w:rPr>
+        <w:t>linea</w:t>
+      </w:r>
+      <w:proofErr w:type="spellEnd"/>
+      <w:r>
+        <w:rPr>
+          <w:rFonts w:ascii="Arial" w:hAnsi="Arial" w:cs="Arial"/>
+          <w:sz w:val="24"/>
+          <w:szCs w:val="24"/>
+        </w:rPr>
+        <w:t xml:space="preserve"> en la que ya podemos escribir, ya que lo tenemos instalado, entrando al localhost o en nuestro caso la dirección </w:t>
+      </w:r>
+      <w:proofErr w:type="spellStart"/>
+      <w:r>
+        <w:rPr>
+          <w:rFonts w:ascii="Arial" w:hAnsi="Arial" w:cs="Arial"/>
+          <w:sz w:val="24"/>
+          <w:szCs w:val="24"/>
+        </w:rPr>
+        <w:t>ip</w:t>
+      </w:r>
+      <w:proofErr w:type="spellEnd"/>
+      <w:r>
+        <w:rPr>
+          <w:rFonts w:ascii="Arial" w:hAnsi="Arial" w:cs="Arial"/>
+          <w:sz w:val="24"/>
+          <w:szCs w:val="24"/>
+        </w:rPr>
+        <w:t xml:space="preserve"> del servidor en la máquina virtual podremos ver lo siguiente:</w:t>
+      </w:r>
+    </w:p>
+    <w:p>
+      <w:pPr>
+        <w:rPr>
+          <w:rFonts w:ascii="Arial" w:hAnsi="Arial" w:cs="Arial"/>
+        </w:rPr>
+      </w:pPr>
+      <w:r>
+        <w:rPr>
+          <w:rFonts w:ascii="Arial" w:hAnsi="Arial" w:cs="Arial"/>
+          <w:noProof/>
+        </w:rPr>
+        <w:lastRenderedPageBreak/>
         <w:drawing>
-          <wp:anchor behindDoc="0" distT="0" distB="0" distL="0" distR="0" simplePos="0" locked="0" layoutInCell="1" allowOverlap="1" relativeHeight="5">
+          <wp:anchor distT="0" distB="0" distL="0" distR="0" simplePos="0" relativeHeight="5" behindDoc="0" locked="0" layoutInCell="1" allowOverlap="1" wp14:anchorId="56647C0E" wp14:editId="67F8055E">
             <wp:simplePos x="0" y="0"/>
             <wp:positionH relativeFrom="column">
               <wp:posOffset>123825</wp:posOffset>
@@ -2374,7 +3192,7 @@
             <wp:extent cx="5612130" cy="5142230"/>
             <wp:effectExtent l="0" t="0" r="0" b="0"/>
             <wp:wrapSquare wrapText="largest"/>
-            <wp:docPr id="24" name="Image4" descr=""/>
+            <wp:docPr id="24" name="Image4"/>
             <wp:cNvGraphicFramePr>
               <a:graphicFrameLocks xmlns:a="http://schemas.openxmlformats.org/drawingml/2006/main" noChangeAspect="1"/>
             </wp:cNvGraphicFramePr>
@@ -2382,13 +3200,13 @@
               <a:graphicData uri="http://schemas.openxmlformats.org/drawingml/2006/picture">
                 <pic:pic xmlns:pic="http://schemas.openxmlformats.org/drawingml/2006/picture">
                   <pic:nvPicPr>
-                    <pic:cNvPr id="24" name="Image4" descr=""/>
+                    <pic:cNvPr id="24" name="Image4"/>
                     <pic:cNvPicPr>
                       <a:picLocks noChangeAspect="1" noChangeArrowheads="1"/>
                     </pic:cNvPicPr>
                   </pic:nvPicPr>
                   <pic:blipFill>
-                    <a:blip r:embed="rId25"/>
+                    <a:blip r:embed="rId27"/>
                     <a:stretch>
                       <a:fillRect/>
                     </a:stretch>
@@ -2411,22 +3229,18 @@
     </w:p>
     <w:p>
       <w:pPr>
-        <w:pStyle w:val="Normal"/>
         <w:jc w:val="both"/>
         <w:rPr>
-          <w:b w:val="false"/>
-          <w:b w:val="false"/>
-          <w:bCs w:val="false"/>
-          <w:i w:val="false"/>
-          <w:i w:val="false"/>
-          <w:iCs w:val="false"/>
-          <w:sz w:val="24"/>
-          <w:szCs w:val="24"/>
-        </w:rPr>
-      </w:pPr>
-      <w:r>
+          <w:sz w:val="24"/>
+          <w:szCs w:val="24"/>
+        </w:rPr>
+      </w:pPr>
+      <w:r>
+        <w:rPr>
+          <w:noProof/>
+        </w:rPr>
         <w:drawing>
-          <wp:anchor behindDoc="0" distT="0" distB="0" distL="0" distR="0" simplePos="0" locked="0" layoutInCell="1" allowOverlap="1" relativeHeight="6">
+          <wp:anchor distT="0" distB="0" distL="0" distR="0" simplePos="0" relativeHeight="6" behindDoc="0" locked="0" layoutInCell="1" allowOverlap="1" wp14:anchorId="30F2D0A6" wp14:editId="6E3B408D">
             <wp:simplePos x="0" y="0"/>
             <wp:positionH relativeFrom="column">
               <wp:posOffset>19050</wp:posOffset>
@@ -2437,7 +3251,7 @@
             <wp:extent cx="5612130" cy="2052320"/>
             <wp:effectExtent l="0" t="0" r="0" b="0"/>
             <wp:wrapSquare wrapText="largest"/>
-            <wp:docPr id="25" name="Image5" descr=""/>
+            <wp:docPr id="25" name="Image5"/>
             <wp:cNvGraphicFramePr>
               <a:graphicFrameLocks xmlns:a="http://schemas.openxmlformats.org/drawingml/2006/main" noChangeAspect="1"/>
             </wp:cNvGraphicFramePr>
@@ -2445,13 +3259,13 @@
               <a:graphicData uri="http://schemas.openxmlformats.org/drawingml/2006/picture">
                 <pic:pic xmlns:pic="http://schemas.openxmlformats.org/drawingml/2006/picture">
                   <pic:nvPicPr>
-                    <pic:cNvPr id="25" name="Image5" descr=""/>
+                    <pic:cNvPr id="25" name="Image5"/>
                     <pic:cNvPicPr>
                       <a:picLocks noChangeAspect="1" noChangeArrowheads="1"/>
                     </pic:cNvPicPr>
                   </pic:nvPicPr>
                   <pic:blipFill>
-                    <a:blip r:embed="rId26"/>
+                    <a:blip r:embed="rId28"/>
                     <a:stretch>
                       <a:fillRect/>
                     </a:stretch>
@@ -2473,31 +3287,69 @@
       </w:r>
       <w:r>
         <w:rPr>
-          <w:rFonts w:cs="Arial" w:ascii="Arial" w:hAnsi="Arial"/>
-          <w:b w:val="false"/>
-          <w:bCs w:val="false"/>
-          <w:i w:val="false"/>
-          <w:iCs w:val="false"/>
-          <w:sz w:val="24"/>
-          <w:szCs w:val="24"/>
-        </w:rPr>
-        <w:t>L</w:t>
-      </w:r>
-      <w:r>
-        <w:rPr>
-          <w:rFonts w:cs="Arial" w:ascii="Arial" w:hAnsi="Arial"/>
-          <w:b w:val="false"/>
-          <w:bCs w:val="false"/>
-          <w:i w:val="false"/>
-          <w:iCs w:val="false"/>
-          <w:sz w:val="24"/>
-          <w:szCs w:val="24"/>
-        </w:rPr>
-        <w:t xml:space="preserve">a página es mas larga, esot solo es un poco de lo que saldria, para probar que el apache este corriendo usamos el comando </w:t>
-      </w:r>
-      <w:r>
-        <w:rPr>
-          <w:rFonts w:cs="Arial" w:ascii="Arial" w:hAnsi="Arial"/>
+          <w:rFonts w:ascii="Arial" w:hAnsi="Arial" w:cs="Arial"/>
+          <w:sz w:val="24"/>
+          <w:szCs w:val="24"/>
+        </w:rPr>
+        <w:t xml:space="preserve">La página es </w:t>
+      </w:r>
+      <w:proofErr w:type="spellStart"/>
+      <w:r>
+        <w:rPr>
+          <w:rFonts w:ascii="Arial" w:hAnsi="Arial" w:cs="Arial"/>
+          <w:sz w:val="24"/>
+          <w:szCs w:val="24"/>
+        </w:rPr>
+        <w:t>mas</w:t>
+      </w:r>
+      <w:proofErr w:type="spellEnd"/>
+      <w:r>
+        <w:rPr>
+          <w:rFonts w:ascii="Arial" w:hAnsi="Arial" w:cs="Arial"/>
+          <w:sz w:val="24"/>
+          <w:szCs w:val="24"/>
+        </w:rPr>
+        <w:t xml:space="preserve"> larga, </w:t>
+      </w:r>
+      <w:proofErr w:type="spellStart"/>
+      <w:r>
+        <w:rPr>
+          <w:rFonts w:ascii="Arial" w:hAnsi="Arial" w:cs="Arial"/>
+          <w:sz w:val="24"/>
+          <w:szCs w:val="24"/>
+        </w:rPr>
+        <w:t>esot</w:t>
+      </w:r>
+      <w:proofErr w:type="spellEnd"/>
+      <w:r>
+        <w:rPr>
+          <w:rFonts w:ascii="Arial" w:hAnsi="Arial" w:cs="Arial"/>
+          <w:sz w:val="24"/>
+          <w:szCs w:val="24"/>
+        </w:rPr>
+        <w:t xml:space="preserve"> solo es un poco de lo que </w:t>
+      </w:r>
+      <w:proofErr w:type="spellStart"/>
+      <w:r>
+        <w:rPr>
+          <w:rFonts w:ascii="Arial" w:hAnsi="Arial" w:cs="Arial"/>
+          <w:sz w:val="24"/>
+          <w:szCs w:val="24"/>
+        </w:rPr>
+        <w:t>saldria</w:t>
+      </w:r>
+      <w:proofErr w:type="spellEnd"/>
+      <w:r>
+        <w:rPr>
+          <w:rFonts w:ascii="Arial" w:hAnsi="Arial" w:cs="Arial"/>
+          <w:sz w:val="24"/>
+          <w:szCs w:val="24"/>
+        </w:rPr>
+        <w:t xml:space="preserve">, para probar que el apache este corriendo usamos el comando </w:t>
+      </w:r>
+      <w:r>
+        <w:rPr>
+          <w:rFonts w:ascii="Arial" w:hAnsi="Arial" w:cs="Arial"/>
           <w:b/>
           <w:bCs/>
           <w:i/>
@@ -2505,51 +3357,12 @@
           <w:sz w:val="24"/>
           <w:szCs w:val="24"/>
         </w:rPr>
-        <w:t xml:space="preserve">$sudo systemctl status apache2 </w:t>
-      </w:r>
-      <w:r>
-        <w:rPr>
-          <w:rFonts w:cs="Arial" w:ascii="Arial" w:hAnsi="Arial"/>
-          <w:b w:val="false"/>
-          <w:bCs w:val="false"/>
-          <w:i w:val="false"/>
-          <w:iCs w:val="false"/>
-          <w:sz w:val="24"/>
-          <w:szCs w:val="24"/>
-        </w:rPr>
-        <w:t>y nos saldria lo siguiente:</w:t>
-      </w:r>
-    </w:p>
-    <w:p>
-      <w:pPr>
-        <w:pStyle w:val="Normal"/>
-        <w:jc w:val="both"/>
-        <w:rPr>
-          <w:b w:val="false"/>
-          <w:b w:val="false"/>
-          <w:bCs w:val="false"/>
-          <w:i w:val="false"/>
-          <w:i w:val="false"/>
-          <w:iCs w:val="false"/>
-          <w:sz w:val="24"/>
-          <w:szCs w:val="24"/>
-        </w:rPr>
-      </w:pPr>
-      <w:r>
-        <w:rPr>
-          <w:rFonts w:cs="Arial" w:ascii="Arial" w:hAnsi="Arial"/>
-          <w:b w:val="false"/>
-          <w:bCs w:val="false"/>
-          <w:i w:val="false"/>
-          <w:iCs w:val="false"/>
-          <w:sz w:val="24"/>
-          <w:szCs w:val="24"/>
-        </w:rPr>
-        <w:t xml:space="preserve">Para reiniciar o iniciarlo solo se tendria que sustituir </w:t>
-      </w:r>
-      <w:r>
-        <w:rPr>
-          <w:rFonts w:cs="Arial" w:ascii="Arial" w:hAnsi="Arial"/>
+        <w:t xml:space="preserve">$sudo </w:t>
+      </w:r>
+      <w:proofErr w:type="spellStart"/>
+      <w:r>
+        <w:rPr>
+          <w:rFonts w:ascii="Arial" w:hAnsi="Arial" w:cs="Arial"/>
           <w:b/>
           <w:bCs/>
           <w:i/>
@@ -2557,23 +3370,12 @@
           <w:sz w:val="24"/>
           <w:szCs w:val="24"/>
         </w:rPr>
-        <w:t xml:space="preserve">status </w:t>
-      </w:r>
-      <w:r>
-        <w:rPr>
-          <w:rFonts w:cs="Arial" w:ascii="Arial" w:hAnsi="Arial"/>
-          <w:b w:val="false"/>
-          <w:bCs w:val="false"/>
-          <w:i w:val="false"/>
-          <w:iCs w:val="false"/>
-          <w:sz w:val="24"/>
-          <w:szCs w:val="24"/>
-        </w:rPr>
-        <w:t xml:space="preserve">por </w:t>
-      </w:r>
-      <w:r>
-        <w:rPr>
-          <w:rFonts w:cs="Arial" w:ascii="Arial" w:hAnsi="Arial"/>
+        <w:t>systemctl</w:t>
+      </w:r>
+      <w:proofErr w:type="spellEnd"/>
+      <w:r>
+        <w:rPr>
+          <w:rFonts w:ascii="Arial" w:hAnsi="Arial" w:cs="Arial"/>
           <w:b/>
           <w:bCs/>
           <w:i/>
@@ -2581,43 +3383,175 @@
           <w:sz w:val="24"/>
           <w:szCs w:val="24"/>
         </w:rPr>
-        <w:t xml:space="preserve">start, restart o stop </w:t>
-      </w:r>
-      <w:r>
-        <w:rPr>
-          <w:rFonts w:cs="Arial" w:ascii="Arial" w:hAnsi="Arial"/>
-          <w:b w:val="false"/>
-          <w:bCs w:val="false"/>
-          <w:i w:val="false"/>
-          <w:iCs w:val="false"/>
-          <w:sz w:val="24"/>
-          <w:szCs w:val="24"/>
-        </w:rPr>
-        <w:t>según sea el caso que necesitemos</w:t>
-      </w:r>
-    </w:p>
-    <w:p>
-      <w:pPr>
-        <w:pStyle w:val="Normal"/>
-        <w:jc w:val="both"/>
-        <w:rPr>
-          <w:b/>
+        <w:t xml:space="preserve"> </w:t>
+      </w:r>
+      <w:proofErr w:type="gramStart"/>
+      <w:r>
+        <w:rPr>
+          <w:rFonts w:ascii="Arial" w:hAnsi="Arial" w:cs="Arial"/>
           <w:b/>
           <w:bCs/>
-          <w:i w:val="false"/>
-          <w:i w:val="false"/>
-          <w:iCs w:val="false"/>
-          <w:sz w:val="24"/>
-          <w:szCs w:val="24"/>
-        </w:rPr>
-      </w:pPr>
-      <w:r>
-        <w:rPr>
-          <w:rFonts w:cs="Arial" w:ascii="Arial" w:hAnsi="Arial"/>
+          <w:i/>
+          <w:iCs/>
+          <w:sz w:val="24"/>
+          <w:szCs w:val="24"/>
+        </w:rPr>
+        <w:t>status</w:t>
+      </w:r>
+      <w:proofErr w:type="gramEnd"/>
+      <w:r>
+        <w:rPr>
+          <w:rFonts w:ascii="Arial" w:hAnsi="Arial" w:cs="Arial"/>
           <w:b/>
           <w:bCs/>
-          <w:i w:val="false"/>
-          <w:iCs w:val="false"/>
+          <w:i/>
+          <w:iCs/>
+          <w:sz w:val="24"/>
+          <w:szCs w:val="24"/>
+        </w:rPr>
+        <w:t xml:space="preserve"> apache2 </w:t>
+      </w:r>
+      <w:r>
+        <w:rPr>
+          <w:rFonts w:ascii="Arial" w:hAnsi="Arial" w:cs="Arial"/>
+          <w:sz w:val="24"/>
+          <w:szCs w:val="24"/>
+        </w:rPr>
+        <w:t xml:space="preserve">y nos </w:t>
+      </w:r>
+      <w:proofErr w:type="spellStart"/>
+      <w:r>
+        <w:rPr>
+          <w:rFonts w:ascii="Arial" w:hAnsi="Arial" w:cs="Arial"/>
+          <w:sz w:val="24"/>
+          <w:szCs w:val="24"/>
+        </w:rPr>
+        <w:t>saldria</w:t>
+      </w:r>
+      <w:proofErr w:type="spellEnd"/>
+      <w:r>
+        <w:rPr>
+          <w:rFonts w:ascii="Arial" w:hAnsi="Arial" w:cs="Arial"/>
+          <w:sz w:val="24"/>
+          <w:szCs w:val="24"/>
+        </w:rPr>
+        <w:t xml:space="preserve"> lo siguiente:</w:t>
+      </w:r>
+    </w:p>
+    <w:p>
+      <w:pPr>
+        <w:jc w:val="both"/>
+        <w:rPr>
+          <w:sz w:val="24"/>
+          <w:szCs w:val="24"/>
+        </w:rPr>
+      </w:pPr>
+      <w:r>
+        <w:rPr>
+          <w:rFonts w:ascii="Arial" w:hAnsi="Arial" w:cs="Arial"/>
+          <w:sz w:val="24"/>
+          <w:szCs w:val="24"/>
+        </w:rPr>
+        <w:lastRenderedPageBreak/>
+        <w:t xml:space="preserve">Para reiniciar o iniciarlo solo se tendría que sustituir </w:t>
+      </w:r>
+      <w:r>
+        <w:rPr>
+          <w:rFonts w:ascii="Arial" w:hAnsi="Arial" w:cs="Arial"/>
+          <w:b/>
+          <w:bCs/>
+          <w:i/>
+          <w:iCs/>
+          <w:sz w:val="24"/>
+          <w:szCs w:val="24"/>
+        </w:rPr>
+        <w:t xml:space="preserve">status </w:t>
+      </w:r>
+      <w:r>
+        <w:rPr>
+          <w:rFonts w:ascii="Arial" w:hAnsi="Arial" w:cs="Arial"/>
+          <w:sz w:val="24"/>
+          <w:szCs w:val="24"/>
+        </w:rPr>
+        <w:t xml:space="preserve">por </w:t>
+      </w:r>
+      <w:proofErr w:type="spellStart"/>
+      <w:r>
+        <w:rPr>
+          <w:rFonts w:ascii="Arial" w:hAnsi="Arial" w:cs="Arial"/>
+          <w:b/>
+          <w:bCs/>
+          <w:i/>
+          <w:iCs/>
+          <w:sz w:val="24"/>
+          <w:szCs w:val="24"/>
+        </w:rPr>
+        <w:t>start</w:t>
+      </w:r>
+      <w:proofErr w:type="spellEnd"/>
+      <w:r>
+        <w:rPr>
+          <w:rFonts w:ascii="Arial" w:hAnsi="Arial" w:cs="Arial"/>
+          <w:b/>
+          <w:bCs/>
+          <w:i/>
+          <w:iCs/>
+          <w:sz w:val="24"/>
+          <w:szCs w:val="24"/>
+        </w:rPr>
+        <w:t xml:space="preserve">, </w:t>
+      </w:r>
+      <w:proofErr w:type="spellStart"/>
+      <w:r>
+        <w:rPr>
+          <w:rFonts w:ascii="Arial" w:hAnsi="Arial" w:cs="Arial"/>
+          <w:b/>
+          <w:bCs/>
+          <w:i/>
+          <w:iCs/>
+          <w:sz w:val="24"/>
+          <w:szCs w:val="24"/>
+        </w:rPr>
+        <w:t>restart</w:t>
+      </w:r>
+      <w:proofErr w:type="spellEnd"/>
+      <w:r>
+        <w:rPr>
+          <w:rFonts w:ascii="Arial" w:hAnsi="Arial" w:cs="Arial"/>
+          <w:b/>
+          <w:bCs/>
+          <w:i/>
+          <w:iCs/>
+          <w:sz w:val="24"/>
+          <w:szCs w:val="24"/>
+        </w:rPr>
+        <w:t xml:space="preserve"> o stop </w:t>
+      </w:r>
+      <w:r>
+        <w:rPr>
+          <w:rFonts w:ascii="Arial" w:hAnsi="Arial" w:cs="Arial"/>
+          <w:sz w:val="24"/>
+          <w:szCs w:val="24"/>
+        </w:rPr>
+        <w:t>según sea el caso que necesitemos</w:t>
+      </w:r>
+    </w:p>
+    <w:p>
+      <w:pPr>
+        <w:jc w:val="both"/>
+        <w:rPr>
+          <w:rFonts w:ascii="Arial" w:hAnsi="Arial" w:cs="Arial"/>
+          <w:b/>
+          <w:bCs/>
+          <w:sz w:val="24"/>
+          <w:szCs w:val="24"/>
+        </w:rPr>
+      </w:pPr>
+      <w:r>
+        <w:rPr>
+          <w:rFonts w:ascii="Arial" w:hAnsi="Arial" w:cs="Arial"/>
+          <w:b/>
+          <w:bCs/>
           <w:sz w:val="24"/>
           <w:szCs w:val="24"/>
         </w:rPr>
@@ -2626,67 +3560,307 @@
     </w:p>
     <w:p>
       <w:pPr>
-        <w:pStyle w:val="Normal"/>
         <w:jc w:val="both"/>
         <w:rPr>
           <w:rFonts w:ascii="Arial" w:hAnsi="Arial" w:cs="Arial"/>
-        </w:rPr>
-      </w:pPr>
-      <w:r>
-        <w:rPr>
-          <w:rFonts w:cs="Arial" w:ascii="Arial" w:hAnsi="Arial"/>
-        </w:rPr>
-      </w:r>
-    </w:p>
-    <w:p>
-      <w:pPr>
-        <w:pStyle w:val="Normal"/>
-        <w:spacing w:before="0" w:after="160"/>
+          <w:sz w:val="24"/>
+          <w:szCs w:val="24"/>
+        </w:rPr>
+      </w:pPr>
+      <w:r>
+        <w:rPr>
+          <w:rFonts w:ascii="Arial" w:hAnsi="Arial" w:cs="Arial"/>
+          <w:sz w:val="24"/>
+          <w:szCs w:val="24"/>
+        </w:rPr>
+        <w:t>Para saber la integridad sobre nuestro archivo o sobre nuestro proyecto lo que haremos</w:t>
+      </w:r>
+      <w:r>
+        <w:rPr>
+          <w:rFonts w:ascii="Arial" w:hAnsi="Arial" w:cs="Arial"/>
+          <w:sz w:val="24"/>
+          <w:szCs w:val="24"/>
+        </w:rPr>
+        <w:t xml:space="preserve"> </w:t>
+      </w:r>
+      <w:r>
+        <w:rPr>
+          <w:rFonts w:ascii="Arial" w:hAnsi="Arial" w:cs="Arial"/>
+          <w:sz w:val="24"/>
+          <w:szCs w:val="24"/>
+        </w:rPr>
+        <w:t xml:space="preserve">será desde la terminal con el comando </w:t>
+      </w:r>
+      <w:proofErr w:type="spellStart"/>
+      <w:r>
+        <w:rPr>
+          <w:rFonts w:ascii="Arial" w:hAnsi="Arial" w:cs="Arial"/>
+          <w:sz w:val="24"/>
+          <w:szCs w:val="24"/>
+        </w:rPr>
+        <w:t>shasum</w:t>
+      </w:r>
+      <w:proofErr w:type="spellEnd"/>
+      <w:r>
+        <w:rPr>
+          <w:rFonts w:ascii="Arial" w:hAnsi="Arial" w:cs="Arial"/>
+          <w:sz w:val="24"/>
+          <w:szCs w:val="24"/>
+        </w:rPr>
+        <w:t xml:space="preserve"> -</w:t>
+      </w:r>
+      <w:proofErr w:type="gramStart"/>
+      <w:r>
+        <w:rPr>
+          <w:rFonts w:ascii="Arial" w:hAnsi="Arial" w:cs="Arial"/>
+          <w:sz w:val="24"/>
+          <w:szCs w:val="24"/>
+        </w:rPr>
+        <w:t>a  256</w:t>
+      </w:r>
+      <w:proofErr w:type="gramEnd"/>
+      <w:r>
+        <w:rPr>
+          <w:rFonts w:ascii="Arial" w:hAnsi="Arial" w:cs="Arial"/>
+          <w:sz w:val="24"/>
+          <w:szCs w:val="24"/>
+        </w:rPr>
+        <w:t xml:space="preserve"> realizaremos la obtención de su HASH</w:t>
+      </w:r>
+    </w:p>
+    <w:p>
+      <w:pPr>
         <w:jc w:val="both"/>
-        <w:rPr/>
-      </w:pPr>
-      <w:r>
-        <w:rPr/>
-      </w:r>
+        <w:rPr>
+          <w:rFonts w:ascii="Arial" w:hAnsi="Arial" w:cs="Arial"/>
+          <w:sz w:val="24"/>
+          <w:szCs w:val="24"/>
+        </w:rPr>
+      </w:pPr>
+      <w:r>
+        <w:rPr>
+          <w:noProof/>
+        </w:rPr>
+        <w:drawing>
+          <wp:inline distT="0" distB="0" distL="0" distR="0" wp14:anchorId="4EDE5E6D" wp14:editId="21637750">
+            <wp:extent cx="5612130" cy="1161415"/>
+            <wp:effectExtent l="0" t="0" r="7620" b="635"/>
+            <wp:docPr id="26" name="Imagen 26"/>
+            <wp:cNvGraphicFramePr>
+              <a:graphicFrameLocks xmlns:a="http://schemas.openxmlformats.org/drawingml/2006/main" noChangeAspect="1"/>
+            </wp:cNvGraphicFramePr>
+            <a:graphic xmlns:a="http://schemas.openxmlformats.org/drawingml/2006/main">
+              <a:graphicData uri="http://schemas.openxmlformats.org/drawingml/2006/picture">
+                <pic:pic xmlns:pic="http://schemas.openxmlformats.org/drawingml/2006/picture">
+                  <pic:nvPicPr>
+                    <pic:cNvPr id="0" name="Picture 1"/>
+                    <pic:cNvPicPr>
+                      <a:picLocks noChangeAspect="1" noChangeArrowheads="1"/>
+                    </pic:cNvPicPr>
+                  </pic:nvPicPr>
+                  <pic:blipFill>
+                    <a:blip r:embed="rId29">
+                      <a:extLst>
+                        <a:ext uri="{28A0092B-C50C-407E-A947-70E740481C1C}">
+                          <a14:useLocalDpi xmlns:a14="http://schemas.microsoft.com/office/drawing/2010/main" val="0"/>
+                        </a:ext>
+                      </a:extLst>
+                    </a:blip>
+                    <a:srcRect/>
+                    <a:stretch>
+                      <a:fillRect/>
+                    </a:stretch>
+                  </pic:blipFill>
+                  <pic:spPr bwMode="auto">
+                    <a:xfrm>
+                      <a:off x="0" y="0"/>
+                      <a:ext cx="5612130" cy="1161415"/>
+                    </a:xfrm>
+                    <a:prstGeom prst="rect">
+                      <a:avLst/>
+                    </a:prstGeom>
+                    <a:noFill/>
+                    <a:ln>
+                      <a:noFill/>
+                    </a:ln>
+                  </pic:spPr>
+                </pic:pic>
+              </a:graphicData>
+            </a:graphic>
+          </wp:inline>
+        </w:drawing>
+      </w:r>
+    </w:p>
+    <w:p>
+      <w:pPr>
+        <w:jc w:val="both"/>
+        <w:rPr>
+          <w:rFonts w:ascii="Arial" w:hAnsi="Arial" w:cs="Arial"/>
+          <w:sz w:val="24"/>
+          <w:szCs w:val="24"/>
+        </w:rPr>
+      </w:pPr>
+      <w:r>
+        <w:rPr>
+          <w:rFonts w:ascii="Arial" w:hAnsi="Arial" w:cs="Arial"/>
+          <w:sz w:val="24"/>
+          <w:szCs w:val="24"/>
+        </w:rPr>
+        <w:t xml:space="preserve">Después escribimos el código de </w:t>
+      </w:r>
+      <w:proofErr w:type="spellStart"/>
+      <w:r>
+        <w:rPr>
+          <w:rFonts w:ascii="Arial" w:hAnsi="Arial" w:cs="Arial"/>
+          <w:sz w:val="24"/>
+          <w:szCs w:val="24"/>
+        </w:rPr>
+        <w:t>shasum</w:t>
+      </w:r>
+      <w:proofErr w:type="spellEnd"/>
+      <w:r>
+        <w:rPr>
+          <w:rFonts w:ascii="Arial" w:hAnsi="Arial" w:cs="Arial"/>
+          <w:sz w:val="24"/>
+          <w:szCs w:val="24"/>
+        </w:rPr>
+        <w:t xml:space="preserve"> -a 1 y esto es para que nos deje editar</w:t>
+      </w:r>
+      <w:r>
+        <w:rPr>
+          <w:rFonts w:ascii="Arial" w:hAnsi="Arial" w:cs="Arial"/>
+          <w:sz w:val="24"/>
+          <w:szCs w:val="24"/>
+        </w:rPr>
+        <w:t xml:space="preserve"> o agregar una “firma”</w:t>
+      </w:r>
+      <w:r>
+        <w:rPr>
+          <w:rFonts w:ascii="Arial" w:hAnsi="Arial" w:cs="Arial"/>
+          <w:sz w:val="24"/>
+          <w:szCs w:val="24"/>
+        </w:rPr>
+        <w:t xml:space="preserve"> </w:t>
+      </w:r>
+      <w:r>
+        <w:rPr>
+          <w:rFonts w:ascii="Arial" w:hAnsi="Arial" w:cs="Arial"/>
+          <w:sz w:val="24"/>
+          <w:szCs w:val="24"/>
+        </w:rPr>
+        <w:t xml:space="preserve">en </w:t>
+      </w:r>
+      <w:r>
+        <w:rPr>
+          <w:rFonts w:ascii="Arial" w:hAnsi="Arial" w:cs="Arial"/>
+          <w:sz w:val="24"/>
+          <w:szCs w:val="24"/>
+        </w:rPr>
+        <w:t>el archivo de texto y ahí se anotaron los nombres de los integrantes</w:t>
+      </w:r>
+    </w:p>
+    <w:p>
+      <w:pPr>
+        <w:jc w:val="both"/>
+        <w:rPr>
+          <w:rFonts w:ascii="Arial" w:hAnsi="Arial" w:cs="Arial"/>
+          <w:sz w:val="24"/>
+          <w:szCs w:val="24"/>
+        </w:rPr>
+      </w:pPr>
+      <w:r>
+        <w:rPr>
+          <w:noProof/>
+        </w:rPr>
+        <w:drawing>
+          <wp:inline distT="0" distB="0" distL="0" distR="0" wp14:anchorId="2E8AD2A7" wp14:editId="5415A2D6">
+            <wp:extent cx="4792980" cy="4327131"/>
+            <wp:effectExtent l="0" t="0" r="7620" b="0"/>
+            <wp:docPr id="27" name="Imagen 27"/>
+            <wp:cNvGraphicFramePr>
+              <a:graphicFrameLocks xmlns:a="http://schemas.openxmlformats.org/drawingml/2006/main" noChangeAspect="1"/>
+            </wp:cNvGraphicFramePr>
+            <a:graphic xmlns:a="http://schemas.openxmlformats.org/drawingml/2006/main">
+              <a:graphicData uri="http://schemas.openxmlformats.org/drawingml/2006/picture">
+                <pic:pic xmlns:pic="http://schemas.openxmlformats.org/drawingml/2006/picture">
+                  <pic:nvPicPr>
+                    <pic:cNvPr id="0" name="Picture 3"/>
+                    <pic:cNvPicPr>
+                      <a:picLocks noChangeAspect="1" noChangeArrowheads="1"/>
+                    </pic:cNvPicPr>
+                  </pic:nvPicPr>
+                  <pic:blipFill>
+                    <a:blip r:embed="rId30">
+                      <a:extLst>
+                        <a:ext uri="{28A0092B-C50C-407E-A947-70E740481C1C}">
+                          <a14:useLocalDpi xmlns:a14="http://schemas.microsoft.com/office/drawing/2010/main" val="0"/>
+                        </a:ext>
+                      </a:extLst>
+                    </a:blip>
+                    <a:srcRect/>
+                    <a:stretch>
+                      <a:fillRect/>
+                    </a:stretch>
+                  </pic:blipFill>
+                  <pic:spPr bwMode="auto">
+                    <a:xfrm>
+                      <a:off x="0" y="0"/>
+                      <a:ext cx="4795365" cy="4329284"/>
+                    </a:xfrm>
+                    <a:prstGeom prst="rect">
+                      <a:avLst/>
+                    </a:prstGeom>
+                    <a:noFill/>
+                    <a:ln>
+                      <a:noFill/>
+                    </a:ln>
+                  </pic:spPr>
+                </pic:pic>
+              </a:graphicData>
+            </a:graphic>
+          </wp:inline>
+        </w:drawing>
+      </w:r>
+    </w:p>
+    <w:p>
+      <w:pPr>
+        <w:jc w:val="both"/>
+      </w:pPr>
     </w:p>
     <w:sectPr>
-      <w:type w:val="nextPage"/>
       <w:pgSz w:w="12240" w:h="15840"/>
-      <w:pgMar w:left="1701" w:right="1701" w:header="0" w:top="1417" w:footer="0" w:bottom="1417" w:gutter="0"/>
-      <w:pgNumType w:fmt="decimal"/>
-      <w:formProt w:val="false"/>
-      <w:textDirection w:val="lrTb"/>
-      <w:docGrid w:type="default" w:linePitch="360" w:charSpace="4096"/>
+      <w:pgMar w:top="1417" w:right="1701" w:bottom="1417" w:left="1701" w:header="0" w:footer="0" w:gutter="0"/>
+      <w:cols w:space="720"/>
+      <w:formProt w:val="0"/>
+      <w:docGrid w:linePitch="360" w:charSpace="4096"/>
     </w:sectPr>
   </w:body>
 </w:document>
 </file>
 
 <file path=word/styles.xml><?xml version="1.0" encoding="utf-8"?>
-<w:styles xmlns:w="http://schemas.openxmlformats.org/wordprocessingml/2006/main" xmlns:w14="http://schemas.microsoft.com/office/word/2010/wordml" xmlns:mc="http://schemas.openxmlformats.org/markup-compatibility/2006" mc:Ignorable="w14">
+<w:styles xmlns:mc="http://schemas.openxmlformats.org/markup-compatibility/2006" xmlns:r="http://schemas.openxmlformats.org/officeDocument/2006/relationships" xmlns:w="http://schemas.openxmlformats.org/wordprocessingml/2006/main" xmlns:w14="http://schemas.microsoft.com/office/word/2010/wordml" xmlns:w15="http://schemas.microsoft.com/office/word/2012/wordml" xmlns:w16cex="http://schemas.microsoft.com/office/word/2018/wordml/cex" xmlns:w16cid="http://schemas.microsoft.com/office/word/2016/wordml/cid" xmlns:w16="http://schemas.microsoft.com/office/word/2018/wordml" xmlns:w16sdtdh="http://schemas.microsoft.com/office/word/2020/wordml/sdtdatahash" xmlns:w16se="http://schemas.microsoft.com/office/word/2015/wordml/symex" mc:Ignorable="w14 w15 w16se w16cid w16 w16cex w16sdtdh">
   <w:docDefaults>
     <w:rPrDefault>
       <w:rPr>
-        <w:rFonts w:ascii="Calibri" w:hAnsi="Calibri" w:eastAsia="Calibri" w:cs="" w:asciiTheme="minorHAnsi" w:cstheme="minorBidi" w:eastAsiaTheme="minorHAnsi" w:hAnsiTheme="minorHAnsi"/>
+        <w:rFonts w:asciiTheme="minorHAnsi" w:eastAsiaTheme="minorHAnsi" w:hAnsiTheme="minorHAnsi" w:cstheme="minorBidi"/>
         <w:szCs w:val="22"/>
         <w:lang w:val="es-MX" w:eastAsia="en-US" w:bidi="ar-SA"/>
       </w:rPr>
     </w:rPrDefault>
-    <w:pPrDefault>
-      <w:pPr/>
-    </w:pPrDefault>
+    <w:pPrDefault/>
   </w:docDefaults>
   <w:latentStyles w:defLockedState="0" w:defUIPriority="99" w:defSemiHidden="0" w:defUnhideWhenUsed="0" w:defQFormat="0" w:count="376">
     <w:lsdException w:name="Normal" w:uiPriority="0" w:qFormat="1"/>
     <w:lsdException w:name="heading 1" w:uiPriority="9" w:qFormat="1"/>
-    <w:lsdException w:name="heading 2" w:uiPriority="9" w:semiHidden="1" w:unhideWhenUsed="1" w:qFormat="1"/>
-    <w:lsdException w:name="heading 3" w:uiPriority="9" w:semiHidden="1" w:unhideWhenUsed="1" w:qFormat="1"/>
-    <w:lsdException w:name="heading 4" w:uiPriority="9" w:semiHidden="1" w:unhideWhenUsed="1" w:qFormat="1"/>
-    <w:lsdException w:name="heading 5" w:uiPriority="9" w:semiHidden="1" w:unhideWhenUsed="1" w:qFormat="1"/>
-    <w:lsdException w:name="heading 6" w:uiPriority="9" w:semiHidden="1" w:unhideWhenUsed="1" w:qFormat="1"/>
-    <w:lsdException w:name="heading 7" w:uiPriority="9" w:semiHidden="1" w:unhideWhenUsed="1" w:qFormat="1"/>
-    <w:lsdException w:name="heading 8" w:uiPriority="9" w:semiHidden="1" w:unhideWhenUsed="1" w:qFormat="1"/>
-    <w:lsdException w:name="heading 9" w:uiPriority="9" w:semiHidden="1" w:unhideWhenUsed="1" w:qFormat="1"/>
+    <w:lsdException w:name="heading 2" w:semiHidden="1" w:uiPriority="9" w:unhideWhenUsed="1" w:qFormat="1"/>
+    <w:lsdException w:name="heading 3" w:semiHidden="1" w:uiPriority="9" w:unhideWhenUsed="1" w:qFormat="1"/>
+    <w:lsdException w:name="heading 4" w:semiHidden="1" w:uiPriority="9" w:unhideWhenUsed="1" w:qFormat="1"/>
+    <w:lsdException w:name="heading 5" w:semiHidden="1" w:uiPriority="9" w:unhideWhenUsed="1" w:qFormat="1"/>
+    <w:lsdException w:name="heading 6" w:semiHidden="1" w:uiPriority="9" w:unhideWhenUsed="1" w:qFormat="1"/>
+    <w:lsdException w:name="heading 7" w:semiHidden="1" w:uiPriority="9" w:unhideWhenUsed="1" w:qFormat="1"/>
+    <w:lsdException w:name="heading 8" w:semiHidden="1" w:uiPriority="9" w:unhideWhenUsed="1" w:qFormat="1"/>
+    <w:lsdException w:name="heading 9" w:semiHidden="1" w:uiPriority="9" w:unhideWhenUsed="1" w:qFormat="1"/>
     <w:lsdException w:name="index 1" w:semiHidden="1" w:unhideWhenUsed="1"/>
     <w:lsdException w:name="index 2" w:semiHidden="1" w:unhideWhenUsed="1"/>
     <w:lsdException w:name="index 3" w:semiHidden="1" w:unhideWhenUsed="1"/>
@@ -2696,22 +3870,22 @@
     <w:lsdException w:name="index 7" w:semiHidden="1" w:unhideWhenUsed="1"/>
     <w:lsdException w:name="index 8" w:semiHidden="1" w:unhideWhenUsed="1"/>
     <w:lsdException w:name="index 9" w:semiHidden="1" w:unhideWhenUsed="1"/>
-    <w:lsdException w:name="toc 1" w:uiPriority="39" w:semiHidden="1" w:unhideWhenUsed="1"/>
-    <w:lsdException w:name="toc 2" w:uiPriority="39" w:semiHidden="1" w:unhideWhenUsed="1"/>
-    <w:lsdException w:name="toc 3" w:uiPriority="39" w:semiHidden="1" w:unhideWhenUsed="1"/>
-    <w:lsdException w:name="toc 4" w:uiPriority="39" w:semiHidden="1" w:unhideWhenUsed="1"/>
-    <w:lsdException w:name="toc 5" w:uiPriority="39" w:semiHidden="1" w:unhideWhenUsed="1"/>
-    <w:lsdException w:name="toc 6" w:uiPriority="39" w:semiHidden="1" w:unhideWhenUsed="1"/>
-    <w:lsdException w:name="toc 7" w:uiPriority="39" w:semiHidden="1" w:unhideWhenUsed="1"/>
-    <w:lsdException w:name="toc 8" w:uiPriority="39" w:semiHidden="1" w:unhideWhenUsed="1"/>
-    <w:lsdException w:name="toc 9" w:uiPriority="39" w:semiHidden="1" w:unhideWhenUsed="1"/>
+    <w:lsdException w:name="toc 1" w:semiHidden="1" w:uiPriority="39" w:unhideWhenUsed="1"/>
+    <w:lsdException w:name="toc 2" w:semiHidden="1" w:uiPriority="39" w:unhideWhenUsed="1"/>
+    <w:lsdException w:name="toc 3" w:semiHidden="1" w:uiPriority="39" w:unhideWhenUsed="1"/>
+    <w:lsdException w:name="toc 4" w:semiHidden="1" w:uiPriority="39" w:unhideWhenUsed="1"/>
+    <w:lsdException w:name="toc 5" w:semiHidden="1" w:uiPriority="39" w:unhideWhenUsed="1"/>
+    <w:lsdException w:name="toc 6" w:semiHidden="1" w:uiPriority="39" w:unhideWhenUsed="1"/>
+    <w:lsdException w:name="toc 7" w:semiHidden="1" w:uiPriority="39" w:unhideWhenUsed="1"/>
+    <w:lsdException w:name="toc 8" w:semiHidden="1" w:uiPriority="39" w:unhideWhenUsed="1"/>
+    <w:lsdException w:name="toc 9" w:semiHidden="1" w:uiPriority="39" w:unhideWhenUsed="1"/>
     <w:lsdException w:name="Normal Indent" w:semiHidden="1" w:unhideWhenUsed="1"/>
     <w:lsdException w:name="footnote text" w:semiHidden="1" w:unhideWhenUsed="1"/>
     <w:lsdException w:name="annotation text" w:semiHidden="1" w:unhideWhenUsed="1"/>
     <w:lsdException w:name="header" w:semiHidden="1" w:unhideWhenUsed="1"/>
     <w:lsdException w:name="footer" w:semiHidden="1" w:unhideWhenUsed="1"/>
     <w:lsdException w:name="index heading" w:semiHidden="1" w:unhideWhenUsed="1"/>
-    <w:lsdException w:name="caption" w:uiPriority="35" w:semiHidden="1" w:unhideWhenUsed="1" w:qFormat="1"/>
+    <w:lsdException w:name="caption" w:semiHidden="1" w:uiPriority="35" w:unhideWhenUsed="1" w:qFormat="1"/>
     <w:lsdException w:name="table of figures" w:semiHidden="1" w:unhideWhenUsed="1"/>
     <w:lsdException w:name="envelope address" w:semiHidden="1" w:unhideWhenUsed="1"/>
     <w:lsdException w:name="envelope return" w:semiHidden="1" w:unhideWhenUsed="1"/>
@@ -2742,7 +3916,7 @@
     <w:lsdException w:name="Title" w:uiPriority="10" w:qFormat="1"/>
     <w:lsdException w:name="Closing" w:semiHidden="1" w:unhideWhenUsed="1"/>
     <w:lsdException w:name="Signature" w:semiHidden="1" w:unhideWhenUsed="1"/>
-    <w:lsdException w:name="Default Paragraph Font" w:uiPriority="1" w:semiHidden="1" w:unhideWhenUsed="1"/>
+    <w:lsdException w:name="Default Paragraph Font" w:semiHidden="1" w:uiPriority="1" w:unhideWhenUsed="1"/>
     <w:lsdException w:name="Body Text" w:semiHidden="1" w:unhideWhenUsed="1"/>
     <w:lsdException w:name="Body Text Indent" w:semiHidden="1" w:unhideWhenUsed="1"/>
     <w:lsdException w:name="List Continue" w:semiHidden="1" w:unhideWhenUsed="1"/>
@@ -2942,8 +4116,8 @@
     <w:lsdException w:name="Subtle Reference" w:uiPriority="31" w:qFormat="1"/>
     <w:lsdException w:name="Intense Reference" w:uiPriority="32" w:qFormat="1"/>
     <w:lsdException w:name="Book Title" w:uiPriority="33" w:qFormat="1"/>
-    <w:lsdException w:name="Bibliography" w:uiPriority="37" w:semiHidden="1" w:unhideWhenUsed="1"/>
-    <w:lsdException w:name="TOC Heading" w:uiPriority="39" w:semiHidden="1" w:unhideWhenUsed="1" w:qFormat="1"/>
+    <w:lsdException w:name="Bibliography" w:semiHidden="1" w:uiPriority="37" w:unhideWhenUsed="1"/>
+    <w:lsdException w:name="TOC Heading" w:semiHidden="1" w:uiPriority="39" w:unhideWhenUsed="1" w:qFormat="1"/>
     <w:lsdException w:name="Plain Table 1" w:uiPriority="41"/>
     <w:lsdException w:name="Plain Table 2" w:uiPriority="42"/>
     <w:lsdException w:name="Plain Table 3" w:uiPriority="43"/>
@@ -3054,96 +4228,21 @@
     <w:lsdException w:name="Unresolved Mention" w:semiHidden="1" w:unhideWhenUsed="1"/>
     <w:lsdException w:name="Smart Link" w:semiHidden="1" w:unhideWhenUsed="1"/>
   </w:latentStyles>
-  <w:style w:type="paragraph" w:styleId="Normal" w:default="1">
+  <w:style w:type="paragraph" w:default="1" w:styleId="Normal">
     <w:name w:val="Normal"/>
     <w:qFormat/>
     <w:pPr>
-      <w:widowControl/>
-      <w:bidi w:val="0"/>
-      <w:spacing w:lineRule="auto" w:line="259" w:before="0" w:after="160"/>
-      <w:jc w:val="left"/>
+      <w:spacing w:after="160" w:line="259" w:lineRule="auto"/>
     </w:pPr>
     <w:rPr>
-      <w:rFonts w:ascii="Calibri" w:hAnsi="Calibri" w:eastAsia="Calibri" w:cs="" w:asciiTheme="minorHAnsi" w:cstheme="minorBidi" w:eastAsiaTheme="minorHAnsi" w:hAnsiTheme="minorHAnsi"/>
-      <w:color w:val="auto"/>
-      <w:kern w:val="0"/>
       <w:sz w:val="22"/>
-      <w:szCs w:val="22"/>
-      <w:lang w:val="es-MX" w:eastAsia="en-US" w:bidi="ar-SA"/>
     </w:rPr>
   </w:style>
-  <w:style w:type="character" w:styleId="DefaultParagraphFont" w:default="1">
+  <w:style w:type="character" w:default="1" w:styleId="Fuentedeprrafopredeter">
     <w:name w:val="Default Paragraph Font"/>
     <w:uiPriority w:val="1"/>
     <w:semiHidden/>
     <w:unhideWhenUsed/>
-    <w:qFormat/>
-    <w:rPr/>
-  </w:style>
-  <w:style w:type="paragraph" w:styleId="Heading">
-    <w:name w:val="Heading"/>
-    <w:basedOn w:val="Normal"/>
-    <w:next w:val="TextBody"/>
-    <w:qFormat/>
-    <w:pPr>
-      <w:keepNext w:val="true"/>
-      <w:spacing w:before="240" w:after="120"/>
-    </w:pPr>
-    <w:rPr>
-      <w:rFonts w:ascii="Liberation Sans" w:hAnsi="Liberation Sans" w:eastAsia="Noto Sans CJK SC" w:cs="Lohit Devanagari"/>
-      <w:sz w:val="28"/>
-      <w:szCs w:val="28"/>
-    </w:rPr>
-  </w:style>
-  <w:style w:type="paragraph" w:styleId="TextBody">
-    <w:name w:val="Body Text"/>
-    <w:basedOn w:val="Normal"/>
-    <w:pPr>
-      <w:spacing w:lineRule="auto" w:line="276" w:before="0" w:after="140"/>
-    </w:pPr>
-    <w:rPr/>
-  </w:style>
-  <w:style w:type="paragraph" w:styleId="List">
-    <w:name w:val="List"/>
-    <w:basedOn w:val="TextBody"/>
-    <w:pPr/>
-    <w:rPr>
-      <w:rFonts w:cs="Lohit Devanagari"/>
-    </w:rPr>
-  </w:style>
-  <w:style w:type="paragraph" w:styleId="Caption">
-    <w:name w:val="Caption"/>
-    <w:basedOn w:val="Normal"/>
-    <w:qFormat/>
-    <w:pPr>
-      <w:suppressLineNumbers/>
-      <w:spacing w:before="120" w:after="120"/>
-    </w:pPr>
-    <w:rPr>
-      <w:rFonts w:cs="Lohit Devanagari"/>
-      <w:i/>
-      <w:iCs/>
-      <w:sz w:val="24"/>
-      <w:szCs w:val="24"/>
-    </w:rPr>
-  </w:style>
-  <w:style w:type="paragraph" w:styleId="Index">
-    <w:name w:val="Index"/>
-    <w:basedOn w:val="Normal"/>
-    <w:qFormat/>
-    <w:pPr>
-      <w:suppressLineNumbers/>
-    </w:pPr>
-    <w:rPr>
-      <w:rFonts w:cs="Lohit Devanagari"/>
-    </w:rPr>
-  </w:style>
-  <w:style w:type="numbering" w:styleId="NoList" w:default="1">
-    <w:name w:val="No List"/>
-    <w:uiPriority w:val="99"/>
-    <w:semiHidden/>
-    <w:unhideWhenUsed/>
-    <w:qFormat/>
   </w:style>
   <w:style w:type="table" w:default="1" w:styleId="Tablanormal">
     <w:name w:val="Normal Table"/>
@@ -3159,6 +4258,68 @@
         <w:right w:w="108" w:type="dxa"/>
       </w:tblCellMar>
     </w:tblPr>
+  </w:style>
+  <w:style w:type="numbering" w:default="1" w:styleId="Sinlista">
+    <w:name w:val="No List"/>
+    <w:uiPriority w:val="99"/>
+    <w:semiHidden/>
+    <w:unhideWhenUsed/>
+  </w:style>
+  <w:style w:type="paragraph" w:customStyle="1" w:styleId="Heading">
+    <w:name w:val="Heading"/>
+    <w:basedOn w:val="Normal"/>
+    <w:next w:val="Textoindependiente"/>
+    <w:qFormat/>
+    <w:pPr>
+      <w:keepNext/>
+      <w:spacing w:before="240" w:after="120"/>
+    </w:pPr>
+    <w:rPr>
+      <w:rFonts w:ascii="Liberation Sans" w:eastAsia="Noto Sans CJK SC" w:hAnsi="Liberation Sans" w:cs="Lohit Devanagari"/>
+      <w:sz w:val="28"/>
+      <w:szCs w:val="28"/>
+    </w:rPr>
+  </w:style>
+  <w:style w:type="paragraph" w:styleId="Textoindependiente">
+    <w:name w:val="Body Text"/>
+    <w:basedOn w:val="Normal"/>
+    <w:pPr>
+      <w:spacing w:after="140" w:line="276" w:lineRule="auto"/>
+    </w:pPr>
+  </w:style>
+  <w:style w:type="paragraph" w:styleId="Lista">
+    <w:name w:val="List"/>
+    <w:basedOn w:val="Textoindependiente"/>
+    <w:rPr>
+      <w:rFonts w:cs="Lohit Devanagari"/>
+    </w:rPr>
+  </w:style>
+  <w:style w:type="paragraph" w:styleId="Descripcin">
+    <w:name w:val="caption"/>
+    <w:basedOn w:val="Normal"/>
+    <w:qFormat/>
+    <w:pPr>
+      <w:suppressLineNumbers/>
+      <w:spacing w:before="120" w:after="120"/>
+    </w:pPr>
+    <w:rPr>
+      <w:rFonts w:cs="Lohit Devanagari"/>
+      <w:i/>
+      <w:iCs/>
+      <w:sz w:val="24"/>
+      <w:szCs w:val="24"/>
+    </w:rPr>
+  </w:style>
+  <w:style w:type="paragraph" w:customStyle="1" w:styleId="Index">
+    <w:name w:val="Index"/>
+    <w:basedOn w:val="Normal"/>
+    <w:qFormat/>
+    <w:pPr>
+      <w:suppressLineNumbers/>
+    </w:pPr>
+    <w:rPr>
+      <w:rFonts w:cs="Lohit Devanagari"/>
+    </w:rPr>
   </w:style>
 </w:styles>
 </file>

</xml_diff>

<commit_message>
Cambios y correciones finales.
</commit_message>
<xml_diff>
--- a/Herramientas_Proyecto.docx
+++ b/Herramientas_Proyecto.docx
@@ -3,14 +3,95 @@
 <w:document xmlns:wpc="http://schemas.microsoft.com/office/word/2010/wordprocessingCanvas" xmlns:cx="http://schemas.microsoft.com/office/drawing/2014/chartex" xmlns:cx1="http://schemas.microsoft.com/office/drawing/2015/9/8/chartex" xmlns:cx2="http://schemas.microsoft.com/office/drawing/2015/10/21/chartex" xmlns:cx3="http://schemas.microsoft.com/office/drawing/2016/5/9/chartex" xmlns:cx4="http://schemas.microsoft.com/office/drawing/2016/5/10/chartex" xmlns:cx5="http://schemas.microsoft.com/office/drawing/2016/5/11/chartex" xmlns:cx6="http://schemas.microsoft.com/office/drawing/2016/5/12/chartex" xmlns:cx7="http://schemas.microsoft.com/office/drawing/2016/5/13/chartex" xmlns:cx8="http://schemas.microsoft.com/office/drawing/2016/5/14/chartex" xmlns:mc="http://schemas.openxmlformats.org/markup-compatibility/2006" xmlns:aink="http://schemas.microsoft.com/office/drawing/2016/ink" xmlns:am3d="http://schemas.microsoft.com/office/drawing/2017/model3d" xmlns:o="urn:schemas-microsoft-com:office:office" xmlns:r="http://schemas.openxmlformats.org/officeDocument/2006/relationships" xmlns:m="http://schemas.openxmlformats.org/officeDocument/2006/math" xmlns:v="urn:schemas-microsoft-com:vml" xmlns:wp14="http://schemas.microsoft.com/office/word/2010/wordprocessingDrawing" xmlns:wp="http://schemas.openxmlformats.org/drawingml/2006/wordprocessingDrawing" xmlns:w10="urn:schemas-microsoft-com:office:word" xmlns:w="http://schemas.openxmlformats.org/wordprocessingml/2006/main" xmlns:w14="http://schemas.microsoft.com/office/word/2010/wordml" xmlns:w15="http://schemas.microsoft.com/office/word/2012/wordml" xmlns:w16cex="http://schemas.microsoft.com/office/word/2018/wordml/cex" xmlns:w16cid="http://schemas.microsoft.com/office/word/2016/wordml/cid" xmlns:w16="http://schemas.microsoft.com/office/word/2018/wordml" xmlns:w16sdtdh="http://schemas.microsoft.com/office/word/2020/wordml/sdtdatahash" xmlns:w16se="http://schemas.microsoft.com/office/word/2015/wordml/symex" xmlns:wpg="http://schemas.microsoft.com/office/word/2010/wordprocessingGroup" xmlns:wpi="http://schemas.microsoft.com/office/word/2010/wordprocessingInk" xmlns:wne="http://schemas.microsoft.com/office/word/2006/wordml" xmlns:wps="http://schemas.microsoft.com/office/word/2010/wordprocessingShape" mc:Ignorable="w14 w15 w16se w16cid w16 w16cex w16sdtdh wp14">
   <w:body>
     <w:p>
+      <w:pPr>
+        <w:spacing w:line="240" w:lineRule="auto"/>
+        <w:rPr>
+          <w:sz w:val="36"/>
+          <w:szCs w:val="36"/>
+        </w:rPr>
+      </w:pPr>
       <w:r>
         <w:rPr>
           <w:noProof/>
+          <w:sz w:val="36"/>
+          <w:szCs w:val="36"/>
         </w:rPr>
         <w:drawing>
-          <wp:inline distT="0" distB="0" distL="0" distR="0" wp14:anchorId="5B2A6B1D" wp14:editId="055C0D8F">
+          <wp:anchor distT="0" distB="0" distL="114300" distR="114300" simplePos="0" relativeHeight="251659264" behindDoc="0" locked="0" layoutInCell="1" allowOverlap="1" wp14:anchorId="3780C825" wp14:editId="39FAAFF3">
+            <wp:simplePos x="0" y="0"/>
+            <wp:positionH relativeFrom="margin">
+              <wp:align>right</wp:align>
+            </wp:positionH>
+            <wp:positionV relativeFrom="paragraph">
+              <wp:posOffset>278857</wp:posOffset>
+            </wp:positionV>
+            <wp:extent cx="1341120" cy="1400175"/>
+            <wp:effectExtent l="0" t="0" r="0" b="9525"/>
+            <wp:wrapSquare wrapText="bothSides"/>
+            <wp:docPr id="2" name="Imagen 2"/>
+            <wp:cNvGraphicFramePr>
+              <a:graphicFrameLocks xmlns:a="http://schemas.openxmlformats.org/drawingml/2006/main" noChangeAspect="1"/>
+            </wp:cNvGraphicFramePr>
+            <a:graphic xmlns:a="http://schemas.openxmlformats.org/drawingml/2006/main">
+              <a:graphicData uri="http://schemas.openxmlformats.org/drawingml/2006/picture">
+                <pic:pic xmlns:pic="http://schemas.openxmlformats.org/drawingml/2006/picture">
+                  <pic:nvPicPr>
+                    <pic:cNvPr id="2" name="Imagen 2"/>
+                    <pic:cNvPicPr>
+                      <a:picLocks noChangeAspect="1" noChangeArrowheads="1"/>
+                    </pic:cNvPicPr>
+                  </pic:nvPicPr>
+                  <pic:blipFill>
+                    <a:blip r:embed="rId4">
+                      <a:extLst>
+                        <a:ext uri="{28A0092B-C50C-407E-A947-70E740481C1C}">
+                          <a14:useLocalDpi xmlns:a14="http://schemas.microsoft.com/office/drawing/2010/main" val="0"/>
+                        </a:ext>
+                      </a:extLst>
+                    </a:blip>
+                    <a:stretch>
+                      <a:fillRect/>
+                    </a:stretch>
+                  </pic:blipFill>
+                  <pic:spPr bwMode="auto">
+                    <a:xfrm>
+                      <a:off x="0" y="0"/>
+                      <a:ext cx="1341120" cy="1400175"/>
+                    </a:xfrm>
+                    <a:prstGeom prst="rect">
+                      <a:avLst/>
+                    </a:prstGeom>
+                  </pic:spPr>
+                </pic:pic>
+              </a:graphicData>
+            </a:graphic>
+            <wp14:sizeRelH relativeFrom="page">
+              <wp14:pctWidth>0</wp14:pctWidth>
+            </wp14:sizeRelH>
+            <wp14:sizeRelV relativeFrom="page">
+              <wp14:pctHeight>0</wp14:pctHeight>
+            </wp14:sizeRelV>
+          </wp:anchor>
+        </w:drawing>
+      </w:r>
+      <w:r>
+        <w:rPr>
+          <w:noProof/>
+          <w:sz w:val="36"/>
+          <w:szCs w:val="36"/>
+        </w:rPr>
+        <w:drawing>
+          <wp:anchor distT="0" distB="0" distL="114300" distR="114300" simplePos="0" relativeHeight="251658240" behindDoc="0" locked="0" layoutInCell="1" allowOverlap="1" wp14:anchorId="5B2A6B1D" wp14:editId="1FF7641B">
+            <wp:simplePos x="0" y="0"/>
+            <wp:positionH relativeFrom="column">
+              <wp:posOffset>-482</wp:posOffset>
+            </wp:positionH>
+            <wp:positionV relativeFrom="paragraph">
+              <wp:posOffset>146807</wp:posOffset>
+            </wp:positionV>
             <wp:extent cx="1249680" cy="1249680"/>
-            <wp:effectExtent l="0" t="0" r="0" b="0"/>
+            <wp:effectExtent l="0" t="0" r="7620" b="7620"/>
+            <wp:wrapSquare wrapText="bothSides"/>
             <wp:docPr id="1" name="Imagen 1"/>
             <wp:cNvGraphicFramePr>
               <a:graphicFrameLocks xmlns:a="http://schemas.openxmlformats.org/drawingml/2006/main" noChangeAspect="1"/>
@@ -25,7 +106,13 @@
                     </pic:cNvPicPr>
                   </pic:nvPicPr>
                   <pic:blipFill>
-                    <a:blip r:embed="rId4"/>
+                    <a:blip r:embed="rId5">
+                      <a:extLst>
+                        <a:ext uri="{28A0092B-C50C-407E-A947-70E740481C1C}">
+                          <a14:useLocalDpi xmlns:a14="http://schemas.microsoft.com/office/drawing/2010/main" val="0"/>
+                        </a:ext>
+                      </a:extLst>
+                    </a:blip>
                     <a:stretch>
                       <a:fillRect/>
                     </a:stretch>
@@ -42,75 +129,40 @@
                 </pic:pic>
               </a:graphicData>
             </a:graphic>
-          </wp:inline>
+            <wp14:sizeRelH relativeFrom="page">
+              <wp14:pctWidth>0</wp14:pctWidth>
+            </wp14:sizeRelH>
+            <wp14:sizeRelV relativeFrom="page">
+              <wp14:pctHeight>0</wp14:pctHeight>
+            </wp14:sizeRelV>
+          </wp:anchor>
         </w:drawing>
       </w:r>
       <w:r>
-        <w:t xml:space="preserve">                                                                                            </w:t>
-      </w:r>
-      <w:r>
-        <w:rPr>
-          <w:noProof/>
-        </w:rPr>
-        <w:drawing>
-          <wp:inline distT="0" distB="0" distL="0" distR="0" wp14:anchorId="3780C825" wp14:editId="628AF8D3">
-            <wp:extent cx="1341120" cy="1400175"/>
-            <wp:effectExtent l="0" t="0" r="0" b="0"/>
-            <wp:docPr id="2" name="Imagen 2"/>
-            <wp:cNvGraphicFramePr>
-              <a:graphicFrameLocks xmlns:a="http://schemas.openxmlformats.org/drawingml/2006/main" noChangeAspect="1"/>
-            </wp:cNvGraphicFramePr>
-            <a:graphic xmlns:a="http://schemas.openxmlformats.org/drawingml/2006/main">
-              <a:graphicData uri="http://schemas.openxmlformats.org/drawingml/2006/picture">
-                <pic:pic xmlns:pic="http://schemas.openxmlformats.org/drawingml/2006/picture">
-                  <pic:nvPicPr>
-                    <pic:cNvPr id="2" name="Imagen 2"/>
-                    <pic:cNvPicPr>
-                      <a:picLocks noChangeAspect="1" noChangeArrowheads="1"/>
-                    </pic:cNvPicPr>
-                  </pic:nvPicPr>
-                  <pic:blipFill>
-                    <a:blip r:embed="rId5"/>
-                    <a:stretch>
-                      <a:fillRect/>
-                    </a:stretch>
-                  </pic:blipFill>
-                  <pic:spPr bwMode="auto">
-                    <a:xfrm>
-                      <a:off x="0" y="0"/>
-                      <a:ext cx="1341120" cy="1400175"/>
-                    </a:xfrm>
-                    <a:prstGeom prst="rect">
-                      <a:avLst/>
-                    </a:prstGeom>
-                  </pic:spPr>
-                </pic:pic>
-              </a:graphicData>
-            </a:graphic>
-          </wp:inline>
-        </w:drawing>
-      </w:r>
-      <w:r>
-        <w:t xml:space="preserve"> </w:t>
+        <w:rPr>
+          <w:sz w:val="36"/>
+          <w:szCs w:val="36"/>
+        </w:rPr>
+        <w:t xml:space="preserve">                                                                                             </w:t>
       </w:r>
     </w:p>
     <w:p>
       <w:pPr>
         <w:shd w:val="clear" w:color="auto" w:fill="FFFFFF"/>
-        <w:spacing w:line="540" w:lineRule="atLeast"/>
+        <w:spacing w:line="240" w:lineRule="auto"/>
         <w:jc w:val="center"/>
         <w:textAlignment w:val="top"/>
         <w:rPr>
           <w:rFonts w:ascii="Arial" w:hAnsi="Arial" w:cs="Arial"/>
-          <w:sz w:val="44"/>
-          <w:szCs w:val="44"/>
-        </w:rPr>
-      </w:pPr>
-      <w:r>
-        <w:rPr>
-          <w:rFonts w:ascii="Arial" w:hAnsi="Arial" w:cs="Arial"/>
-          <w:sz w:val="44"/>
-          <w:szCs w:val="44"/>
+          <w:sz w:val="36"/>
+          <w:szCs w:val="36"/>
+        </w:rPr>
+      </w:pPr>
+      <w:r>
+        <w:rPr>
+          <w:rFonts w:ascii="Arial" w:hAnsi="Arial" w:cs="Arial"/>
+          <w:sz w:val="36"/>
+          <w:szCs w:val="36"/>
         </w:rPr>
         <w:t xml:space="preserve">Universidad Nacional </w:t>
       </w:r>
@@ -118,8 +170,8 @@
         <w:rPr>
           <w:rFonts w:ascii="Arial" w:eastAsia="Times New Roman" w:hAnsi="Arial" w:cs="Arial"/>
           <w:color w:val="202124"/>
-          <w:sz w:val="44"/>
-          <w:szCs w:val="44"/>
+          <w:sz w:val="36"/>
+          <w:szCs w:val="36"/>
           <w:lang w:eastAsia="es-MX"/>
         </w:rPr>
         <w:t>Autónoma</w:t>
@@ -127,8 +179,8 @@
       <w:r>
         <w:rPr>
           <w:rFonts w:ascii="Arial" w:hAnsi="Arial" w:cs="Arial"/>
-          <w:sz w:val="44"/>
-          <w:szCs w:val="44"/>
+          <w:sz w:val="36"/>
+          <w:szCs w:val="36"/>
         </w:rPr>
         <w:t xml:space="preserve"> de México                                                                                                                                                                       Facultad de Estudios Superiores Aragón</w:t>
       </w:r>
@@ -136,20 +188,20 @@
     <w:p>
       <w:pPr>
         <w:shd w:val="clear" w:color="auto" w:fill="FFFFFF"/>
-        <w:spacing w:line="540" w:lineRule="atLeast"/>
+        <w:spacing w:line="240" w:lineRule="auto"/>
         <w:jc w:val="center"/>
         <w:textAlignment w:val="top"/>
         <w:rPr>
           <w:rFonts w:ascii="Arial" w:hAnsi="Arial" w:cs="Arial"/>
-          <w:sz w:val="44"/>
-          <w:szCs w:val="44"/>
-        </w:rPr>
-      </w:pPr>
-      <w:r>
-        <w:rPr>
-          <w:rFonts w:ascii="Arial" w:hAnsi="Arial" w:cs="Arial"/>
-          <w:sz w:val="44"/>
-          <w:szCs w:val="44"/>
+          <w:sz w:val="36"/>
+          <w:szCs w:val="36"/>
+        </w:rPr>
+      </w:pPr>
+      <w:r>
+        <w:rPr>
+          <w:rFonts w:ascii="Arial" w:hAnsi="Arial" w:cs="Arial"/>
+          <w:sz w:val="36"/>
+          <w:szCs w:val="36"/>
         </w:rPr>
         <w:t>Ingeniería en Computación</w:t>
       </w:r>
@@ -157,13 +209,13 @@
     <w:p>
       <w:pPr>
         <w:shd w:val="clear" w:color="auto" w:fill="FFFFFF"/>
-        <w:spacing w:line="540" w:lineRule="atLeast"/>
+        <w:spacing w:line="240" w:lineRule="auto"/>
         <w:jc w:val="center"/>
         <w:textAlignment w:val="top"/>
         <w:rPr>
           <w:rFonts w:ascii="Arial" w:hAnsi="Arial" w:cs="Arial"/>
-          <w:sz w:val="44"/>
-          <w:szCs w:val="44"/>
+          <w:sz w:val="36"/>
+          <w:szCs w:val="36"/>
         </w:rPr>
       </w:pPr>
       <w:r>
@@ -171,16 +223,16 @@
           <w:rFonts w:ascii="Arial" w:hAnsi="Arial" w:cs="Arial"/>
           <w:b/>
           <w:bCs/>
-          <w:sz w:val="44"/>
-          <w:szCs w:val="44"/>
+          <w:sz w:val="36"/>
+          <w:szCs w:val="36"/>
         </w:rPr>
         <w:t>Materia:</w:t>
       </w:r>
       <w:r>
         <w:rPr>
           <w:rFonts w:ascii="Arial" w:hAnsi="Arial" w:cs="Arial"/>
-          <w:sz w:val="44"/>
-          <w:szCs w:val="44"/>
+          <w:sz w:val="36"/>
+          <w:szCs w:val="36"/>
         </w:rPr>
         <w:t xml:space="preserve"> ORGANIZAC.Y ADMON.CENTROS COMPUTO</w:t>
       </w:r>
@@ -188,20 +240,20 @@
     <w:p>
       <w:pPr>
         <w:shd w:val="clear" w:color="auto" w:fill="FFFFFF"/>
-        <w:spacing w:line="540" w:lineRule="atLeast"/>
+        <w:spacing w:line="240" w:lineRule="auto"/>
         <w:jc w:val="center"/>
         <w:textAlignment w:val="top"/>
         <w:rPr>
           <w:rFonts w:ascii="Arial" w:hAnsi="Arial" w:cs="Arial"/>
-          <w:sz w:val="44"/>
-          <w:szCs w:val="44"/>
-        </w:rPr>
-      </w:pPr>
-      <w:r>
-        <w:rPr>
-          <w:rFonts w:ascii="Arial" w:hAnsi="Arial" w:cs="Arial"/>
-          <w:sz w:val="44"/>
-          <w:szCs w:val="44"/>
+          <w:sz w:val="36"/>
+          <w:szCs w:val="36"/>
+        </w:rPr>
+      </w:pPr>
+      <w:r>
+        <w:rPr>
+          <w:rFonts w:ascii="Arial" w:hAnsi="Arial" w:cs="Arial"/>
+          <w:sz w:val="36"/>
+          <w:szCs w:val="36"/>
         </w:rPr>
         <w:t>Grupo: 2809 (2021-II)</w:t>
       </w:r>
@@ -209,13 +261,13 @@
     <w:p>
       <w:pPr>
         <w:shd w:val="clear" w:color="auto" w:fill="FFFFFF"/>
-        <w:spacing w:line="540" w:lineRule="atLeast"/>
+        <w:spacing w:line="240" w:lineRule="auto"/>
         <w:jc w:val="center"/>
         <w:textAlignment w:val="top"/>
         <w:rPr>
           <w:rFonts w:ascii="Arial" w:hAnsi="Arial" w:cs="Arial"/>
-          <w:sz w:val="44"/>
-          <w:szCs w:val="44"/>
+          <w:sz w:val="36"/>
+          <w:szCs w:val="36"/>
         </w:rPr>
       </w:pPr>
       <w:r>
@@ -223,130 +275,199 @@
           <w:rFonts w:ascii="Arial" w:hAnsi="Arial" w:cs="Arial"/>
           <w:b/>
           <w:bCs/>
-          <w:sz w:val="44"/>
-          <w:szCs w:val="44"/>
+          <w:sz w:val="36"/>
+          <w:szCs w:val="36"/>
         </w:rPr>
         <w:t>Alumnos:</w:t>
       </w:r>
       <w:r>
         <w:rPr>
           <w:rFonts w:ascii="Arial" w:hAnsi="Arial" w:cs="Arial"/>
-          <w:sz w:val="44"/>
-          <w:szCs w:val="44"/>
+          <w:sz w:val="36"/>
+          <w:szCs w:val="36"/>
         </w:rPr>
         <w:t xml:space="preserve"> </w:t>
       </w:r>
       <w:r>
         <w:rPr>
           <w:rFonts w:ascii="Arial" w:hAnsi="Arial" w:cs="Arial"/>
-          <w:sz w:val="44"/>
-          <w:szCs w:val="44"/>
+          <w:sz w:val="36"/>
+          <w:szCs w:val="36"/>
         </w:rPr>
         <w:br/>
         <w:t>Hernández Landa Wolfgang Amadeus</w:t>
       </w:r>
-      <w:r>
-        <w:rPr>
-          <w:rFonts w:ascii="Arial" w:hAnsi="Arial" w:cs="Arial"/>
-          <w:sz w:val="44"/>
-          <w:szCs w:val="44"/>
-        </w:rPr>
-        <w:br/>
-        <w:t>Brian</w:t>
-      </w:r>
     </w:p>
     <w:p>
       <w:pPr>
         <w:shd w:val="clear" w:color="auto" w:fill="FFFFFF"/>
-        <w:spacing w:line="540" w:lineRule="atLeast"/>
+        <w:spacing w:line="240" w:lineRule="auto"/>
         <w:jc w:val="center"/>
         <w:textAlignment w:val="top"/>
-      </w:pPr>
-      <w:r>
-        <w:rPr>
-          <w:rFonts w:ascii="Arial" w:hAnsi="Arial" w:cs="Arial"/>
-          <w:sz w:val="44"/>
-          <w:szCs w:val="44"/>
-        </w:rPr>
-        <w:t>Lombardini Márquez Ricardo Iván</w:t>
+        <w:rPr>
+          <w:rFonts w:ascii="Arial" w:hAnsi="Arial" w:cs="Arial"/>
+          <w:sz w:val="36"/>
+          <w:szCs w:val="36"/>
+        </w:rPr>
+      </w:pPr>
+      <w:r>
+        <w:rPr>
+          <w:rFonts w:ascii="Arial" w:hAnsi="Arial" w:cs="Arial"/>
+          <w:sz w:val="36"/>
+          <w:szCs w:val="36"/>
+        </w:rPr>
+        <w:t>No Cuenta: 313282320</w:t>
+      </w:r>
+      <w:r>
+        <w:rPr>
+          <w:rFonts w:ascii="Arial" w:hAnsi="Arial" w:cs="Arial"/>
+          <w:sz w:val="36"/>
+          <w:szCs w:val="36"/>
+        </w:rPr>
+        <w:br/>
+      </w:r>
+      <w:r>
+        <w:rPr>
+          <w:rFonts w:ascii="Arial" w:hAnsi="Arial" w:cs="Arial"/>
+          <w:sz w:val="36"/>
+          <w:szCs w:val="36"/>
+        </w:rPr>
+        <w:t xml:space="preserve">Cruz Mendoza </w:t>
+      </w:r>
+      <w:r>
+        <w:rPr>
+          <w:rFonts w:ascii="Arial" w:hAnsi="Arial" w:cs="Arial"/>
+          <w:sz w:val="36"/>
+          <w:szCs w:val="36"/>
+        </w:rPr>
+        <w:t>Brian</w:t>
+      </w:r>
+      <w:r>
+        <w:rPr>
+          <w:rFonts w:ascii="Arial" w:hAnsi="Arial" w:cs="Arial"/>
+          <w:sz w:val="36"/>
+          <w:szCs w:val="36"/>
+        </w:rPr>
+        <w:t xml:space="preserve"> Aldair</w:t>
+      </w:r>
+      <w:r>
+        <w:rPr>
+          <w:rFonts w:ascii="Arial" w:hAnsi="Arial" w:cs="Arial"/>
+          <w:sz w:val="36"/>
+          <w:szCs w:val="36"/>
+        </w:rPr>
+        <w:br/>
+        <w:t xml:space="preserve">No Cuenta: </w:t>
+      </w:r>
+      <w:r>
+        <w:rPr>
+          <w:rFonts w:ascii="Arial" w:hAnsi="Arial" w:cs="Arial"/>
+          <w:sz w:val="36"/>
+          <w:szCs w:val="36"/>
+        </w:rPr>
+        <w:t>313142015</w:t>
       </w:r>
     </w:p>
     <w:p>
       <w:pPr>
         <w:shd w:val="clear" w:color="auto" w:fill="FFFFFF"/>
-        <w:spacing w:line="540" w:lineRule="atLeast"/>
+        <w:spacing w:line="240" w:lineRule="auto"/>
         <w:jc w:val="center"/>
         <w:textAlignment w:val="top"/>
-      </w:pPr>
-      <w:r>
-        <w:rPr>
-          <w:rFonts w:ascii="Arial" w:hAnsi="Arial" w:cs="Arial"/>
-          <w:sz w:val="44"/>
-          <w:szCs w:val="44"/>
-        </w:rPr>
-        <w:t>No Cuenta: 315279872</w:t>
+        <w:rPr>
+          <w:sz w:val="36"/>
+          <w:szCs w:val="36"/>
+        </w:rPr>
+      </w:pPr>
+      <w:r>
+        <w:rPr>
+          <w:rFonts w:ascii="Arial" w:hAnsi="Arial" w:cs="Arial"/>
+          <w:sz w:val="36"/>
+          <w:szCs w:val="36"/>
+        </w:rPr>
+        <w:t>Lombardini Márquez Ricardo Iván</w:t>
       </w:r>
     </w:p>
     <w:p>
       <w:pPr>
         <w:shd w:val="clear" w:color="auto" w:fill="FFFFFF"/>
-        <w:spacing w:line="540" w:lineRule="atLeast"/>
+        <w:spacing w:line="240" w:lineRule="auto"/>
         <w:jc w:val="center"/>
         <w:textAlignment w:val="top"/>
         <w:rPr>
-          <w:rFonts w:ascii="Arial" w:hAnsi="Arial" w:cs="Arial"/>
-          <w:sz w:val="44"/>
-          <w:szCs w:val="44"/>
-        </w:rPr>
-      </w:pPr>
-      <w:r>
-        <w:rPr>
-          <w:rFonts w:ascii="Arial" w:hAnsi="Arial" w:cs="Arial"/>
-          <w:sz w:val="44"/>
-          <w:szCs w:val="44"/>
-        </w:rPr>
-        <w:t xml:space="preserve">Romero Ojeda Jonathan </w:t>
-      </w:r>
-      <w:r>
-        <w:rPr>
-          <w:rFonts w:ascii="Arial" w:hAnsi="Arial" w:cs="Arial"/>
-          <w:sz w:val="44"/>
-          <w:szCs w:val="44"/>
-        </w:rPr>
-        <w:t>Jesús</w:t>
+          <w:sz w:val="36"/>
+          <w:szCs w:val="36"/>
+        </w:rPr>
+      </w:pPr>
+      <w:r>
+        <w:rPr>
+          <w:rFonts w:ascii="Arial" w:hAnsi="Arial" w:cs="Arial"/>
+          <w:sz w:val="36"/>
+          <w:szCs w:val="36"/>
+        </w:rPr>
+        <w:t>No Cuenta: 315279872</w:t>
       </w:r>
     </w:p>
     <w:p>
       <w:pPr>
         <w:shd w:val="clear" w:color="auto" w:fill="FFFFFF"/>
-        <w:spacing w:line="540" w:lineRule="atLeast"/>
+        <w:spacing w:line="240" w:lineRule="auto"/>
         <w:jc w:val="center"/>
         <w:textAlignment w:val="top"/>
         <w:rPr>
           <w:rFonts w:ascii="Arial" w:hAnsi="Arial" w:cs="Arial"/>
-          <w:sz w:val="44"/>
-          <w:szCs w:val="44"/>
-        </w:rPr>
-      </w:pPr>
-      <w:r>
-        <w:rPr>
-          <w:rFonts w:ascii="Arial" w:hAnsi="Arial" w:cs="Arial"/>
-          <w:sz w:val="44"/>
-          <w:szCs w:val="44"/>
-        </w:rPr>
-        <w:t xml:space="preserve"> No Cuenta: 314045380</w:t>
+          <w:sz w:val="36"/>
+          <w:szCs w:val="36"/>
+        </w:rPr>
+      </w:pPr>
+      <w:r>
+        <w:rPr>
+          <w:rFonts w:ascii="Arial" w:hAnsi="Arial" w:cs="Arial"/>
+          <w:sz w:val="36"/>
+          <w:szCs w:val="36"/>
+        </w:rPr>
+        <w:t xml:space="preserve">Romero Ojeda Jonathan </w:t>
+      </w:r>
+      <w:r>
+        <w:rPr>
+          <w:rFonts w:ascii="Arial" w:hAnsi="Arial" w:cs="Arial"/>
+          <w:sz w:val="36"/>
+          <w:szCs w:val="36"/>
+        </w:rPr>
+        <w:t>Jesús</w:t>
       </w:r>
     </w:p>
     <w:p>
       <w:pPr>
         <w:shd w:val="clear" w:color="auto" w:fill="FFFFFF"/>
-        <w:spacing w:line="540" w:lineRule="atLeast"/>
+        <w:spacing w:line="240" w:lineRule="auto"/>
         <w:jc w:val="center"/>
         <w:textAlignment w:val="top"/>
         <w:rPr>
           <w:rFonts w:ascii="Arial" w:hAnsi="Arial" w:cs="Arial"/>
-          <w:sz w:val="44"/>
-          <w:szCs w:val="44"/>
+          <w:sz w:val="36"/>
+          <w:szCs w:val="36"/>
+        </w:rPr>
+      </w:pPr>
+      <w:r>
+        <w:rPr>
+          <w:rFonts w:ascii="Arial" w:hAnsi="Arial" w:cs="Arial"/>
+          <w:sz w:val="36"/>
+          <w:szCs w:val="36"/>
+        </w:rPr>
+        <w:t xml:space="preserve"> No Cuenta: 314045380</w:t>
+      </w:r>
+    </w:p>
+    <w:p>
+      <w:pPr>
+        <w:shd w:val="clear" w:color="auto" w:fill="FFFFFF"/>
+        <w:spacing w:line="240" w:lineRule="auto"/>
+        <w:jc w:val="center"/>
+        <w:textAlignment w:val="top"/>
+        <w:rPr>
+          <w:rFonts w:ascii="Arial" w:hAnsi="Arial" w:cs="Arial"/>
+          <w:sz w:val="36"/>
+          <w:szCs w:val="36"/>
         </w:rPr>
       </w:pPr>
       <w:r>
@@ -354,47 +475,37 @@
           <w:rFonts w:ascii="Arial" w:hAnsi="Arial" w:cs="Arial"/>
           <w:b/>
           <w:bCs/>
-          <w:sz w:val="44"/>
-          <w:szCs w:val="44"/>
+          <w:sz w:val="36"/>
+          <w:szCs w:val="36"/>
         </w:rPr>
         <w:t>Profesor:</w:t>
       </w:r>
       <w:r>
         <w:rPr>
           <w:rFonts w:ascii="Arial" w:hAnsi="Arial" w:cs="Arial"/>
-          <w:sz w:val="44"/>
-          <w:szCs w:val="44"/>
-        </w:rPr>
-        <w:t xml:space="preserve"> Aaron Velasco </w:t>
-      </w:r>
-      <w:proofErr w:type="spellStart"/>
-      <w:r>
-        <w:rPr>
-          <w:rFonts w:ascii="Arial" w:hAnsi="Arial" w:cs="Arial"/>
-          <w:sz w:val="44"/>
-          <w:szCs w:val="44"/>
-        </w:rPr>
-        <w:t>Agustin</w:t>
-      </w:r>
-      <w:proofErr w:type="spellEnd"/>
+          <w:sz w:val="36"/>
+          <w:szCs w:val="36"/>
+        </w:rPr>
+        <w:t xml:space="preserve"> Aaron Velasco Agustin</w:t>
+      </w:r>
     </w:p>
     <w:p>
       <w:pPr>
         <w:shd w:val="clear" w:color="auto" w:fill="FFFFFF"/>
-        <w:spacing w:line="540" w:lineRule="atLeast"/>
+        <w:spacing w:line="240" w:lineRule="auto"/>
         <w:jc w:val="center"/>
         <w:textAlignment w:val="top"/>
         <w:rPr>
           <w:rFonts w:ascii="Arial" w:hAnsi="Arial" w:cs="Arial"/>
-          <w:sz w:val="44"/>
-          <w:szCs w:val="44"/>
-        </w:rPr>
-      </w:pPr>
-      <w:r>
-        <w:rPr>
-          <w:rFonts w:ascii="Arial" w:hAnsi="Arial" w:cs="Arial"/>
-          <w:sz w:val="44"/>
-          <w:szCs w:val="44"/>
+          <w:sz w:val="36"/>
+          <w:szCs w:val="36"/>
+        </w:rPr>
+      </w:pPr>
+      <w:r>
+        <w:rPr>
+          <w:rFonts w:ascii="Arial" w:hAnsi="Arial" w:cs="Arial"/>
+          <w:sz w:val="36"/>
+          <w:szCs w:val="36"/>
         </w:rPr>
         <w:t>Trabajo: Proyecto Final</w:t>
       </w:r>
@@ -402,20 +513,20 @@
     <w:p>
       <w:pPr>
         <w:shd w:val="clear" w:color="auto" w:fill="FFFFFF"/>
-        <w:spacing w:line="540" w:lineRule="atLeast"/>
+        <w:spacing w:line="240" w:lineRule="auto"/>
         <w:jc w:val="center"/>
         <w:textAlignment w:val="top"/>
         <w:rPr>
           <w:rFonts w:ascii="Arial" w:hAnsi="Arial" w:cs="Arial"/>
-          <w:sz w:val="44"/>
-          <w:szCs w:val="44"/>
-        </w:rPr>
-      </w:pPr>
-      <w:r>
-        <w:rPr>
-          <w:rFonts w:ascii="Arial" w:hAnsi="Arial" w:cs="Arial"/>
-          <w:sz w:val="44"/>
-          <w:szCs w:val="44"/>
+          <w:sz w:val="36"/>
+          <w:szCs w:val="36"/>
+        </w:rPr>
+      </w:pPr>
+      <w:r>
+        <w:rPr>
+          <w:rFonts w:ascii="Arial" w:hAnsi="Arial" w:cs="Arial"/>
+          <w:sz w:val="36"/>
+          <w:szCs w:val="36"/>
         </w:rPr>
         <w:t>Ciclo escolar 2021-ll</w:t>
       </w:r>
@@ -432,7 +543,7 @@
       </w:pPr>
     </w:p>
     <w:p>
-      <w:r>
+      <w:pPr>
         <w:rPr>
           <w:rFonts w:ascii="Arial" w:hAnsi="Arial" w:cs="Arial"/>
           <w:b/>
@@ -440,27 +551,59 @@
           <w:sz w:val="28"/>
           <w:szCs w:val="28"/>
         </w:rPr>
-        <w:t>Herramientas utilizadas</w:t>
-      </w:r>
-    </w:p>
-    <w:p>
-      <w:proofErr w:type="spellStart"/>
-      <w:r>
+      </w:pPr>
+    </w:p>
+    <w:p>
+      <w:pPr>
         <w:rPr>
           <w:rFonts w:ascii="Arial" w:hAnsi="Arial" w:cs="Arial"/>
           <w:b/>
           <w:bCs/>
-          <w:sz w:val="24"/>
-          <w:szCs w:val="24"/>
-        </w:rPr>
-        <w:t>Maquina</w:t>
-      </w:r>
-      <w:proofErr w:type="spellEnd"/>
-      <w:r>
+          <w:sz w:val="28"/>
+          <w:szCs w:val="28"/>
+        </w:rPr>
+      </w:pPr>
+    </w:p>
+    <w:p>
+      <w:pPr>
         <w:rPr>
           <w:rFonts w:ascii="Arial" w:hAnsi="Arial" w:cs="Arial"/>
           <w:b/>
           <w:bCs/>
+          <w:sz w:val="28"/>
+          <w:szCs w:val="28"/>
+        </w:rPr>
+      </w:pPr>
+    </w:p>
+    <w:p>
+      <w:r>
+        <w:rPr>
+          <w:rFonts w:ascii="Arial" w:hAnsi="Arial" w:cs="Arial"/>
+          <w:b/>
+          <w:bCs/>
+          <w:sz w:val="28"/>
+          <w:szCs w:val="28"/>
+        </w:rPr>
+        <w:lastRenderedPageBreak/>
+        <w:t>Herramientas utilizadas</w:t>
+      </w:r>
+    </w:p>
+    <w:p>
+      <w:r>
+        <w:rPr>
+          <w:rFonts w:ascii="Arial" w:hAnsi="Arial" w:cs="Arial"/>
+          <w:b/>
+          <w:bCs/>
+          <w:sz w:val="24"/>
+          <w:szCs w:val="24"/>
+        </w:rPr>
+        <w:t>Máquina</w:t>
+      </w:r>
+      <w:r>
+        <w:rPr>
+          <w:rFonts w:ascii="Arial" w:hAnsi="Arial" w:cs="Arial"/>
+          <w:b/>
+          <w:bCs/>
           <w:sz w:val="24"/>
           <w:szCs w:val="24"/>
         </w:rPr>
@@ -492,16 +635,14 @@
         </w:rPr>
         <w:t xml:space="preserve">El software en </w:t>
       </w:r>
-      <w:proofErr w:type="spellStart"/>
-      <w:r>
-        <w:rPr>
-          <w:rFonts w:ascii="Arial" w:hAnsi="Arial" w:cs="Arial"/>
-          <w:sz w:val="24"/>
-          <w:szCs w:val="24"/>
-        </w:rPr>
-        <w:t>especifico</w:t>
-      </w:r>
-      <w:proofErr w:type="spellEnd"/>
+      <w:r>
+        <w:rPr>
+          <w:rFonts w:ascii="Arial" w:hAnsi="Arial" w:cs="Arial"/>
+          <w:sz w:val="24"/>
+          <w:szCs w:val="24"/>
+        </w:rPr>
+        <w:t>específico</w:t>
+      </w:r>
       <w:r>
         <w:rPr>
           <w:rFonts w:ascii="Arial" w:hAnsi="Arial" w:cs="Arial"/>
@@ -583,25 +724,7 @@
           <w:sz w:val="24"/>
           <w:szCs w:val="24"/>
         </w:rPr>
-        <w:t xml:space="preserve">OSSH, o </w:t>
-      </w:r>
-      <w:proofErr w:type="spellStart"/>
-      <w:r>
-        <w:rPr>
-          <w:rFonts w:ascii="Arial" w:hAnsi="Arial" w:cs="Arial"/>
-          <w:sz w:val="24"/>
-          <w:szCs w:val="24"/>
-        </w:rPr>
-        <w:t>Secure</w:t>
-      </w:r>
-      <w:proofErr w:type="spellEnd"/>
-      <w:r>
-        <w:rPr>
-          <w:rFonts w:ascii="Arial" w:hAnsi="Arial" w:cs="Arial"/>
-          <w:sz w:val="24"/>
-          <w:szCs w:val="24"/>
-        </w:rPr>
-        <w:t xml:space="preserve"> Shell, es un protocolo de administración remota que permite a los usuarios controlar y modificar su servidor remoto a través de Internet a través de un </w:t>
+        <w:t xml:space="preserve">OSSH, o Secure Shell, es un protocolo de administración remota que permite a los usuarios controlar y modificar su servidor remoto a través de Internet a través de un mecanismo de autenticación. Proporciona un mecanismo para autenticar a los </w:t>
       </w:r>
       <w:r>
         <w:rPr>
@@ -610,7 +733,7 @@
           <w:szCs w:val="24"/>
         </w:rPr>
         <w:lastRenderedPageBreak/>
-        <w:t>mecanismo de autenticación. Proporciona un mecanismo para autenticar a los usuarios remotos, transferir la entrada del cliente al host y retransmitir la salida al cliente. El servicio se creó como una alternativa segura a Telnet sin cifrar y utiliza tecnología de cifrado para garantizar que todas las comunicaciones hacia y desde servidores remotos estén cifradas. La ventaja significativa que proporciona el protocolo SSH sobre su predecesor es el uso de cifrado para garantizar la transmisión segura de información entre el host y el cliente. El host se refiere al servidor remoto al que está intentando acceder y el cliente es la computadora que utiliza para acceder al host. SSH utiliza tres tecnologías de cifrado diferentes:</w:t>
+        <w:t>usuarios remotos, transferir la entrada del cliente al host y retransmitir la salida al cliente. El servicio se creó como una alternativa segura a Telnet sin cifrar y utiliza tecnología de cifrado para garantizar que todas las comunicaciones hacia y desde servidores remotos estén cifradas. La ventaja significativa que proporciona el protocolo SSH sobre su predecesor es el uso de cifrado para garantizar la transmisión segura de información entre el host y el cliente. El host se refiere al servidor remoto al que está intentando acceder y el cliente es la computadora que utiliza para acceder al host. SSH utiliza tres tecnologías de cifrado diferentes:</w:t>
       </w:r>
     </w:p>
     <w:p>
@@ -685,80 +808,18 @@
           <w:sz w:val="24"/>
           <w:szCs w:val="24"/>
         </w:rPr>
-        <w:t xml:space="preserve">es otra forma de criptografía utilizada en </w:t>
-      </w:r>
-      <w:proofErr w:type="spellStart"/>
-      <w:r>
-        <w:rPr>
-          <w:rFonts w:ascii="Arial" w:hAnsi="Arial" w:cs="Arial"/>
-          <w:sz w:val="24"/>
-          <w:szCs w:val="24"/>
-        </w:rPr>
-        <w:t>Secure</w:t>
-      </w:r>
-      <w:proofErr w:type="spellEnd"/>
-      <w:r>
-        <w:rPr>
-          <w:rFonts w:ascii="Arial" w:hAnsi="Arial" w:cs="Arial"/>
-          <w:sz w:val="24"/>
-          <w:szCs w:val="24"/>
-        </w:rPr>
-        <w:t xml:space="preserve"> Shell </w:t>
-      </w:r>
-      <w:proofErr w:type="spellStart"/>
-      <w:r>
-        <w:rPr>
-          <w:rFonts w:ascii="Arial" w:hAnsi="Arial" w:cs="Arial"/>
-          <w:sz w:val="24"/>
-          <w:szCs w:val="24"/>
-        </w:rPr>
-        <w:t>Connections</w:t>
-      </w:r>
-      <w:proofErr w:type="spellEnd"/>
-      <w:r>
-        <w:rPr>
-          <w:rFonts w:ascii="Arial" w:hAnsi="Arial" w:cs="Arial"/>
-          <w:sz w:val="24"/>
-          <w:szCs w:val="24"/>
-        </w:rPr>
-        <w:t xml:space="preserve">. Las funciones de hash unidireccionales difieren de las dos formas anteriores de encriptación en el sentido de que nunca están destinadas a ser descifradas. Generan un valor único de una longitud fija para cada entrada que no muestra una tendencia clara que pueda explotarse. Esto los hace prácticamente imposibles de revertir. Para generar un hash criptográfico de una entrada dada, pero imposible de generar la entrada del </w:t>
-      </w:r>
-      <w:r>
-        <w:rPr>
-          <w:rFonts w:ascii="Arial" w:hAnsi="Arial" w:cs="Arial"/>
-          <w:sz w:val="24"/>
-          <w:szCs w:val="24"/>
+        <w:t>es otra forma de criptografía utilizada en Secure Shell Connections. Las funciones de hash unidireccionales difieren de las dos formas anteriores de encriptación en el sentido de que nunca están destinadas a ser descifradas. Generan un valor único de una longitud fija para cada entrada que no muestra una tendencia clara que pueda explotarse. Esto los hace prácticamente imposibles de revertir. Para generar un hash criptográfico de una entrada dada, pero imposible de generar la entrada del hash. Esto significa que si un cliente tiene la entrada correcta, pueden generar el hash criptográfico y comparar su valor para verificar si poseen la entrada correcta.</w:t>
+      </w:r>
+    </w:p>
+    <w:p>
+      <w:pPr>
+        <w:jc w:val="center"/>
+      </w:pPr>
+      <w:r>
+        <w:rPr>
+          <w:noProof/>
         </w:rPr>
         <w:lastRenderedPageBreak/>
-        <w:t xml:space="preserve">hash. Esto significa </w:t>
-      </w:r>
-      <w:proofErr w:type="gramStart"/>
-      <w:r>
-        <w:rPr>
-          <w:rFonts w:ascii="Arial" w:hAnsi="Arial" w:cs="Arial"/>
-          <w:sz w:val="24"/>
-          <w:szCs w:val="24"/>
-        </w:rPr>
-        <w:t>que</w:t>
-      </w:r>
-      <w:proofErr w:type="gramEnd"/>
-      <w:r>
-        <w:rPr>
-          <w:rFonts w:ascii="Arial" w:hAnsi="Arial" w:cs="Arial"/>
-          <w:sz w:val="24"/>
-          <w:szCs w:val="24"/>
-        </w:rPr>
-        <w:t xml:space="preserve"> si un cliente tiene la entrada correcta, pueden generar el hash criptográfico y comparar su valor para verificar si poseen la entrada correcta.</w:t>
-      </w:r>
-    </w:p>
-    <w:p>
-      <w:pPr>
-        <w:jc w:val="center"/>
-      </w:pPr>
-      <w:r>
-        <w:rPr>
-          <w:noProof/>
-        </w:rPr>
         <w:drawing>
           <wp:inline distT="0" distB="0" distL="0" distR="0" wp14:anchorId="333B36A7" wp14:editId="01AC72BF">
             <wp:extent cx="2266315" cy="1410335"/>
@@ -840,141 +901,33 @@
           <w:sz w:val="24"/>
           <w:szCs w:val="24"/>
         </w:rPr>
-        <w:t>El servidor HTTP Apache es un servidor web HTTP de código abierto, adecuado para Linux, Microsoft u otras plataformas, e implementa el protocolo HTTP / 1.1. Su nombre se debe a que algunas personas esperan que tenga una connotación firme y enérgica pero no agresiva. La tribu Apache Es el último que se rindió al hombre que estaba a punto de convertirse en el gobierno de Estados Unidos, cuando su equipo temía que la empresa llegara y "civilizara" el panorama creado por el primer grupo de ingenieros de Internet. Además, Apache solo incluye un conjunto de parches para el servidor NCSA. El servidor Apache es desarrollado y mantenido por la comunidad de usuarios bajo la supervisión de Apache Software Fundación dentro del proyecto HTTP Server (</w:t>
-      </w:r>
-      <w:proofErr w:type="spellStart"/>
-      <w:r>
-        <w:rPr>
-          <w:rFonts w:ascii="Arial" w:hAnsi="Arial" w:cs="Arial"/>
-          <w:sz w:val="24"/>
-          <w:szCs w:val="24"/>
-        </w:rPr>
-        <w:t>httpd</w:t>
-      </w:r>
-      <w:proofErr w:type="spellEnd"/>
-      <w:r>
-        <w:rPr>
-          <w:rFonts w:ascii="Arial" w:hAnsi="Arial" w:cs="Arial"/>
-          <w:sz w:val="24"/>
-          <w:szCs w:val="24"/>
-        </w:rPr>
-        <w:t>). Otras características altamente configurables, bases de datos de autenticación y negociación de contenido han sido criticadas por la falta de una interfaz gráfica para ayudar con su configuración.</w:t>
-      </w:r>
-    </w:p>
-    <w:p>
-      <w:pPr>
-        <w:jc w:val="both"/>
-      </w:pPr>
-      <w:r>
-        <w:rPr>
-          <w:rFonts w:ascii="Arial" w:hAnsi="Arial" w:cs="Arial"/>
-          <w:sz w:val="24"/>
-          <w:szCs w:val="24"/>
-        </w:rPr>
-        <w:t xml:space="preserve">Apache se utiliza principalmente para enviar páginas web estáticas y dinámicas en la </w:t>
-      </w:r>
-      <w:proofErr w:type="spellStart"/>
-      <w:r>
-        <w:rPr>
-          <w:rFonts w:ascii="Arial" w:hAnsi="Arial" w:cs="Arial"/>
-          <w:sz w:val="24"/>
-          <w:szCs w:val="24"/>
-        </w:rPr>
-        <w:t>World</w:t>
-      </w:r>
-      <w:proofErr w:type="spellEnd"/>
-      <w:r>
-        <w:rPr>
-          <w:rFonts w:ascii="Arial" w:hAnsi="Arial" w:cs="Arial"/>
-          <w:sz w:val="24"/>
-          <w:szCs w:val="24"/>
-        </w:rPr>
-        <w:t xml:space="preserve"> Wide Web. Muchas aplicaciones web están diseñadas para asumir Apache como el entorno de implementación, o utilizarán las funciones del servidor web. Apache es el componente de servidor web de la popular plataforma de aplicaciones LAMP, que sigue el ritmo de los lenguajes de programación MySQL y PHP / Perl / Python (y ahora Ruby). El servidor web se redistribuyó como parte de varios paquetes de software patentados, incluidos Oracle </w:t>
-      </w:r>
-      <w:proofErr w:type="spellStart"/>
-      <w:r>
-        <w:rPr>
-          <w:rFonts w:ascii="Arial" w:hAnsi="Arial" w:cs="Arial"/>
-          <w:sz w:val="24"/>
-          <w:szCs w:val="24"/>
-        </w:rPr>
-        <w:t>Database</w:t>
-      </w:r>
-      <w:proofErr w:type="spellEnd"/>
-      <w:r>
-        <w:rPr>
-          <w:rFonts w:ascii="Arial" w:hAnsi="Arial" w:cs="Arial"/>
-          <w:sz w:val="24"/>
-          <w:szCs w:val="24"/>
-        </w:rPr>
-        <w:t xml:space="preserve"> e IBM WebSphere </w:t>
-      </w:r>
-      <w:proofErr w:type="spellStart"/>
-      <w:r>
-        <w:rPr>
-          <w:rFonts w:ascii="Arial" w:hAnsi="Arial" w:cs="Arial"/>
-          <w:sz w:val="24"/>
-          <w:szCs w:val="24"/>
-        </w:rPr>
-        <w:t>Application</w:t>
-      </w:r>
-      <w:proofErr w:type="spellEnd"/>
-      <w:r>
-        <w:rPr>
-          <w:rFonts w:ascii="Arial" w:hAnsi="Arial" w:cs="Arial"/>
-          <w:sz w:val="24"/>
-          <w:szCs w:val="24"/>
-        </w:rPr>
-        <w:t xml:space="preserve"> Server. MacOS integra apache como parte de su propio servidor web y como soporte para su servidor de aplicaciones </w:t>
-      </w:r>
-      <w:proofErr w:type="spellStart"/>
-      <w:r>
-        <w:rPr>
-          <w:rFonts w:ascii="Arial" w:hAnsi="Arial" w:cs="Arial"/>
-          <w:sz w:val="24"/>
-          <w:szCs w:val="24"/>
-        </w:rPr>
-        <w:t>WebObjects</w:t>
-      </w:r>
-      <w:proofErr w:type="spellEnd"/>
-      <w:r>
-        <w:rPr>
-          <w:rFonts w:ascii="Arial" w:hAnsi="Arial" w:cs="Arial"/>
-          <w:sz w:val="24"/>
-          <w:szCs w:val="24"/>
-        </w:rPr>
-        <w:t xml:space="preserve">. Borland de alguna manera lo admite en las herramientas de desarrollo de </w:t>
-      </w:r>
-      <w:proofErr w:type="spellStart"/>
-      <w:r>
-        <w:rPr>
-          <w:rFonts w:ascii="Arial" w:hAnsi="Arial" w:cs="Arial"/>
-          <w:sz w:val="24"/>
-          <w:szCs w:val="24"/>
-        </w:rPr>
-        <w:t>Kylix</w:t>
-      </w:r>
-      <w:proofErr w:type="spellEnd"/>
-      <w:r>
-        <w:rPr>
-          <w:rFonts w:ascii="Arial" w:hAnsi="Arial" w:cs="Arial"/>
-          <w:sz w:val="24"/>
-          <w:szCs w:val="24"/>
-        </w:rPr>
-        <w:t xml:space="preserve"> y Delphi. Apache se incluye en Novell NetWare 6.5, es el servidor web predeterminado y se incluye en muchas distribuciones de Linux.</w:t>
-      </w:r>
-    </w:p>
-    <w:p>
-      <w:pPr>
-        <w:jc w:val="both"/>
-      </w:pPr>
-      <w:r>
-        <w:rPr>
-          <w:rFonts w:ascii="Arial" w:hAnsi="Arial" w:cs="Arial"/>
-          <w:sz w:val="24"/>
-          <w:szCs w:val="24"/>
-        </w:rPr>
-        <w:t xml:space="preserve">Apache se utiliza para muchas otras tareas que requieren que el contenido se proporcione de manera segura y confiable. Por ejemplo, al compartir archivos desde una computadora personal a Internet. Los usuarios que han instalado Apache en su </w:t>
+        <w:t>El servidor HTTP Apache es un servidor web HTTP de código abierto, adecuado para Linux, Microsoft u otras plataformas, e implementa el protocolo HTTP / 1.1. Su nombre se debe a que algunas personas esperan que tenga una connotación firme y enérgica pero no agresiva. La tribu Apache Es el último que se rindió al hombre que estaba a punto de convertirse en el gobierno de Estados Unidos, cuando su equipo temía que la empresa llegara y "civilizara" el panorama creado por el primer grupo de ingenieros de Internet. Además, Apache solo incluye un conjunto de parches para el servidor NCSA. El servidor Apache es desarrollado y mantenido por la comunidad de usuarios bajo la supervisión de Apache Software Fundación dentro del proyecto HTTP Server (httpd). Otras características altamente configurables, bases de datos de autenticación y negociación de contenido han sido criticadas por la falta de una interfaz gráfica para ayudar con su configuración.</w:t>
+      </w:r>
+    </w:p>
+    <w:p>
+      <w:pPr>
+        <w:jc w:val="both"/>
+      </w:pPr>
+      <w:r>
+        <w:rPr>
+          <w:rFonts w:ascii="Arial" w:hAnsi="Arial" w:cs="Arial"/>
+          <w:sz w:val="24"/>
+          <w:szCs w:val="24"/>
+        </w:rPr>
+        <w:t>Apache se utiliza principalmente para enviar páginas web estáticas y dinámicas en la World Wide Web. Muchas aplicaciones web están diseñadas para asumir Apache como el entorno de implementación, o utilizarán las funciones del servidor web. Apache es el componente de servidor web de la popular plataforma de aplicaciones LAMP, que sigue el ritmo de los lenguajes de programación MySQL y PHP / Perl / Python (y ahora Ruby). El servidor web se redistribuyó como parte de varios paquetes de software patentados, incluidos Oracle Database e IBM WebSphere Application Server. MacOS integra apache como parte de su propio servidor web y como soporte para su servidor de aplicaciones WebObjects. Borland de alguna manera lo admite en las herramientas de desarrollo de Kylix y Delphi. Apache se incluye en Novell NetWare 6.5, es el servidor web predeterminado y se incluye en muchas distribuciones de Linux.</w:t>
+      </w:r>
+    </w:p>
+    <w:p>
+      <w:pPr>
+        <w:jc w:val="both"/>
+      </w:pPr>
+      <w:r>
+        <w:rPr>
+          <w:rFonts w:ascii="Arial" w:hAnsi="Arial" w:cs="Arial"/>
+          <w:sz w:val="24"/>
+          <w:szCs w:val="24"/>
+        </w:rPr>
+        <w:t xml:space="preserve">Apache se utiliza para muchas otras tareas que requieren que el contenido se proporcione de manera segura y confiable. Por ejemplo, al compartir archivos desde una computadora personal a Internet. Los usuarios que han instalado Apache en su escritorio pueden colocar archivos arbitrariamente en el directorio raíz de documentos de Apache y compartirlos desde allí. Los desarrolladores de </w:t>
       </w:r>
       <w:r>
         <w:rPr>
@@ -983,7 +936,7 @@
           <w:szCs w:val="24"/>
         </w:rPr>
         <w:lastRenderedPageBreak/>
-        <w:t>escritorio pueden colocar archivos arbitrariamente en el directorio raíz de documentos de Apache y compartirlos desde allí. Los desarrolladores de aplicaciones web a veces usan la versión local de Apache para obtener una vista previa y probar el código desarrollado.</w:t>
+        <w:t>aplicaciones web a veces usan la versión local de Apache para obtener una vista previa y probar el código desarrollado.</w:t>
       </w:r>
     </w:p>
     <w:p>
@@ -1083,61 +1036,25 @@
           <w:sz w:val="24"/>
           <w:szCs w:val="24"/>
         </w:rPr>
-        <w:t xml:space="preserve">Para este proyecto lo que debemos hacer es un servidor local y montar una </w:t>
-      </w:r>
-      <w:proofErr w:type="spellStart"/>
-      <w:r>
-        <w:rPr>
-          <w:rFonts w:ascii="Arial" w:hAnsi="Arial" w:cs="Arial"/>
-          <w:sz w:val="24"/>
-          <w:szCs w:val="24"/>
-        </w:rPr>
-        <w:t>pagina</w:t>
-      </w:r>
-      <w:proofErr w:type="spellEnd"/>
-      <w:r>
-        <w:rPr>
-          <w:rFonts w:ascii="Arial" w:hAnsi="Arial" w:cs="Arial"/>
-          <w:sz w:val="24"/>
-          <w:szCs w:val="24"/>
-        </w:rPr>
-        <w:t xml:space="preserve"> para esto utilizamos programas o herramientas que se explicaran a continuación, y el proceso es el siguiente:</w:t>
-      </w:r>
-    </w:p>
-    <w:p>
-      <w:pPr>
-        <w:jc w:val="both"/>
-        <w:rPr>
-          <w:rFonts w:ascii="Arial" w:hAnsi="Arial" w:cs="Arial"/>
-          <w:sz w:val="24"/>
-          <w:szCs w:val="24"/>
-        </w:rPr>
-      </w:pPr>
-      <w:r>
-        <w:rPr>
-          <w:rFonts w:ascii="Arial" w:hAnsi="Arial" w:cs="Arial"/>
-          <w:sz w:val="24"/>
-          <w:szCs w:val="24"/>
-        </w:rPr>
-        <w:t xml:space="preserve">Primero con ayuda de Oracle virtual crearemos una “computadora” para poder montar el servidor le daremos un nombre a nuestro </w:t>
-      </w:r>
-      <w:proofErr w:type="gramStart"/>
-      <w:r>
-        <w:rPr>
-          <w:rFonts w:ascii="Arial" w:hAnsi="Arial" w:cs="Arial"/>
-          <w:sz w:val="24"/>
-          <w:szCs w:val="24"/>
-        </w:rPr>
-        <w:t>server</w:t>
-      </w:r>
-      <w:proofErr w:type="gramEnd"/>
-      <w:r>
-        <w:rPr>
-          <w:rFonts w:ascii="Arial" w:hAnsi="Arial" w:cs="Arial"/>
-          <w:sz w:val="24"/>
-          <w:szCs w:val="24"/>
-        </w:rPr>
-        <w:t xml:space="preserve"> y el sistema operativo que utilizaremos en nuestro caso es Ubuntu server</w:t>
+        <w:t>Para este proyecto lo que debemos hacer es un servidor local y montar una pagina para esto utilizamos programas o herramientas que se explicaran a continuación, y el proceso es el siguiente:</w:t>
+      </w:r>
+    </w:p>
+    <w:p>
+      <w:pPr>
+        <w:jc w:val="both"/>
+        <w:rPr>
+          <w:rFonts w:ascii="Arial" w:hAnsi="Arial" w:cs="Arial"/>
+          <w:sz w:val="24"/>
+          <w:szCs w:val="24"/>
+        </w:rPr>
+      </w:pPr>
+      <w:r>
+        <w:rPr>
+          <w:rFonts w:ascii="Arial" w:hAnsi="Arial" w:cs="Arial"/>
+          <w:sz w:val="24"/>
+          <w:szCs w:val="24"/>
+        </w:rPr>
+        <w:t>Primero con ayuda de Oracle virtual crearemos una “computadora” para poder montar el servidor le daremos un nombre a nuestro server y el sistema operativo que utilizaremos en nuestro caso es Ubuntu server</w:t>
       </w:r>
     </w:p>
     <w:p>
@@ -1277,25 +1194,7 @@
           <w:sz w:val="24"/>
           <w:szCs w:val="24"/>
         </w:rPr>
-        <w:t xml:space="preserve">Después de realizar las configuraciones pertinentes como lo son el disco si lo quieres de tamaño fijo o </w:t>
-      </w:r>
-      <w:proofErr w:type="gramStart"/>
-      <w:r>
-        <w:rPr>
-          <w:rFonts w:ascii="Arial" w:hAnsi="Arial" w:cs="Arial"/>
-          <w:sz w:val="24"/>
-          <w:szCs w:val="24"/>
-        </w:rPr>
-        <w:t>dinámico  entre</w:t>
-      </w:r>
-      <w:proofErr w:type="gramEnd"/>
-      <w:r>
-        <w:rPr>
-          <w:rFonts w:ascii="Arial" w:hAnsi="Arial" w:cs="Arial"/>
-          <w:sz w:val="24"/>
-          <w:szCs w:val="24"/>
-        </w:rPr>
-        <w:t xml:space="preserve"> otras cosas lo guardaremos en la ruta de nuestra conveniencia</w:t>
+        <w:t>Después de realizar las configuraciones pertinentes como lo son el disco si lo quieres de tamaño fijo o dinámico  entre otras cosas lo guardaremos en la ruta de nuestra conveniencia</w:t>
       </w:r>
     </w:p>
     <w:p>
@@ -1435,43 +1334,7 @@
           <w:sz w:val="24"/>
           <w:szCs w:val="24"/>
         </w:rPr>
-        <w:t xml:space="preserve">Instalar Ubuntu </w:t>
-      </w:r>
-      <w:proofErr w:type="gramStart"/>
-      <w:r>
-        <w:rPr>
-          <w:rFonts w:ascii="Arial" w:hAnsi="Arial" w:cs="Arial"/>
-          <w:sz w:val="24"/>
-          <w:szCs w:val="24"/>
-        </w:rPr>
-        <w:t>server</w:t>
-      </w:r>
-      <w:proofErr w:type="gramEnd"/>
-      <w:r>
-        <w:rPr>
-          <w:rFonts w:ascii="Arial" w:hAnsi="Arial" w:cs="Arial"/>
-          <w:sz w:val="24"/>
-          <w:szCs w:val="24"/>
-        </w:rPr>
-        <w:t xml:space="preserve"> esto es mediante un archivo </w:t>
-      </w:r>
-      <w:proofErr w:type="spellStart"/>
-      <w:r>
-        <w:rPr>
-          <w:rFonts w:ascii="Arial" w:hAnsi="Arial" w:cs="Arial"/>
-          <w:sz w:val="24"/>
-          <w:szCs w:val="24"/>
-        </w:rPr>
-        <w:t>Iso</w:t>
-      </w:r>
-      <w:proofErr w:type="spellEnd"/>
-      <w:r>
-        <w:rPr>
-          <w:rFonts w:ascii="Arial" w:hAnsi="Arial" w:cs="Arial"/>
-          <w:sz w:val="24"/>
-          <w:szCs w:val="24"/>
-        </w:rPr>
-        <w:t xml:space="preserve"> que se puede obtener a través de la página oficial de Ubuntu</w:t>
+        <w:t>Instalar Ubuntu server esto es mediante un archivo Iso que se puede obtener a través de la página oficial de Ubuntu</w:t>
       </w:r>
     </w:p>
     <w:p>
@@ -1542,25 +1405,7 @@
           <w:sz w:val="24"/>
           <w:szCs w:val="24"/>
         </w:rPr>
-        <w:t xml:space="preserve">Al igual que el idioma nos pedirá que seleccionemos el </w:t>
-      </w:r>
-      <w:proofErr w:type="gramStart"/>
-      <w:r>
-        <w:rPr>
-          <w:rFonts w:ascii="Arial" w:hAnsi="Arial" w:cs="Arial"/>
-          <w:sz w:val="24"/>
-          <w:szCs w:val="24"/>
-        </w:rPr>
-        <w:t>lenguaje</w:t>
-      </w:r>
-      <w:proofErr w:type="gramEnd"/>
-      <w:r>
-        <w:rPr>
-          <w:rFonts w:ascii="Arial" w:hAnsi="Arial" w:cs="Arial"/>
-          <w:sz w:val="24"/>
-          <w:szCs w:val="24"/>
-        </w:rPr>
-        <w:t xml:space="preserve"> pero en el teclado</w:t>
+        <w:t>Al igual que el idioma nos pedirá que seleccionemos el lenguaje pero en el teclado</w:t>
       </w:r>
     </w:p>
     <w:p>
@@ -1630,25 +1475,7 @@
           <w:sz w:val="24"/>
           <w:szCs w:val="24"/>
         </w:rPr>
-        <w:t xml:space="preserve">Después configuraremos el equipo para ver </w:t>
-      </w:r>
-      <w:proofErr w:type="spellStart"/>
-      <w:r>
-        <w:rPr>
-          <w:rFonts w:ascii="Arial" w:hAnsi="Arial" w:cs="Arial"/>
-          <w:sz w:val="24"/>
-          <w:szCs w:val="24"/>
-        </w:rPr>
-        <w:t>como</w:t>
-      </w:r>
-      <w:proofErr w:type="spellEnd"/>
-      <w:r>
-        <w:rPr>
-          <w:rFonts w:ascii="Arial" w:hAnsi="Arial" w:cs="Arial"/>
-          <w:sz w:val="24"/>
-          <w:szCs w:val="24"/>
-        </w:rPr>
-        <w:t xml:space="preserve"> es que se conectara a internet </w:t>
+        <w:t xml:space="preserve">Después configuraremos el equipo para ver como es que se conectara a internet </w:t>
       </w:r>
       <w:r>
         <w:rPr>
@@ -1708,25 +1535,7 @@
           <w:sz w:val="24"/>
           <w:szCs w:val="24"/>
         </w:rPr>
-        <w:t xml:space="preserve">Ahora tendremos que </w:t>
-      </w:r>
-      <w:proofErr w:type="gramStart"/>
-      <w:r>
-        <w:rPr>
-          <w:rFonts w:ascii="Arial" w:hAnsi="Arial" w:cs="Arial"/>
-          <w:sz w:val="24"/>
-          <w:szCs w:val="24"/>
-        </w:rPr>
-        <w:t>particionar  el</w:t>
-      </w:r>
-      <w:proofErr w:type="gramEnd"/>
-      <w:r>
-        <w:rPr>
-          <w:rFonts w:ascii="Arial" w:hAnsi="Arial" w:cs="Arial"/>
-          <w:sz w:val="24"/>
-          <w:szCs w:val="24"/>
-        </w:rPr>
-        <w:t xml:space="preserve"> disco virtual eso dependerá  de la decisión tomada por el equipo: </w:t>
+        <w:t xml:space="preserve">Ahora tendremos que particionar  el disco virtual eso dependerá  de la decisión tomada por el equipo: </w:t>
       </w:r>
     </w:p>
     <w:p>
@@ -1797,25 +1606,7 @@
           <w:sz w:val="24"/>
           <w:szCs w:val="24"/>
         </w:rPr>
-        <w:t xml:space="preserve">Por </w:t>
-      </w:r>
-      <w:proofErr w:type="gramStart"/>
-      <w:r>
-        <w:rPr>
-          <w:rFonts w:ascii="Arial" w:hAnsi="Arial" w:cs="Arial"/>
-          <w:sz w:val="24"/>
-          <w:szCs w:val="24"/>
-        </w:rPr>
-        <w:t>ultimo</w:t>
-      </w:r>
-      <w:proofErr w:type="gramEnd"/>
-      <w:r>
-        <w:rPr>
-          <w:rFonts w:ascii="Arial" w:hAnsi="Arial" w:cs="Arial"/>
-          <w:sz w:val="24"/>
-          <w:szCs w:val="24"/>
-        </w:rPr>
-        <w:t xml:space="preserve"> nos aparecerá el resultado con las configuraciones que le hicimos a nuestros servidor</w:t>
+        <w:t>Por ultimo nos aparecerá el resultado con las configuraciones que le hicimos a nuestros servidor</w:t>
       </w:r>
     </w:p>
     <w:p>
@@ -1894,27 +1685,7 @@
           <w:sz w:val="24"/>
           <w:szCs w:val="24"/>
         </w:rPr>
-        <w:t xml:space="preserve">Y por </w:t>
-      </w:r>
-      <w:proofErr w:type="spellStart"/>
-      <w:proofErr w:type="gramStart"/>
-      <w:r>
-        <w:rPr>
-          <w:rFonts w:ascii="Arial" w:hAnsi="Arial" w:cs="Arial"/>
-          <w:sz w:val="24"/>
-          <w:szCs w:val="24"/>
-        </w:rPr>
-        <w:t>ultimo</w:t>
-      </w:r>
-      <w:proofErr w:type="spellEnd"/>
-      <w:proofErr w:type="gramEnd"/>
-      <w:r>
-        <w:rPr>
-          <w:rFonts w:ascii="Arial" w:hAnsi="Arial" w:cs="Arial"/>
-          <w:sz w:val="24"/>
-          <w:szCs w:val="24"/>
-        </w:rPr>
-        <w:t xml:space="preserve"> crearemos nuestro usuario y la contraseña esto servirá para cada que queramos entrar en nuestro servidor nos pedirá nuestro usuario y la contraseña que creamos.</w:t>
+        <w:t>Y por ultimo crearemos nuestro usuario y la contraseña esto servirá para cada que queramos entrar en nuestro servidor nos pedirá nuestro usuario y la contraseña que creamos.</w:t>
       </w:r>
     </w:p>
     <w:p>
@@ -2055,61 +1826,7 @@
           <w:sz w:val="24"/>
           <w:szCs w:val="24"/>
         </w:rPr>
-        <w:t xml:space="preserve">Después el siguiente código el cual es un paquete de </w:t>
-      </w:r>
-      <w:proofErr w:type="spellStart"/>
-      <w:r>
-        <w:rPr>
-          <w:rFonts w:ascii="Arial" w:hAnsi="Arial" w:cs="Arial"/>
-          <w:sz w:val="24"/>
-          <w:szCs w:val="24"/>
-        </w:rPr>
-        <w:t>ssh</w:t>
-      </w:r>
-      <w:proofErr w:type="spellEnd"/>
-      <w:r>
-        <w:rPr>
-          <w:rFonts w:ascii="Arial" w:hAnsi="Arial" w:cs="Arial"/>
-          <w:sz w:val="24"/>
-          <w:szCs w:val="24"/>
-        </w:rPr>
-        <w:t xml:space="preserve"> que tiene como dependencia el servicio de </w:t>
-      </w:r>
-      <w:proofErr w:type="spellStart"/>
-      <w:r>
-        <w:rPr>
-          <w:rFonts w:ascii="Arial" w:hAnsi="Arial" w:cs="Arial"/>
-          <w:sz w:val="24"/>
-          <w:szCs w:val="24"/>
-        </w:rPr>
-        <w:t>openSSH</w:t>
-      </w:r>
-      <w:proofErr w:type="spellEnd"/>
-      <w:r>
-        <w:rPr>
-          <w:rFonts w:ascii="Arial" w:hAnsi="Arial" w:cs="Arial"/>
-          <w:sz w:val="24"/>
-          <w:szCs w:val="24"/>
-        </w:rPr>
-        <w:t xml:space="preserve"> servidor, ya que el cliente </w:t>
-      </w:r>
-      <w:proofErr w:type="spellStart"/>
-      <w:r>
-        <w:rPr>
-          <w:rFonts w:ascii="Arial" w:hAnsi="Arial" w:cs="Arial"/>
-          <w:sz w:val="24"/>
-          <w:szCs w:val="24"/>
-        </w:rPr>
-        <w:t>esta</w:t>
-      </w:r>
-      <w:proofErr w:type="spellEnd"/>
-      <w:r>
-        <w:rPr>
-          <w:rFonts w:ascii="Arial" w:hAnsi="Arial" w:cs="Arial"/>
-          <w:sz w:val="24"/>
-          <w:szCs w:val="24"/>
-        </w:rPr>
-        <w:t xml:space="preserve"> disponible con la instalación básica de Ubuntu</w:t>
+        <w:t>Después el siguiente código el cual es un paquete de ssh que tiene como dependencia el servicio de openSSH servidor, ya que el cliente esta disponible con la instalación básica de Ubuntu</w:t>
       </w:r>
     </w:p>
     <w:p>
@@ -2179,43 +1896,7 @@
           <w:sz w:val="24"/>
           <w:szCs w:val="24"/>
         </w:rPr>
-        <w:t xml:space="preserve">Una vez que finalizamos con la instalación vamos a comprobar el estatus del servicio </w:t>
-      </w:r>
-      <w:proofErr w:type="spellStart"/>
-      <w:r>
-        <w:rPr>
-          <w:rFonts w:ascii="Arial" w:hAnsi="Arial" w:cs="Arial"/>
-          <w:sz w:val="24"/>
-          <w:szCs w:val="24"/>
-        </w:rPr>
-        <w:t>ssh</w:t>
-      </w:r>
-      <w:proofErr w:type="spellEnd"/>
-      <w:r>
-        <w:rPr>
-          <w:rFonts w:ascii="Arial" w:hAnsi="Arial" w:cs="Arial"/>
-          <w:sz w:val="24"/>
-          <w:szCs w:val="24"/>
-        </w:rPr>
-        <w:t xml:space="preserve"> con el comando y nos aparecerá que </w:t>
-      </w:r>
-      <w:proofErr w:type="spellStart"/>
-      <w:r>
-        <w:rPr>
-          <w:rFonts w:ascii="Arial" w:hAnsi="Arial" w:cs="Arial"/>
-          <w:sz w:val="24"/>
-          <w:szCs w:val="24"/>
-        </w:rPr>
-        <w:t>esta</w:t>
-      </w:r>
-      <w:proofErr w:type="spellEnd"/>
-      <w:r>
-        <w:rPr>
-          <w:rFonts w:ascii="Arial" w:hAnsi="Arial" w:cs="Arial"/>
-          <w:sz w:val="24"/>
-          <w:szCs w:val="24"/>
-        </w:rPr>
-        <w:t xml:space="preserve"> activo</w:t>
+        <w:t>Una vez que finalizamos con la instalación vamos a comprobar el estatus del servicio ssh con el comando y nos aparecerá que esta activo</w:t>
       </w:r>
     </w:p>
     <w:p>
@@ -2336,61 +2017,7 @@
           <w:sz w:val="24"/>
           <w:szCs w:val="24"/>
         </w:rPr>
-        <w:t xml:space="preserve">Esto quiere decir que el estatus de </w:t>
-      </w:r>
-      <w:proofErr w:type="spellStart"/>
-      <w:r>
-        <w:rPr>
-          <w:rFonts w:ascii="Arial" w:hAnsi="Arial" w:cs="Arial"/>
-          <w:sz w:val="24"/>
-          <w:szCs w:val="24"/>
-        </w:rPr>
-        <w:t>ssh</w:t>
-      </w:r>
-      <w:proofErr w:type="spellEnd"/>
-      <w:r>
-        <w:rPr>
-          <w:rFonts w:ascii="Arial" w:hAnsi="Arial" w:cs="Arial"/>
-          <w:sz w:val="24"/>
-          <w:szCs w:val="24"/>
-        </w:rPr>
-        <w:t xml:space="preserve"> </w:t>
-      </w:r>
-      <w:proofErr w:type="spellStart"/>
-      <w:r>
-        <w:rPr>
-          <w:rFonts w:ascii="Arial" w:hAnsi="Arial" w:cs="Arial"/>
-          <w:sz w:val="24"/>
-          <w:szCs w:val="24"/>
-        </w:rPr>
-        <w:t>esta</w:t>
-      </w:r>
-      <w:proofErr w:type="spellEnd"/>
-      <w:r>
-        <w:rPr>
-          <w:rFonts w:ascii="Arial" w:hAnsi="Arial" w:cs="Arial"/>
-          <w:sz w:val="24"/>
-          <w:szCs w:val="24"/>
-        </w:rPr>
-        <w:t xml:space="preserve"> activo, ahora para conectarnos con un cliente </w:t>
-      </w:r>
-      <w:proofErr w:type="gramStart"/>
-      <w:r>
-        <w:rPr>
-          <w:rFonts w:ascii="Arial" w:hAnsi="Arial" w:cs="Arial"/>
-          <w:sz w:val="24"/>
-          <w:szCs w:val="24"/>
-        </w:rPr>
-        <w:t>SSH  a</w:t>
-      </w:r>
-      <w:proofErr w:type="gramEnd"/>
-      <w:r>
-        <w:rPr>
-          <w:rFonts w:ascii="Arial" w:hAnsi="Arial" w:cs="Arial"/>
-          <w:sz w:val="24"/>
-          <w:szCs w:val="24"/>
-        </w:rPr>
-        <w:t xml:space="preserve"> un servicio tendremos con conectarnos  a través de un cliente y su contraseña en este caso montamos el servidor con el siguiente cliente</w:t>
+        <w:t>Esto quiere decir que el estatus de ssh esta activo, ahora para conectarnos con un cliente SSH  a un servicio tendremos con conectarnos  a través de un cliente y su contraseña en este caso montamos el servidor con el siguiente cliente</w:t>
       </w:r>
     </w:p>
     <w:p>
@@ -2461,25 +2088,7 @@
           <w:sz w:val="24"/>
           <w:szCs w:val="24"/>
         </w:rPr>
-        <w:t xml:space="preserve">Después de tener instalado </w:t>
-      </w:r>
-      <w:proofErr w:type="spellStart"/>
-      <w:r>
-        <w:rPr>
-          <w:rFonts w:ascii="Arial" w:hAnsi="Arial" w:cs="Arial"/>
-          <w:sz w:val="24"/>
-          <w:szCs w:val="24"/>
-        </w:rPr>
-        <w:t>ssh</w:t>
-      </w:r>
-      <w:proofErr w:type="spellEnd"/>
-      <w:r>
-        <w:rPr>
-          <w:rFonts w:ascii="Arial" w:hAnsi="Arial" w:cs="Arial"/>
-          <w:sz w:val="24"/>
-          <w:szCs w:val="24"/>
-        </w:rPr>
-        <w:t xml:space="preserve"> y ver que esta de forma correcta procedimos a instalar “Apache”</w:t>
+        <w:t>Después de tener instalado ssh y ver que esta de forma correcta procedimos a instalar “Apache”</w:t>
       </w:r>
     </w:p>
     <w:p>
@@ -2550,37 +2159,7 @@
           <w:sz w:val="24"/>
           <w:szCs w:val="24"/>
         </w:rPr>
-        <w:t xml:space="preserve">Primero antes de </w:t>
-      </w:r>
-      <w:proofErr w:type="spellStart"/>
-      <w:r>
-        <w:rPr>
-          <w:rFonts w:ascii="Arial" w:hAnsi="Arial" w:cs="Arial"/>
-          <w:color w:val="000000"/>
-          <w:sz w:val="24"/>
-          <w:szCs w:val="24"/>
-        </w:rPr>
-        <w:t>intalar</w:t>
-      </w:r>
-      <w:proofErr w:type="spellEnd"/>
-      <w:r>
-        <w:rPr>
-          <w:rFonts w:ascii="Arial" w:hAnsi="Arial" w:cs="Arial"/>
-          <w:color w:val="000000"/>
-          <w:sz w:val="24"/>
-          <w:szCs w:val="24"/>
-        </w:rPr>
-        <w:t xml:space="preserve"> cualquier cosa necesitamos actualizar los paquetes con el </w:t>
-      </w:r>
-      <w:proofErr w:type="gramStart"/>
-      <w:r>
-        <w:rPr>
-          <w:rFonts w:ascii="Arial" w:hAnsi="Arial" w:cs="Arial"/>
-          <w:color w:val="000000"/>
-          <w:sz w:val="24"/>
-          <w:szCs w:val="24"/>
-        </w:rPr>
-        <w:t xml:space="preserve">comando  </w:t>
+        <w:t xml:space="preserve">Primero antes de intalar cualquier cosa necesitamos actualizar los paquetes con el comando  </w:t>
       </w:r>
       <w:r>
         <w:rPr>
@@ -2593,65 +2172,8 @@
           <w:sz w:val="24"/>
           <w:szCs w:val="24"/>
         </w:rPr>
-        <w:t>$</w:t>
-      </w:r>
-      <w:proofErr w:type="gramEnd"/>
-      <w:r>
-        <w:rPr>
-          <w:rFonts w:ascii="Arial" w:hAnsi="Arial" w:cs="Arial"/>
-          <w:b/>
-          <w:bCs/>
-          <w:i/>
-          <w:iCs/>
-          <w:color w:val="000000"/>
-          <w:sz w:val="24"/>
-          <w:szCs w:val="24"/>
-        </w:rPr>
-        <w:t xml:space="preserve">sudo </w:t>
-      </w:r>
-      <w:proofErr w:type="spellStart"/>
-      <w:r>
-        <w:rPr>
-          <w:rFonts w:ascii="Arial" w:hAnsi="Arial" w:cs="Arial"/>
-          <w:b/>
-          <w:bCs/>
-          <w:i/>
-          <w:iCs/>
-          <w:color w:val="000000"/>
-          <w:sz w:val="24"/>
-          <w:szCs w:val="24"/>
-        </w:rPr>
-        <w:t>apt</w:t>
-      </w:r>
-      <w:proofErr w:type="spellEnd"/>
-      <w:r>
-        <w:rPr>
-          <w:rFonts w:ascii="Arial" w:hAnsi="Arial" w:cs="Arial"/>
-          <w:b/>
-          <w:bCs/>
-          <w:i/>
-          <w:iCs/>
-          <w:color w:val="000000"/>
-          <w:sz w:val="24"/>
-          <w:szCs w:val="24"/>
-        </w:rPr>
-        <w:t xml:space="preserve"> </w:t>
-      </w:r>
-      <w:proofErr w:type="spellStart"/>
-      <w:r>
-        <w:rPr>
-          <w:rFonts w:ascii="Arial" w:hAnsi="Arial" w:cs="Arial"/>
-          <w:b/>
-          <w:bCs/>
-          <w:i/>
-          <w:iCs/>
-          <w:color w:val="000000"/>
-          <w:sz w:val="24"/>
-          <w:szCs w:val="24"/>
-        </w:rPr>
-        <w:t>update</w:t>
-      </w:r>
-      <w:proofErr w:type="spellEnd"/>
+        <w:t>$sudo apt update</w:t>
+      </w:r>
     </w:p>
     <w:p>
       <w:pPr>
@@ -2733,61 +2255,7 @@
           <w:sz w:val="24"/>
           <w:szCs w:val="24"/>
         </w:rPr>
-        <w:t xml:space="preserve">Si no se tiene mucho que actualizar </w:t>
-      </w:r>
-      <w:proofErr w:type="spellStart"/>
-      <w:r>
-        <w:rPr>
-          <w:rFonts w:ascii="Arial" w:hAnsi="Arial" w:cs="Arial"/>
-          <w:sz w:val="24"/>
-          <w:szCs w:val="24"/>
-        </w:rPr>
-        <w:t>sera</w:t>
-      </w:r>
-      <w:proofErr w:type="spellEnd"/>
-      <w:r>
-        <w:rPr>
-          <w:rFonts w:ascii="Arial" w:hAnsi="Arial" w:cs="Arial"/>
-          <w:sz w:val="24"/>
-          <w:szCs w:val="24"/>
-        </w:rPr>
-        <w:t xml:space="preserve"> </w:t>
-      </w:r>
-      <w:proofErr w:type="gramStart"/>
-      <w:r>
-        <w:rPr>
-          <w:rFonts w:ascii="Arial" w:hAnsi="Arial" w:cs="Arial"/>
-          <w:sz w:val="24"/>
-          <w:szCs w:val="24"/>
-        </w:rPr>
-        <w:t>rápido</w:t>
-      </w:r>
-      <w:proofErr w:type="gramEnd"/>
-      <w:r>
-        <w:rPr>
-          <w:rFonts w:ascii="Arial" w:hAnsi="Arial" w:cs="Arial"/>
-          <w:sz w:val="24"/>
-          <w:szCs w:val="24"/>
-        </w:rPr>
-        <w:t xml:space="preserve"> pero en caso de que haya cosas que actualizar de igual forma no se tarda mucho. Ya teniendo esto </w:t>
-      </w:r>
-      <w:proofErr w:type="spellStart"/>
-      <w:r>
-        <w:rPr>
-          <w:rFonts w:ascii="Arial" w:hAnsi="Arial" w:cs="Arial"/>
-          <w:sz w:val="24"/>
-          <w:szCs w:val="24"/>
-        </w:rPr>
-        <w:t>intalaremos</w:t>
-      </w:r>
-      <w:proofErr w:type="spellEnd"/>
-      <w:r>
-        <w:rPr>
-          <w:rFonts w:ascii="Arial" w:hAnsi="Arial" w:cs="Arial"/>
-          <w:sz w:val="24"/>
-          <w:szCs w:val="24"/>
-        </w:rPr>
-        <w:t xml:space="preserve"> apache2 con el comando </w:t>
+        <w:t xml:space="preserve">Si no se tiene mucho que actualizar sera rápido pero en caso de que haya cosas que actualizar de igual forma no se tarda mucho. Ya teniendo esto intalaremos apache2 con el comando </w:t>
       </w:r>
       <w:r>
         <w:rPr>
@@ -2799,59 +2267,7 @@
           <w:sz w:val="24"/>
           <w:szCs w:val="24"/>
         </w:rPr>
-        <w:t xml:space="preserve">$sudo </w:t>
-      </w:r>
-      <w:proofErr w:type="spellStart"/>
-      <w:r>
-        <w:rPr>
-          <w:rFonts w:ascii="Arial" w:hAnsi="Arial" w:cs="Arial"/>
-          <w:b/>
-          <w:bCs/>
-          <w:i/>
-          <w:iCs/>
-          <w:sz w:val="24"/>
-          <w:szCs w:val="24"/>
-        </w:rPr>
-        <w:t>apt</w:t>
-      </w:r>
-      <w:proofErr w:type="spellEnd"/>
-      <w:r>
-        <w:rPr>
-          <w:rFonts w:ascii="Arial" w:hAnsi="Arial" w:cs="Arial"/>
-          <w:b/>
-          <w:bCs/>
-          <w:i/>
-          <w:iCs/>
-          <w:sz w:val="24"/>
-          <w:szCs w:val="24"/>
-        </w:rPr>
-        <w:t xml:space="preserve"> </w:t>
-      </w:r>
-      <w:proofErr w:type="spellStart"/>
-      <w:r>
-        <w:rPr>
-          <w:rFonts w:ascii="Arial" w:hAnsi="Arial" w:cs="Arial"/>
-          <w:b/>
-          <w:bCs/>
-          <w:i/>
-          <w:iCs/>
-          <w:sz w:val="24"/>
-          <w:szCs w:val="24"/>
-        </w:rPr>
-        <w:t>install</w:t>
-      </w:r>
-      <w:proofErr w:type="spellEnd"/>
-      <w:r>
-        <w:rPr>
-          <w:rFonts w:ascii="Arial" w:hAnsi="Arial" w:cs="Arial"/>
-          <w:b/>
-          <w:bCs/>
-          <w:i/>
-          <w:iCs/>
-          <w:sz w:val="24"/>
-          <w:szCs w:val="24"/>
-        </w:rPr>
-        <w:t xml:space="preserve"> apache2</w:t>
+        <w:t>$sudo apt install apache2</w:t>
       </w:r>
     </w:p>
     <w:p>
@@ -2919,43 +2335,7 @@
           <w:sz w:val="24"/>
           <w:szCs w:val="24"/>
         </w:rPr>
-        <w:t xml:space="preserve">al escribir el comando y dando </w:t>
-      </w:r>
-      <w:proofErr w:type="spellStart"/>
-      <w:r>
-        <w:rPr>
-          <w:rFonts w:ascii="Arial" w:hAnsi="Arial" w:cs="Arial"/>
-          <w:sz w:val="24"/>
-          <w:szCs w:val="24"/>
-        </w:rPr>
-        <w:t>enter</w:t>
-      </w:r>
-      <w:proofErr w:type="spellEnd"/>
-      <w:r>
-        <w:rPr>
-          <w:rFonts w:ascii="Arial" w:hAnsi="Arial" w:cs="Arial"/>
-          <w:sz w:val="24"/>
-          <w:szCs w:val="24"/>
-        </w:rPr>
-        <w:t xml:space="preserve">, el sistema nos pide que </w:t>
-      </w:r>
-      <w:proofErr w:type="spellStart"/>
-      <w:r>
-        <w:rPr>
-          <w:rFonts w:ascii="Arial" w:hAnsi="Arial" w:cs="Arial"/>
-          <w:sz w:val="24"/>
-          <w:szCs w:val="24"/>
-        </w:rPr>
-        <w:t>teclemos</w:t>
-      </w:r>
-      <w:proofErr w:type="spellEnd"/>
-      <w:r>
-        <w:rPr>
-          <w:rFonts w:ascii="Arial" w:hAnsi="Arial" w:cs="Arial"/>
-          <w:sz w:val="24"/>
-          <w:szCs w:val="24"/>
-        </w:rPr>
-        <w:t xml:space="preserve"> la letra “y” para continuar, la presionamos </w:t>
+        <w:t xml:space="preserve">al escribir el comando y dando enter, el sistema nos pide que teclemos la letra “y” para continuar, la presionamos </w:t>
       </w:r>
     </w:p>
     <w:p>
@@ -3021,151 +2401,7 @@
           <w:sz w:val="24"/>
           <w:szCs w:val="24"/>
         </w:rPr>
-        <w:t xml:space="preserve">En </w:t>
-      </w:r>
-      <w:proofErr w:type="spellStart"/>
-      <w:r>
-        <w:rPr>
-          <w:rFonts w:ascii="Arial" w:hAnsi="Arial" w:cs="Arial"/>
-          <w:sz w:val="24"/>
-          <w:szCs w:val="24"/>
-        </w:rPr>
-        <w:t>nustro</w:t>
-      </w:r>
-      <w:proofErr w:type="spellEnd"/>
-      <w:r>
-        <w:rPr>
-          <w:rFonts w:ascii="Arial" w:hAnsi="Arial" w:cs="Arial"/>
-          <w:sz w:val="24"/>
-          <w:szCs w:val="24"/>
-        </w:rPr>
-        <w:t xml:space="preserve"> caso ya </w:t>
-      </w:r>
-      <w:proofErr w:type="spellStart"/>
-      <w:r>
-        <w:rPr>
-          <w:rFonts w:ascii="Arial" w:hAnsi="Arial" w:cs="Arial"/>
-          <w:sz w:val="24"/>
-          <w:szCs w:val="24"/>
-        </w:rPr>
-        <w:t>teniamos</w:t>
-      </w:r>
-      <w:proofErr w:type="spellEnd"/>
-      <w:r>
-        <w:rPr>
-          <w:rFonts w:ascii="Arial" w:hAnsi="Arial" w:cs="Arial"/>
-          <w:sz w:val="24"/>
-          <w:szCs w:val="24"/>
-        </w:rPr>
-        <w:t xml:space="preserve"> instalado </w:t>
-      </w:r>
-      <w:proofErr w:type="gramStart"/>
-      <w:r>
-        <w:rPr>
-          <w:rFonts w:ascii="Arial" w:hAnsi="Arial" w:cs="Arial"/>
-          <w:sz w:val="24"/>
-          <w:szCs w:val="24"/>
-        </w:rPr>
-        <w:t>apache</w:t>
-      </w:r>
-      <w:proofErr w:type="gramEnd"/>
-      <w:r>
-        <w:rPr>
-          <w:rFonts w:ascii="Arial" w:hAnsi="Arial" w:cs="Arial"/>
-          <w:sz w:val="24"/>
-          <w:szCs w:val="24"/>
-        </w:rPr>
-        <w:t xml:space="preserve"> pero se </w:t>
-      </w:r>
-      <w:proofErr w:type="spellStart"/>
-      <w:r>
-        <w:rPr>
-          <w:rFonts w:ascii="Arial" w:hAnsi="Arial" w:cs="Arial"/>
-          <w:sz w:val="24"/>
-          <w:szCs w:val="24"/>
-        </w:rPr>
-        <w:t>veria</w:t>
-      </w:r>
-      <w:proofErr w:type="spellEnd"/>
-      <w:r>
-        <w:rPr>
-          <w:rFonts w:ascii="Arial" w:hAnsi="Arial" w:cs="Arial"/>
-          <w:sz w:val="24"/>
-          <w:szCs w:val="24"/>
-        </w:rPr>
-        <w:t xml:space="preserve"> algo </w:t>
-      </w:r>
-      <w:proofErr w:type="spellStart"/>
-      <w:r>
-        <w:rPr>
-          <w:rFonts w:ascii="Arial" w:hAnsi="Arial" w:cs="Arial"/>
-          <w:sz w:val="24"/>
-          <w:szCs w:val="24"/>
-        </w:rPr>
-        <w:t>asi</w:t>
-      </w:r>
-      <w:proofErr w:type="spellEnd"/>
-      <w:r>
-        <w:rPr>
-          <w:rFonts w:ascii="Arial" w:hAnsi="Arial" w:cs="Arial"/>
-          <w:sz w:val="24"/>
-          <w:szCs w:val="24"/>
-        </w:rPr>
-        <w:t xml:space="preserve"> hasta que se termine de instalar nos </w:t>
-      </w:r>
-      <w:proofErr w:type="spellStart"/>
-      <w:r>
-        <w:rPr>
-          <w:rFonts w:ascii="Arial" w:hAnsi="Arial" w:cs="Arial"/>
-          <w:sz w:val="24"/>
-          <w:szCs w:val="24"/>
-        </w:rPr>
-        <w:t>devolvera</w:t>
-      </w:r>
-      <w:proofErr w:type="spellEnd"/>
-      <w:r>
-        <w:rPr>
-          <w:rFonts w:ascii="Arial" w:hAnsi="Arial" w:cs="Arial"/>
-          <w:sz w:val="24"/>
-          <w:szCs w:val="24"/>
-        </w:rPr>
-        <w:t xml:space="preserve"> a la </w:t>
-      </w:r>
-      <w:proofErr w:type="spellStart"/>
-      <w:r>
-        <w:rPr>
-          <w:rFonts w:ascii="Arial" w:hAnsi="Arial" w:cs="Arial"/>
-          <w:sz w:val="24"/>
-          <w:szCs w:val="24"/>
-        </w:rPr>
-        <w:t>linea</w:t>
-      </w:r>
-      <w:proofErr w:type="spellEnd"/>
-      <w:r>
-        <w:rPr>
-          <w:rFonts w:ascii="Arial" w:hAnsi="Arial" w:cs="Arial"/>
-          <w:sz w:val="24"/>
-          <w:szCs w:val="24"/>
-        </w:rPr>
-        <w:t xml:space="preserve"> en la que ya podemos escribir, ya que lo tenemos instalado, entrando al localhost o en nuestro caso la dirección </w:t>
-      </w:r>
-      <w:proofErr w:type="spellStart"/>
-      <w:r>
-        <w:rPr>
-          <w:rFonts w:ascii="Arial" w:hAnsi="Arial" w:cs="Arial"/>
-          <w:sz w:val="24"/>
-          <w:szCs w:val="24"/>
-        </w:rPr>
-        <w:t>ip</w:t>
-      </w:r>
-      <w:proofErr w:type="spellEnd"/>
-      <w:r>
-        <w:rPr>
-          <w:rFonts w:ascii="Arial" w:hAnsi="Arial" w:cs="Arial"/>
-          <w:sz w:val="24"/>
-          <w:szCs w:val="24"/>
-        </w:rPr>
-        <w:t xml:space="preserve"> del servidor en la máquina virtual podremos ver lo siguiente:</w:t>
+        <w:t>En nustro caso ya teniamos instalado apache pero se veria algo asi hasta que se termine de instalar nos devolvera a la linea en la que ya podemos escribir, ya que lo tenemos instalado, entrando al localhost o en nuestro caso la dirección ip del servidor en la máquina virtual podremos ver lo siguiente:</w:t>
       </w:r>
     </w:p>
     <w:p>
@@ -3291,61 +2527,7 @@
           <w:sz w:val="24"/>
           <w:szCs w:val="24"/>
         </w:rPr>
-        <w:t xml:space="preserve">La página es </w:t>
-      </w:r>
-      <w:proofErr w:type="spellStart"/>
-      <w:r>
-        <w:rPr>
-          <w:rFonts w:ascii="Arial" w:hAnsi="Arial" w:cs="Arial"/>
-          <w:sz w:val="24"/>
-          <w:szCs w:val="24"/>
-        </w:rPr>
-        <w:t>mas</w:t>
-      </w:r>
-      <w:proofErr w:type="spellEnd"/>
-      <w:r>
-        <w:rPr>
-          <w:rFonts w:ascii="Arial" w:hAnsi="Arial" w:cs="Arial"/>
-          <w:sz w:val="24"/>
-          <w:szCs w:val="24"/>
-        </w:rPr>
-        <w:t xml:space="preserve"> larga, </w:t>
-      </w:r>
-      <w:proofErr w:type="spellStart"/>
-      <w:r>
-        <w:rPr>
-          <w:rFonts w:ascii="Arial" w:hAnsi="Arial" w:cs="Arial"/>
-          <w:sz w:val="24"/>
-          <w:szCs w:val="24"/>
-        </w:rPr>
-        <w:t>esot</w:t>
-      </w:r>
-      <w:proofErr w:type="spellEnd"/>
-      <w:r>
-        <w:rPr>
-          <w:rFonts w:ascii="Arial" w:hAnsi="Arial" w:cs="Arial"/>
-          <w:sz w:val="24"/>
-          <w:szCs w:val="24"/>
-        </w:rPr>
-        <w:t xml:space="preserve"> solo es un poco de lo que </w:t>
-      </w:r>
-      <w:proofErr w:type="spellStart"/>
-      <w:r>
-        <w:rPr>
-          <w:rFonts w:ascii="Arial" w:hAnsi="Arial" w:cs="Arial"/>
-          <w:sz w:val="24"/>
-          <w:szCs w:val="24"/>
-        </w:rPr>
-        <w:t>saldria</w:t>
-      </w:r>
-      <w:proofErr w:type="spellEnd"/>
-      <w:r>
-        <w:rPr>
-          <w:rFonts w:ascii="Arial" w:hAnsi="Arial" w:cs="Arial"/>
-          <w:sz w:val="24"/>
-          <w:szCs w:val="24"/>
-        </w:rPr>
-        <w:t xml:space="preserve">, para probar que el apache este corriendo usamos el comando </w:t>
+        <w:t xml:space="preserve">La página es mas larga, esot solo es un poco de lo que saldria, para probar que el apache este corriendo usamos el comando </w:t>
       </w:r>
       <w:r>
         <w:rPr>
@@ -3357,9 +2539,34 @@
           <w:sz w:val="24"/>
           <w:szCs w:val="24"/>
         </w:rPr>
-        <w:t xml:space="preserve">$sudo </w:t>
-      </w:r>
-      <w:proofErr w:type="spellStart"/>
+        <w:t xml:space="preserve">$sudo systemctl status apache2 </w:t>
+      </w:r>
+      <w:r>
+        <w:rPr>
+          <w:rFonts w:ascii="Arial" w:hAnsi="Arial" w:cs="Arial"/>
+          <w:sz w:val="24"/>
+          <w:szCs w:val="24"/>
+        </w:rPr>
+        <w:t>y nos saldria lo siguiente:</w:t>
+      </w:r>
+    </w:p>
+    <w:p>
+      <w:pPr>
+        <w:jc w:val="both"/>
+        <w:rPr>
+          <w:sz w:val="24"/>
+          <w:szCs w:val="24"/>
+        </w:rPr>
+      </w:pPr>
+      <w:r>
+        <w:rPr>
+          <w:rFonts w:ascii="Arial" w:hAnsi="Arial" w:cs="Arial"/>
+          <w:sz w:val="24"/>
+          <w:szCs w:val="24"/>
+        </w:rPr>
+        <w:lastRenderedPageBreak/>
+        <w:t xml:space="preserve">Para reiniciar o iniciarlo solo se tendría que sustituir </w:t>
+      </w:r>
       <w:r>
         <w:rPr>
           <w:rFonts w:ascii="Arial" w:hAnsi="Arial" w:cs="Arial"/>
@@ -3370,9 +2577,16 @@
           <w:sz w:val="24"/>
           <w:szCs w:val="24"/>
         </w:rPr>
-        <w:t>systemctl</w:t>
-      </w:r>
-      <w:proofErr w:type="spellEnd"/>
+        <w:t xml:space="preserve">status </w:t>
+      </w:r>
+      <w:r>
+        <w:rPr>
+          <w:rFonts w:ascii="Arial" w:hAnsi="Arial" w:cs="Arial"/>
+          <w:sz w:val="24"/>
+          <w:szCs w:val="24"/>
+        </w:rPr>
+        <w:t xml:space="preserve">por </w:t>
+      </w:r>
       <w:r>
         <w:rPr>
           <w:rFonts w:ascii="Arial" w:hAnsi="Arial" w:cs="Arial"/>
@@ -3383,175 +2597,33 @@
           <w:sz w:val="24"/>
           <w:szCs w:val="24"/>
         </w:rPr>
-        <w:t xml:space="preserve"> </w:t>
-      </w:r>
-      <w:proofErr w:type="gramStart"/>
-      <w:r>
+        <w:t xml:space="preserve">start, restart o stop </w:t>
+      </w:r>
+      <w:r>
+        <w:rPr>
+          <w:rFonts w:ascii="Arial" w:hAnsi="Arial" w:cs="Arial"/>
+          <w:sz w:val="24"/>
+          <w:szCs w:val="24"/>
+        </w:rPr>
+        <w:t>según sea el caso que necesitemos</w:t>
+      </w:r>
+    </w:p>
+    <w:p>
+      <w:pPr>
+        <w:jc w:val="both"/>
         <w:rPr>
           <w:rFonts w:ascii="Arial" w:hAnsi="Arial" w:cs="Arial"/>
           <w:b/>
           <w:bCs/>
-          <w:i/>
-          <w:iCs/>
-          <w:sz w:val="24"/>
-          <w:szCs w:val="24"/>
-        </w:rPr>
-        <w:t>status</w:t>
-      </w:r>
-      <w:proofErr w:type="gramEnd"/>
+          <w:sz w:val="24"/>
+          <w:szCs w:val="24"/>
+        </w:rPr>
+      </w:pPr>
       <w:r>
         <w:rPr>
           <w:rFonts w:ascii="Arial" w:hAnsi="Arial" w:cs="Arial"/>
           <w:b/>
           <w:bCs/>
-          <w:i/>
-          <w:iCs/>
-          <w:sz w:val="24"/>
-          <w:szCs w:val="24"/>
-        </w:rPr>
-        <w:t xml:space="preserve"> apache2 </w:t>
-      </w:r>
-      <w:r>
-        <w:rPr>
-          <w:rFonts w:ascii="Arial" w:hAnsi="Arial" w:cs="Arial"/>
-          <w:sz w:val="24"/>
-          <w:szCs w:val="24"/>
-        </w:rPr>
-        <w:t xml:space="preserve">y nos </w:t>
-      </w:r>
-      <w:proofErr w:type="spellStart"/>
-      <w:r>
-        <w:rPr>
-          <w:rFonts w:ascii="Arial" w:hAnsi="Arial" w:cs="Arial"/>
-          <w:sz w:val="24"/>
-          <w:szCs w:val="24"/>
-        </w:rPr>
-        <w:t>saldria</w:t>
-      </w:r>
-      <w:proofErr w:type="spellEnd"/>
-      <w:r>
-        <w:rPr>
-          <w:rFonts w:ascii="Arial" w:hAnsi="Arial" w:cs="Arial"/>
-          <w:sz w:val="24"/>
-          <w:szCs w:val="24"/>
-        </w:rPr>
-        <w:t xml:space="preserve"> lo siguiente:</w:t>
-      </w:r>
-    </w:p>
-    <w:p>
-      <w:pPr>
-        <w:jc w:val="both"/>
-        <w:rPr>
-          <w:sz w:val="24"/>
-          <w:szCs w:val="24"/>
-        </w:rPr>
-      </w:pPr>
-      <w:r>
-        <w:rPr>
-          <w:rFonts w:ascii="Arial" w:hAnsi="Arial" w:cs="Arial"/>
-          <w:sz w:val="24"/>
-          <w:szCs w:val="24"/>
-        </w:rPr>
-        <w:lastRenderedPageBreak/>
-        <w:t xml:space="preserve">Para reiniciar o iniciarlo solo se tendría que sustituir </w:t>
-      </w:r>
-      <w:r>
-        <w:rPr>
-          <w:rFonts w:ascii="Arial" w:hAnsi="Arial" w:cs="Arial"/>
-          <w:b/>
-          <w:bCs/>
-          <w:i/>
-          <w:iCs/>
-          <w:sz w:val="24"/>
-          <w:szCs w:val="24"/>
-        </w:rPr>
-        <w:t xml:space="preserve">status </w:t>
-      </w:r>
-      <w:r>
-        <w:rPr>
-          <w:rFonts w:ascii="Arial" w:hAnsi="Arial" w:cs="Arial"/>
-          <w:sz w:val="24"/>
-          <w:szCs w:val="24"/>
-        </w:rPr>
-        <w:t xml:space="preserve">por </w:t>
-      </w:r>
-      <w:proofErr w:type="spellStart"/>
-      <w:r>
-        <w:rPr>
-          <w:rFonts w:ascii="Arial" w:hAnsi="Arial" w:cs="Arial"/>
-          <w:b/>
-          <w:bCs/>
-          <w:i/>
-          <w:iCs/>
-          <w:sz w:val="24"/>
-          <w:szCs w:val="24"/>
-        </w:rPr>
-        <w:t>start</w:t>
-      </w:r>
-      <w:proofErr w:type="spellEnd"/>
-      <w:r>
-        <w:rPr>
-          <w:rFonts w:ascii="Arial" w:hAnsi="Arial" w:cs="Arial"/>
-          <w:b/>
-          <w:bCs/>
-          <w:i/>
-          <w:iCs/>
-          <w:sz w:val="24"/>
-          <w:szCs w:val="24"/>
-        </w:rPr>
-        <w:t xml:space="preserve">, </w:t>
-      </w:r>
-      <w:proofErr w:type="spellStart"/>
-      <w:r>
-        <w:rPr>
-          <w:rFonts w:ascii="Arial" w:hAnsi="Arial" w:cs="Arial"/>
-          <w:b/>
-          <w:bCs/>
-          <w:i/>
-          <w:iCs/>
-          <w:sz w:val="24"/>
-          <w:szCs w:val="24"/>
-        </w:rPr>
-        <w:t>restart</w:t>
-      </w:r>
-      <w:proofErr w:type="spellEnd"/>
-      <w:r>
-        <w:rPr>
-          <w:rFonts w:ascii="Arial" w:hAnsi="Arial" w:cs="Arial"/>
-          <w:b/>
-          <w:bCs/>
-          <w:i/>
-          <w:iCs/>
-          <w:sz w:val="24"/>
-          <w:szCs w:val="24"/>
-        </w:rPr>
-        <w:t xml:space="preserve"> o stop </w:t>
-      </w:r>
-      <w:r>
-        <w:rPr>
-          <w:rFonts w:ascii="Arial" w:hAnsi="Arial" w:cs="Arial"/>
-          <w:sz w:val="24"/>
-          <w:szCs w:val="24"/>
-        </w:rPr>
-        <w:t>según sea el caso que necesitemos</w:t>
-      </w:r>
-    </w:p>
-    <w:p>
-      <w:pPr>
-        <w:jc w:val="both"/>
-        <w:rPr>
-          <w:rFonts w:ascii="Arial" w:hAnsi="Arial" w:cs="Arial"/>
-          <w:b/>
-          <w:bCs/>
-          <w:sz w:val="24"/>
-          <w:szCs w:val="24"/>
-        </w:rPr>
-      </w:pPr>
-      <w:r>
-        <w:rPr>
-          <w:rFonts w:ascii="Arial" w:hAnsi="Arial" w:cs="Arial"/>
-          <w:b/>
-          <w:bCs/>
           <w:sz w:val="24"/>
           <w:szCs w:val="24"/>
         </w:rPr>
@@ -3589,43 +2661,7 @@
           <w:sz w:val="24"/>
           <w:szCs w:val="24"/>
         </w:rPr>
-        <w:t xml:space="preserve">será desde la terminal con el comando </w:t>
-      </w:r>
-      <w:proofErr w:type="spellStart"/>
-      <w:r>
-        <w:rPr>
-          <w:rFonts w:ascii="Arial" w:hAnsi="Arial" w:cs="Arial"/>
-          <w:sz w:val="24"/>
-          <w:szCs w:val="24"/>
-        </w:rPr>
-        <w:t>shasum</w:t>
-      </w:r>
-      <w:proofErr w:type="spellEnd"/>
-      <w:r>
-        <w:rPr>
-          <w:rFonts w:ascii="Arial" w:hAnsi="Arial" w:cs="Arial"/>
-          <w:sz w:val="24"/>
-          <w:szCs w:val="24"/>
-        </w:rPr>
-        <w:t xml:space="preserve"> -</w:t>
-      </w:r>
-      <w:proofErr w:type="gramStart"/>
-      <w:r>
-        <w:rPr>
-          <w:rFonts w:ascii="Arial" w:hAnsi="Arial" w:cs="Arial"/>
-          <w:sz w:val="24"/>
-          <w:szCs w:val="24"/>
-        </w:rPr>
-        <w:t>a  256</w:t>
-      </w:r>
-      <w:proofErr w:type="gramEnd"/>
-      <w:r>
-        <w:rPr>
-          <w:rFonts w:ascii="Arial" w:hAnsi="Arial" w:cs="Arial"/>
-          <w:sz w:val="24"/>
-          <w:szCs w:val="24"/>
-        </w:rPr>
-        <w:t xml:space="preserve"> realizaremos la obtención de su HASH</w:t>
+        <w:t>será desde la terminal con el comando shasum -a  256 realizaremos la obtención de su HASH</w:t>
       </w:r>
     </w:p>
     <w:p>
@@ -3706,25 +2742,7 @@
           <w:sz w:val="24"/>
           <w:szCs w:val="24"/>
         </w:rPr>
-        <w:t xml:space="preserve">Después escribimos el código de </w:t>
-      </w:r>
-      <w:proofErr w:type="spellStart"/>
-      <w:r>
-        <w:rPr>
-          <w:rFonts w:ascii="Arial" w:hAnsi="Arial" w:cs="Arial"/>
-          <w:sz w:val="24"/>
-          <w:szCs w:val="24"/>
-        </w:rPr>
-        <w:t>shasum</w:t>
-      </w:r>
-      <w:proofErr w:type="spellEnd"/>
-      <w:r>
-        <w:rPr>
-          <w:rFonts w:ascii="Arial" w:hAnsi="Arial" w:cs="Arial"/>
-          <w:sz w:val="24"/>
-          <w:szCs w:val="24"/>
-        </w:rPr>
-        <w:t xml:space="preserve"> -a 1 y esto es para que nos deje editar</w:t>
+        <w:t>Después escribimos el código de shasum -a 1 y esto es para que nos deje editar</w:t>
       </w:r>
       <w:r>
         <w:rPr>

</xml_diff>